<commit_message>
Addition of Architecture HLD
</commit_message>
<xml_diff>
--- a/V2_Software_Requirements_Specification.docx
+++ b/V2_Software_Requirements_Specification.docx
@@ -8441,6 +8441,69 @@
           <w:lang w:eastAsia="en-US"/>
         </w:rPr>
       </w:pPr>
+      <w:r>
+        <w:rPr>
+          <w:rFonts w:ascii="Times New Roman" w:eastAsiaTheme="minorHAnsi" w:hAnsi="Times New Roman" w:cs="Times New Roman"/>
+          <w:sz w:val="24"/>
+          <w:szCs w:val="24"/>
+          <w:lang w:eastAsia="en-US"/>
+        </w:rPr>
+        <w:t xml:space="preserve">CentRes will implement an event-driven architecture </w:t>
+      </w:r>
+      <w:r>
+        <w:rPr>
+          <w:rFonts w:ascii="Times New Roman" w:eastAsiaTheme="minorHAnsi" w:hAnsi="Times New Roman" w:cs="Times New Roman"/>
+          <w:sz w:val="24"/>
+          <w:szCs w:val="24"/>
+          <w:lang w:eastAsia="en-US"/>
+        </w:rPr>
+        <w:t>that utilizes time       stamps for orders in and orders out.  The application will be built based on four layers.</w:t>
+      </w:r>
+      <w:r>
+        <w:rPr>
+          <w:rFonts w:ascii="Times New Roman" w:eastAsiaTheme="minorHAnsi" w:hAnsi="Times New Roman" w:cs="Times New Roman"/>
+          <w:sz w:val="24"/>
+          <w:szCs w:val="24"/>
+          <w:lang w:eastAsia="en-US"/>
+        </w:rPr>
+        <w:t xml:space="preserve">  </w:t>
+      </w:r>
+      <w:r>
+        <w:rPr>
+          <w:rFonts w:ascii="Times New Roman" w:eastAsiaTheme="minorHAnsi" w:hAnsi="Times New Roman" w:cs="Times New Roman"/>
+          <w:sz w:val="24"/>
+          <w:szCs w:val="24"/>
+          <w:lang w:eastAsia="en-US"/>
+        </w:rPr>
+        <w:t>Event Producer</w:t>
+      </w:r>
+      <w:r>
+        <w:rPr>
+          <w:rFonts w:ascii="Times New Roman" w:eastAsiaTheme="minorHAnsi" w:hAnsi="Times New Roman" w:cs="Times New Roman"/>
+          <w:sz w:val="24"/>
+          <w:szCs w:val="24"/>
+          <w:lang w:eastAsia="en-US"/>
+        </w:rPr>
+        <w:t xml:space="preserve"> will sense the event (server opening the order creation page).  Event channel will create a queue that handles events asynchronously and accepts the event (server placing order).  Event processing engine will be the logic of the event and will decide an appropriate action to the event (in this case, the notification will need to be sent).  Downstream event-driven activity will process the action of the event and </w:t>
+      </w:r>
+      <w:r>
+        <w:rPr>
+          <w:rFonts w:ascii="Times New Roman" w:eastAsiaTheme="minorHAnsi" w:hAnsi="Times New Roman" w:cs="Times New Roman"/>
+          <w:sz w:val="24"/>
+          <w:szCs w:val="24"/>
+          <w:lang w:eastAsia="en-US"/>
+        </w:rPr>
+        <w:t>trigger a notification of the order (notify line cook/chef/back of house</w:t>
+      </w:r>
+      <w:r>
+        <w:rPr>
+          <w:rFonts w:ascii="Times New Roman" w:eastAsiaTheme="minorHAnsi" w:hAnsi="Times New Roman" w:cs="Times New Roman"/>
+          <w:sz w:val="24"/>
+          <w:szCs w:val="24"/>
+          <w:lang w:eastAsia="en-US"/>
+        </w:rPr>
+        <w:t>).</w:t>
+      </w:r>
     </w:p>
     <w:p>
       <w:pPr>
@@ -8464,7 +8527,7 @@
           <w:szCs w:val="24"/>
           <w:lang w:eastAsia="en-US"/>
         </w:rPr>
-        <w:t>Database-centric architecture</w:t>
+        <w:t>Data-centric architecture</w:t>
       </w:r>
     </w:p>
     <w:p>
@@ -8482,6 +8545,50 @@
           <w:lang w:eastAsia="en-US"/>
         </w:rPr>
       </w:pPr>
+      <w:r>
+        <w:rPr>
+          <w:rFonts w:ascii="Times New Roman" w:eastAsiaTheme="minorHAnsi" w:hAnsi="Times New Roman" w:cs="Times New Roman"/>
+          <w:sz w:val="24"/>
+          <w:szCs w:val="24"/>
+          <w:lang w:eastAsia="en-US"/>
+        </w:rPr>
+        <w:t xml:space="preserve">CentRes will also implement a database-centric architecture that will utilize a database to track menu items, prices, and inventory. </w:t>
+      </w:r>
+      <w:r>
+        <w:rPr>
+          <w:rFonts w:ascii="Times New Roman" w:eastAsiaTheme="minorHAnsi" w:hAnsi="Times New Roman" w:cs="Times New Roman"/>
+          <w:sz w:val="24"/>
+          <w:szCs w:val="24"/>
+          <w:lang w:eastAsia="en-US"/>
+        </w:rPr>
+        <w:t xml:space="preserve"> </w:t>
+      </w:r>
+    </w:p>
+    <w:p>
+      <w:pPr>
+        <w:pStyle w:val="ListParagraph"/>
+        <w:spacing w:after="0" w:line="240" w:lineRule="auto"/>
+        <w:ind w:left="1728"/>
+        <w:rPr>
+          <w:rFonts w:ascii="Times New Roman" w:eastAsiaTheme="minorHAnsi" w:hAnsi="Times New Roman" w:cs="Times New Roman"/>
+          <w:sz w:val="24"/>
+          <w:szCs w:val="24"/>
+          <w:lang w:eastAsia="en-US"/>
+        </w:rPr>
+      </w:pPr>
+    </w:p>
+    <w:p>
+      <w:pPr>
+        <w:pStyle w:val="ListParagraph"/>
+        <w:spacing w:after="0" w:line="240" w:lineRule="auto"/>
+        <w:ind w:left="1728"/>
+        <w:rPr>
+          <w:rFonts w:ascii="Times New Roman" w:eastAsiaTheme="minorHAnsi" w:hAnsi="Times New Roman" w:cs="Times New Roman"/>
+          <w:sz w:val="24"/>
+          <w:szCs w:val="24"/>
+          <w:lang w:eastAsia="en-US"/>
+        </w:rPr>
+      </w:pPr>
     </w:p>
     <w:p>
       <w:pPr>
@@ -8521,6 +8628,7 @@
           <w:szCs w:val="24"/>
           <w:lang w:eastAsia="en-US"/>
         </w:rPr>
+        <w:lastRenderedPageBreak/>
         <w:t>Database (Required)</w:t>
       </w:r>
     </w:p>
@@ -8778,7 +8886,6 @@
           <w:szCs w:val="24"/>
           <w:lang w:eastAsia="en-US"/>
         </w:rPr>
-        <w:lastRenderedPageBreak/>
         <w:t>Specifications</w:t>
       </w:r>
     </w:p>

</xml_diff>

<commit_message>
Updated with Mohamed's database section
Mohamed's database section got overwritten/lost somehow, so I reuploaded it.
</commit_message>
<xml_diff>
--- a/V2_Software_Requirements_Specification.docx
+++ b/V2_Software_Requirements_Specification.docx
@@ -89,7 +89,6 @@
           <w:szCs w:val="52"/>
         </w:rPr>
       </w:pPr>
-      <w:proofErr w:type="spellStart"/>
       <w:r>
         <w:rPr>
           <w:rFonts w:ascii="Times New Roman" w:hAnsi="Times New Roman" w:cs="Times New Roman"/>
@@ -120,7 +119,6 @@
         </w:rPr>
         <w:t>Res</w:t>
       </w:r>
-      <w:proofErr w:type="spellEnd"/>
     </w:p>
     <w:p>
       <w:pPr>
@@ -8661,16 +8659,96 @@
           <w:lang w:eastAsia="en-US"/>
         </w:rPr>
         <w:tab/>
-        <w:t>Manager UI will have a top-down layout of the tables, each numbered and color-coded based on status (i.e. Seated, Unseated, Needs Bussing).  There will also be a side scroll bar that shows each server on that shift that is clocked in.  Each entry with a server’s name will be expandable to show their section (i.e. The table numbers they are assigned).  The tables in their section will be expandable to show orders that have been pushed to the back-of-house team.  The manager UI should also contain a field to query item availability (i.e. Menu Items, not raw ingredients).</w:t>
-      </w:r>
-      <w:r>
-        <w:rPr>
-          <w:rFonts w:ascii="Times New Roman" w:eastAsiaTheme="minorHAnsi" w:hAnsi="Times New Roman" w:cs="Times New Roman"/>
-          <w:sz w:val="24"/>
-          <w:szCs w:val="24"/>
-          <w:lang w:eastAsia="en-US"/>
-        </w:rPr>
-        <w:t xml:space="preserve">  The manager’s account will also have the ability to comp items/modify or apply promos for a list of reasons when accessing any table in the restaurant.</w:t>
+        <w:t>Manager UI will have a top-down layout of the tables, each numbered and color-coded based on status (</w:t>
+      </w:r>
+      <w:proofErr w:type="gramStart"/>
+      <w:r>
+        <w:rPr>
+          <w:rFonts w:ascii="Times New Roman" w:eastAsiaTheme="minorHAnsi" w:hAnsi="Times New Roman" w:cs="Times New Roman"/>
+          <w:sz w:val="24"/>
+          <w:szCs w:val="24"/>
+          <w:lang w:eastAsia="en-US"/>
+        </w:rPr>
+        <w:t>i.e.</w:t>
+      </w:r>
+      <w:proofErr w:type="gramEnd"/>
+      <w:r>
+        <w:rPr>
+          <w:rFonts w:ascii="Times New Roman" w:eastAsiaTheme="minorHAnsi" w:hAnsi="Times New Roman" w:cs="Times New Roman"/>
+          <w:sz w:val="24"/>
+          <w:szCs w:val="24"/>
+          <w:lang w:eastAsia="en-US"/>
+        </w:rPr>
+        <w:t xml:space="preserve"> Seated, Unseated, Needs Bussing).  There will also be a side scroll bar that shows each server on that shift that is clocked in.  Each entry with a server’s name will be expandable to show their section (</w:t>
+      </w:r>
+      <w:proofErr w:type="gramStart"/>
+      <w:r>
+        <w:rPr>
+          <w:rFonts w:ascii="Times New Roman" w:eastAsiaTheme="minorHAnsi" w:hAnsi="Times New Roman" w:cs="Times New Roman"/>
+          <w:sz w:val="24"/>
+          <w:szCs w:val="24"/>
+          <w:lang w:eastAsia="en-US"/>
+        </w:rPr>
+        <w:t>i.e.</w:t>
+      </w:r>
+      <w:proofErr w:type="gramEnd"/>
+      <w:r>
+        <w:rPr>
+          <w:rFonts w:ascii="Times New Roman" w:eastAsiaTheme="minorHAnsi" w:hAnsi="Times New Roman" w:cs="Times New Roman"/>
+          <w:sz w:val="24"/>
+          <w:szCs w:val="24"/>
+          <w:lang w:eastAsia="en-US"/>
+        </w:rPr>
+        <w:t xml:space="preserve"> The table numbers they are assigned).  The tables in their section will be expandable to show orders that have been pushed to the back-of-house team.  The manager UI should also contain a field to query item availability (</w:t>
+      </w:r>
+      <w:proofErr w:type="gramStart"/>
+      <w:r>
+        <w:rPr>
+          <w:rFonts w:ascii="Times New Roman" w:eastAsiaTheme="minorHAnsi" w:hAnsi="Times New Roman" w:cs="Times New Roman"/>
+          <w:sz w:val="24"/>
+          <w:szCs w:val="24"/>
+          <w:lang w:eastAsia="en-US"/>
+        </w:rPr>
+        <w:t>i.e.</w:t>
+      </w:r>
+      <w:proofErr w:type="gramEnd"/>
+      <w:r>
+        <w:rPr>
+          <w:rFonts w:ascii="Times New Roman" w:eastAsiaTheme="minorHAnsi" w:hAnsi="Times New Roman" w:cs="Times New Roman"/>
+          <w:sz w:val="24"/>
+          <w:szCs w:val="24"/>
+          <w:lang w:eastAsia="en-US"/>
+        </w:rPr>
+        <w:t xml:space="preserve"> Menu Items, not raw ingredients).</w:t>
+      </w:r>
+      <w:r>
+        <w:rPr>
+          <w:rFonts w:ascii="Times New Roman" w:eastAsiaTheme="minorHAnsi" w:hAnsi="Times New Roman" w:cs="Times New Roman"/>
+          <w:sz w:val="24"/>
+          <w:szCs w:val="24"/>
+          <w:lang w:eastAsia="en-US"/>
+        </w:rPr>
+        <w:t xml:space="preserve">  The manager’s account will also </w:t>
+      </w:r>
+      <w:proofErr w:type="gramStart"/>
+      <w:r>
+        <w:rPr>
+          <w:rFonts w:ascii="Times New Roman" w:eastAsiaTheme="minorHAnsi" w:hAnsi="Times New Roman" w:cs="Times New Roman"/>
+          <w:sz w:val="24"/>
+          <w:szCs w:val="24"/>
+          <w:lang w:eastAsia="en-US"/>
+        </w:rPr>
+        <w:t>have the ability to</w:t>
+      </w:r>
+      <w:proofErr w:type="gramEnd"/>
+      <w:r>
+        <w:rPr>
+          <w:rFonts w:ascii="Times New Roman" w:eastAsiaTheme="minorHAnsi" w:hAnsi="Times New Roman" w:cs="Times New Roman"/>
+          <w:sz w:val="24"/>
+          <w:szCs w:val="24"/>
+          <w:lang w:eastAsia="en-US"/>
+        </w:rPr>
+        <w:t xml:space="preserve"> comp items/modify or apply promos for a list of reasons when accessing any table in the restaurant.</w:t>
       </w:r>
       <w:r>
         <w:rPr>
@@ -8691,7 +8769,6 @@
         <w:lastRenderedPageBreak/>
         <w:t>(messages that are pre-</w:t>
       </w:r>
-      <w:proofErr w:type="spellStart"/>
       <w:r>
         <w:rPr>
           <w:rFonts w:ascii="Times New Roman" w:eastAsiaTheme="minorHAnsi" w:hAnsi="Times New Roman" w:cs="Times New Roman"/>
@@ -8701,16 +8778,6 @@
         </w:rPr>
         <w:t>determined</w:t>
       </w:r>
-      <w:r>
-        <w:rPr>
-          <w:rFonts w:ascii="Times New Roman" w:eastAsiaTheme="minorHAnsi" w:hAnsi="Times New Roman" w:cs="Times New Roman"/>
-          <w:sz w:val="24"/>
-          <w:szCs w:val="24"/>
-          <w:lang w:eastAsia="en-US"/>
-        </w:rPr>
-        <w:t>b</w:t>
-      </w:r>
-      <w:proofErr w:type="spellEnd"/>
       <w:r>
         <w:rPr>
           <w:rFonts w:ascii="Times New Roman" w:eastAsiaTheme="minorHAnsi" w:hAnsi="Times New Roman" w:cs="Times New Roman"/>
@@ -8834,16 +8901,56 @@
           <w:szCs w:val="24"/>
           <w:lang w:eastAsia="en-US"/>
         </w:rPr>
-        <w:t xml:space="preserve">to access the menu.  The server will be able to increment seats and enter the order for each seat.  Upon clicking a seat in a specific table’s interface, the server will then have access to the menu which will be split into sections (i.e. Beverages, Appetizers, Entrée’s, etc.).  Once each order is entered, there will be a button that will send the order to the back-of-house’s queue of orders.  Each table will have the ability to be accessed multiple times to send orders more than once.  This way guests can start with drinks and appetizer, move to entrée and then dessert in multiple sent orders.  </w:t>
-      </w:r>
-      <w:r>
-        <w:rPr>
-          <w:rFonts w:ascii="Times New Roman" w:eastAsiaTheme="minorHAnsi" w:hAnsi="Times New Roman" w:cs="Times New Roman"/>
-          <w:sz w:val="24"/>
-          <w:szCs w:val="24"/>
-          <w:lang w:eastAsia="en-US"/>
-        </w:rPr>
-        <w:t xml:space="preserve">There will be an option with each menu item a guest orders to modify the item.  This could be a text field or combination of text-field and list of common modifications (i.e. no mayo, sauce on side).  </w:t>
+        <w:t>to access the menu.  The server will be able to increment seats and enter the order for each seat.  Upon clicking a seat in a specific table’s interface, the server will then have access to the menu which will be split into sections (</w:t>
+      </w:r>
+      <w:proofErr w:type="gramStart"/>
+      <w:r>
+        <w:rPr>
+          <w:rFonts w:ascii="Times New Roman" w:eastAsiaTheme="minorHAnsi" w:hAnsi="Times New Roman" w:cs="Times New Roman"/>
+          <w:sz w:val="24"/>
+          <w:szCs w:val="24"/>
+          <w:lang w:eastAsia="en-US"/>
+        </w:rPr>
+        <w:t>i.e.</w:t>
+      </w:r>
+      <w:proofErr w:type="gramEnd"/>
+      <w:r>
+        <w:rPr>
+          <w:rFonts w:ascii="Times New Roman" w:eastAsiaTheme="minorHAnsi" w:hAnsi="Times New Roman" w:cs="Times New Roman"/>
+          <w:sz w:val="24"/>
+          <w:szCs w:val="24"/>
+          <w:lang w:eastAsia="en-US"/>
+        </w:rPr>
+        <w:t xml:space="preserve"> Beverages, Appetizers, Entrée’s, etc.).  Once each order is entered, there will be a button that will send the order to the back-of-house’s queue of orders.  Each table will have the ability to be accessed multiple times to send orders more than once.  This way guests can start with drinks and appetizer, move to entrée and then dessert in multiple sent orders.  </w:t>
+      </w:r>
+      <w:r>
+        <w:rPr>
+          <w:rFonts w:ascii="Times New Roman" w:eastAsiaTheme="minorHAnsi" w:hAnsi="Times New Roman" w:cs="Times New Roman"/>
+          <w:sz w:val="24"/>
+          <w:szCs w:val="24"/>
+          <w:lang w:eastAsia="en-US"/>
+        </w:rPr>
+        <w:t>There will be an option with each menu item a guest orders to modify the item.  This could be a text field or combination of text-field and list of common modifications (</w:t>
+      </w:r>
+      <w:proofErr w:type="gramStart"/>
+      <w:r>
+        <w:rPr>
+          <w:rFonts w:ascii="Times New Roman" w:eastAsiaTheme="minorHAnsi" w:hAnsi="Times New Roman" w:cs="Times New Roman"/>
+          <w:sz w:val="24"/>
+          <w:szCs w:val="24"/>
+          <w:lang w:eastAsia="en-US"/>
+        </w:rPr>
+        <w:t>i.e.</w:t>
+      </w:r>
+      <w:proofErr w:type="gramEnd"/>
+      <w:r>
+        <w:rPr>
+          <w:rFonts w:ascii="Times New Roman" w:eastAsiaTheme="minorHAnsi" w:hAnsi="Times New Roman" w:cs="Times New Roman"/>
+          <w:sz w:val="24"/>
+          <w:szCs w:val="24"/>
+          <w:lang w:eastAsia="en-US"/>
+        </w:rPr>
+        <w:t xml:space="preserve"> no mayo, sauce on side).  </w:t>
       </w:r>
     </w:p>
     <w:p>
@@ -8874,8 +8981,29 @@
           <w:lang w:eastAsia="en-US"/>
         </w:rPr>
         <w:tab/>
-        <w:t xml:space="preserve">Hosting staff UI will have the same top-down view of the tables as the manager’s interface shows.  With frequent automatic refreshes, the hosting staff can stay up to date on the status of tables.  The hosting staff will have the ability to tap/click of tables to modify the table’s status (i.e. Seated, Unseated, Needs Bussing).  It will be the job of the hosting staff to check tables periodically to update their </w:t>
-      </w:r>
+        <w:t>Hosting staff UI will have the same top-down view of the tables as the manager’s interface shows.  With frequent automatic refreshes, the hosting staff can stay up to date on the status of tables.  The hosting staff will have the ability to tap/click of tables to modify the table’s status (</w:t>
+      </w:r>
+      <w:proofErr w:type="gramStart"/>
+      <w:r>
+        <w:rPr>
+          <w:rFonts w:ascii="Times New Roman" w:eastAsiaTheme="minorHAnsi" w:hAnsi="Times New Roman" w:cs="Times New Roman"/>
+          <w:sz w:val="24"/>
+          <w:szCs w:val="24"/>
+          <w:lang w:eastAsia="en-US"/>
+        </w:rPr>
+        <w:t>i.e.</w:t>
+      </w:r>
+      <w:proofErr w:type="gramEnd"/>
+      <w:r>
+        <w:rPr>
+          <w:rFonts w:ascii="Times New Roman" w:eastAsiaTheme="minorHAnsi" w:hAnsi="Times New Roman" w:cs="Times New Roman"/>
+          <w:sz w:val="24"/>
+          <w:szCs w:val="24"/>
+          <w:lang w:eastAsia="en-US"/>
+        </w:rPr>
+        <w:t xml:space="preserve"> Seated, Unseated, Needs Bussing).  It will be the job of the hosting staff to check tables periodically to update their </w:t>
+      </w:r>
+      <w:proofErr w:type="gramStart"/>
       <w:r>
         <w:rPr>
           <w:rFonts w:ascii="Times New Roman" w:eastAsiaTheme="minorHAnsi" w:hAnsi="Times New Roman" w:cs="Times New Roman"/>
@@ -8885,6 +9013,7 @@
         </w:rPr>
         <w:t>status</w:t>
       </w:r>
+      <w:proofErr w:type="gramEnd"/>
       <w:r>
         <w:rPr>
           <w:rFonts w:ascii="Times New Roman" w:eastAsiaTheme="minorHAnsi" w:hAnsi="Times New Roman" w:cs="Times New Roman"/>
@@ -8912,18 +9041,6 @@
         </w:rPr>
         <w:t xml:space="preserve"> or the guests having a strong preference on where they want to sit.  The queue of servers will be more of a reference.</w:t>
       </w:r>
-    </w:p>
-    <w:p>
-      <w:pPr>
-        <w:spacing w:after="0" w:line="240" w:lineRule="auto"/>
-        <w:ind w:left="2160" w:hanging="1200"/>
-        <w:rPr>
-          <w:rFonts w:ascii="Times New Roman" w:eastAsiaTheme="minorHAnsi" w:hAnsi="Times New Roman" w:cs="Times New Roman"/>
-          <w:sz w:val="24"/>
-          <w:szCs w:val="24"/>
-          <w:lang w:eastAsia="en-US"/>
-        </w:rPr>
-      </w:pPr>
     </w:p>
     <w:p>
       <w:pPr>
@@ -8947,6 +9064,7 @@
           <w:szCs w:val="24"/>
           <w:lang w:eastAsia="en-US"/>
         </w:rPr>
+        <w:lastRenderedPageBreak/>
         <w:t>User Interface Wireframe</w:t>
       </w:r>
     </w:p>
@@ -8972,16 +9090,36 @@
           <w:szCs w:val="24"/>
           <w:lang w:eastAsia="en-US"/>
         </w:rPr>
-        <w:t>‘To be implemented’ A link or attachment will be available here for viewing of the wireframe UI design.</w:t>
-      </w:r>
-      <w:r>
-        <w:rPr>
-          <w:rFonts w:ascii="Times New Roman" w:eastAsiaTheme="minorHAnsi" w:hAnsi="Times New Roman" w:cs="Times New Roman"/>
-          <w:sz w:val="24"/>
-          <w:szCs w:val="24"/>
-          <w:lang w:eastAsia="en-US"/>
-        </w:rPr>
-        <w:t xml:space="preserve"> Example rough draft of manager UI wireframe created on </w:t>
+        <w:t>‘To be implemented’ A link or attachment will be available here for viewing of the wireframe UI design</w:t>
+      </w:r>
+      <w:proofErr w:type="gramStart"/>
+      <w:r>
+        <w:rPr>
+          <w:rFonts w:ascii="Times New Roman" w:eastAsiaTheme="minorHAnsi" w:hAnsi="Times New Roman" w:cs="Times New Roman"/>
+          <w:sz w:val="24"/>
+          <w:szCs w:val="24"/>
+          <w:lang w:eastAsia="en-US"/>
+        </w:rPr>
+        <w:t>.</w:t>
+      </w:r>
+      <w:r>
+        <w:rPr>
+          <w:rFonts w:ascii="Times New Roman" w:eastAsiaTheme="minorHAnsi" w:hAnsi="Times New Roman" w:cs="Times New Roman"/>
+          <w:sz w:val="24"/>
+          <w:szCs w:val="24"/>
+          <w:lang w:eastAsia="en-US"/>
+        </w:rPr>
+        <w:t xml:space="preserve"> </w:t>
+      </w:r>
+      <w:proofErr w:type="gramEnd"/>
+      <w:r>
+        <w:rPr>
+          <w:rFonts w:ascii="Times New Roman" w:eastAsiaTheme="minorHAnsi" w:hAnsi="Times New Roman" w:cs="Times New Roman"/>
+          <w:sz w:val="24"/>
+          <w:szCs w:val="24"/>
+          <w:lang w:eastAsia="en-US"/>
+        </w:rPr>
+        <w:t xml:space="preserve">Example rough draft of manager UI wireframe created on </w:t>
       </w:r>
       <w:proofErr w:type="spellStart"/>
       <w:r>
@@ -8991,7 +9129,7 @@
           <w:szCs w:val="24"/>
           <w:lang w:eastAsia="en-US"/>
         </w:rPr>
-        <w:t>wireframe.cc’s</w:t>
+        <w:t>wireframecc’s</w:t>
       </w:r>
       <w:proofErr w:type="spellEnd"/>
       <w:r>
@@ -9031,6 +9169,19 @@
     </w:p>
     <w:p>
       <w:pPr>
+        <w:pStyle w:val="ListParagraph"/>
+        <w:spacing w:after="0" w:line="240" w:lineRule="auto"/>
+        <w:ind w:left="1728"/>
+        <w:rPr>
+          <w:rFonts w:ascii="Times New Roman" w:eastAsiaTheme="minorHAnsi" w:hAnsi="Times New Roman" w:cs="Times New Roman"/>
+          <w:sz w:val="24"/>
+          <w:szCs w:val="24"/>
+          <w:lang w:eastAsia="en-US"/>
+        </w:rPr>
+      </w:pPr>
+    </w:p>
+    <w:p>
+      <w:pPr>
         <w:spacing w:after="0" w:line="240" w:lineRule="auto"/>
         <w:ind w:left="720"/>
         <w:rPr>
@@ -9110,25 +9261,14 @@
           <w:lang w:eastAsia="en-US"/>
         </w:rPr>
       </w:pPr>
-      <w:proofErr w:type="spellStart"/>
-      <w:r>
-        <w:rPr>
-          <w:rFonts w:ascii="Times New Roman" w:eastAsiaTheme="minorHAnsi" w:hAnsi="Times New Roman" w:cs="Times New Roman"/>
-          <w:sz w:val="24"/>
-          <w:szCs w:val="24"/>
-          <w:lang w:eastAsia="en-US"/>
-        </w:rPr>
-        <w:t>CentRes</w:t>
-      </w:r>
-      <w:proofErr w:type="spellEnd"/>
-      <w:r>
-        <w:rPr>
-          <w:rFonts w:ascii="Times New Roman" w:eastAsiaTheme="minorHAnsi" w:hAnsi="Times New Roman" w:cs="Times New Roman"/>
-          <w:sz w:val="24"/>
-          <w:szCs w:val="24"/>
-          <w:lang w:eastAsia="en-US"/>
-        </w:rPr>
-        <w:t xml:space="preserve"> will implement an event-driven architecture </w:t>
+      <w:r>
+        <w:rPr>
+          <w:rFonts w:ascii="Times New Roman" w:eastAsiaTheme="minorHAnsi" w:hAnsi="Times New Roman" w:cs="Times New Roman"/>
+          <w:sz w:val="24"/>
+          <w:szCs w:val="24"/>
+          <w:lang w:eastAsia="en-US"/>
+        </w:rPr>
+        <w:t xml:space="preserve">CentRes will implement an event-driven architecture </w:t>
       </w:r>
       <w:r>
         <w:rPr>
@@ -9207,26 +9347,41 @@
           <w:lang w:eastAsia="en-US"/>
         </w:rPr>
       </w:pPr>
-      <w:proofErr w:type="spellStart"/>
-      <w:r>
-        <w:rPr>
-          <w:rFonts w:ascii="Times New Roman" w:eastAsiaTheme="minorHAnsi" w:hAnsi="Times New Roman" w:cs="Times New Roman"/>
-          <w:sz w:val="24"/>
-          <w:szCs w:val="24"/>
-          <w:lang w:eastAsia="en-US"/>
-        </w:rPr>
-        <w:t>CentRes</w:t>
-      </w:r>
-      <w:proofErr w:type="spellEnd"/>
-      <w:r>
-        <w:rPr>
-          <w:rFonts w:ascii="Times New Roman" w:eastAsiaTheme="minorHAnsi" w:hAnsi="Times New Roman" w:cs="Times New Roman"/>
-          <w:sz w:val="24"/>
-          <w:szCs w:val="24"/>
-          <w:lang w:eastAsia="en-US"/>
-        </w:rPr>
-        <w:t xml:space="preserve"> will also implement a database-centric architecture that will utilize a database to track menu items, prices, and inventory.  </w:t>
-      </w:r>
+      <w:r>
+        <w:rPr>
+          <w:rFonts w:ascii="Times New Roman" w:eastAsiaTheme="minorHAnsi" w:hAnsi="Times New Roman" w:cs="Times New Roman"/>
+          <w:sz w:val="24"/>
+          <w:szCs w:val="24"/>
+          <w:lang w:eastAsia="en-US"/>
+        </w:rPr>
+        <w:t xml:space="preserve">CentRes will also implement a database-centric architecture that will utilize a database to track menu items, prices, and inventory.  </w:t>
+      </w:r>
+    </w:p>
+    <w:p>
+      <w:pPr>
+        <w:pStyle w:val="ListParagraph"/>
+        <w:spacing w:after="0" w:line="240" w:lineRule="auto"/>
+        <w:ind w:left="1728"/>
+        <w:rPr>
+          <w:rFonts w:ascii="Times New Roman" w:eastAsiaTheme="minorHAnsi" w:hAnsi="Times New Roman" w:cs="Times New Roman"/>
+          <w:sz w:val="24"/>
+          <w:szCs w:val="24"/>
+          <w:lang w:eastAsia="en-US"/>
+        </w:rPr>
+      </w:pPr>
+    </w:p>
+    <w:p>
+      <w:pPr>
+        <w:pStyle w:val="ListParagraph"/>
+        <w:spacing w:after="0" w:line="240" w:lineRule="auto"/>
+        <w:ind w:left="1728"/>
+        <w:rPr>
+          <w:rFonts w:ascii="Times New Roman" w:eastAsiaTheme="minorHAnsi" w:hAnsi="Times New Roman" w:cs="Times New Roman"/>
+          <w:sz w:val="24"/>
+          <w:szCs w:val="24"/>
+          <w:lang w:eastAsia="en-US"/>
+        </w:rPr>
+      </w:pPr>
     </w:p>
     <w:p>
       <w:pPr>
@@ -9271,7 +9426,7 @@
         <w:pStyle w:val="ListParagraph"/>
         <w:numPr>
           <w:ilvl w:val="1"/>
-          <w:numId w:val="5"/>
+          <w:numId w:val="16"/>
         </w:numPr>
         <w:spacing w:after="0" w:line="240" w:lineRule="auto"/>
         <w:rPr>
@@ -9300,24 +9455,67 @@
         <w:pStyle w:val="ListParagraph"/>
         <w:numPr>
           <w:ilvl w:val="2"/>
-          <w:numId w:val="5"/>
+          <w:numId w:val="16"/>
         </w:numPr>
-        <w:spacing w:after="0" w:line="240" w:lineRule="auto"/>
-        <w:rPr>
-          <w:rFonts w:ascii="Times New Roman" w:eastAsiaTheme="minorHAnsi" w:hAnsi="Times New Roman" w:cs="Times New Roman"/>
-          <w:sz w:val="24"/>
-          <w:szCs w:val="24"/>
-          <w:lang w:eastAsia="en-US"/>
-        </w:rPr>
-      </w:pPr>
-      <w:r>
-        <w:rPr>
-          <w:rFonts w:ascii="Times New Roman" w:eastAsiaTheme="minorHAnsi" w:hAnsi="Times New Roman" w:cs="Times New Roman"/>
-          <w:sz w:val="24"/>
-          <w:szCs w:val="24"/>
-          <w:lang w:eastAsia="en-US"/>
-        </w:rPr>
-        <w:t>Specifications</w:t>
+        <w:spacing w:line="256" w:lineRule="auto"/>
+        <w:rPr>
+          <w:rFonts w:ascii="Times New Roman" w:hAnsi="Times New Roman" w:cs="Times New Roman"/>
+          <w:sz w:val="24"/>
+          <w:szCs w:val="24"/>
+        </w:rPr>
+      </w:pPr>
+      <w:r>
+        <w:rPr>
+          <w:rFonts w:ascii="Times New Roman" w:eastAsiaTheme="minorHAnsi" w:hAnsi="Times New Roman" w:cs="Times New Roman"/>
+          <w:sz w:val="24"/>
+          <w:szCs w:val="24"/>
+          <w:lang w:eastAsia="en-US"/>
+        </w:rPr>
+        <w:t xml:space="preserve">CentRes </w:t>
+      </w:r>
+      <w:r>
+        <w:rPr>
+          <w:rFonts w:ascii="Times New Roman" w:hAnsi="Times New Roman" w:cs="Times New Roman"/>
+          <w:sz w:val="24"/>
+          <w:szCs w:val="24"/>
+        </w:rPr>
+        <w:t>will be using a MySQL relational database to manage orders, and employee information</w:t>
+      </w:r>
+      <w:proofErr w:type="gramStart"/>
+      <w:r>
+        <w:rPr>
+          <w:rFonts w:ascii="Times New Roman" w:hAnsi="Times New Roman" w:cs="Times New Roman"/>
+          <w:sz w:val="24"/>
+          <w:szCs w:val="24"/>
+        </w:rPr>
+        <w:t xml:space="preserve">. </w:t>
+      </w:r>
+      <w:proofErr w:type="gramEnd"/>
+      <w:r>
+        <w:rPr>
+          <w:rFonts w:ascii="Times New Roman" w:hAnsi="Times New Roman" w:cs="Times New Roman"/>
+          <w:sz w:val="24"/>
+          <w:szCs w:val="24"/>
+        </w:rPr>
+        <w:t>MySQL can improve the efficiency of the database</w:t>
+      </w:r>
+      <w:proofErr w:type="gramStart"/>
+      <w:r>
+        <w:rPr>
+          <w:rFonts w:ascii="Times New Roman" w:hAnsi="Times New Roman" w:cs="Times New Roman"/>
+          <w:sz w:val="24"/>
+          <w:szCs w:val="24"/>
+        </w:rPr>
+        <w:t xml:space="preserve">. </w:t>
+      </w:r>
+      <w:proofErr w:type="gramEnd"/>
+      <w:r>
+        <w:rPr>
+          <w:rFonts w:ascii="Times New Roman" w:hAnsi="Times New Roman" w:cs="Times New Roman"/>
+          <w:sz w:val="24"/>
+          <w:szCs w:val="24"/>
+        </w:rPr>
+        <w:t>Additionally, it can streamline the productivity of the restaurant, so that workers or employees will put in their effort to ensure that the business achieves their target goal and improves the revenue base.</w:t>
       </w:r>
     </w:p>
     <w:p>
@@ -9325,7 +9523,7 @@
         <w:pStyle w:val="ListParagraph"/>
         <w:numPr>
           <w:ilvl w:val="2"/>
-          <w:numId w:val="5"/>
+          <w:numId w:val="16"/>
         </w:numPr>
         <w:spacing w:after="0" w:line="240" w:lineRule="auto"/>
         <w:rPr>
@@ -9342,32 +9540,89 @@
           <w:szCs w:val="24"/>
           <w:lang w:eastAsia="en-US"/>
         </w:rPr>
-        <w:t>……</w:t>
-      </w:r>
-    </w:p>
-    <w:p>
-      <w:pPr>
-        <w:pStyle w:val="ListParagraph"/>
-        <w:numPr>
-          <w:ilvl w:val="2"/>
-          <w:numId w:val="5"/>
-        </w:numPr>
-        <w:spacing w:after="0" w:line="240" w:lineRule="auto"/>
-        <w:rPr>
-          <w:rFonts w:ascii="Times New Roman" w:eastAsiaTheme="minorHAnsi" w:hAnsi="Times New Roman" w:cs="Times New Roman"/>
-          <w:sz w:val="24"/>
-          <w:szCs w:val="24"/>
-          <w:lang w:eastAsia="en-US"/>
-        </w:rPr>
-      </w:pPr>
-      <w:r>
-        <w:rPr>
-          <w:rFonts w:ascii="Times New Roman" w:eastAsiaTheme="minorHAnsi" w:hAnsi="Times New Roman" w:cs="Times New Roman"/>
-          <w:sz w:val="24"/>
-          <w:szCs w:val="24"/>
-          <w:lang w:eastAsia="en-US"/>
-        </w:rPr>
         <w:t>Entity Relationship Diagram</w:t>
+      </w:r>
+    </w:p>
+    <w:p>
+      <w:pPr>
+        <w:pStyle w:val="ListParagraph"/>
+        <w:spacing w:after="0" w:line="240" w:lineRule="auto"/>
+        <w:ind w:left="792"/>
+        <w:rPr>
+          <w:rFonts w:ascii="Times New Roman" w:eastAsiaTheme="minorHAnsi" w:hAnsi="Times New Roman" w:cs="Times New Roman"/>
+          <w:sz w:val="24"/>
+          <w:szCs w:val="24"/>
+          <w:lang w:eastAsia="en-US"/>
+        </w:rPr>
+      </w:pPr>
+    </w:p>
+    <w:p>
+      <w:pPr>
+        <w:pStyle w:val="ListParagraph"/>
+        <w:rPr>
+          <w:rFonts w:ascii="Times New Roman" w:eastAsiaTheme="minorHAnsi" w:hAnsi="Times New Roman" w:cs="Times New Roman"/>
+          <w:sz w:val="24"/>
+          <w:szCs w:val="24"/>
+          <w:lang w:eastAsia="en-US"/>
+        </w:rPr>
+      </w:pPr>
+      <w:r>
+        <w:rPr>
+          <w:rFonts w:ascii="Times New Roman" w:eastAsiaTheme="minorHAnsi" w:hAnsi="Times New Roman" w:cs="Times New Roman"/>
+          <w:noProof/>
+          <w:sz w:val="24"/>
+          <w:szCs w:val="24"/>
+          <w:lang w:eastAsia="en-US"/>
+        </w:rPr>
+        <w:lastRenderedPageBreak/>
+        <w:drawing>
+          <wp:inline distT="0" distB="0" distL="0" distR="0" wp14:anchorId="084C06F8" wp14:editId="3E45AD96">
+            <wp:extent cx="5943600" cy="3328035"/>
+            <wp:effectExtent l="0" t="0" r="0" b="5715"/>
+            <wp:docPr id="2" name="Picture 2" descr="Diagram&#10;&#10;Description automatically generated"/>
+            <wp:cNvGraphicFramePr>
+              <a:graphicFrameLocks xmlns:a="http://schemas.openxmlformats.org/drawingml/2006/main" noChangeAspect="1"/>
+            </wp:cNvGraphicFramePr>
+            <a:graphic xmlns:a="http://schemas.openxmlformats.org/drawingml/2006/main">
+              <a:graphicData uri="http://schemas.openxmlformats.org/drawingml/2006/picture">
+                <pic:pic xmlns:pic="http://schemas.openxmlformats.org/drawingml/2006/picture">
+                  <pic:nvPicPr>
+                    <pic:cNvPr id="0" name="Picture 2" descr="Diagram&#10;&#10;Description automatically generated"/>
+                    <pic:cNvPicPr>
+                      <a:picLocks noChangeAspect="1" noChangeArrowheads="1"/>
+                    </pic:cNvPicPr>
+                  </pic:nvPicPr>
+                  <pic:blipFill>
+                    <a:blip r:embed="rId10">
+                      <a:extLst>
+                        <a:ext uri="{28A0092B-C50C-407E-A947-70E740481C1C}">
+                          <a14:useLocalDpi xmlns:a14="http://schemas.microsoft.com/office/drawing/2010/main" val="0"/>
+                        </a:ext>
+                      </a:extLst>
+                    </a:blip>
+                    <a:srcRect/>
+                    <a:stretch>
+                      <a:fillRect/>
+                    </a:stretch>
+                  </pic:blipFill>
+                  <pic:spPr bwMode="auto">
+                    <a:xfrm>
+                      <a:off x="0" y="0"/>
+                      <a:ext cx="5943600" cy="3328035"/>
+                    </a:xfrm>
+                    <a:prstGeom prst="rect">
+                      <a:avLst/>
+                    </a:prstGeom>
+                    <a:noFill/>
+                    <a:ln>
+                      <a:noFill/>
+                    </a:ln>
+                  </pic:spPr>
+                </pic:pic>
+              </a:graphicData>
+            </a:graphic>
+          </wp:inline>
+        </w:drawing>
       </w:r>
     </w:p>
     <w:p>
@@ -11723,6 +11978,36 @@
   </w:num>
   <w:num w:numId="15" w16cid:durableId="167142858">
     <w:abstractNumId w:val="4"/>
+  </w:num>
+  <w:num w:numId="16" w16cid:durableId="106659570">
+    <w:abstractNumId w:val="8"/>
+    <w:lvlOverride w:ilvl="0">
+      <w:startOverride w:val="1"/>
+    </w:lvlOverride>
+    <w:lvlOverride w:ilvl="1">
+      <w:startOverride w:val="1"/>
+    </w:lvlOverride>
+    <w:lvlOverride w:ilvl="2">
+      <w:startOverride w:val="1"/>
+    </w:lvlOverride>
+    <w:lvlOverride w:ilvl="3">
+      <w:startOverride w:val="1"/>
+    </w:lvlOverride>
+    <w:lvlOverride w:ilvl="4">
+      <w:startOverride w:val="1"/>
+    </w:lvlOverride>
+    <w:lvlOverride w:ilvl="5">
+      <w:startOverride w:val="1"/>
+    </w:lvlOverride>
+    <w:lvlOverride w:ilvl="6">
+      <w:startOverride w:val="1"/>
+    </w:lvlOverride>
+    <w:lvlOverride w:ilvl="7">
+      <w:startOverride w:val="1"/>
+    </w:lvlOverride>
+    <w:lvlOverride w:ilvl="8">
+      <w:startOverride w:val="1"/>
+    </w:lvlOverride>
   </w:num>
 </w:numbering>
 </file>

</xml_diff>

<commit_message>
Security and Data Flow added
Fixed issue where Sergio and David's part didn't get to the main doc. Just reuploaded their contributions.
</commit_message>
<xml_diff>
--- a/V2_Software_Requirements_Specification.docx
+++ b/V2_Software_Requirements_Specification.docx
@@ -331,8 +331,86 @@
           <w:sz w:val="44"/>
           <w:szCs w:val="44"/>
         </w:rPr>
-        <w:t xml:space="preserve"> Carson Pribble, Chase Jamison, David Utshudiema, Mohamed Ibensilalen, Sergio Mainville</w:t>
-      </w:r>
+        <w:t xml:space="preserve"> Carson </w:t>
+      </w:r>
+      <w:proofErr w:type="spellStart"/>
+      <w:r>
+        <w:rPr>
+          <w:rFonts w:ascii="Times New Roman" w:hAnsi="Times New Roman" w:cs="Times New Roman"/>
+          <w:b/>
+          <w:bCs/>
+          <w:sz w:val="44"/>
+          <w:szCs w:val="44"/>
+        </w:rPr>
+        <w:t>Pribble</w:t>
+      </w:r>
+      <w:proofErr w:type="spellEnd"/>
+      <w:r>
+        <w:rPr>
+          <w:rFonts w:ascii="Times New Roman" w:hAnsi="Times New Roman" w:cs="Times New Roman"/>
+          <w:b/>
+          <w:bCs/>
+          <w:sz w:val="44"/>
+          <w:szCs w:val="44"/>
+        </w:rPr>
+        <w:t xml:space="preserve">, Chase Jamison, David </w:t>
+      </w:r>
+      <w:proofErr w:type="spellStart"/>
+      <w:r>
+        <w:rPr>
+          <w:rFonts w:ascii="Times New Roman" w:hAnsi="Times New Roman" w:cs="Times New Roman"/>
+          <w:b/>
+          <w:bCs/>
+          <w:sz w:val="44"/>
+          <w:szCs w:val="44"/>
+        </w:rPr>
+        <w:t>Utshudiema</w:t>
+      </w:r>
+      <w:proofErr w:type="spellEnd"/>
+      <w:r>
+        <w:rPr>
+          <w:rFonts w:ascii="Times New Roman" w:hAnsi="Times New Roman" w:cs="Times New Roman"/>
+          <w:b/>
+          <w:bCs/>
+          <w:sz w:val="44"/>
+          <w:szCs w:val="44"/>
+        </w:rPr>
+        <w:t xml:space="preserve">, Mohamed </w:t>
+      </w:r>
+      <w:proofErr w:type="spellStart"/>
+      <w:r>
+        <w:rPr>
+          <w:rFonts w:ascii="Times New Roman" w:hAnsi="Times New Roman" w:cs="Times New Roman"/>
+          <w:b/>
+          <w:bCs/>
+          <w:sz w:val="44"/>
+          <w:szCs w:val="44"/>
+        </w:rPr>
+        <w:t>Ibensilalen</w:t>
+      </w:r>
+      <w:proofErr w:type="spellEnd"/>
+      <w:r>
+        <w:rPr>
+          <w:rFonts w:ascii="Times New Roman" w:hAnsi="Times New Roman" w:cs="Times New Roman"/>
+          <w:b/>
+          <w:bCs/>
+          <w:sz w:val="44"/>
+          <w:szCs w:val="44"/>
+        </w:rPr>
+        <w:t xml:space="preserve">, Sergio </w:t>
+      </w:r>
+      <w:proofErr w:type="spellStart"/>
+      <w:r>
+        <w:rPr>
+          <w:rFonts w:ascii="Times New Roman" w:hAnsi="Times New Roman" w:cs="Times New Roman"/>
+          <w:b/>
+          <w:bCs/>
+          <w:sz w:val="44"/>
+          <w:szCs w:val="44"/>
+        </w:rPr>
+        <w:t>Mainville</w:t>
+      </w:r>
+      <w:proofErr w:type="spellEnd"/>
     </w:p>
     <w:p>
       <w:pPr>
@@ -7746,6 +7824,214 @@
           <w:lang w:eastAsia="en-US"/>
         </w:rPr>
       </w:pPr>
+      <w:r>
+        <w:rPr>
+          <w:rFonts w:ascii="Times New Roman" w:eastAsiaTheme="minorHAnsi" w:hAnsi="Times New Roman" w:cs="Times New Roman"/>
+          <w:sz w:val="24"/>
+          <w:szCs w:val="24"/>
+          <w:lang w:eastAsia="en-US"/>
+        </w:rPr>
+        <w:t>Data in rest</w:t>
+      </w:r>
+    </w:p>
+    <w:p>
+      <w:pPr>
+        <w:pStyle w:val="ListParagraph"/>
+        <w:numPr>
+          <w:ilvl w:val="4"/>
+          <w:numId w:val="5"/>
+        </w:numPr>
+        <w:spacing w:after="0" w:line="240" w:lineRule="auto"/>
+        <w:jc w:val="both"/>
+        <w:rPr>
+          <w:rFonts w:ascii="Times New Roman" w:eastAsiaTheme="minorHAnsi" w:hAnsi="Times New Roman" w:cs="Times New Roman"/>
+          <w:sz w:val="24"/>
+          <w:szCs w:val="24"/>
+          <w:lang w:eastAsia="en-US"/>
+        </w:rPr>
+      </w:pPr>
+      <w:r>
+        <w:rPr>
+          <w:rFonts w:ascii="Times New Roman" w:eastAsiaTheme="minorHAnsi" w:hAnsi="Times New Roman" w:cs="Times New Roman"/>
+          <w:sz w:val="24"/>
+          <w:szCs w:val="24"/>
+          <w:lang w:eastAsia="en-US"/>
+        </w:rPr>
+        <w:t>Ensure that the cloud service in use encrypts stored data so it is not easily attainable.</w:t>
+      </w:r>
+    </w:p>
+    <w:p>
+      <w:pPr>
+        <w:pStyle w:val="ListParagraph"/>
+        <w:numPr>
+          <w:ilvl w:val="3"/>
+          <w:numId w:val="5"/>
+        </w:numPr>
+        <w:spacing w:after="0" w:line="240" w:lineRule="auto"/>
+        <w:jc w:val="both"/>
+        <w:rPr>
+          <w:rFonts w:ascii="Times New Roman" w:eastAsiaTheme="minorHAnsi" w:hAnsi="Times New Roman" w:cs="Times New Roman"/>
+          <w:sz w:val="24"/>
+          <w:szCs w:val="24"/>
+          <w:lang w:eastAsia="en-US"/>
+        </w:rPr>
+      </w:pPr>
+      <w:r>
+        <w:rPr>
+          <w:rFonts w:ascii="Times New Roman" w:eastAsiaTheme="minorHAnsi" w:hAnsi="Times New Roman" w:cs="Times New Roman"/>
+          <w:sz w:val="24"/>
+          <w:szCs w:val="24"/>
+          <w:lang w:eastAsia="en-US"/>
+        </w:rPr>
+        <w:t>Data in use</w:t>
+      </w:r>
+    </w:p>
+    <w:p>
+      <w:pPr>
+        <w:pStyle w:val="ListParagraph"/>
+        <w:numPr>
+          <w:ilvl w:val="4"/>
+          <w:numId w:val="5"/>
+        </w:numPr>
+        <w:spacing w:after="0" w:line="240" w:lineRule="auto"/>
+        <w:jc w:val="both"/>
+        <w:rPr>
+          <w:rFonts w:ascii="Times New Roman" w:eastAsiaTheme="minorHAnsi" w:hAnsi="Times New Roman" w:cs="Times New Roman"/>
+          <w:sz w:val="24"/>
+          <w:szCs w:val="24"/>
+          <w:lang w:eastAsia="en-US"/>
+        </w:rPr>
+      </w:pPr>
+      <w:r>
+        <w:rPr>
+          <w:rFonts w:ascii="Times New Roman" w:eastAsiaTheme="minorHAnsi" w:hAnsi="Times New Roman" w:cs="Times New Roman"/>
+          <w:sz w:val="24"/>
+          <w:szCs w:val="24"/>
+          <w:lang w:eastAsia="en-US"/>
+        </w:rPr>
+        <w:t>Control access to viewable data in use by using least privileged access determined by user’s roles.</w:t>
+      </w:r>
+    </w:p>
+    <w:p>
+      <w:pPr>
+        <w:pStyle w:val="ListParagraph"/>
+        <w:numPr>
+          <w:ilvl w:val="3"/>
+          <w:numId w:val="5"/>
+        </w:numPr>
+        <w:spacing w:after="0" w:line="240" w:lineRule="auto"/>
+        <w:jc w:val="both"/>
+        <w:rPr>
+          <w:rFonts w:ascii="Times New Roman" w:eastAsiaTheme="minorHAnsi" w:hAnsi="Times New Roman" w:cs="Times New Roman"/>
+          <w:sz w:val="24"/>
+          <w:szCs w:val="24"/>
+          <w:lang w:eastAsia="en-US"/>
+        </w:rPr>
+      </w:pPr>
+      <w:r>
+        <w:rPr>
+          <w:rFonts w:ascii="Times New Roman" w:eastAsiaTheme="minorHAnsi" w:hAnsi="Times New Roman" w:cs="Times New Roman"/>
+          <w:sz w:val="24"/>
+          <w:szCs w:val="24"/>
+          <w:lang w:eastAsia="en-US"/>
+        </w:rPr>
+        <w:t>Data in transit</w:t>
+      </w:r>
+    </w:p>
+    <w:p>
+      <w:pPr>
+        <w:pStyle w:val="ListParagraph"/>
+        <w:numPr>
+          <w:ilvl w:val="4"/>
+          <w:numId w:val="5"/>
+        </w:numPr>
+        <w:spacing w:after="0" w:line="240" w:lineRule="auto"/>
+        <w:jc w:val="both"/>
+        <w:rPr>
+          <w:rFonts w:ascii="Times New Roman" w:eastAsiaTheme="minorHAnsi" w:hAnsi="Times New Roman" w:cs="Times New Roman"/>
+          <w:sz w:val="24"/>
+          <w:szCs w:val="24"/>
+          <w:lang w:eastAsia="en-US"/>
+        </w:rPr>
+      </w:pPr>
+      <w:r>
+        <w:rPr>
+          <w:rFonts w:ascii="Times New Roman" w:eastAsiaTheme="minorHAnsi" w:hAnsi="Times New Roman" w:cs="Times New Roman"/>
+          <w:sz w:val="24"/>
+          <w:szCs w:val="24"/>
+          <w:lang w:eastAsia="en-US"/>
+        </w:rPr>
+        <w:t>Usage of a cloud VPN/VPN as a service</w:t>
+      </w:r>
+    </w:p>
+    <w:p>
+      <w:pPr>
+        <w:pStyle w:val="ListParagraph"/>
+        <w:spacing w:after="0" w:line="240" w:lineRule="auto"/>
+        <w:ind w:left="2232"/>
+        <w:jc w:val="both"/>
+        <w:rPr>
+          <w:rFonts w:ascii="Times New Roman" w:eastAsiaTheme="minorHAnsi" w:hAnsi="Times New Roman" w:cs="Times New Roman"/>
+          <w:sz w:val="24"/>
+          <w:szCs w:val="24"/>
+          <w:lang w:eastAsia="en-US"/>
+        </w:rPr>
+      </w:pPr>
+    </w:p>
+    <w:p>
+      <w:pPr>
+        <w:spacing w:after="0" w:line="240" w:lineRule="auto"/>
+        <w:ind w:left="1440"/>
+        <w:jc w:val="both"/>
+        <w:rPr>
+          <w:rFonts w:ascii="Times New Roman" w:eastAsiaTheme="minorHAnsi" w:hAnsi="Times New Roman" w:cs="Times New Roman"/>
+          <w:sz w:val="24"/>
+          <w:szCs w:val="24"/>
+          <w:lang w:eastAsia="en-US"/>
+        </w:rPr>
+      </w:pPr>
+    </w:p>
+    <w:p>
+      <w:pPr>
+        <w:spacing w:after="0" w:line="240" w:lineRule="auto"/>
+        <w:ind w:left="1440"/>
+        <w:jc w:val="both"/>
+        <w:rPr>
+          <w:rFonts w:ascii="Times New Roman" w:eastAsiaTheme="minorHAnsi" w:hAnsi="Times New Roman" w:cs="Times New Roman"/>
+          <w:sz w:val="24"/>
+          <w:szCs w:val="24"/>
+          <w:lang w:eastAsia="en-US"/>
+        </w:rPr>
+      </w:pPr>
+    </w:p>
+    <w:p>
+      <w:pPr>
+        <w:pStyle w:val="ListParagraph"/>
+        <w:numPr>
+          <w:ilvl w:val="1"/>
+          <w:numId w:val="5"/>
+        </w:numPr>
+        <w:spacing w:after="0" w:line="240" w:lineRule="auto"/>
+        <w:rPr>
+          <w:rFonts w:ascii="Times New Roman" w:eastAsiaTheme="minorHAnsi" w:hAnsi="Times New Roman" w:cs="Times New Roman"/>
+          <w:b/>
+          <w:bCs/>
+          <w:sz w:val="24"/>
+          <w:szCs w:val="24"/>
+          <w:lang w:eastAsia="en-US"/>
+        </w:rPr>
+      </w:pPr>
+      <w:r>
+        <w:rPr>
+          <w:rFonts w:ascii="Times New Roman" w:eastAsiaTheme="minorHAnsi" w:hAnsi="Times New Roman" w:cs="Times New Roman"/>
+          <w:b/>
+          <w:bCs/>
+          <w:sz w:val="24"/>
+          <w:szCs w:val="24"/>
+          <w:lang w:eastAsia="en-US"/>
+        </w:rPr>
+        <w:t>Hardware (Required)</w:t>
+      </w:r>
     </w:p>
     <w:p>
       <w:pPr>
@@ -7754,6 +8040,7 @@
           <w:ilvl w:val="2"/>
           <w:numId w:val="5"/>
         </w:numPr>
+        <w:spacing w:after="0" w:line="240" w:lineRule="auto"/>
         <w:rPr>
           <w:rFonts w:ascii="Times New Roman" w:eastAsiaTheme="minorHAnsi" w:hAnsi="Times New Roman" w:cs="Times New Roman"/>
           <w:sz w:val="24"/>
@@ -7778,6 +8065,341 @@
           <w:ilvl w:val="3"/>
           <w:numId w:val="5"/>
         </w:numPr>
+        <w:spacing w:after="0" w:line="240" w:lineRule="auto"/>
+        <w:rPr>
+          <w:rFonts w:ascii="Times New Roman" w:eastAsiaTheme="minorHAnsi" w:hAnsi="Times New Roman" w:cs="Times New Roman"/>
+          <w:sz w:val="24"/>
+          <w:szCs w:val="24"/>
+          <w:lang w:eastAsia="en-US"/>
+        </w:rPr>
+      </w:pPr>
+      <w:r>
+        <w:rPr>
+          <w:rFonts w:ascii="Times New Roman" w:eastAsiaTheme="minorHAnsi" w:hAnsi="Times New Roman" w:cs="Times New Roman"/>
+          <w:sz w:val="24"/>
+          <w:szCs w:val="24"/>
+          <w:lang w:eastAsia="en-US"/>
+        </w:rPr>
+        <w:t>Wireless r</w:t>
+      </w:r>
+      <w:r>
+        <w:rPr>
+          <w:rFonts w:ascii="Times New Roman" w:eastAsiaTheme="minorHAnsi" w:hAnsi="Times New Roman" w:cs="Times New Roman"/>
+          <w:sz w:val="24"/>
+          <w:szCs w:val="24"/>
+          <w:lang w:eastAsia="en-US"/>
+        </w:rPr>
+        <w:t>outer</w:t>
+      </w:r>
+    </w:p>
+    <w:p>
+      <w:pPr>
+        <w:pStyle w:val="ListParagraph"/>
+        <w:numPr>
+          <w:ilvl w:val="3"/>
+          <w:numId w:val="5"/>
+        </w:numPr>
+        <w:spacing w:after="0" w:line="240" w:lineRule="auto"/>
+        <w:rPr>
+          <w:rFonts w:ascii="Times New Roman" w:eastAsiaTheme="minorHAnsi" w:hAnsi="Times New Roman" w:cs="Times New Roman"/>
+          <w:sz w:val="24"/>
+          <w:szCs w:val="24"/>
+          <w:lang w:eastAsia="en-US"/>
+        </w:rPr>
+      </w:pPr>
+      <w:r>
+        <w:rPr>
+          <w:rFonts w:ascii="Times New Roman" w:eastAsiaTheme="minorHAnsi" w:hAnsi="Times New Roman" w:cs="Times New Roman"/>
+          <w:sz w:val="24"/>
+          <w:szCs w:val="24"/>
+          <w:lang w:eastAsia="en-US"/>
+        </w:rPr>
+        <w:t>Switch</w:t>
+      </w:r>
+    </w:p>
+    <w:p>
+      <w:pPr>
+        <w:pStyle w:val="ListParagraph"/>
+        <w:numPr>
+          <w:ilvl w:val="3"/>
+          <w:numId w:val="5"/>
+        </w:numPr>
+        <w:spacing w:after="0" w:line="240" w:lineRule="auto"/>
+        <w:rPr>
+          <w:rFonts w:ascii="Times New Roman" w:eastAsiaTheme="minorHAnsi" w:hAnsi="Times New Roman" w:cs="Times New Roman"/>
+          <w:sz w:val="24"/>
+          <w:szCs w:val="24"/>
+          <w:lang w:eastAsia="en-US"/>
+        </w:rPr>
+      </w:pPr>
+      <w:r>
+        <w:rPr>
+          <w:rFonts w:ascii="Times New Roman" w:eastAsiaTheme="minorHAnsi" w:hAnsi="Times New Roman" w:cs="Times New Roman"/>
+          <w:sz w:val="24"/>
+          <w:szCs w:val="24"/>
+          <w:lang w:eastAsia="en-US"/>
+        </w:rPr>
+        <w:t>Cabling</w:t>
+      </w:r>
+    </w:p>
+    <w:p>
+      <w:pPr>
+        <w:pStyle w:val="ListParagraph"/>
+        <w:numPr>
+          <w:ilvl w:val="3"/>
+          <w:numId w:val="5"/>
+        </w:numPr>
+        <w:spacing w:after="0" w:line="240" w:lineRule="auto"/>
+        <w:rPr>
+          <w:rFonts w:ascii="Times New Roman" w:eastAsiaTheme="minorHAnsi" w:hAnsi="Times New Roman" w:cs="Times New Roman"/>
+          <w:sz w:val="24"/>
+          <w:szCs w:val="24"/>
+          <w:lang w:eastAsia="en-US"/>
+        </w:rPr>
+      </w:pPr>
+      <w:r>
+        <w:rPr>
+          <w:rFonts w:ascii="Times New Roman" w:eastAsiaTheme="minorHAnsi" w:hAnsi="Times New Roman" w:cs="Times New Roman"/>
+          <w:sz w:val="24"/>
+          <w:szCs w:val="24"/>
+          <w:lang w:eastAsia="en-US"/>
+        </w:rPr>
+        <w:t>Cat6</w:t>
+      </w:r>
+    </w:p>
+    <w:p>
+      <w:pPr>
+        <w:pStyle w:val="ListParagraph"/>
+        <w:numPr>
+          <w:ilvl w:val="3"/>
+          <w:numId w:val="5"/>
+        </w:numPr>
+        <w:spacing w:after="0" w:line="240" w:lineRule="auto"/>
+        <w:rPr>
+          <w:rFonts w:ascii="Times New Roman" w:eastAsiaTheme="minorHAnsi" w:hAnsi="Times New Roman" w:cs="Times New Roman"/>
+          <w:sz w:val="24"/>
+          <w:szCs w:val="24"/>
+          <w:lang w:eastAsia="en-US"/>
+        </w:rPr>
+      </w:pPr>
+      <w:r>
+        <w:rPr>
+          <w:rFonts w:ascii="Times New Roman" w:eastAsiaTheme="minorHAnsi" w:hAnsi="Times New Roman" w:cs="Times New Roman"/>
+          <w:sz w:val="24"/>
+          <w:szCs w:val="24"/>
+          <w:lang w:eastAsia="en-US"/>
+        </w:rPr>
+        <w:t>Universal power supply (UPS)</w:t>
+      </w:r>
+    </w:p>
+    <w:p>
+      <w:pPr>
+        <w:pStyle w:val="ListParagraph"/>
+        <w:spacing w:after="0" w:line="240" w:lineRule="auto"/>
+        <w:ind w:left="1728"/>
+        <w:rPr>
+          <w:rFonts w:ascii="Times New Roman" w:eastAsiaTheme="minorHAnsi" w:hAnsi="Times New Roman" w:cs="Times New Roman"/>
+          <w:sz w:val="24"/>
+          <w:szCs w:val="24"/>
+          <w:lang w:eastAsia="en-US"/>
+        </w:rPr>
+      </w:pPr>
+    </w:p>
+    <w:p>
+      <w:pPr>
+        <w:pStyle w:val="ListParagraph"/>
+        <w:numPr>
+          <w:ilvl w:val="2"/>
+          <w:numId w:val="5"/>
+        </w:numPr>
+        <w:spacing w:after="0" w:line="240" w:lineRule="auto"/>
+        <w:rPr>
+          <w:rFonts w:ascii="Times New Roman" w:eastAsiaTheme="minorHAnsi" w:hAnsi="Times New Roman" w:cs="Times New Roman"/>
+          <w:sz w:val="24"/>
+          <w:szCs w:val="24"/>
+          <w:lang w:eastAsia="en-US"/>
+        </w:rPr>
+      </w:pPr>
+      <w:r>
+        <w:rPr>
+          <w:rFonts w:ascii="Times New Roman" w:eastAsiaTheme="minorHAnsi" w:hAnsi="Times New Roman" w:cs="Times New Roman"/>
+          <w:sz w:val="24"/>
+          <w:szCs w:val="24"/>
+          <w:lang w:eastAsia="en-US"/>
+        </w:rPr>
+        <w:t>Tablet</w:t>
+      </w:r>
+    </w:p>
+    <w:p>
+      <w:pPr>
+        <w:pStyle w:val="ListParagraph"/>
+        <w:numPr>
+          <w:ilvl w:val="3"/>
+          <w:numId w:val="5"/>
+        </w:numPr>
+        <w:spacing w:after="0" w:line="240" w:lineRule="auto"/>
+        <w:rPr>
+          <w:rFonts w:ascii="Times New Roman" w:eastAsiaTheme="minorHAnsi" w:hAnsi="Times New Roman" w:cs="Times New Roman"/>
+          <w:sz w:val="24"/>
+          <w:szCs w:val="24"/>
+          <w:lang w:eastAsia="en-US"/>
+        </w:rPr>
+      </w:pPr>
+      <w:r>
+        <w:rPr>
+          <w:rFonts w:ascii="Times New Roman" w:eastAsiaTheme="minorHAnsi" w:hAnsi="Times New Roman" w:cs="Times New Roman"/>
+          <w:sz w:val="24"/>
+          <w:szCs w:val="24"/>
+          <w:lang w:eastAsia="en-US"/>
+        </w:rPr>
+        <w:t>Application will be able to be used on IOS, Android, or any tablet OS that has web browser capability.</w:t>
+      </w:r>
+    </w:p>
+    <w:p>
+      <w:pPr>
+        <w:pStyle w:val="ListParagraph"/>
+        <w:numPr>
+          <w:ilvl w:val="2"/>
+          <w:numId w:val="5"/>
+        </w:numPr>
+        <w:spacing w:after="0" w:line="240" w:lineRule="auto"/>
+        <w:rPr>
+          <w:rFonts w:ascii="Times New Roman" w:eastAsiaTheme="minorHAnsi" w:hAnsi="Times New Roman" w:cs="Times New Roman"/>
+          <w:sz w:val="24"/>
+          <w:szCs w:val="24"/>
+          <w:lang w:eastAsia="en-US"/>
+        </w:rPr>
+      </w:pPr>
+      <w:r>
+        <w:rPr>
+          <w:rFonts w:ascii="Times New Roman" w:eastAsiaTheme="minorHAnsi" w:hAnsi="Times New Roman" w:cs="Times New Roman"/>
+          <w:sz w:val="24"/>
+          <w:szCs w:val="24"/>
+          <w:lang w:eastAsia="en-US"/>
+        </w:rPr>
+        <w:t>Printer</w:t>
+      </w:r>
+    </w:p>
+    <w:p>
+      <w:pPr>
+        <w:pStyle w:val="ListParagraph"/>
+        <w:numPr>
+          <w:ilvl w:val="3"/>
+          <w:numId w:val="5"/>
+        </w:numPr>
+        <w:spacing w:after="0" w:line="240" w:lineRule="auto"/>
+        <w:rPr>
+          <w:rFonts w:ascii="Times New Roman" w:eastAsiaTheme="minorHAnsi" w:hAnsi="Times New Roman" w:cs="Times New Roman"/>
+          <w:sz w:val="24"/>
+          <w:szCs w:val="24"/>
+          <w:lang w:eastAsia="en-US"/>
+        </w:rPr>
+      </w:pPr>
+      <w:r>
+        <w:rPr>
+          <w:rFonts w:ascii="Times New Roman" w:eastAsiaTheme="minorHAnsi" w:hAnsi="Times New Roman" w:cs="Times New Roman"/>
+          <w:sz w:val="24"/>
+          <w:szCs w:val="24"/>
+          <w:lang w:eastAsia="en-US"/>
+        </w:rPr>
+        <w:t>Receipt printing for customer bills</w:t>
+      </w:r>
+    </w:p>
+    <w:p>
+      <w:pPr>
+        <w:pStyle w:val="ListParagraph"/>
+        <w:numPr>
+          <w:ilvl w:val="3"/>
+          <w:numId w:val="5"/>
+        </w:numPr>
+        <w:spacing w:after="0" w:line="240" w:lineRule="auto"/>
+        <w:rPr>
+          <w:rFonts w:ascii="Times New Roman" w:eastAsiaTheme="minorHAnsi" w:hAnsi="Times New Roman" w:cs="Times New Roman"/>
+          <w:sz w:val="24"/>
+          <w:szCs w:val="24"/>
+          <w:lang w:eastAsia="en-US"/>
+        </w:rPr>
+      </w:pPr>
+      <w:r>
+        <w:rPr>
+          <w:rFonts w:ascii="Times New Roman" w:eastAsiaTheme="minorHAnsi" w:hAnsi="Times New Roman" w:cs="Times New Roman"/>
+          <w:sz w:val="24"/>
+          <w:szCs w:val="24"/>
+          <w:lang w:eastAsia="en-US"/>
+        </w:rPr>
+        <w:t>S</w:t>
+      </w:r>
+      <w:r>
+        <w:rPr>
+          <w:rFonts w:ascii="Times New Roman" w:eastAsiaTheme="minorHAnsi" w:hAnsi="Times New Roman" w:cs="Times New Roman"/>
+          <w:sz w:val="24"/>
+          <w:szCs w:val="24"/>
+          <w:lang w:eastAsia="en-US"/>
+        </w:rPr>
+        <w:t>erver shift report</w:t>
+      </w:r>
+    </w:p>
+    <w:p>
+      <w:pPr>
+        <w:pStyle w:val="ListParagraph"/>
+        <w:numPr>
+          <w:ilvl w:val="3"/>
+          <w:numId w:val="5"/>
+        </w:numPr>
+        <w:spacing w:after="0" w:line="240" w:lineRule="auto"/>
+        <w:rPr>
+          <w:rFonts w:ascii="Times New Roman" w:eastAsiaTheme="minorHAnsi" w:hAnsi="Times New Roman" w:cs="Times New Roman"/>
+          <w:sz w:val="24"/>
+          <w:szCs w:val="24"/>
+          <w:lang w:eastAsia="en-US"/>
+        </w:rPr>
+      </w:pPr>
+      <w:r>
+        <w:rPr>
+          <w:rFonts w:ascii="Times New Roman" w:eastAsiaTheme="minorHAnsi" w:hAnsi="Times New Roman" w:cs="Times New Roman"/>
+          <w:sz w:val="24"/>
+          <w:szCs w:val="24"/>
+          <w:lang w:eastAsia="en-US"/>
+        </w:rPr>
+        <w:t>M</w:t>
+      </w:r>
+      <w:r>
+        <w:rPr>
+          <w:rFonts w:ascii="Times New Roman" w:eastAsiaTheme="minorHAnsi" w:hAnsi="Times New Roman" w:cs="Times New Roman"/>
+          <w:sz w:val="24"/>
+          <w:szCs w:val="24"/>
+          <w:lang w:eastAsia="en-US"/>
+        </w:rPr>
+        <w:t>anager daily monetary report</w:t>
+      </w:r>
+    </w:p>
+    <w:p>
+      <w:pPr>
+        <w:spacing w:after="0" w:line="240" w:lineRule="auto"/>
+        <w:rPr>
+          <w:rFonts w:ascii="Times New Roman" w:eastAsiaTheme="minorHAnsi" w:hAnsi="Times New Roman" w:cs="Times New Roman"/>
+          <w:sz w:val="24"/>
+          <w:szCs w:val="24"/>
+          <w:lang w:eastAsia="en-US"/>
+        </w:rPr>
+      </w:pPr>
+    </w:p>
+    <w:p>
+      <w:pPr>
+        <w:spacing w:after="0" w:line="240" w:lineRule="auto"/>
+        <w:ind w:left="720"/>
+        <w:rPr>
+          <w:rFonts w:ascii="Times New Roman" w:eastAsiaTheme="minorHAnsi" w:hAnsi="Times New Roman" w:cs="Times New Roman"/>
+          <w:sz w:val="24"/>
+          <w:szCs w:val="24"/>
+          <w:lang w:eastAsia="en-US"/>
+        </w:rPr>
+      </w:pPr>
+    </w:p>
+    <w:p>
+      <w:pPr>
+        <w:spacing w:after="0" w:line="240" w:lineRule="auto"/>
+        <w:ind w:left="720"/>
         <w:rPr>
           <w:rFonts w:ascii="Times New Roman" w:eastAsiaTheme="minorHAnsi" w:hAnsi="Times New Roman" w:cs="Times New Roman"/>
           <w:sz w:val="24"/>
@@ -7812,7 +8434,7 @@
           <w:szCs w:val="24"/>
           <w:lang w:eastAsia="en-US"/>
         </w:rPr>
-        <w:t>Hardware (Required)</w:t>
+        <w:t>User Interface (Required)</w:t>
       </w:r>
     </w:p>
     <w:p>
@@ -7837,7 +8459,796 @@
           <w:szCs w:val="24"/>
           <w:lang w:eastAsia="en-US"/>
         </w:rPr>
-        <w:t>Network</w:t>
+        <w:t>Specifications</w:t>
+      </w:r>
+    </w:p>
+    <w:p>
+      <w:pPr>
+        <w:spacing w:after="0" w:line="240" w:lineRule="auto"/>
+        <w:ind w:left="2160" w:hanging="1200"/>
+        <w:rPr>
+          <w:rFonts w:ascii="Times New Roman" w:eastAsiaTheme="minorHAnsi" w:hAnsi="Times New Roman" w:cs="Times New Roman"/>
+          <w:sz w:val="24"/>
+          <w:szCs w:val="24"/>
+          <w:lang w:eastAsia="en-US"/>
+        </w:rPr>
+      </w:pPr>
+      <w:r>
+        <w:rPr>
+          <w:rFonts w:ascii="Times New Roman" w:eastAsiaTheme="minorHAnsi" w:hAnsi="Times New Roman" w:cs="Times New Roman"/>
+          <w:sz w:val="24"/>
+          <w:szCs w:val="24"/>
+          <w:lang w:eastAsia="en-US"/>
+        </w:rPr>
+        <w:t>6.3.1.1</w:t>
+      </w:r>
+      <w:r>
+        <w:rPr>
+          <w:rFonts w:ascii="Times New Roman" w:eastAsiaTheme="minorHAnsi" w:hAnsi="Times New Roman" w:cs="Times New Roman"/>
+          <w:sz w:val="24"/>
+          <w:szCs w:val="24"/>
+          <w:lang w:eastAsia="en-US"/>
+        </w:rPr>
+        <w:tab/>
+        <w:t>Each user type will have their own interface that will automatically refresh periodically and allow for manual page refreshing.</w:t>
+      </w:r>
+    </w:p>
+    <w:p>
+      <w:pPr>
+        <w:spacing w:after="0" w:line="240" w:lineRule="auto"/>
+        <w:ind w:left="2160" w:hanging="1200"/>
+        <w:rPr>
+          <w:rFonts w:ascii="Times New Roman" w:eastAsiaTheme="minorHAnsi" w:hAnsi="Times New Roman" w:cs="Times New Roman"/>
+          <w:sz w:val="24"/>
+          <w:szCs w:val="24"/>
+          <w:lang w:eastAsia="en-US"/>
+        </w:rPr>
+      </w:pPr>
+      <w:r>
+        <w:rPr>
+          <w:rFonts w:ascii="Times New Roman" w:eastAsiaTheme="minorHAnsi" w:hAnsi="Times New Roman" w:cs="Times New Roman"/>
+          <w:sz w:val="24"/>
+          <w:szCs w:val="24"/>
+          <w:lang w:eastAsia="en-US"/>
+        </w:rPr>
+        <w:t>6.3.1.2</w:t>
+      </w:r>
+      <w:r>
+        <w:rPr>
+          <w:rFonts w:ascii="Times New Roman" w:eastAsiaTheme="minorHAnsi" w:hAnsi="Times New Roman" w:cs="Times New Roman"/>
+          <w:sz w:val="24"/>
+          <w:szCs w:val="24"/>
+          <w:lang w:eastAsia="en-US"/>
+        </w:rPr>
+        <w:tab/>
+        <w:t xml:space="preserve">Once the URL is opened, a user will need to enter their unique ID/Username as well as password to access their interface.  </w:t>
+      </w:r>
+    </w:p>
+    <w:p>
+      <w:pPr>
+        <w:spacing w:after="0" w:line="240" w:lineRule="auto"/>
+        <w:ind w:left="2160" w:hanging="1200"/>
+        <w:rPr>
+          <w:rFonts w:ascii="Times New Roman" w:eastAsiaTheme="minorHAnsi" w:hAnsi="Times New Roman" w:cs="Times New Roman"/>
+          <w:sz w:val="24"/>
+          <w:szCs w:val="24"/>
+          <w:lang w:eastAsia="en-US"/>
+        </w:rPr>
+      </w:pPr>
+      <w:r>
+        <w:rPr>
+          <w:rFonts w:ascii="Times New Roman" w:eastAsiaTheme="minorHAnsi" w:hAnsi="Times New Roman" w:cs="Times New Roman"/>
+          <w:sz w:val="24"/>
+          <w:szCs w:val="24"/>
+          <w:lang w:eastAsia="en-US"/>
+        </w:rPr>
+        <w:t>6.3.</w:t>
+      </w:r>
+      <w:r>
+        <w:rPr>
+          <w:rFonts w:ascii="Times New Roman" w:eastAsiaTheme="minorHAnsi" w:hAnsi="Times New Roman" w:cs="Times New Roman"/>
+          <w:sz w:val="24"/>
+          <w:szCs w:val="24"/>
+          <w:lang w:eastAsia="en-US"/>
+        </w:rPr>
+        <w:t>1</w:t>
+      </w:r>
+      <w:r>
+        <w:rPr>
+          <w:rFonts w:ascii="Times New Roman" w:eastAsiaTheme="minorHAnsi" w:hAnsi="Times New Roman" w:cs="Times New Roman"/>
+          <w:sz w:val="24"/>
+          <w:szCs w:val="24"/>
+          <w:lang w:eastAsia="en-US"/>
+        </w:rPr>
+        <w:t>.3</w:t>
+      </w:r>
+      <w:r>
+        <w:rPr>
+          <w:rFonts w:ascii="Times New Roman" w:eastAsiaTheme="minorHAnsi" w:hAnsi="Times New Roman" w:cs="Times New Roman"/>
+          <w:sz w:val="24"/>
+          <w:szCs w:val="24"/>
+          <w:lang w:eastAsia="en-US"/>
+        </w:rPr>
+        <w:tab/>
+        <w:t>The unique versions of the UI</w:t>
+      </w:r>
+    </w:p>
+    <w:p>
+      <w:pPr>
+        <w:spacing w:after="0" w:line="240" w:lineRule="auto"/>
+        <w:ind w:left="2160" w:hanging="1200"/>
+        <w:rPr>
+          <w:rFonts w:ascii="Times New Roman" w:eastAsiaTheme="minorHAnsi" w:hAnsi="Times New Roman" w:cs="Times New Roman"/>
+          <w:sz w:val="24"/>
+          <w:szCs w:val="24"/>
+          <w:lang w:eastAsia="en-US"/>
+        </w:rPr>
+      </w:pPr>
+      <w:r>
+        <w:rPr>
+          <w:rFonts w:ascii="Times New Roman" w:eastAsiaTheme="minorHAnsi" w:hAnsi="Times New Roman" w:cs="Times New Roman"/>
+          <w:sz w:val="24"/>
+          <w:szCs w:val="24"/>
+          <w:lang w:eastAsia="en-US"/>
+        </w:rPr>
+        <w:t xml:space="preserve">    6.3.</w:t>
+      </w:r>
+      <w:r>
+        <w:rPr>
+          <w:rFonts w:ascii="Times New Roman" w:eastAsiaTheme="minorHAnsi" w:hAnsi="Times New Roman" w:cs="Times New Roman"/>
+          <w:sz w:val="24"/>
+          <w:szCs w:val="24"/>
+          <w:lang w:eastAsia="en-US"/>
+        </w:rPr>
+        <w:t>1</w:t>
+      </w:r>
+      <w:r>
+        <w:rPr>
+          <w:rFonts w:ascii="Times New Roman" w:eastAsiaTheme="minorHAnsi" w:hAnsi="Times New Roman" w:cs="Times New Roman"/>
+          <w:sz w:val="24"/>
+          <w:szCs w:val="24"/>
+          <w:lang w:eastAsia="en-US"/>
+        </w:rPr>
+        <w:t>.3.1</w:t>
+      </w:r>
+      <w:r>
+        <w:rPr>
+          <w:rFonts w:ascii="Times New Roman" w:eastAsiaTheme="minorHAnsi" w:hAnsi="Times New Roman" w:cs="Times New Roman"/>
+          <w:sz w:val="24"/>
+          <w:szCs w:val="24"/>
+          <w:lang w:eastAsia="en-US"/>
+        </w:rPr>
+        <w:tab/>
+      </w:r>
+      <w:r>
+        <w:rPr>
+          <w:rFonts w:ascii="Times New Roman" w:eastAsiaTheme="minorHAnsi" w:hAnsi="Times New Roman" w:cs="Times New Roman"/>
+          <w:sz w:val="24"/>
+          <w:szCs w:val="24"/>
+          <w:lang w:eastAsia="en-US"/>
+        </w:rPr>
+        <w:tab/>
+        <w:t>Manager</w:t>
+      </w:r>
+    </w:p>
+    <w:p>
+      <w:pPr>
+        <w:spacing w:after="0" w:line="240" w:lineRule="auto"/>
+        <w:ind w:left="2160" w:hanging="1200"/>
+        <w:rPr>
+          <w:rFonts w:ascii="Times New Roman" w:eastAsiaTheme="minorHAnsi" w:hAnsi="Times New Roman" w:cs="Times New Roman"/>
+          <w:sz w:val="24"/>
+          <w:szCs w:val="24"/>
+          <w:lang w:eastAsia="en-US"/>
+        </w:rPr>
+      </w:pPr>
+      <w:r>
+        <w:rPr>
+          <w:rFonts w:ascii="Times New Roman" w:eastAsiaTheme="minorHAnsi" w:hAnsi="Times New Roman" w:cs="Times New Roman"/>
+          <w:sz w:val="24"/>
+          <w:szCs w:val="24"/>
+          <w:lang w:eastAsia="en-US"/>
+        </w:rPr>
+        <w:t xml:space="preserve">    6.3.2.3.2</w:t>
+      </w:r>
+      <w:r>
+        <w:rPr>
+          <w:rFonts w:ascii="Times New Roman" w:eastAsiaTheme="minorHAnsi" w:hAnsi="Times New Roman" w:cs="Times New Roman"/>
+          <w:sz w:val="24"/>
+          <w:szCs w:val="24"/>
+          <w:lang w:eastAsia="en-US"/>
+        </w:rPr>
+        <w:tab/>
+      </w:r>
+      <w:r>
+        <w:rPr>
+          <w:rFonts w:ascii="Times New Roman" w:eastAsiaTheme="minorHAnsi" w:hAnsi="Times New Roman" w:cs="Times New Roman"/>
+          <w:sz w:val="24"/>
+          <w:szCs w:val="24"/>
+          <w:lang w:eastAsia="en-US"/>
+        </w:rPr>
+        <w:tab/>
+        <w:t>Line/Back-Of-House (One or multiple monitors as terminals</w:t>
+      </w:r>
+    </w:p>
+    <w:p>
+      <w:pPr>
+        <w:spacing w:after="0" w:line="240" w:lineRule="auto"/>
+        <w:ind w:left="2160" w:hanging="1200"/>
+        <w:rPr>
+          <w:rFonts w:ascii="Times New Roman" w:eastAsiaTheme="minorHAnsi" w:hAnsi="Times New Roman" w:cs="Times New Roman"/>
+          <w:sz w:val="24"/>
+          <w:szCs w:val="24"/>
+          <w:lang w:eastAsia="en-US"/>
+        </w:rPr>
+      </w:pPr>
+      <w:r>
+        <w:rPr>
+          <w:rFonts w:ascii="Times New Roman" w:eastAsiaTheme="minorHAnsi" w:hAnsi="Times New Roman" w:cs="Times New Roman"/>
+          <w:sz w:val="24"/>
+          <w:szCs w:val="24"/>
+          <w:lang w:eastAsia="en-US"/>
+        </w:rPr>
+        <w:t xml:space="preserve">    6.3.</w:t>
+      </w:r>
+      <w:r>
+        <w:rPr>
+          <w:rFonts w:ascii="Times New Roman" w:eastAsiaTheme="minorHAnsi" w:hAnsi="Times New Roman" w:cs="Times New Roman"/>
+          <w:sz w:val="24"/>
+          <w:szCs w:val="24"/>
+          <w:lang w:eastAsia="en-US"/>
+        </w:rPr>
+        <w:t>1</w:t>
+      </w:r>
+      <w:r>
+        <w:rPr>
+          <w:rFonts w:ascii="Times New Roman" w:eastAsiaTheme="minorHAnsi" w:hAnsi="Times New Roman" w:cs="Times New Roman"/>
+          <w:sz w:val="24"/>
+          <w:szCs w:val="24"/>
+          <w:lang w:eastAsia="en-US"/>
+        </w:rPr>
+        <w:t>.3.3</w:t>
+      </w:r>
+      <w:r>
+        <w:rPr>
+          <w:rFonts w:ascii="Times New Roman" w:eastAsiaTheme="minorHAnsi" w:hAnsi="Times New Roman" w:cs="Times New Roman"/>
+          <w:sz w:val="24"/>
+          <w:szCs w:val="24"/>
+          <w:lang w:eastAsia="en-US"/>
+        </w:rPr>
+        <w:tab/>
+      </w:r>
+      <w:r>
+        <w:rPr>
+          <w:rFonts w:ascii="Times New Roman" w:eastAsiaTheme="minorHAnsi" w:hAnsi="Times New Roman" w:cs="Times New Roman"/>
+          <w:sz w:val="24"/>
+          <w:szCs w:val="24"/>
+          <w:lang w:eastAsia="en-US"/>
+        </w:rPr>
+        <w:tab/>
+        <w:t>Server</w:t>
+      </w:r>
+    </w:p>
+    <w:p>
+      <w:pPr>
+        <w:spacing w:after="0" w:line="240" w:lineRule="auto"/>
+        <w:ind w:left="2160" w:hanging="1200"/>
+        <w:rPr>
+          <w:rFonts w:ascii="Times New Roman" w:eastAsiaTheme="minorHAnsi" w:hAnsi="Times New Roman" w:cs="Times New Roman"/>
+          <w:sz w:val="24"/>
+          <w:szCs w:val="24"/>
+          <w:lang w:eastAsia="en-US"/>
+        </w:rPr>
+      </w:pPr>
+      <w:r>
+        <w:rPr>
+          <w:rFonts w:ascii="Times New Roman" w:eastAsiaTheme="minorHAnsi" w:hAnsi="Times New Roman" w:cs="Times New Roman"/>
+          <w:sz w:val="24"/>
+          <w:szCs w:val="24"/>
+          <w:lang w:eastAsia="en-US"/>
+        </w:rPr>
+        <w:t xml:space="preserve">    6.3.</w:t>
+      </w:r>
+      <w:r>
+        <w:rPr>
+          <w:rFonts w:ascii="Times New Roman" w:eastAsiaTheme="minorHAnsi" w:hAnsi="Times New Roman" w:cs="Times New Roman"/>
+          <w:sz w:val="24"/>
+          <w:szCs w:val="24"/>
+          <w:lang w:eastAsia="en-US"/>
+        </w:rPr>
+        <w:t>1</w:t>
+      </w:r>
+      <w:r>
+        <w:rPr>
+          <w:rFonts w:ascii="Times New Roman" w:eastAsiaTheme="minorHAnsi" w:hAnsi="Times New Roman" w:cs="Times New Roman"/>
+          <w:sz w:val="24"/>
+          <w:szCs w:val="24"/>
+          <w:lang w:eastAsia="en-US"/>
+        </w:rPr>
+        <w:t>.3.4</w:t>
+      </w:r>
+      <w:r>
+        <w:rPr>
+          <w:rFonts w:ascii="Times New Roman" w:eastAsiaTheme="minorHAnsi" w:hAnsi="Times New Roman" w:cs="Times New Roman"/>
+          <w:sz w:val="24"/>
+          <w:szCs w:val="24"/>
+          <w:lang w:eastAsia="en-US"/>
+        </w:rPr>
+        <w:tab/>
+      </w:r>
+      <w:r>
+        <w:rPr>
+          <w:rFonts w:ascii="Times New Roman" w:eastAsiaTheme="minorHAnsi" w:hAnsi="Times New Roman" w:cs="Times New Roman"/>
+          <w:sz w:val="24"/>
+          <w:szCs w:val="24"/>
+          <w:lang w:eastAsia="en-US"/>
+        </w:rPr>
+        <w:tab/>
+        <w:t>Hosting Staff</w:t>
+      </w:r>
+    </w:p>
+    <w:p>
+      <w:pPr>
+        <w:spacing w:after="0" w:line="240" w:lineRule="auto"/>
+        <w:ind w:left="2160" w:hanging="1200"/>
+        <w:rPr>
+          <w:rFonts w:ascii="Times New Roman" w:eastAsiaTheme="minorHAnsi" w:hAnsi="Times New Roman" w:cs="Times New Roman"/>
+          <w:sz w:val="24"/>
+          <w:szCs w:val="24"/>
+          <w:lang w:eastAsia="en-US"/>
+        </w:rPr>
+      </w:pPr>
+      <w:r>
+        <w:rPr>
+          <w:rFonts w:ascii="Times New Roman" w:eastAsiaTheme="minorHAnsi" w:hAnsi="Times New Roman" w:cs="Times New Roman"/>
+          <w:sz w:val="24"/>
+          <w:szCs w:val="24"/>
+          <w:lang w:eastAsia="en-US"/>
+        </w:rPr>
+        <w:t>6.3.</w:t>
+      </w:r>
+      <w:r>
+        <w:rPr>
+          <w:rFonts w:ascii="Times New Roman" w:eastAsiaTheme="minorHAnsi" w:hAnsi="Times New Roman" w:cs="Times New Roman"/>
+          <w:sz w:val="24"/>
+          <w:szCs w:val="24"/>
+          <w:lang w:eastAsia="en-US"/>
+        </w:rPr>
+        <w:t>1</w:t>
+      </w:r>
+      <w:r>
+        <w:rPr>
+          <w:rFonts w:ascii="Times New Roman" w:eastAsiaTheme="minorHAnsi" w:hAnsi="Times New Roman" w:cs="Times New Roman"/>
+          <w:sz w:val="24"/>
+          <w:szCs w:val="24"/>
+          <w:lang w:eastAsia="en-US"/>
+        </w:rPr>
+        <w:t>.4</w:t>
+      </w:r>
+      <w:r>
+        <w:rPr>
+          <w:rFonts w:ascii="Times New Roman" w:eastAsiaTheme="minorHAnsi" w:hAnsi="Times New Roman" w:cs="Times New Roman"/>
+          <w:sz w:val="24"/>
+          <w:szCs w:val="24"/>
+          <w:lang w:eastAsia="en-US"/>
+        </w:rPr>
+        <w:tab/>
+        <w:t>Manager UI will have a top-down layout of the tables, each numbered and color-coded based on status (</w:t>
+      </w:r>
+      <w:proofErr w:type="gramStart"/>
+      <w:r>
+        <w:rPr>
+          <w:rFonts w:ascii="Times New Roman" w:eastAsiaTheme="minorHAnsi" w:hAnsi="Times New Roman" w:cs="Times New Roman"/>
+          <w:sz w:val="24"/>
+          <w:szCs w:val="24"/>
+          <w:lang w:eastAsia="en-US"/>
+        </w:rPr>
+        <w:t>i.e.</w:t>
+      </w:r>
+      <w:proofErr w:type="gramEnd"/>
+      <w:r>
+        <w:rPr>
+          <w:rFonts w:ascii="Times New Roman" w:eastAsiaTheme="minorHAnsi" w:hAnsi="Times New Roman" w:cs="Times New Roman"/>
+          <w:sz w:val="24"/>
+          <w:szCs w:val="24"/>
+          <w:lang w:eastAsia="en-US"/>
+        </w:rPr>
+        <w:t xml:space="preserve"> Seated, Unseated, Needs Bussing).  There </w:t>
+      </w:r>
+      <w:r>
+        <w:rPr>
+          <w:rFonts w:ascii="Times New Roman" w:eastAsiaTheme="minorHAnsi" w:hAnsi="Times New Roman" w:cs="Times New Roman"/>
+          <w:sz w:val="24"/>
+          <w:szCs w:val="24"/>
+          <w:lang w:eastAsia="en-US"/>
+        </w:rPr>
+        <w:lastRenderedPageBreak/>
+        <w:t>will also be a side scroll bar that shows each server on that shift that is clocked in.  Each entry with a server’s name will be expandable to show their section (</w:t>
+      </w:r>
+      <w:proofErr w:type="gramStart"/>
+      <w:r>
+        <w:rPr>
+          <w:rFonts w:ascii="Times New Roman" w:eastAsiaTheme="minorHAnsi" w:hAnsi="Times New Roman" w:cs="Times New Roman"/>
+          <w:sz w:val="24"/>
+          <w:szCs w:val="24"/>
+          <w:lang w:eastAsia="en-US"/>
+        </w:rPr>
+        <w:t>i.e.</w:t>
+      </w:r>
+      <w:proofErr w:type="gramEnd"/>
+      <w:r>
+        <w:rPr>
+          <w:rFonts w:ascii="Times New Roman" w:eastAsiaTheme="minorHAnsi" w:hAnsi="Times New Roman" w:cs="Times New Roman"/>
+          <w:sz w:val="24"/>
+          <w:szCs w:val="24"/>
+          <w:lang w:eastAsia="en-US"/>
+        </w:rPr>
+        <w:t xml:space="preserve"> The table numbers they are assigned).  The tables in their section will be expandable to show orders that have been pushed to the back-of-house team.  The manager UI should also contain a field to query item availability (</w:t>
+      </w:r>
+      <w:proofErr w:type="gramStart"/>
+      <w:r>
+        <w:rPr>
+          <w:rFonts w:ascii="Times New Roman" w:eastAsiaTheme="minorHAnsi" w:hAnsi="Times New Roman" w:cs="Times New Roman"/>
+          <w:sz w:val="24"/>
+          <w:szCs w:val="24"/>
+          <w:lang w:eastAsia="en-US"/>
+        </w:rPr>
+        <w:t>i.e.</w:t>
+      </w:r>
+      <w:proofErr w:type="gramEnd"/>
+      <w:r>
+        <w:rPr>
+          <w:rFonts w:ascii="Times New Roman" w:eastAsiaTheme="minorHAnsi" w:hAnsi="Times New Roman" w:cs="Times New Roman"/>
+          <w:sz w:val="24"/>
+          <w:szCs w:val="24"/>
+          <w:lang w:eastAsia="en-US"/>
+        </w:rPr>
+        <w:t xml:space="preserve"> Menu Items, not raw ingredients).</w:t>
+      </w:r>
+      <w:r>
+        <w:rPr>
+          <w:rFonts w:ascii="Times New Roman" w:eastAsiaTheme="minorHAnsi" w:hAnsi="Times New Roman" w:cs="Times New Roman"/>
+          <w:sz w:val="24"/>
+          <w:szCs w:val="24"/>
+          <w:lang w:eastAsia="en-US"/>
+        </w:rPr>
+        <w:t xml:space="preserve">  The manager’s account will also </w:t>
+      </w:r>
+      <w:proofErr w:type="gramStart"/>
+      <w:r>
+        <w:rPr>
+          <w:rFonts w:ascii="Times New Roman" w:eastAsiaTheme="minorHAnsi" w:hAnsi="Times New Roman" w:cs="Times New Roman"/>
+          <w:sz w:val="24"/>
+          <w:szCs w:val="24"/>
+          <w:lang w:eastAsia="en-US"/>
+        </w:rPr>
+        <w:t>have the ability to</w:t>
+      </w:r>
+      <w:proofErr w:type="gramEnd"/>
+      <w:r>
+        <w:rPr>
+          <w:rFonts w:ascii="Times New Roman" w:eastAsiaTheme="minorHAnsi" w:hAnsi="Times New Roman" w:cs="Times New Roman"/>
+          <w:sz w:val="24"/>
+          <w:szCs w:val="24"/>
+          <w:lang w:eastAsia="en-US"/>
+        </w:rPr>
+        <w:t xml:space="preserve"> comp items/modify or apply promos for a list of reasons when accessing any table in the restaurant.</w:t>
+      </w:r>
+      <w:r>
+        <w:rPr>
+          <w:rFonts w:ascii="Times New Roman" w:eastAsiaTheme="minorHAnsi" w:hAnsi="Times New Roman" w:cs="Times New Roman"/>
+          <w:sz w:val="24"/>
+          <w:szCs w:val="24"/>
+          <w:lang w:eastAsia="en-US"/>
+        </w:rPr>
+        <w:t xml:space="preserve">  The manager interface will also include the ability to send predetermined pings (messages that are pre-</w:t>
+      </w:r>
+      <w:r>
+        <w:rPr>
+          <w:rFonts w:ascii="Times New Roman" w:eastAsiaTheme="minorHAnsi" w:hAnsi="Times New Roman" w:cs="Times New Roman"/>
+          <w:sz w:val="24"/>
+          <w:szCs w:val="24"/>
+          <w:lang w:eastAsia="en-US"/>
+        </w:rPr>
+        <w:t>determined</w:t>
+      </w:r>
+      <w:r>
+        <w:rPr>
+          <w:rFonts w:ascii="Times New Roman" w:eastAsiaTheme="minorHAnsi" w:hAnsi="Times New Roman" w:cs="Times New Roman"/>
+          <w:sz w:val="24"/>
+          <w:szCs w:val="24"/>
+          <w:lang w:eastAsia="en-US"/>
+        </w:rPr>
+        <w:t xml:space="preserve">) to servers on their server list.  </w:t>
+      </w:r>
+      <w:r>
+        <w:rPr>
+          <w:rFonts w:ascii="Times New Roman" w:eastAsiaTheme="minorHAnsi" w:hAnsi="Times New Roman" w:cs="Times New Roman"/>
+          <w:sz w:val="24"/>
+          <w:szCs w:val="24"/>
+          <w:lang w:eastAsia="en-US"/>
+        </w:rPr>
+        <w:t>Those pings will be sent to the server that was chosen.  Common pings could include things like a table needing to be bussed, notification that they have been seated (guests sitting down at a table in their section, the hosting staff will have this ability as well) or that they are needed at the line for clarification on an order.</w:t>
+      </w:r>
+    </w:p>
+    <w:p>
+      <w:pPr>
+        <w:spacing w:after="0" w:line="240" w:lineRule="auto"/>
+        <w:ind w:left="2160" w:hanging="1200"/>
+        <w:rPr>
+          <w:rFonts w:ascii="Times New Roman" w:eastAsiaTheme="minorHAnsi" w:hAnsi="Times New Roman" w:cs="Times New Roman"/>
+          <w:sz w:val="24"/>
+          <w:szCs w:val="24"/>
+          <w:lang w:eastAsia="en-US"/>
+        </w:rPr>
+      </w:pPr>
+      <w:r>
+        <w:rPr>
+          <w:rFonts w:ascii="Times New Roman" w:eastAsiaTheme="minorHAnsi" w:hAnsi="Times New Roman" w:cs="Times New Roman"/>
+          <w:sz w:val="24"/>
+          <w:szCs w:val="24"/>
+          <w:lang w:eastAsia="en-US"/>
+        </w:rPr>
+        <w:t>6.3.</w:t>
+      </w:r>
+      <w:r>
+        <w:rPr>
+          <w:rFonts w:ascii="Times New Roman" w:eastAsiaTheme="minorHAnsi" w:hAnsi="Times New Roman" w:cs="Times New Roman"/>
+          <w:sz w:val="24"/>
+          <w:szCs w:val="24"/>
+          <w:lang w:eastAsia="en-US"/>
+        </w:rPr>
+        <w:t>1</w:t>
+      </w:r>
+      <w:r>
+        <w:rPr>
+          <w:rFonts w:ascii="Times New Roman" w:eastAsiaTheme="minorHAnsi" w:hAnsi="Times New Roman" w:cs="Times New Roman"/>
+          <w:sz w:val="24"/>
+          <w:szCs w:val="24"/>
+          <w:lang w:eastAsia="en-US"/>
+        </w:rPr>
+        <w:t>.5</w:t>
+      </w:r>
+      <w:r>
+        <w:rPr>
+          <w:rFonts w:ascii="Times New Roman" w:eastAsiaTheme="minorHAnsi" w:hAnsi="Times New Roman" w:cs="Times New Roman"/>
+          <w:sz w:val="24"/>
+          <w:szCs w:val="24"/>
+          <w:lang w:eastAsia="en-US"/>
+        </w:rPr>
+        <w:tab/>
+        <w:t xml:space="preserve">Line/Back-Of-House UI will show </w:t>
+      </w:r>
+      <w:r>
+        <w:rPr>
+          <w:rFonts w:ascii="Times New Roman" w:eastAsiaTheme="minorHAnsi" w:hAnsi="Times New Roman" w:cs="Times New Roman"/>
+          <w:sz w:val="24"/>
+          <w:szCs w:val="24"/>
+          <w:lang w:eastAsia="en-US"/>
+        </w:rPr>
+        <w:t xml:space="preserve">incoming orders in the order that they were received.  The interface (preferably touch screen monitor, mouse works too) will be accessible to any back-of-house staff and they will be able to </w:t>
+      </w:r>
+      <w:r>
+        <w:rPr>
+          <w:rFonts w:ascii="Times New Roman" w:eastAsiaTheme="minorHAnsi" w:hAnsi="Times New Roman" w:cs="Times New Roman"/>
+          <w:sz w:val="24"/>
+          <w:szCs w:val="24"/>
+          <w:lang w:eastAsia="en-US"/>
+        </w:rPr>
+        <w:t>send a notification to the server that submitted the order that it has been completed and is ready for pick-up.  This should keep the volume of food sitting under hot-lamps or on a tray line moving quickly.  The back-of-house UI will not be user based but instead accessible by any workers on the line.  This interface will require a manager PIN to be opened, and once opened, it stays open for use by all line workers.  Individual user accounts shouldn’t be necessary for back-of-house staff</w:t>
+      </w:r>
+    </w:p>
+    <w:p>
+      <w:pPr>
+        <w:spacing w:after="0" w:line="240" w:lineRule="auto"/>
+        <w:ind w:left="2160" w:hanging="1200"/>
+        <w:rPr>
+          <w:rFonts w:ascii="Times New Roman" w:eastAsiaTheme="minorHAnsi" w:hAnsi="Times New Roman" w:cs="Times New Roman"/>
+          <w:sz w:val="24"/>
+          <w:szCs w:val="24"/>
+          <w:lang w:eastAsia="en-US"/>
+        </w:rPr>
+      </w:pPr>
+      <w:r>
+        <w:rPr>
+          <w:rFonts w:ascii="Times New Roman" w:eastAsiaTheme="minorHAnsi" w:hAnsi="Times New Roman" w:cs="Times New Roman"/>
+          <w:sz w:val="24"/>
+          <w:szCs w:val="24"/>
+          <w:lang w:eastAsia="en-US"/>
+        </w:rPr>
+        <w:t>6.3.1.6</w:t>
+      </w:r>
+      <w:r>
+        <w:rPr>
+          <w:rFonts w:ascii="Times New Roman" w:eastAsiaTheme="minorHAnsi" w:hAnsi="Times New Roman" w:cs="Times New Roman"/>
+          <w:sz w:val="24"/>
+          <w:szCs w:val="24"/>
+          <w:lang w:eastAsia="en-US"/>
+        </w:rPr>
+        <w:tab/>
+        <w:t xml:space="preserve">Server UI will primarily display a window for their currently open tables.  A button will exist on the page that allows the server to add a table to their window.  The window will have tables displayed left to right will multiple rows allowed.  Once the “Add Table” button is clicked, the server will enter the table number and number of guests.  After that operation is complete, the table will show up in their current tables window.  They can click the table as a button </w:t>
+      </w:r>
+      <w:r>
+        <w:rPr>
+          <w:rFonts w:ascii="Times New Roman" w:eastAsiaTheme="minorHAnsi" w:hAnsi="Times New Roman" w:cs="Times New Roman"/>
+          <w:sz w:val="24"/>
+          <w:szCs w:val="24"/>
+          <w:lang w:eastAsia="en-US"/>
+        </w:rPr>
+        <w:t>to access the menu.  The server will be able to increment seats and enter the order for each seat.  Upon clicking a seat in a specific table’s interface, the server will then have access to the menu which will be split into sections (</w:t>
+      </w:r>
+      <w:proofErr w:type="gramStart"/>
+      <w:r>
+        <w:rPr>
+          <w:rFonts w:ascii="Times New Roman" w:eastAsiaTheme="minorHAnsi" w:hAnsi="Times New Roman" w:cs="Times New Roman"/>
+          <w:sz w:val="24"/>
+          <w:szCs w:val="24"/>
+          <w:lang w:eastAsia="en-US"/>
+        </w:rPr>
+        <w:t>i.e.</w:t>
+      </w:r>
+      <w:proofErr w:type="gramEnd"/>
+      <w:r>
+        <w:rPr>
+          <w:rFonts w:ascii="Times New Roman" w:eastAsiaTheme="minorHAnsi" w:hAnsi="Times New Roman" w:cs="Times New Roman"/>
+          <w:sz w:val="24"/>
+          <w:szCs w:val="24"/>
+          <w:lang w:eastAsia="en-US"/>
+        </w:rPr>
+        <w:t xml:space="preserve"> Beverages, Appetizers, Entrée’s, etc.).  Once each order is entered, there will be a button that will send the order to the back-of-house’s queue of orders.  Each table will have the ability to be accessed multiple times to send orders more than once.  This way guests can start with drinks and appetizer, move to entrée and then dessert in multiple sent orders.  </w:t>
+      </w:r>
+      <w:r>
+        <w:rPr>
+          <w:rFonts w:ascii="Times New Roman" w:eastAsiaTheme="minorHAnsi" w:hAnsi="Times New Roman" w:cs="Times New Roman"/>
+          <w:sz w:val="24"/>
+          <w:szCs w:val="24"/>
+          <w:lang w:eastAsia="en-US"/>
+        </w:rPr>
+        <w:t>There will be an option with each menu item a guest orders to modify the item.  This could be a text field or combination of text-field and list of common modifications (</w:t>
+      </w:r>
+      <w:proofErr w:type="gramStart"/>
+      <w:r>
+        <w:rPr>
+          <w:rFonts w:ascii="Times New Roman" w:eastAsiaTheme="minorHAnsi" w:hAnsi="Times New Roman" w:cs="Times New Roman"/>
+          <w:sz w:val="24"/>
+          <w:szCs w:val="24"/>
+          <w:lang w:eastAsia="en-US"/>
+        </w:rPr>
+        <w:t>i.e.</w:t>
+      </w:r>
+      <w:proofErr w:type="gramEnd"/>
+      <w:r>
+        <w:rPr>
+          <w:rFonts w:ascii="Times New Roman" w:eastAsiaTheme="minorHAnsi" w:hAnsi="Times New Roman" w:cs="Times New Roman"/>
+          <w:sz w:val="24"/>
+          <w:szCs w:val="24"/>
+          <w:lang w:eastAsia="en-US"/>
+        </w:rPr>
+        <w:t xml:space="preserve"> no mayo, sauce on side).  </w:t>
+      </w:r>
+    </w:p>
+    <w:p>
+      <w:pPr>
+        <w:spacing w:after="0" w:line="240" w:lineRule="auto"/>
+        <w:ind w:left="2160" w:hanging="1200"/>
+        <w:rPr>
+          <w:rFonts w:ascii="Times New Roman" w:eastAsiaTheme="minorHAnsi" w:hAnsi="Times New Roman" w:cs="Times New Roman"/>
+          <w:sz w:val="24"/>
+          <w:szCs w:val="24"/>
+          <w:lang w:eastAsia="en-US"/>
+        </w:rPr>
+      </w:pPr>
+      <w:r>
+        <w:rPr>
+          <w:rFonts w:ascii="Times New Roman" w:eastAsiaTheme="minorHAnsi" w:hAnsi="Times New Roman" w:cs="Times New Roman"/>
+          <w:sz w:val="24"/>
+          <w:szCs w:val="24"/>
+          <w:lang w:eastAsia="en-US"/>
+        </w:rPr>
+        <w:t>6.3.1.7</w:t>
+      </w:r>
+      <w:r>
+        <w:rPr>
+          <w:rFonts w:ascii="Times New Roman" w:eastAsiaTheme="minorHAnsi" w:hAnsi="Times New Roman" w:cs="Times New Roman"/>
+          <w:sz w:val="24"/>
+          <w:szCs w:val="24"/>
+          <w:lang w:eastAsia="en-US"/>
+        </w:rPr>
+        <w:tab/>
+        <w:t xml:space="preserve">Hosting staff UI will have the same top-down view of the tables as the manager’s interface shows.  With frequent automatic refreshes, the hosting staff can stay up to date on the status of tables.  The hosting staff will have </w:t>
+      </w:r>
+      <w:r>
+        <w:rPr>
+          <w:rFonts w:ascii="Times New Roman" w:eastAsiaTheme="minorHAnsi" w:hAnsi="Times New Roman" w:cs="Times New Roman"/>
+          <w:sz w:val="24"/>
+          <w:szCs w:val="24"/>
+          <w:lang w:eastAsia="en-US"/>
+        </w:rPr>
+        <w:lastRenderedPageBreak/>
+        <w:t>the ability to tap/click of tables to modify the table’s status (</w:t>
+      </w:r>
+      <w:proofErr w:type="gramStart"/>
+      <w:r>
+        <w:rPr>
+          <w:rFonts w:ascii="Times New Roman" w:eastAsiaTheme="minorHAnsi" w:hAnsi="Times New Roman" w:cs="Times New Roman"/>
+          <w:sz w:val="24"/>
+          <w:szCs w:val="24"/>
+          <w:lang w:eastAsia="en-US"/>
+        </w:rPr>
+        <w:t>i.e.</w:t>
+      </w:r>
+      <w:proofErr w:type="gramEnd"/>
+      <w:r>
+        <w:rPr>
+          <w:rFonts w:ascii="Times New Roman" w:eastAsiaTheme="minorHAnsi" w:hAnsi="Times New Roman" w:cs="Times New Roman"/>
+          <w:sz w:val="24"/>
+          <w:szCs w:val="24"/>
+          <w:lang w:eastAsia="en-US"/>
+        </w:rPr>
+        <w:t xml:space="preserve"> Seated, Unseated, Needs Bussing).  It will be the job of the hosting staff to check tables periodically to update their </w:t>
+      </w:r>
+      <w:proofErr w:type="gramStart"/>
+      <w:r>
+        <w:rPr>
+          <w:rFonts w:ascii="Times New Roman" w:eastAsiaTheme="minorHAnsi" w:hAnsi="Times New Roman" w:cs="Times New Roman"/>
+          <w:sz w:val="24"/>
+          <w:szCs w:val="24"/>
+          <w:lang w:eastAsia="en-US"/>
+        </w:rPr>
+        <w:t>status</w:t>
+      </w:r>
+      <w:proofErr w:type="gramEnd"/>
+      <w:r>
+        <w:rPr>
+          <w:rFonts w:ascii="Times New Roman" w:eastAsiaTheme="minorHAnsi" w:hAnsi="Times New Roman" w:cs="Times New Roman"/>
+          <w:sz w:val="24"/>
+          <w:szCs w:val="24"/>
+          <w:lang w:eastAsia="en-US"/>
+        </w:rPr>
+        <w:t xml:space="preserve"> so they know where to take guests based on a server seating rotation.  </w:t>
+      </w:r>
+      <w:r>
+        <w:rPr>
+          <w:rFonts w:ascii="Times New Roman" w:eastAsiaTheme="minorHAnsi" w:hAnsi="Times New Roman" w:cs="Times New Roman"/>
+          <w:sz w:val="24"/>
+          <w:szCs w:val="24"/>
+          <w:lang w:eastAsia="en-US"/>
+        </w:rPr>
+        <w:t>The hosting staff interface will also have a slidable list of servers in the form of a queue that shows which server is up to be seated next.  This can be overridden without manager intervention in the case of a server in the queue already having a full section</w:t>
+      </w:r>
+      <w:r>
+        <w:rPr>
+          <w:rFonts w:ascii="Times New Roman" w:eastAsiaTheme="minorHAnsi" w:hAnsi="Times New Roman" w:cs="Times New Roman"/>
+          <w:sz w:val="24"/>
+          <w:szCs w:val="24"/>
+          <w:lang w:eastAsia="en-US"/>
+        </w:rPr>
+        <w:t xml:space="preserve"> or the guests having a strong preference on where they want to sit.  The queue of servers will be more of a reference.</w:t>
+      </w:r>
+    </w:p>
+    <w:p>
+      <w:pPr>
+        <w:pStyle w:val="ListParagraph"/>
+        <w:numPr>
+          <w:ilvl w:val="2"/>
+          <w:numId w:val="5"/>
+        </w:numPr>
+        <w:spacing w:after="0" w:line="240" w:lineRule="auto"/>
+        <w:rPr>
+          <w:rFonts w:ascii="Times New Roman" w:eastAsiaTheme="minorHAnsi" w:hAnsi="Times New Roman" w:cs="Times New Roman"/>
+          <w:sz w:val="24"/>
+          <w:szCs w:val="24"/>
+          <w:lang w:eastAsia="en-US"/>
+        </w:rPr>
+      </w:pPr>
+      <w:r>
+        <w:rPr>
+          <w:rFonts w:ascii="Times New Roman" w:eastAsiaTheme="minorHAnsi" w:hAnsi="Times New Roman" w:cs="Times New Roman"/>
+          <w:sz w:val="24"/>
+          <w:szCs w:val="24"/>
+          <w:lang w:eastAsia="en-US"/>
+        </w:rPr>
+        <w:t>User Interface Wireframe</w:t>
       </w:r>
     </w:p>
     <w:p>
@@ -7862,1047 +9273,38 @@
           <w:szCs w:val="24"/>
           <w:lang w:eastAsia="en-US"/>
         </w:rPr>
-        <w:t>Wireless r</w:t>
-      </w:r>
-      <w:r>
-        <w:rPr>
-          <w:rFonts w:ascii="Times New Roman" w:eastAsiaTheme="minorHAnsi" w:hAnsi="Times New Roman" w:cs="Times New Roman"/>
-          <w:sz w:val="24"/>
-          <w:szCs w:val="24"/>
-          <w:lang w:eastAsia="en-US"/>
-        </w:rPr>
-        <w:t>outer</w:t>
-      </w:r>
-    </w:p>
-    <w:p>
-      <w:pPr>
-        <w:pStyle w:val="ListParagraph"/>
-        <w:numPr>
-          <w:ilvl w:val="3"/>
-          <w:numId w:val="5"/>
-        </w:numPr>
-        <w:spacing w:after="0" w:line="240" w:lineRule="auto"/>
-        <w:rPr>
-          <w:rFonts w:ascii="Times New Roman" w:eastAsiaTheme="minorHAnsi" w:hAnsi="Times New Roman" w:cs="Times New Roman"/>
-          <w:sz w:val="24"/>
-          <w:szCs w:val="24"/>
-          <w:lang w:eastAsia="en-US"/>
-        </w:rPr>
-      </w:pPr>
-      <w:r>
-        <w:rPr>
-          <w:rFonts w:ascii="Times New Roman" w:eastAsiaTheme="minorHAnsi" w:hAnsi="Times New Roman" w:cs="Times New Roman"/>
-          <w:sz w:val="24"/>
-          <w:szCs w:val="24"/>
-          <w:lang w:eastAsia="en-US"/>
-        </w:rPr>
-        <w:t>Switch</w:t>
-      </w:r>
-    </w:p>
-    <w:p>
-      <w:pPr>
-        <w:pStyle w:val="ListParagraph"/>
-        <w:numPr>
-          <w:ilvl w:val="3"/>
-          <w:numId w:val="5"/>
-        </w:numPr>
-        <w:spacing w:after="0" w:line="240" w:lineRule="auto"/>
-        <w:rPr>
-          <w:rFonts w:ascii="Times New Roman" w:eastAsiaTheme="minorHAnsi" w:hAnsi="Times New Roman" w:cs="Times New Roman"/>
-          <w:sz w:val="24"/>
-          <w:szCs w:val="24"/>
-          <w:lang w:eastAsia="en-US"/>
-        </w:rPr>
-      </w:pPr>
-      <w:r>
-        <w:rPr>
-          <w:rFonts w:ascii="Times New Roman" w:eastAsiaTheme="minorHAnsi" w:hAnsi="Times New Roman" w:cs="Times New Roman"/>
-          <w:sz w:val="24"/>
-          <w:szCs w:val="24"/>
-          <w:lang w:eastAsia="en-US"/>
-        </w:rPr>
-        <w:t>Cabling</w:t>
-      </w:r>
-    </w:p>
-    <w:p>
-      <w:pPr>
-        <w:pStyle w:val="ListParagraph"/>
-        <w:numPr>
-          <w:ilvl w:val="3"/>
-          <w:numId w:val="5"/>
-        </w:numPr>
-        <w:spacing w:after="0" w:line="240" w:lineRule="auto"/>
-        <w:rPr>
-          <w:rFonts w:ascii="Times New Roman" w:eastAsiaTheme="minorHAnsi" w:hAnsi="Times New Roman" w:cs="Times New Roman"/>
-          <w:sz w:val="24"/>
-          <w:szCs w:val="24"/>
-          <w:lang w:eastAsia="en-US"/>
-        </w:rPr>
-      </w:pPr>
-      <w:r>
-        <w:rPr>
-          <w:rFonts w:ascii="Times New Roman" w:eastAsiaTheme="minorHAnsi" w:hAnsi="Times New Roman" w:cs="Times New Roman"/>
-          <w:sz w:val="24"/>
-          <w:szCs w:val="24"/>
-          <w:lang w:eastAsia="en-US"/>
-        </w:rPr>
-        <w:t>Cat6</w:t>
-      </w:r>
-    </w:p>
-    <w:p>
-      <w:pPr>
-        <w:pStyle w:val="ListParagraph"/>
-        <w:numPr>
-          <w:ilvl w:val="3"/>
-          <w:numId w:val="5"/>
-        </w:numPr>
-        <w:spacing w:after="0" w:line="240" w:lineRule="auto"/>
-        <w:rPr>
-          <w:rFonts w:ascii="Times New Roman" w:eastAsiaTheme="minorHAnsi" w:hAnsi="Times New Roman" w:cs="Times New Roman"/>
-          <w:sz w:val="24"/>
-          <w:szCs w:val="24"/>
-          <w:lang w:eastAsia="en-US"/>
-        </w:rPr>
-      </w:pPr>
-      <w:r>
-        <w:rPr>
-          <w:rFonts w:ascii="Times New Roman" w:eastAsiaTheme="minorHAnsi" w:hAnsi="Times New Roman" w:cs="Times New Roman"/>
-          <w:sz w:val="24"/>
-          <w:szCs w:val="24"/>
-          <w:lang w:eastAsia="en-US"/>
-        </w:rPr>
-        <w:t>Universal power supply (UPS)</w:t>
-      </w:r>
-    </w:p>
-    <w:p>
-      <w:pPr>
-        <w:pStyle w:val="ListParagraph"/>
-        <w:spacing w:after="0" w:line="240" w:lineRule="auto"/>
-        <w:ind w:left="1728"/>
-        <w:rPr>
-          <w:rFonts w:ascii="Times New Roman" w:eastAsiaTheme="minorHAnsi" w:hAnsi="Times New Roman" w:cs="Times New Roman"/>
-          <w:sz w:val="24"/>
-          <w:szCs w:val="24"/>
-          <w:lang w:eastAsia="en-US"/>
-        </w:rPr>
-      </w:pPr>
-    </w:p>
-    <w:p>
-      <w:pPr>
-        <w:pStyle w:val="ListParagraph"/>
-        <w:numPr>
-          <w:ilvl w:val="2"/>
-          <w:numId w:val="5"/>
-        </w:numPr>
-        <w:spacing w:after="0" w:line="240" w:lineRule="auto"/>
-        <w:rPr>
-          <w:rFonts w:ascii="Times New Roman" w:eastAsiaTheme="minorHAnsi" w:hAnsi="Times New Roman" w:cs="Times New Roman"/>
-          <w:sz w:val="24"/>
-          <w:szCs w:val="24"/>
-          <w:lang w:eastAsia="en-US"/>
-        </w:rPr>
-      </w:pPr>
-      <w:r>
-        <w:rPr>
-          <w:rFonts w:ascii="Times New Roman" w:eastAsiaTheme="minorHAnsi" w:hAnsi="Times New Roman" w:cs="Times New Roman"/>
-          <w:sz w:val="24"/>
-          <w:szCs w:val="24"/>
-          <w:lang w:eastAsia="en-US"/>
-        </w:rPr>
-        <w:t>Tablet</w:t>
-      </w:r>
-    </w:p>
-    <w:p>
-      <w:pPr>
-        <w:pStyle w:val="ListParagraph"/>
-        <w:numPr>
-          <w:ilvl w:val="3"/>
-          <w:numId w:val="5"/>
-        </w:numPr>
-        <w:spacing w:after="0" w:line="240" w:lineRule="auto"/>
-        <w:rPr>
-          <w:rFonts w:ascii="Times New Roman" w:eastAsiaTheme="minorHAnsi" w:hAnsi="Times New Roman" w:cs="Times New Roman"/>
-          <w:sz w:val="24"/>
-          <w:szCs w:val="24"/>
-          <w:lang w:eastAsia="en-US"/>
-        </w:rPr>
-      </w:pPr>
-      <w:r>
-        <w:rPr>
-          <w:rFonts w:ascii="Times New Roman" w:eastAsiaTheme="minorHAnsi" w:hAnsi="Times New Roman" w:cs="Times New Roman"/>
-          <w:sz w:val="24"/>
-          <w:szCs w:val="24"/>
-          <w:lang w:eastAsia="en-US"/>
-        </w:rPr>
-        <w:t>Application will be able to be used on IOS, Android, or any tablet OS that has web browser capability.</w:t>
-      </w:r>
-    </w:p>
-    <w:p>
-      <w:pPr>
-        <w:pStyle w:val="ListParagraph"/>
-        <w:numPr>
-          <w:ilvl w:val="2"/>
-          <w:numId w:val="5"/>
-        </w:numPr>
-        <w:spacing w:after="0" w:line="240" w:lineRule="auto"/>
-        <w:rPr>
-          <w:rFonts w:ascii="Times New Roman" w:eastAsiaTheme="minorHAnsi" w:hAnsi="Times New Roman" w:cs="Times New Roman"/>
-          <w:sz w:val="24"/>
-          <w:szCs w:val="24"/>
-          <w:lang w:eastAsia="en-US"/>
-        </w:rPr>
-      </w:pPr>
-      <w:r>
-        <w:rPr>
-          <w:rFonts w:ascii="Times New Roman" w:eastAsiaTheme="minorHAnsi" w:hAnsi="Times New Roman" w:cs="Times New Roman"/>
-          <w:sz w:val="24"/>
-          <w:szCs w:val="24"/>
-          <w:lang w:eastAsia="en-US"/>
-        </w:rPr>
-        <w:t>Printer</w:t>
-      </w:r>
-    </w:p>
-    <w:p>
-      <w:pPr>
-        <w:pStyle w:val="ListParagraph"/>
-        <w:numPr>
-          <w:ilvl w:val="3"/>
-          <w:numId w:val="5"/>
-        </w:numPr>
-        <w:spacing w:after="0" w:line="240" w:lineRule="auto"/>
-        <w:rPr>
-          <w:rFonts w:ascii="Times New Roman" w:eastAsiaTheme="minorHAnsi" w:hAnsi="Times New Roman" w:cs="Times New Roman"/>
-          <w:sz w:val="24"/>
-          <w:szCs w:val="24"/>
-          <w:lang w:eastAsia="en-US"/>
-        </w:rPr>
-      </w:pPr>
-      <w:r>
-        <w:rPr>
-          <w:rFonts w:ascii="Times New Roman" w:eastAsiaTheme="minorHAnsi" w:hAnsi="Times New Roman" w:cs="Times New Roman"/>
-          <w:sz w:val="24"/>
-          <w:szCs w:val="24"/>
-          <w:lang w:eastAsia="en-US"/>
-        </w:rPr>
-        <w:t>Receipt printing for customer bills</w:t>
-      </w:r>
-    </w:p>
-    <w:p>
-      <w:pPr>
-        <w:pStyle w:val="ListParagraph"/>
-        <w:numPr>
-          <w:ilvl w:val="3"/>
-          <w:numId w:val="5"/>
-        </w:numPr>
-        <w:spacing w:after="0" w:line="240" w:lineRule="auto"/>
-        <w:rPr>
-          <w:rFonts w:ascii="Times New Roman" w:eastAsiaTheme="minorHAnsi" w:hAnsi="Times New Roman" w:cs="Times New Roman"/>
-          <w:sz w:val="24"/>
-          <w:szCs w:val="24"/>
-          <w:lang w:eastAsia="en-US"/>
-        </w:rPr>
-      </w:pPr>
-      <w:r>
-        <w:rPr>
-          <w:rFonts w:ascii="Times New Roman" w:eastAsiaTheme="minorHAnsi" w:hAnsi="Times New Roman" w:cs="Times New Roman"/>
-          <w:sz w:val="24"/>
-          <w:szCs w:val="24"/>
-          <w:lang w:eastAsia="en-US"/>
-        </w:rPr>
-        <w:t>S</w:t>
-      </w:r>
-      <w:r>
-        <w:rPr>
-          <w:rFonts w:ascii="Times New Roman" w:eastAsiaTheme="minorHAnsi" w:hAnsi="Times New Roman" w:cs="Times New Roman"/>
-          <w:sz w:val="24"/>
-          <w:szCs w:val="24"/>
-          <w:lang w:eastAsia="en-US"/>
-        </w:rPr>
-        <w:t>erver shift report</w:t>
-      </w:r>
-    </w:p>
-    <w:p>
-      <w:pPr>
-        <w:pStyle w:val="ListParagraph"/>
-        <w:numPr>
-          <w:ilvl w:val="3"/>
-          <w:numId w:val="5"/>
-        </w:numPr>
-        <w:spacing w:after="0" w:line="240" w:lineRule="auto"/>
-        <w:rPr>
-          <w:rFonts w:ascii="Times New Roman" w:eastAsiaTheme="minorHAnsi" w:hAnsi="Times New Roman" w:cs="Times New Roman"/>
-          <w:sz w:val="24"/>
-          <w:szCs w:val="24"/>
-          <w:lang w:eastAsia="en-US"/>
-        </w:rPr>
-      </w:pPr>
-      <w:r>
-        <w:rPr>
-          <w:rFonts w:ascii="Times New Roman" w:eastAsiaTheme="minorHAnsi" w:hAnsi="Times New Roman" w:cs="Times New Roman"/>
-          <w:sz w:val="24"/>
-          <w:szCs w:val="24"/>
-          <w:lang w:eastAsia="en-US"/>
-        </w:rPr>
-        <w:t>M</w:t>
-      </w:r>
-      <w:r>
-        <w:rPr>
-          <w:rFonts w:ascii="Times New Roman" w:eastAsiaTheme="minorHAnsi" w:hAnsi="Times New Roman" w:cs="Times New Roman"/>
-          <w:sz w:val="24"/>
-          <w:szCs w:val="24"/>
-          <w:lang w:eastAsia="en-US"/>
-        </w:rPr>
-        <w:t>anager daily monetary report</w:t>
-      </w:r>
-    </w:p>
-    <w:p>
-      <w:pPr>
-        <w:spacing w:after="0" w:line="240" w:lineRule="auto"/>
-        <w:rPr>
-          <w:rFonts w:ascii="Times New Roman" w:eastAsiaTheme="minorHAnsi" w:hAnsi="Times New Roman" w:cs="Times New Roman"/>
-          <w:sz w:val="24"/>
-          <w:szCs w:val="24"/>
-          <w:lang w:eastAsia="en-US"/>
-        </w:rPr>
-      </w:pPr>
-    </w:p>
-    <w:p>
-      <w:pPr>
-        <w:spacing w:after="0" w:line="240" w:lineRule="auto"/>
-        <w:ind w:left="720"/>
-        <w:rPr>
-          <w:rFonts w:ascii="Times New Roman" w:eastAsiaTheme="minorHAnsi" w:hAnsi="Times New Roman" w:cs="Times New Roman"/>
-          <w:sz w:val="24"/>
-          <w:szCs w:val="24"/>
-          <w:lang w:eastAsia="en-US"/>
-        </w:rPr>
-      </w:pPr>
-    </w:p>
-    <w:p>
-      <w:pPr>
-        <w:pStyle w:val="ListParagraph"/>
-        <w:numPr>
-          <w:ilvl w:val="1"/>
-          <w:numId w:val="5"/>
-        </w:numPr>
-        <w:spacing w:after="0" w:line="240" w:lineRule="auto"/>
-        <w:rPr>
-          <w:rFonts w:ascii="Times New Roman" w:eastAsiaTheme="minorHAnsi" w:hAnsi="Times New Roman" w:cs="Times New Roman"/>
-          <w:b/>
-          <w:bCs/>
-          <w:sz w:val="24"/>
-          <w:szCs w:val="24"/>
-          <w:lang w:eastAsia="en-US"/>
-        </w:rPr>
-      </w:pPr>
-      <w:r>
-        <w:rPr>
-          <w:rFonts w:ascii="Times New Roman" w:eastAsiaTheme="minorHAnsi" w:hAnsi="Times New Roman" w:cs="Times New Roman"/>
-          <w:b/>
-          <w:bCs/>
-          <w:sz w:val="24"/>
-          <w:szCs w:val="24"/>
-          <w:lang w:eastAsia="en-US"/>
-        </w:rPr>
-        <w:t>User Interface (Required)</w:t>
-      </w:r>
-    </w:p>
-    <w:p>
-      <w:pPr>
-        <w:pStyle w:val="ListParagraph"/>
-        <w:numPr>
-          <w:ilvl w:val="2"/>
-          <w:numId w:val="5"/>
-        </w:numPr>
-        <w:spacing w:after="0" w:line="240" w:lineRule="auto"/>
-        <w:rPr>
-          <w:rFonts w:ascii="Times New Roman" w:eastAsiaTheme="minorHAnsi" w:hAnsi="Times New Roman" w:cs="Times New Roman"/>
-          <w:sz w:val="24"/>
-          <w:szCs w:val="24"/>
-          <w:lang w:eastAsia="en-US"/>
-        </w:rPr>
-      </w:pPr>
-      <w:r>
-        <w:rPr>
-          <w:rFonts w:ascii="Times New Roman" w:eastAsiaTheme="minorHAnsi" w:hAnsi="Times New Roman" w:cs="Times New Roman"/>
-          <w:sz w:val="24"/>
-          <w:szCs w:val="24"/>
-          <w:lang w:eastAsia="en-US"/>
-        </w:rPr>
-        <w:t>Specifications</w:t>
-      </w:r>
-    </w:p>
-    <w:p>
-      <w:pPr>
-        <w:spacing w:after="0" w:line="240" w:lineRule="auto"/>
-        <w:ind w:left="2160" w:hanging="1200"/>
-        <w:rPr>
-          <w:rFonts w:ascii="Times New Roman" w:eastAsiaTheme="minorHAnsi" w:hAnsi="Times New Roman" w:cs="Times New Roman"/>
-          <w:sz w:val="24"/>
-          <w:szCs w:val="24"/>
-          <w:lang w:eastAsia="en-US"/>
-        </w:rPr>
-      </w:pPr>
-      <w:r>
-        <w:rPr>
-          <w:rFonts w:ascii="Times New Roman" w:eastAsiaTheme="minorHAnsi" w:hAnsi="Times New Roman" w:cs="Times New Roman"/>
-          <w:sz w:val="24"/>
-          <w:szCs w:val="24"/>
-          <w:lang w:eastAsia="en-US"/>
-        </w:rPr>
-        <w:t>6.3.1.1</w:t>
-      </w:r>
-      <w:r>
-        <w:rPr>
-          <w:rFonts w:ascii="Times New Roman" w:eastAsiaTheme="minorHAnsi" w:hAnsi="Times New Roman" w:cs="Times New Roman"/>
-          <w:sz w:val="24"/>
-          <w:szCs w:val="24"/>
-          <w:lang w:eastAsia="en-US"/>
-        </w:rPr>
-        <w:tab/>
-        <w:t>Each user type will have their own interface that will automatically refresh periodically and allow for manual page refreshing.</w:t>
-      </w:r>
-    </w:p>
-    <w:p>
-      <w:pPr>
-        <w:spacing w:after="0" w:line="240" w:lineRule="auto"/>
-        <w:ind w:left="2160" w:hanging="1200"/>
-        <w:rPr>
-          <w:rFonts w:ascii="Times New Roman" w:eastAsiaTheme="minorHAnsi" w:hAnsi="Times New Roman" w:cs="Times New Roman"/>
-          <w:sz w:val="24"/>
-          <w:szCs w:val="24"/>
-          <w:lang w:eastAsia="en-US"/>
-        </w:rPr>
-      </w:pPr>
-      <w:r>
-        <w:rPr>
-          <w:rFonts w:ascii="Times New Roman" w:eastAsiaTheme="minorHAnsi" w:hAnsi="Times New Roman" w:cs="Times New Roman"/>
-          <w:sz w:val="24"/>
-          <w:szCs w:val="24"/>
-          <w:lang w:eastAsia="en-US"/>
-        </w:rPr>
-        <w:t>6.3.1.2</w:t>
-      </w:r>
-      <w:r>
-        <w:rPr>
-          <w:rFonts w:ascii="Times New Roman" w:eastAsiaTheme="minorHAnsi" w:hAnsi="Times New Roman" w:cs="Times New Roman"/>
-          <w:sz w:val="24"/>
-          <w:szCs w:val="24"/>
-          <w:lang w:eastAsia="en-US"/>
-        </w:rPr>
-        <w:tab/>
-        <w:t xml:space="preserve">Once the URL is opened, a user will need to enter their unique ID/Username as well as password to access their interface.  </w:t>
-      </w:r>
-    </w:p>
-    <w:p>
-      <w:pPr>
-        <w:spacing w:after="0" w:line="240" w:lineRule="auto"/>
-        <w:ind w:left="2160" w:hanging="1200"/>
-        <w:rPr>
-          <w:rFonts w:ascii="Times New Roman" w:eastAsiaTheme="minorHAnsi" w:hAnsi="Times New Roman" w:cs="Times New Roman"/>
-          <w:sz w:val="24"/>
-          <w:szCs w:val="24"/>
-          <w:lang w:eastAsia="en-US"/>
-        </w:rPr>
-      </w:pPr>
-      <w:r>
-        <w:rPr>
-          <w:rFonts w:ascii="Times New Roman" w:eastAsiaTheme="minorHAnsi" w:hAnsi="Times New Roman" w:cs="Times New Roman"/>
-          <w:sz w:val="24"/>
-          <w:szCs w:val="24"/>
-          <w:lang w:eastAsia="en-US"/>
-        </w:rPr>
-        <w:t>6.3.</w:t>
-      </w:r>
-      <w:r>
-        <w:rPr>
-          <w:rFonts w:ascii="Times New Roman" w:eastAsiaTheme="minorHAnsi" w:hAnsi="Times New Roman" w:cs="Times New Roman"/>
-          <w:sz w:val="24"/>
-          <w:szCs w:val="24"/>
-          <w:lang w:eastAsia="en-US"/>
-        </w:rPr>
-        <w:t>1</w:t>
-      </w:r>
-      <w:r>
-        <w:rPr>
-          <w:rFonts w:ascii="Times New Roman" w:eastAsiaTheme="minorHAnsi" w:hAnsi="Times New Roman" w:cs="Times New Roman"/>
-          <w:sz w:val="24"/>
-          <w:szCs w:val="24"/>
-          <w:lang w:eastAsia="en-US"/>
-        </w:rPr>
-        <w:t>.3</w:t>
-      </w:r>
-      <w:r>
-        <w:rPr>
-          <w:rFonts w:ascii="Times New Roman" w:eastAsiaTheme="minorHAnsi" w:hAnsi="Times New Roman" w:cs="Times New Roman"/>
-          <w:sz w:val="24"/>
-          <w:szCs w:val="24"/>
-          <w:lang w:eastAsia="en-US"/>
-        </w:rPr>
-        <w:tab/>
-        <w:t>The unique versions of the UI</w:t>
-      </w:r>
-    </w:p>
-    <w:p>
-      <w:pPr>
-        <w:spacing w:after="0" w:line="240" w:lineRule="auto"/>
-        <w:ind w:left="2160" w:hanging="1200"/>
-        <w:rPr>
-          <w:rFonts w:ascii="Times New Roman" w:eastAsiaTheme="minorHAnsi" w:hAnsi="Times New Roman" w:cs="Times New Roman"/>
-          <w:sz w:val="24"/>
-          <w:szCs w:val="24"/>
-          <w:lang w:eastAsia="en-US"/>
-        </w:rPr>
-      </w:pPr>
-      <w:r>
-        <w:rPr>
-          <w:rFonts w:ascii="Times New Roman" w:eastAsiaTheme="minorHAnsi" w:hAnsi="Times New Roman" w:cs="Times New Roman"/>
-          <w:sz w:val="24"/>
-          <w:szCs w:val="24"/>
-          <w:lang w:eastAsia="en-US"/>
-        </w:rPr>
-        <w:t xml:space="preserve">    6.3.</w:t>
-      </w:r>
-      <w:r>
-        <w:rPr>
-          <w:rFonts w:ascii="Times New Roman" w:eastAsiaTheme="minorHAnsi" w:hAnsi="Times New Roman" w:cs="Times New Roman"/>
-          <w:sz w:val="24"/>
-          <w:szCs w:val="24"/>
-          <w:lang w:eastAsia="en-US"/>
-        </w:rPr>
-        <w:t>1</w:t>
-      </w:r>
-      <w:r>
-        <w:rPr>
-          <w:rFonts w:ascii="Times New Roman" w:eastAsiaTheme="minorHAnsi" w:hAnsi="Times New Roman" w:cs="Times New Roman"/>
-          <w:sz w:val="24"/>
-          <w:szCs w:val="24"/>
-          <w:lang w:eastAsia="en-US"/>
-        </w:rPr>
-        <w:t>.3.1</w:t>
-      </w:r>
-      <w:r>
-        <w:rPr>
-          <w:rFonts w:ascii="Times New Roman" w:eastAsiaTheme="minorHAnsi" w:hAnsi="Times New Roman" w:cs="Times New Roman"/>
-          <w:sz w:val="24"/>
-          <w:szCs w:val="24"/>
-          <w:lang w:eastAsia="en-US"/>
-        </w:rPr>
-        <w:tab/>
-      </w:r>
-      <w:r>
-        <w:rPr>
-          <w:rFonts w:ascii="Times New Roman" w:eastAsiaTheme="minorHAnsi" w:hAnsi="Times New Roman" w:cs="Times New Roman"/>
-          <w:sz w:val="24"/>
-          <w:szCs w:val="24"/>
-          <w:lang w:eastAsia="en-US"/>
-        </w:rPr>
-        <w:tab/>
-        <w:t>Manager</w:t>
-      </w:r>
-    </w:p>
-    <w:p>
-      <w:pPr>
-        <w:spacing w:after="0" w:line="240" w:lineRule="auto"/>
-        <w:ind w:left="2160" w:hanging="1200"/>
-        <w:rPr>
-          <w:rFonts w:ascii="Times New Roman" w:eastAsiaTheme="minorHAnsi" w:hAnsi="Times New Roman" w:cs="Times New Roman"/>
-          <w:sz w:val="24"/>
-          <w:szCs w:val="24"/>
-          <w:lang w:eastAsia="en-US"/>
-        </w:rPr>
-      </w:pPr>
-      <w:r>
-        <w:rPr>
-          <w:rFonts w:ascii="Times New Roman" w:eastAsiaTheme="minorHAnsi" w:hAnsi="Times New Roman" w:cs="Times New Roman"/>
-          <w:sz w:val="24"/>
-          <w:szCs w:val="24"/>
-          <w:lang w:eastAsia="en-US"/>
-        </w:rPr>
-        <w:t xml:space="preserve">    6.3.2.3.2</w:t>
-      </w:r>
-      <w:r>
-        <w:rPr>
-          <w:rFonts w:ascii="Times New Roman" w:eastAsiaTheme="minorHAnsi" w:hAnsi="Times New Roman" w:cs="Times New Roman"/>
-          <w:sz w:val="24"/>
-          <w:szCs w:val="24"/>
-          <w:lang w:eastAsia="en-US"/>
-        </w:rPr>
-        <w:tab/>
-      </w:r>
-      <w:r>
-        <w:rPr>
-          <w:rFonts w:ascii="Times New Roman" w:eastAsiaTheme="minorHAnsi" w:hAnsi="Times New Roman" w:cs="Times New Roman"/>
-          <w:sz w:val="24"/>
-          <w:szCs w:val="24"/>
-          <w:lang w:eastAsia="en-US"/>
-        </w:rPr>
-        <w:tab/>
-        <w:t>Line/Back-Of-House (One or multiple monitors as terminals</w:t>
-      </w:r>
-    </w:p>
-    <w:p>
-      <w:pPr>
-        <w:spacing w:after="0" w:line="240" w:lineRule="auto"/>
-        <w:ind w:left="2160" w:hanging="1200"/>
-        <w:rPr>
-          <w:rFonts w:ascii="Times New Roman" w:eastAsiaTheme="minorHAnsi" w:hAnsi="Times New Roman" w:cs="Times New Roman"/>
-          <w:sz w:val="24"/>
-          <w:szCs w:val="24"/>
-          <w:lang w:eastAsia="en-US"/>
-        </w:rPr>
-      </w:pPr>
-      <w:r>
-        <w:rPr>
-          <w:rFonts w:ascii="Times New Roman" w:eastAsiaTheme="minorHAnsi" w:hAnsi="Times New Roman" w:cs="Times New Roman"/>
-          <w:sz w:val="24"/>
-          <w:szCs w:val="24"/>
-          <w:lang w:eastAsia="en-US"/>
-        </w:rPr>
-        <w:t xml:space="preserve">    6.3.</w:t>
-      </w:r>
-      <w:r>
-        <w:rPr>
-          <w:rFonts w:ascii="Times New Roman" w:eastAsiaTheme="minorHAnsi" w:hAnsi="Times New Roman" w:cs="Times New Roman"/>
-          <w:sz w:val="24"/>
-          <w:szCs w:val="24"/>
-          <w:lang w:eastAsia="en-US"/>
-        </w:rPr>
-        <w:t>1</w:t>
-      </w:r>
-      <w:r>
-        <w:rPr>
-          <w:rFonts w:ascii="Times New Roman" w:eastAsiaTheme="minorHAnsi" w:hAnsi="Times New Roman" w:cs="Times New Roman"/>
-          <w:sz w:val="24"/>
-          <w:szCs w:val="24"/>
-          <w:lang w:eastAsia="en-US"/>
-        </w:rPr>
-        <w:t>.3.3</w:t>
-      </w:r>
-      <w:r>
-        <w:rPr>
-          <w:rFonts w:ascii="Times New Roman" w:eastAsiaTheme="minorHAnsi" w:hAnsi="Times New Roman" w:cs="Times New Roman"/>
-          <w:sz w:val="24"/>
-          <w:szCs w:val="24"/>
-          <w:lang w:eastAsia="en-US"/>
-        </w:rPr>
-        <w:tab/>
-      </w:r>
-      <w:r>
-        <w:rPr>
-          <w:rFonts w:ascii="Times New Roman" w:eastAsiaTheme="minorHAnsi" w:hAnsi="Times New Roman" w:cs="Times New Roman"/>
-          <w:sz w:val="24"/>
-          <w:szCs w:val="24"/>
-          <w:lang w:eastAsia="en-US"/>
-        </w:rPr>
-        <w:tab/>
-        <w:t>Server</w:t>
-      </w:r>
-    </w:p>
-    <w:p>
-      <w:pPr>
-        <w:spacing w:after="0" w:line="240" w:lineRule="auto"/>
-        <w:ind w:left="2160" w:hanging="1200"/>
-        <w:rPr>
-          <w:rFonts w:ascii="Times New Roman" w:eastAsiaTheme="minorHAnsi" w:hAnsi="Times New Roman" w:cs="Times New Roman"/>
-          <w:sz w:val="24"/>
-          <w:szCs w:val="24"/>
-          <w:lang w:eastAsia="en-US"/>
-        </w:rPr>
-      </w:pPr>
-      <w:r>
-        <w:rPr>
-          <w:rFonts w:ascii="Times New Roman" w:eastAsiaTheme="minorHAnsi" w:hAnsi="Times New Roman" w:cs="Times New Roman"/>
-          <w:sz w:val="24"/>
-          <w:szCs w:val="24"/>
-          <w:lang w:eastAsia="en-US"/>
-        </w:rPr>
-        <w:t xml:space="preserve">    6.3.</w:t>
-      </w:r>
-      <w:r>
-        <w:rPr>
-          <w:rFonts w:ascii="Times New Roman" w:eastAsiaTheme="minorHAnsi" w:hAnsi="Times New Roman" w:cs="Times New Roman"/>
-          <w:sz w:val="24"/>
-          <w:szCs w:val="24"/>
-          <w:lang w:eastAsia="en-US"/>
-        </w:rPr>
-        <w:t>1</w:t>
-      </w:r>
-      <w:r>
-        <w:rPr>
-          <w:rFonts w:ascii="Times New Roman" w:eastAsiaTheme="minorHAnsi" w:hAnsi="Times New Roman" w:cs="Times New Roman"/>
-          <w:sz w:val="24"/>
-          <w:szCs w:val="24"/>
-          <w:lang w:eastAsia="en-US"/>
-        </w:rPr>
-        <w:t>.3.4</w:t>
-      </w:r>
-      <w:r>
-        <w:rPr>
-          <w:rFonts w:ascii="Times New Roman" w:eastAsiaTheme="minorHAnsi" w:hAnsi="Times New Roman" w:cs="Times New Roman"/>
-          <w:sz w:val="24"/>
-          <w:szCs w:val="24"/>
-          <w:lang w:eastAsia="en-US"/>
-        </w:rPr>
-        <w:tab/>
-      </w:r>
-      <w:r>
-        <w:rPr>
-          <w:rFonts w:ascii="Times New Roman" w:eastAsiaTheme="minorHAnsi" w:hAnsi="Times New Roman" w:cs="Times New Roman"/>
-          <w:sz w:val="24"/>
-          <w:szCs w:val="24"/>
-          <w:lang w:eastAsia="en-US"/>
-        </w:rPr>
-        <w:tab/>
-        <w:t>Hosting Staff</w:t>
-      </w:r>
-    </w:p>
-    <w:p>
-      <w:pPr>
-        <w:spacing w:after="0" w:line="240" w:lineRule="auto"/>
-        <w:ind w:left="2160" w:hanging="1200"/>
-        <w:rPr>
-          <w:rFonts w:ascii="Times New Roman" w:eastAsiaTheme="minorHAnsi" w:hAnsi="Times New Roman" w:cs="Times New Roman"/>
-          <w:sz w:val="24"/>
-          <w:szCs w:val="24"/>
-          <w:lang w:eastAsia="en-US"/>
-        </w:rPr>
-      </w:pPr>
-      <w:r>
-        <w:rPr>
-          <w:rFonts w:ascii="Times New Roman" w:eastAsiaTheme="minorHAnsi" w:hAnsi="Times New Roman" w:cs="Times New Roman"/>
-          <w:sz w:val="24"/>
-          <w:szCs w:val="24"/>
-          <w:lang w:eastAsia="en-US"/>
-        </w:rPr>
-        <w:t>6.3.</w:t>
-      </w:r>
-      <w:r>
-        <w:rPr>
-          <w:rFonts w:ascii="Times New Roman" w:eastAsiaTheme="minorHAnsi" w:hAnsi="Times New Roman" w:cs="Times New Roman"/>
-          <w:sz w:val="24"/>
-          <w:szCs w:val="24"/>
-          <w:lang w:eastAsia="en-US"/>
-        </w:rPr>
-        <w:t>1</w:t>
-      </w:r>
-      <w:r>
-        <w:rPr>
-          <w:rFonts w:ascii="Times New Roman" w:eastAsiaTheme="minorHAnsi" w:hAnsi="Times New Roman" w:cs="Times New Roman"/>
-          <w:sz w:val="24"/>
-          <w:szCs w:val="24"/>
-          <w:lang w:eastAsia="en-US"/>
-        </w:rPr>
-        <w:t>.4</w:t>
-      </w:r>
-      <w:r>
-        <w:rPr>
-          <w:rFonts w:ascii="Times New Roman" w:eastAsiaTheme="minorHAnsi" w:hAnsi="Times New Roman" w:cs="Times New Roman"/>
-          <w:sz w:val="24"/>
-          <w:szCs w:val="24"/>
-          <w:lang w:eastAsia="en-US"/>
-        </w:rPr>
-        <w:tab/>
-        <w:t>Manager UI will have a top-down layout of the tables, each numbered and color-coded based on status (i.e. Seated, Unseated, Needs Bussing).  There will also be a side scroll bar that shows each server on that shift that is clocked in.  Each entry with a server’s name will be expandable to show their section (i.e. The table numbers they are assigned).  The tables in their section will be expandable to show orders that have been pushed to the back-of-house team.  The manager UI should also contain a field to query item availability (i.e. Menu Items, not raw ingredients).</w:t>
-      </w:r>
-      <w:r>
-        <w:rPr>
-          <w:rFonts w:ascii="Times New Roman" w:eastAsiaTheme="minorHAnsi" w:hAnsi="Times New Roman" w:cs="Times New Roman"/>
-          <w:sz w:val="24"/>
-          <w:szCs w:val="24"/>
-          <w:lang w:eastAsia="en-US"/>
-        </w:rPr>
-        <w:t xml:space="preserve">  The manager’s account will also have the ability to comp items/modify or apply promos for a list of reasons when accessing any table in the restaurant.</w:t>
-      </w:r>
-      <w:r>
-        <w:rPr>
-          <w:rFonts w:ascii="Times New Roman" w:eastAsiaTheme="minorHAnsi" w:hAnsi="Times New Roman" w:cs="Times New Roman"/>
-          <w:sz w:val="24"/>
-          <w:szCs w:val="24"/>
-          <w:lang w:eastAsia="en-US"/>
-        </w:rPr>
-        <w:t xml:space="preserve">  The manager interface will also include the ability to send predetermined pings </w:t>
-      </w:r>
-      <w:r>
-        <w:rPr>
-          <w:rFonts w:ascii="Times New Roman" w:eastAsiaTheme="minorHAnsi" w:hAnsi="Times New Roman" w:cs="Times New Roman"/>
-          <w:sz w:val="24"/>
-          <w:szCs w:val="24"/>
-          <w:lang w:eastAsia="en-US"/>
-        </w:rPr>
-        <w:lastRenderedPageBreak/>
-        <w:t>(messages that are pre-</w:t>
-      </w:r>
-      <w:r>
-        <w:rPr>
-          <w:rFonts w:ascii="Times New Roman" w:eastAsiaTheme="minorHAnsi" w:hAnsi="Times New Roman" w:cs="Times New Roman"/>
-          <w:sz w:val="24"/>
-          <w:szCs w:val="24"/>
-          <w:lang w:eastAsia="en-US"/>
-        </w:rPr>
-        <w:t>determined</w:t>
-      </w:r>
-      <w:r>
-        <w:rPr>
-          <w:rFonts w:ascii="Times New Roman" w:eastAsiaTheme="minorHAnsi" w:hAnsi="Times New Roman" w:cs="Times New Roman"/>
-          <w:sz w:val="24"/>
-          <w:szCs w:val="24"/>
-          <w:lang w:eastAsia="en-US"/>
-        </w:rPr>
-        <w:t xml:space="preserve">) to servers on their server list.  </w:t>
-      </w:r>
-      <w:r>
-        <w:rPr>
-          <w:rFonts w:ascii="Times New Roman" w:eastAsiaTheme="minorHAnsi" w:hAnsi="Times New Roman" w:cs="Times New Roman"/>
-          <w:sz w:val="24"/>
-          <w:szCs w:val="24"/>
-          <w:lang w:eastAsia="en-US"/>
-        </w:rPr>
-        <w:t>Those pings will be sent to the server that was chosen.  Common pings could include things like a table needing to be bussed, notification that they have been seated (guests sitting down at a table in their section, the hosting staff will have this ability as well) or that they are needed at the line for clarification on an order.</w:t>
-      </w:r>
-    </w:p>
-    <w:p>
-      <w:pPr>
-        <w:spacing w:after="0" w:line="240" w:lineRule="auto"/>
-        <w:ind w:left="2160" w:hanging="1200"/>
-        <w:rPr>
-          <w:rFonts w:ascii="Times New Roman" w:eastAsiaTheme="minorHAnsi" w:hAnsi="Times New Roman" w:cs="Times New Roman"/>
-          <w:sz w:val="24"/>
-          <w:szCs w:val="24"/>
-          <w:lang w:eastAsia="en-US"/>
-        </w:rPr>
-      </w:pPr>
-      <w:r>
-        <w:rPr>
-          <w:rFonts w:ascii="Times New Roman" w:eastAsiaTheme="minorHAnsi" w:hAnsi="Times New Roman" w:cs="Times New Roman"/>
-          <w:sz w:val="24"/>
-          <w:szCs w:val="24"/>
-          <w:lang w:eastAsia="en-US"/>
-        </w:rPr>
-        <w:t>6.3.</w:t>
-      </w:r>
-      <w:r>
-        <w:rPr>
-          <w:rFonts w:ascii="Times New Roman" w:eastAsiaTheme="minorHAnsi" w:hAnsi="Times New Roman" w:cs="Times New Roman"/>
-          <w:sz w:val="24"/>
-          <w:szCs w:val="24"/>
-          <w:lang w:eastAsia="en-US"/>
-        </w:rPr>
-        <w:t>1</w:t>
-      </w:r>
-      <w:r>
-        <w:rPr>
-          <w:rFonts w:ascii="Times New Roman" w:eastAsiaTheme="minorHAnsi" w:hAnsi="Times New Roman" w:cs="Times New Roman"/>
-          <w:sz w:val="24"/>
-          <w:szCs w:val="24"/>
-          <w:lang w:eastAsia="en-US"/>
-        </w:rPr>
-        <w:t>.5</w:t>
-      </w:r>
-      <w:r>
-        <w:rPr>
-          <w:rFonts w:ascii="Times New Roman" w:eastAsiaTheme="minorHAnsi" w:hAnsi="Times New Roman" w:cs="Times New Roman"/>
-          <w:sz w:val="24"/>
-          <w:szCs w:val="24"/>
-          <w:lang w:eastAsia="en-US"/>
-        </w:rPr>
-        <w:tab/>
-        <w:t xml:space="preserve">Line/Back-Of-House UI will show </w:t>
-      </w:r>
-      <w:r>
-        <w:rPr>
-          <w:rFonts w:ascii="Times New Roman" w:eastAsiaTheme="minorHAnsi" w:hAnsi="Times New Roman" w:cs="Times New Roman"/>
-          <w:sz w:val="24"/>
-          <w:szCs w:val="24"/>
-          <w:lang w:eastAsia="en-US"/>
-        </w:rPr>
-        <w:t xml:space="preserve">incoming orders in the order that they were received.  The interface (preferably touch screen monitor, mouse works too) will be accessible to any back-of-house staff and they will be able to </w:t>
-      </w:r>
-      <w:r>
-        <w:rPr>
-          <w:rFonts w:ascii="Times New Roman" w:eastAsiaTheme="minorHAnsi" w:hAnsi="Times New Roman" w:cs="Times New Roman"/>
-          <w:sz w:val="24"/>
-          <w:szCs w:val="24"/>
-          <w:lang w:eastAsia="en-US"/>
-        </w:rPr>
-        <w:t>send a notification to the server that submitted the order that it has been completed and is ready for pick-up.  This should keep the volume of food sitting under hot-lamps or on a tray line moving quickly.  The back-of-house UI will not be user based but instead accessible by any workers on the line.  This interface will require a manager PIN to be opened, and once opened, it stays open for use by all line workers.  Individual user accounts shouldn’t be necessary for back-of-house staff</w:t>
-      </w:r>
-    </w:p>
-    <w:p>
-      <w:pPr>
-        <w:spacing w:after="0" w:line="240" w:lineRule="auto"/>
-        <w:ind w:left="2160" w:hanging="1200"/>
-        <w:rPr>
-          <w:rFonts w:ascii="Times New Roman" w:eastAsiaTheme="minorHAnsi" w:hAnsi="Times New Roman" w:cs="Times New Roman"/>
-          <w:sz w:val="24"/>
-          <w:szCs w:val="24"/>
-          <w:lang w:eastAsia="en-US"/>
-        </w:rPr>
-      </w:pPr>
-      <w:r>
-        <w:rPr>
-          <w:rFonts w:ascii="Times New Roman" w:eastAsiaTheme="minorHAnsi" w:hAnsi="Times New Roman" w:cs="Times New Roman"/>
-          <w:sz w:val="24"/>
-          <w:szCs w:val="24"/>
-          <w:lang w:eastAsia="en-US"/>
-        </w:rPr>
-        <w:t>6.3.1.6</w:t>
-      </w:r>
-      <w:r>
-        <w:rPr>
-          <w:rFonts w:ascii="Times New Roman" w:eastAsiaTheme="minorHAnsi" w:hAnsi="Times New Roman" w:cs="Times New Roman"/>
-          <w:sz w:val="24"/>
-          <w:szCs w:val="24"/>
-          <w:lang w:eastAsia="en-US"/>
-        </w:rPr>
-        <w:tab/>
-        <w:t xml:space="preserve">Server UI will primarily display a window for their currently open tables.  A button will exist on the page that allows the server to add a table to their window.  The window will have tables displayed left to right will multiple rows allowed.  Once the “Add Table” button is clicked, the server will enter the table number and number of guests.  After that operation is complete, the table will show up in their current tables window.  They can click the table as a button </w:t>
-      </w:r>
-      <w:r>
-        <w:rPr>
-          <w:rFonts w:ascii="Times New Roman" w:eastAsiaTheme="minorHAnsi" w:hAnsi="Times New Roman" w:cs="Times New Roman"/>
-          <w:sz w:val="24"/>
-          <w:szCs w:val="24"/>
-          <w:lang w:eastAsia="en-US"/>
-        </w:rPr>
-        <w:t xml:space="preserve">to access the menu.  The server will be able to increment seats and enter the order for each seat.  Upon clicking a seat in a specific table’s interface, the server will then have access to the menu which will be split into sections (i.e. Beverages, Appetizers, Entrée’s, etc.).  Once each order is entered, there will be a button that will send the order to the back-of-house’s queue of orders.  Each table will have the ability to be accessed multiple times to send orders more than once.  This way guests can start with drinks and appetizer, move to entrée and then dessert in multiple sent orders.  </w:t>
-      </w:r>
-      <w:r>
-        <w:rPr>
-          <w:rFonts w:ascii="Times New Roman" w:eastAsiaTheme="minorHAnsi" w:hAnsi="Times New Roman" w:cs="Times New Roman"/>
-          <w:sz w:val="24"/>
-          <w:szCs w:val="24"/>
-          <w:lang w:eastAsia="en-US"/>
-        </w:rPr>
-        <w:t xml:space="preserve">There will be an option with each menu item a guest orders to modify the item.  This could be a text field or combination of text-field and list of common modifications (i.e. no mayo, sauce on side).  </w:t>
-      </w:r>
-    </w:p>
-    <w:p>
-      <w:pPr>
-        <w:spacing w:after="0" w:line="240" w:lineRule="auto"/>
-        <w:ind w:left="2160" w:hanging="1200"/>
-        <w:rPr>
-          <w:rFonts w:ascii="Times New Roman" w:eastAsiaTheme="minorHAnsi" w:hAnsi="Times New Roman" w:cs="Times New Roman"/>
-          <w:sz w:val="24"/>
-          <w:szCs w:val="24"/>
-          <w:lang w:eastAsia="en-US"/>
-        </w:rPr>
-      </w:pPr>
-      <w:r>
-        <w:rPr>
-          <w:rFonts w:ascii="Times New Roman" w:eastAsiaTheme="minorHAnsi" w:hAnsi="Times New Roman" w:cs="Times New Roman"/>
-          <w:sz w:val="24"/>
-          <w:szCs w:val="24"/>
-          <w:lang w:eastAsia="en-US"/>
-        </w:rPr>
-        <w:t>6.3.1.7</w:t>
-      </w:r>
-      <w:r>
-        <w:rPr>
-          <w:rFonts w:ascii="Times New Roman" w:eastAsiaTheme="minorHAnsi" w:hAnsi="Times New Roman" w:cs="Times New Roman"/>
-          <w:sz w:val="24"/>
-          <w:szCs w:val="24"/>
-          <w:lang w:eastAsia="en-US"/>
-        </w:rPr>
-        <w:tab/>
-        <w:t xml:space="preserve">Hosting staff UI will have the same top-down view of the tables as the manager’s interface shows.  With frequent automatic refreshes, the hosting staff can stay up to date on the status of tables.  The hosting staff will have the ability to tap/click of tables to modify the table’s status (i.e. Seated, Unseated, Needs Bussing).  It will be the job of the hosting staff to check tables periodically to update their </w:t>
-      </w:r>
-      <w:r>
-        <w:rPr>
-          <w:rFonts w:ascii="Times New Roman" w:eastAsiaTheme="minorHAnsi" w:hAnsi="Times New Roman" w:cs="Times New Roman"/>
-          <w:sz w:val="24"/>
-          <w:szCs w:val="24"/>
-          <w:lang w:eastAsia="en-US"/>
-        </w:rPr>
-        <w:t>status</w:t>
-      </w:r>
-      <w:r>
-        <w:rPr>
-          <w:rFonts w:ascii="Times New Roman" w:eastAsiaTheme="minorHAnsi" w:hAnsi="Times New Roman" w:cs="Times New Roman"/>
-          <w:sz w:val="24"/>
-          <w:szCs w:val="24"/>
-          <w:lang w:eastAsia="en-US"/>
-        </w:rPr>
-        <w:t xml:space="preserve"> so they know where to take guests based on a server seating rotation.  </w:t>
-      </w:r>
-      <w:r>
-        <w:rPr>
-          <w:rFonts w:ascii="Times New Roman" w:eastAsiaTheme="minorHAnsi" w:hAnsi="Times New Roman" w:cs="Times New Roman"/>
-          <w:sz w:val="24"/>
-          <w:szCs w:val="24"/>
-          <w:lang w:eastAsia="en-US"/>
-        </w:rPr>
-        <w:t>The hosting staff interface will also have a slidable list of servers in the form of a queue that shows which server is up to be seated next.  This can be overridden without manager intervention in the case of a server in the queue already having a full section</w:t>
-      </w:r>
-      <w:r>
-        <w:rPr>
-          <w:rFonts w:ascii="Times New Roman" w:eastAsiaTheme="minorHAnsi" w:hAnsi="Times New Roman" w:cs="Times New Roman"/>
-          <w:sz w:val="24"/>
-          <w:szCs w:val="24"/>
-          <w:lang w:eastAsia="en-US"/>
-        </w:rPr>
-        <w:t xml:space="preserve"> or the guests having a strong preference on where they want to sit.  The queue of servers will be more of a reference.</w:t>
-      </w:r>
-    </w:p>
-    <w:p>
-      <w:pPr>
-        <w:pStyle w:val="ListParagraph"/>
-        <w:numPr>
-          <w:ilvl w:val="2"/>
-          <w:numId w:val="5"/>
-        </w:numPr>
-        <w:spacing w:after="0" w:line="240" w:lineRule="auto"/>
-        <w:rPr>
-          <w:rFonts w:ascii="Times New Roman" w:eastAsiaTheme="minorHAnsi" w:hAnsi="Times New Roman" w:cs="Times New Roman"/>
-          <w:sz w:val="24"/>
-          <w:szCs w:val="24"/>
-          <w:lang w:eastAsia="en-US"/>
-        </w:rPr>
-      </w:pPr>
-      <w:r>
-        <w:rPr>
-          <w:rFonts w:ascii="Times New Roman" w:eastAsiaTheme="minorHAnsi" w:hAnsi="Times New Roman" w:cs="Times New Roman"/>
-          <w:sz w:val="24"/>
-          <w:szCs w:val="24"/>
-          <w:lang w:eastAsia="en-US"/>
-        </w:rPr>
-        <w:lastRenderedPageBreak/>
-        <w:t>User Interface Wireframe</w:t>
-      </w:r>
-    </w:p>
-    <w:p>
-      <w:pPr>
-        <w:pStyle w:val="ListParagraph"/>
-        <w:numPr>
-          <w:ilvl w:val="3"/>
-          <w:numId w:val="5"/>
-        </w:numPr>
-        <w:spacing w:after="0" w:line="240" w:lineRule="auto"/>
-        <w:rPr>
-          <w:rFonts w:ascii="Times New Roman" w:eastAsiaTheme="minorHAnsi" w:hAnsi="Times New Roman" w:cs="Times New Roman"/>
-          <w:sz w:val="24"/>
-          <w:szCs w:val="24"/>
-          <w:lang w:eastAsia="en-US"/>
-        </w:rPr>
-      </w:pPr>
-      <w:r>
-        <w:rPr>
-          <w:rFonts w:ascii="Times New Roman" w:eastAsiaTheme="minorHAnsi" w:hAnsi="Times New Roman" w:cs="Times New Roman"/>
-          <w:sz w:val="24"/>
-          <w:szCs w:val="24"/>
-          <w:lang w:eastAsia="en-US"/>
-        </w:rPr>
-        <w:t>‘To be implemented’ A link or attachment will be available here for viewing of the wireframe UI design.</w:t>
-      </w:r>
-      <w:r>
-        <w:rPr>
-          <w:rFonts w:ascii="Times New Roman" w:eastAsiaTheme="minorHAnsi" w:hAnsi="Times New Roman" w:cs="Times New Roman"/>
-          <w:sz w:val="24"/>
-          <w:szCs w:val="24"/>
-          <w:lang w:eastAsia="en-US"/>
-        </w:rPr>
-        <w:t xml:space="preserve"> Example rough draft of manager UI wireframe created on </w:t>
-      </w:r>
+        <w:t>‘To be implemented’ A link or attachment will be available here for viewing of the wireframe UI design</w:t>
+      </w:r>
+      <w:proofErr w:type="gramStart"/>
+      <w:r>
+        <w:rPr>
+          <w:rFonts w:ascii="Times New Roman" w:eastAsiaTheme="minorHAnsi" w:hAnsi="Times New Roman" w:cs="Times New Roman"/>
+          <w:sz w:val="24"/>
+          <w:szCs w:val="24"/>
+          <w:lang w:eastAsia="en-US"/>
+        </w:rPr>
+        <w:t>.</w:t>
+      </w:r>
+      <w:r>
+        <w:rPr>
+          <w:rFonts w:ascii="Times New Roman" w:eastAsiaTheme="minorHAnsi" w:hAnsi="Times New Roman" w:cs="Times New Roman"/>
+          <w:sz w:val="24"/>
+          <w:szCs w:val="24"/>
+          <w:lang w:eastAsia="en-US"/>
+        </w:rPr>
+        <w:t xml:space="preserve"> </w:t>
+      </w:r>
+      <w:proofErr w:type="gramEnd"/>
+      <w:r>
+        <w:rPr>
+          <w:rFonts w:ascii="Times New Roman" w:eastAsiaTheme="minorHAnsi" w:hAnsi="Times New Roman" w:cs="Times New Roman"/>
+          <w:sz w:val="24"/>
+          <w:szCs w:val="24"/>
+          <w:lang w:eastAsia="en-US"/>
+        </w:rPr>
+        <w:t xml:space="preserve">Example rough draft of manager UI wireframe created on </w:t>
+      </w:r>
+      <w:proofErr w:type="spellStart"/>
       <w:r>
         <w:rPr>
           <w:rFonts w:ascii="Times New Roman" w:eastAsiaTheme="minorHAnsi" w:hAnsi="Times New Roman" w:cs="Times New Roman"/>
@@ -8930,6 +9332,7 @@
         </w:rPr>
         <w:t>cc’s</w:t>
       </w:r>
+      <w:proofErr w:type="spellEnd"/>
       <w:r>
         <w:rPr>
           <w:rFonts w:ascii="Times New Roman" w:eastAsiaTheme="minorHAnsi" w:hAnsi="Times New Roman" w:cs="Times New Roman"/>
@@ -9295,7 +9698,43 @@
           <w:sz w:val="24"/>
           <w:szCs w:val="24"/>
         </w:rPr>
-        <w:t>will be using a MySQL relational database to manage orders, and employee information. MySQL can improve the efficiency of the database. Additionally, it can streamline the productivity of the restaurant, so that workers or employees will put in their effort to ensure that the business achieves their target goal and improves the revenue base.</w:t>
+        <w:t>will be using a MySQL relational database to manage orders, and employee information</w:t>
+      </w:r>
+      <w:proofErr w:type="gramStart"/>
+      <w:r>
+        <w:rPr>
+          <w:rFonts w:ascii="Times New Roman" w:hAnsi="Times New Roman" w:cs="Times New Roman"/>
+          <w:sz w:val="24"/>
+          <w:szCs w:val="24"/>
+        </w:rPr>
+        <w:t xml:space="preserve">. </w:t>
+      </w:r>
+      <w:proofErr w:type="gramEnd"/>
+      <w:r>
+        <w:rPr>
+          <w:rFonts w:ascii="Times New Roman" w:hAnsi="Times New Roman" w:cs="Times New Roman"/>
+          <w:sz w:val="24"/>
+          <w:szCs w:val="24"/>
+        </w:rPr>
+        <w:t>MySQL can improve the efficiency of the database</w:t>
+      </w:r>
+      <w:proofErr w:type="gramStart"/>
+      <w:r>
+        <w:rPr>
+          <w:rFonts w:ascii="Times New Roman" w:hAnsi="Times New Roman" w:cs="Times New Roman"/>
+          <w:sz w:val="24"/>
+          <w:szCs w:val="24"/>
+        </w:rPr>
+        <w:t xml:space="preserve">. </w:t>
+      </w:r>
+      <w:proofErr w:type="gramEnd"/>
+      <w:r>
+        <w:rPr>
+          <w:rFonts w:ascii="Times New Roman" w:hAnsi="Times New Roman" w:cs="Times New Roman"/>
+          <w:sz w:val="24"/>
+          <w:szCs w:val="24"/>
+        </w:rPr>
+        <w:t>Additionally, it can streamline the productivity of the restaurant, so that workers or employees will put in their effort to ensure that the business achieves their target goal and improves the revenue base.</w:t>
       </w:r>
     </w:p>
     <w:p>
@@ -9556,14 +9995,25 @@
         </w:rPr>
         <w:t>level that can manage the waiter and cook</w:t>
       </w:r>
-      <w:r>
-        <w:rPr>
-          <w:rFonts w:ascii="Times New Roman" w:eastAsiaTheme="minorHAnsi" w:hAnsi="Times New Roman" w:cs="Times New Roman"/>
-          <w:sz w:val="24"/>
-          <w:szCs w:val="24"/>
-          <w:lang w:eastAsia="en-US"/>
-        </w:rPr>
-        <w:t>. Manager can use all the provided functions that waiter and cook have as well</w:t>
+      <w:proofErr w:type="gramStart"/>
+      <w:r>
+        <w:rPr>
+          <w:rFonts w:ascii="Times New Roman" w:eastAsiaTheme="minorHAnsi" w:hAnsi="Times New Roman" w:cs="Times New Roman"/>
+          <w:sz w:val="24"/>
+          <w:szCs w:val="24"/>
+          <w:lang w:eastAsia="en-US"/>
+        </w:rPr>
+        <w:t xml:space="preserve">. </w:t>
+      </w:r>
+      <w:proofErr w:type="gramEnd"/>
+      <w:r>
+        <w:rPr>
+          <w:rFonts w:ascii="Times New Roman" w:eastAsiaTheme="minorHAnsi" w:hAnsi="Times New Roman" w:cs="Times New Roman"/>
+          <w:sz w:val="24"/>
+          <w:szCs w:val="24"/>
+          <w:lang w:eastAsia="en-US"/>
+        </w:rPr>
+        <w:t>Manager can use all the provided functions that waiter and cook have as well</w:t>
       </w:r>
       <w:r>
         <w:rPr>
@@ -9615,7 +10065,27 @@
           <w:szCs w:val="24"/>
           <w:lang w:eastAsia="en-US"/>
         </w:rPr>
-        <w:t xml:space="preserve"> Waiter has the second highest amount of functions</w:t>
+        <w:t xml:space="preserve"> Waiter has the second highest </w:t>
+      </w:r>
+      <w:proofErr w:type="gramStart"/>
+      <w:r>
+        <w:rPr>
+          <w:rFonts w:ascii="Times New Roman" w:eastAsiaTheme="minorHAnsi" w:hAnsi="Times New Roman" w:cs="Times New Roman"/>
+          <w:sz w:val="24"/>
+          <w:szCs w:val="24"/>
+          <w:lang w:eastAsia="en-US"/>
+        </w:rPr>
+        <w:t>amount</w:t>
+      </w:r>
+      <w:proofErr w:type="gramEnd"/>
+      <w:r>
+        <w:rPr>
+          <w:rFonts w:ascii="Times New Roman" w:eastAsiaTheme="minorHAnsi" w:hAnsi="Times New Roman" w:cs="Times New Roman"/>
+          <w:sz w:val="24"/>
+          <w:szCs w:val="24"/>
+          <w:lang w:eastAsia="en-US"/>
+        </w:rPr>
+        <w:t xml:space="preserve"> of functions</w:t>
       </w:r>
       <w:r>
         <w:rPr>
@@ -9721,7 +10191,47 @@
           <w:szCs w:val="24"/>
           <w:lang w:eastAsia="en-US"/>
         </w:rPr>
-        <w:t xml:space="preserve"> The cook has the lowest amount of functions provided. The cook is able to view orders, edit orders, mark orders as ready, and view the menu.</w:t>
+        <w:t xml:space="preserve"> The cook has the lowest </w:t>
+      </w:r>
+      <w:proofErr w:type="gramStart"/>
+      <w:r>
+        <w:rPr>
+          <w:rFonts w:ascii="Times New Roman" w:eastAsiaTheme="minorHAnsi" w:hAnsi="Times New Roman" w:cs="Times New Roman"/>
+          <w:sz w:val="24"/>
+          <w:szCs w:val="24"/>
+          <w:lang w:eastAsia="en-US"/>
+        </w:rPr>
+        <w:t>amount</w:t>
+      </w:r>
+      <w:proofErr w:type="gramEnd"/>
+      <w:r>
+        <w:rPr>
+          <w:rFonts w:ascii="Times New Roman" w:eastAsiaTheme="minorHAnsi" w:hAnsi="Times New Roman" w:cs="Times New Roman"/>
+          <w:sz w:val="24"/>
+          <w:szCs w:val="24"/>
+          <w:lang w:eastAsia="en-US"/>
+        </w:rPr>
+        <w:t xml:space="preserve"> of functions provided. The cook </w:t>
+      </w:r>
+      <w:proofErr w:type="gramStart"/>
+      <w:r>
+        <w:rPr>
+          <w:rFonts w:ascii="Times New Roman" w:eastAsiaTheme="minorHAnsi" w:hAnsi="Times New Roman" w:cs="Times New Roman"/>
+          <w:sz w:val="24"/>
+          <w:szCs w:val="24"/>
+          <w:lang w:eastAsia="en-US"/>
+        </w:rPr>
+        <w:t>is able to</w:t>
+      </w:r>
+      <w:proofErr w:type="gramEnd"/>
+      <w:r>
+        <w:rPr>
+          <w:rFonts w:ascii="Times New Roman" w:eastAsiaTheme="minorHAnsi" w:hAnsi="Times New Roman" w:cs="Times New Roman"/>
+          <w:sz w:val="24"/>
+          <w:szCs w:val="24"/>
+          <w:lang w:eastAsia="en-US"/>
+        </w:rPr>
+        <w:t xml:space="preserve"> view orders, edit orders, mark orders as ready, and view the menu.</w:t>
       </w:r>
     </w:p>
     <w:p>
@@ -9755,7 +10265,27 @@
           <w:szCs w:val="24"/>
           <w:lang w:eastAsia="en-US"/>
         </w:rPr>
-        <w:t xml:space="preserve">Tables class is able to display the tables in the restaurant, mark tables as seated, and display what tables need to be cleaned. </w:t>
+        <w:t xml:space="preserve">Tables class </w:t>
+      </w:r>
+      <w:proofErr w:type="gramStart"/>
+      <w:r>
+        <w:rPr>
+          <w:rFonts w:ascii="Times New Roman" w:eastAsiaTheme="minorHAnsi" w:hAnsi="Times New Roman" w:cs="Times New Roman"/>
+          <w:sz w:val="24"/>
+          <w:szCs w:val="24"/>
+          <w:lang w:eastAsia="en-US"/>
+        </w:rPr>
+        <w:t>is able to</w:t>
+      </w:r>
+      <w:proofErr w:type="gramEnd"/>
+      <w:r>
+        <w:rPr>
+          <w:rFonts w:ascii="Times New Roman" w:eastAsiaTheme="minorHAnsi" w:hAnsi="Times New Roman" w:cs="Times New Roman"/>
+          <w:sz w:val="24"/>
+          <w:szCs w:val="24"/>
+          <w:lang w:eastAsia="en-US"/>
+        </w:rPr>
+        <w:t xml:space="preserve"> display the tables in the restaurant, mark tables as seated, and display what tables need to be cleaned. </w:t>
       </w:r>
       <w:r>
         <w:rPr>
@@ -9784,14 +10314,25 @@
         </w:rPr>
         <w:t xml:space="preserve"> </w:t>
       </w:r>
-      <w:r>
-        <w:rPr>
-          <w:rFonts w:ascii="Times New Roman" w:eastAsiaTheme="minorHAnsi" w:hAnsi="Times New Roman" w:cs="Times New Roman"/>
-          <w:sz w:val="24"/>
-          <w:szCs w:val="24"/>
-          <w:lang w:eastAsia="en-US"/>
-        </w:rPr>
-        <w:t>easy to read format</w:t>
+      <w:proofErr w:type="gramStart"/>
+      <w:r>
+        <w:rPr>
+          <w:rFonts w:ascii="Times New Roman" w:eastAsiaTheme="minorHAnsi" w:hAnsi="Times New Roman" w:cs="Times New Roman"/>
+          <w:sz w:val="24"/>
+          <w:szCs w:val="24"/>
+          <w:lang w:eastAsia="en-US"/>
+        </w:rPr>
+        <w:t>easy to read</w:t>
+      </w:r>
+      <w:proofErr w:type="gramEnd"/>
+      <w:r>
+        <w:rPr>
+          <w:rFonts w:ascii="Times New Roman" w:eastAsiaTheme="minorHAnsi" w:hAnsi="Times New Roman" w:cs="Times New Roman"/>
+          <w:sz w:val="24"/>
+          <w:szCs w:val="24"/>
+          <w:lang w:eastAsia="en-US"/>
+        </w:rPr>
+        <w:t xml:space="preserve"> format</w:t>
       </w:r>
       <w:r>
         <w:rPr>
@@ -9980,6 +10521,28 @@
     <w:p>
       <w:pPr>
         <w:pStyle w:val="ListParagraph"/>
+        <w:spacing w:after="0" w:line="240" w:lineRule="auto"/>
+        <w:ind w:left="1224"/>
+        <w:rPr>
+          <w:rFonts w:ascii="Times New Roman" w:eastAsiaTheme="minorHAnsi" w:hAnsi="Times New Roman" w:cs="Times New Roman"/>
+          <w:sz w:val="24"/>
+          <w:szCs w:val="24"/>
+          <w:lang w:eastAsia="en-US"/>
+        </w:rPr>
+      </w:pPr>
+      <w:r>
+        <w:rPr>
+          <w:rFonts w:ascii="Times New Roman" w:eastAsiaTheme="minorHAnsi" w:hAnsi="Times New Roman" w:cs="Times New Roman"/>
+          <w:sz w:val="24"/>
+          <w:szCs w:val="24"/>
+          <w:lang w:eastAsia="en-US"/>
+        </w:rPr>
+        <w:t>This is the second level DFD which provide more detail of category such as employee and orders.</w:t>
+      </w:r>
+    </w:p>
+    <w:p>
+      <w:pPr>
+        <w:pStyle w:val="ListParagraph"/>
         <w:numPr>
           <w:ilvl w:val="2"/>
           <w:numId w:val="5"/>
@@ -9999,7 +10562,7 @@
           <w:szCs w:val="24"/>
           <w:lang w:eastAsia="en-US"/>
         </w:rPr>
-        <w:t>……</w:t>
+        <w:t>The diagram has been used for the visualization of data processing and structured design of the restaurant process and working flow.</w:t>
       </w:r>
     </w:p>
     <w:p>
@@ -10026,6 +10589,87 @@
         </w:rPr>
         <w:t>Data Flow Diagram</w:t>
       </w:r>
+    </w:p>
+    <w:p>
+      <w:pPr>
+        <w:spacing w:after="0" w:line="240" w:lineRule="auto"/>
+        <w:ind w:left="720"/>
+        <w:rPr>
+          <w:rFonts w:ascii="Times New Roman" w:eastAsiaTheme="minorHAnsi" w:hAnsi="Times New Roman" w:cs="Times New Roman"/>
+          <w:sz w:val="24"/>
+          <w:szCs w:val="24"/>
+          <w:lang w:eastAsia="en-US"/>
+        </w:rPr>
+      </w:pPr>
+      <w:r>
+        <w:rPr>
+          <w:rFonts w:ascii="Times New Roman" w:eastAsiaTheme="minorHAnsi" w:hAnsi="Times New Roman" w:cs="Times New Roman"/>
+          <w:noProof/>
+          <w:sz w:val="24"/>
+          <w:szCs w:val="24"/>
+          <w:lang w:eastAsia="en-US"/>
+        </w:rPr>
+        <w:lastRenderedPageBreak/>
+        <w:drawing>
+          <wp:inline distT="0" distB="0" distL="0" distR="0" wp14:anchorId="622FF06D" wp14:editId="532C9120">
+            <wp:extent cx="5943600" cy="3601720"/>
+            <wp:effectExtent l="0" t="0" r="0" b="0"/>
+            <wp:docPr id="4" name="Picture 4" descr="Chart, diagram&#10;&#10;Description automatically generated"/>
+            <wp:cNvGraphicFramePr>
+              <a:graphicFrameLocks xmlns:a="http://schemas.openxmlformats.org/drawingml/2006/main" noChangeAspect="1"/>
+            </wp:cNvGraphicFramePr>
+            <a:graphic xmlns:a="http://schemas.openxmlformats.org/drawingml/2006/main">
+              <a:graphicData uri="http://schemas.openxmlformats.org/drawingml/2006/picture">
+                <pic:pic xmlns:pic="http://schemas.openxmlformats.org/drawingml/2006/picture">
+                  <pic:nvPicPr>
+                    <pic:cNvPr id="3" name="Picture 3" descr="Chart, diagram&#10;&#10;Description automatically generated"/>
+                    <pic:cNvPicPr/>
+                  </pic:nvPicPr>
+                  <pic:blipFill>
+                    <a:blip r:embed="rId12"/>
+                    <a:stretch>
+                      <a:fillRect/>
+                    </a:stretch>
+                  </pic:blipFill>
+                  <pic:spPr>
+                    <a:xfrm>
+                      <a:off x="0" y="0"/>
+                      <a:ext cx="5943600" cy="3601720"/>
+                    </a:xfrm>
+                    <a:prstGeom prst="rect">
+                      <a:avLst/>
+                    </a:prstGeom>
+                  </pic:spPr>
+                </pic:pic>
+              </a:graphicData>
+            </a:graphic>
+          </wp:inline>
+        </w:drawing>
+      </w:r>
+    </w:p>
+    <w:p>
+      <w:pPr>
+        <w:spacing w:after="0" w:line="240" w:lineRule="auto"/>
+        <w:ind w:left="720"/>
+        <w:rPr>
+          <w:rFonts w:ascii="Times New Roman" w:eastAsiaTheme="minorHAnsi" w:hAnsi="Times New Roman" w:cs="Times New Roman"/>
+          <w:sz w:val="24"/>
+          <w:szCs w:val="24"/>
+          <w:lang w:eastAsia="en-US"/>
+        </w:rPr>
+      </w:pPr>
+    </w:p>
+    <w:p>
+      <w:pPr>
+        <w:spacing w:after="0" w:line="240" w:lineRule="auto"/>
+        <w:ind w:left="720"/>
+        <w:rPr>
+          <w:rFonts w:ascii="Times New Roman" w:eastAsiaTheme="minorHAnsi" w:hAnsi="Times New Roman" w:cs="Times New Roman"/>
+          <w:sz w:val="24"/>
+          <w:szCs w:val="24"/>
+          <w:lang w:eastAsia="en-US"/>
+        </w:rPr>
+      </w:pPr>
     </w:p>
     <w:p>
       <w:pPr>
@@ -12354,7 +12998,7 @@
     <w:lsdException w:name="Table Web 2" w:semiHidden="1" w:unhideWhenUsed="1"/>
     <w:lsdException w:name="Table Web 3" w:semiHidden="1" w:unhideWhenUsed="1"/>
     <w:lsdException w:name="Balloon Text" w:semiHidden="1" w:unhideWhenUsed="1"/>
-    <w:lsdException w:name="Table Grid" w:semiHidden="1" w:uiPriority="39" w:unhideWhenUsed="1"/>
+    <w:lsdException w:name="Table Grid" w:uiPriority="39"/>
     <w:lsdException w:name="Table Theme" w:semiHidden="1" w:unhideWhenUsed="1"/>
     <w:lsdException w:name="Placeholder Text" w:semiHidden="1"/>
     <w:lsdException w:name="No Spacing" w:uiPriority="1" w:qFormat="1"/>

</xml_diff>

<commit_message>
Update with mentor suggestions
Updated SRS with mentor suggestions. Also fixed grammar.
</commit_message>
<xml_diff>
--- a/V2_Software_Requirements_Specification.docx
+++ b/V2_Software_Requirements_Specification.docx
@@ -169,7 +169,17 @@
           <w:sz w:val="40"/>
           <w:szCs w:val="40"/>
         </w:rPr>
-        <w:t>Version #1</w:t>
+        <w:t xml:space="preserve">Version </w:t>
+      </w:r>
+      <w:r>
+        <w:rPr>
+          <w:rFonts w:ascii="Times New Roman" w:hAnsi="Times New Roman" w:cs="Times New Roman"/>
+          <w:b/>
+          <w:bCs/>
+          <w:sz w:val="40"/>
+          <w:szCs w:val="40"/>
+        </w:rPr>
+        <w:t>2.1</w:t>
       </w:r>
     </w:p>
     <w:p>
@@ -443,8 +453,8 @@
       </w:tblPr>
       <w:tblGrid>
         <w:gridCol w:w="1582"/>
-        <w:gridCol w:w="1793"/>
-        <w:gridCol w:w="4314"/>
+        <w:gridCol w:w="2636"/>
+        <w:gridCol w:w="3471"/>
         <w:gridCol w:w="1536"/>
       </w:tblGrid>
       <w:tr>
@@ -489,7 +499,7 @@
         </w:tc>
         <w:tc>
           <w:tcPr>
-            <w:tcW w:w="1793" w:type="dxa"/>
+            <w:tcW w:w="2636" w:type="dxa"/>
             <w:tcBorders>
               <w:top w:val="single" w:sz="12" w:space="0" w:color="000000" w:themeColor="text1"/>
               <w:left w:val="single" w:sz="8" w:space="0" w:color="000000" w:themeColor="text1"/>
@@ -549,7 +559,7 @@
         </w:tc>
         <w:tc>
           <w:tcPr>
-            <w:tcW w:w="4314" w:type="dxa"/>
+            <w:tcW w:w="3471" w:type="dxa"/>
             <w:tcBorders>
               <w:top w:val="single" w:sz="12" w:space="0" w:color="000000" w:themeColor="text1"/>
               <w:left w:val="single" w:sz="8" w:space="0" w:color="000000" w:themeColor="text1"/>
@@ -657,7 +667,7 @@
         </w:tc>
         <w:tc>
           <w:tcPr>
-            <w:tcW w:w="1793" w:type="dxa"/>
+            <w:tcW w:w="2636" w:type="dxa"/>
             <w:tcBorders>
               <w:top w:val="single" w:sz="8" w:space="0" w:color="000000" w:themeColor="text1"/>
               <w:left w:val="single" w:sz="8" w:space="0" w:color="000000" w:themeColor="text1"/>
@@ -707,7 +717,7 @@
         </w:tc>
         <w:tc>
           <w:tcPr>
-            <w:tcW w:w="4314" w:type="dxa"/>
+            <w:tcW w:w="3471" w:type="dxa"/>
             <w:tcBorders>
               <w:top w:val="single" w:sz="8" w:space="0" w:color="000000" w:themeColor="text1"/>
               <w:left w:val="single" w:sz="8" w:space="0" w:color="000000" w:themeColor="text1"/>
@@ -815,7 +825,7 @@
         </w:tc>
         <w:tc>
           <w:tcPr>
-            <w:tcW w:w="1793" w:type="dxa"/>
+            <w:tcW w:w="2636" w:type="dxa"/>
             <w:tcBorders>
               <w:top w:val="single" w:sz="8" w:space="0" w:color="000000" w:themeColor="text1"/>
               <w:left w:val="single" w:sz="8" w:space="0" w:color="000000" w:themeColor="text1"/>
@@ -847,7 +857,7 @@
         </w:tc>
         <w:tc>
           <w:tcPr>
-            <w:tcW w:w="4314" w:type="dxa"/>
+            <w:tcW w:w="3471" w:type="dxa"/>
             <w:tcBorders>
               <w:top w:val="single" w:sz="8" w:space="0" w:color="000000" w:themeColor="text1"/>
               <w:left w:val="single" w:sz="8" w:space="0" w:color="000000" w:themeColor="text1"/>
@@ -905,6 +915,155 @@
                 <w:lang w:eastAsia="en-US"/>
               </w:rPr>
               <w:t>10/20/22</w:t>
+            </w:r>
+          </w:p>
+        </w:tc>
+      </w:tr>
+      <w:tr>
+        <w:trPr>
+          <w:trHeight w:val="705"/>
+        </w:trPr>
+        <w:tc>
+          <w:tcPr>
+            <w:tcW w:w="1582" w:type="dxa"/>
+            <w:tcBorders>
+              <w:top w:val="single" w:sz="8" w:space="0" w:color="000000" w:themeColor="text1"/>
+              <w:left w:val="single" w:sz="12" w:space="0" w:color="000000" w:themeColor="text1"/>
+              <w:bottom w:val="single" w:sz="8" w:space="0" w:color="000000" w:themeColor="text1"/>
+              <w:right w:val="single" w:sz="8" w:space="0" w:color="000000" w:themeColor="text1"/>
+            </w:tcBorders>
+          </w:tcPr>
+          <w:p>
+            <w:pPr>
+              <w:spacing w:line="257" w:lineRule="auto"/>
+              <w:rPr>
+                <w:rFonts w:ascii="Times New Roman" w:eastAsiaTheme="minorHAnsi" w:hAnsi="Times New Roman" w:cs="Times New Roman"/>
+                <w:sz w:val="32"/>
+                <w:szCs w:val="32"/>
+                <w:lang w:eastAsia="en-US"/>
+              </w:rPr>
+            </w:pPr>
+            <w:r>
+              <w:rPr>
+                <w:rFonts w:ascii="Times New Roman" w:eastAsiaTheme="minorHAnsi" w:hAnsi="Times New Roman" w:cs="Times New Roman"/>
+                <w:sz w:val="32"/>
+                <w:szCs w:val="32"/>
+                <w:lang w:eastAsia="en-US"/>
+              </w:rPr>
+              <w:t>V.2.0</w:t>
+            </w:r>
+          </w:p>
+        </w:tc>
+        <w:tc>
+          <w:tcPr>
+            <w:tcW w:w="2636" w:type="dxa"/>
+            <w:tcBorders>
+              <w:top w:val="single" w:sz="8" w:space="0" w:color="000000" w:themeColor="text1"/>
+              <w:left w:val="single" w:sz="8" w:space="0" w:color="000000" w:themeColor="text1"/>
+              <w:bottom w:val="single" w:sz="8" w:space="0" w:color="000000" w:themeColor="text1"/>
+              <w:right w:val="single" w:sz="8" w:space="0" w:color="000000" w:themeColor="text1"/>
+            </w:tcBorders>
+          </w:tcPr>
+          <w:p>
+            <w:pPr>
+              <w:spacing w:line="257" w:lineRule="auto"/>
+              <w:jc w:val="center"/>
+              <w:rPr>
+                <w:rFonts w:ascii="Times New Roman" w:eastAsiaTheme="minorHAnsi" w:hAnsi="Times New Roman" w:cs="Times New Roman"/>
+                <w:sz w:val="32"/>
+                <w:szCs w:val="32"/>
+                <w:lang w:eastAsia="en-US"/>
+              </w:rPr>
+            </w:pPr>
+            <w:r>
+              <w:rPr>
+                <w:rFonts w:ascii="Times New Roman" w:eastAsiaTheme="minorHAnsi" w:hAnsi="Times New Roman" w:cs="Times New Roman"/>
+                <w:sz w:val="32"/>
+                <w:szCs w:val="32"/>
+                <w:lang w:eastAsia="en-US"/>
+              </w:rPr>
+              <w:t>Carson, Chase, David, Mohamed, Sergio, Katherine</w:t>
+            </w:r>
+          </w:p>
+        </w:tc>
+        <w:tc>
+          <w:tcPr>
+            <w:tcW w:w="3471" w:type="dxa"/>
+            <w:tcBorders>
+              <w:top w:val="single" w:sz="8" w:space="0" w:color="000000" w:themeColor="text1"/>
+              <w:left w:val="single" w:sz="8" w:space="0" w:color="000000" w:themeColor="text1"/>
+              <w:bottom w:val="single" w:sz="8" w:space="0" w:color="000000" w:themeColor="text1"/>
+              <w:right w:val="single" w:sz="8" w:space="0" w:color="000000" w:themeColor="text1"/>
+            </w:tcBorders>
+          </w:tcPr>
+          <w:p>
+            <w:pPr>
+              <w:spacing w:line="257" w:lineRule="auto"/>
+              <w:rPr>
+                <w:rFonts w:ascii="Times New Roman" w:eastAsiaTheme="minorHAnsi" w:hAnsi="Times New Roman" w:cs="Times New Roman"/>
+                <w:sz w:val="32"/>
+                <w:szCs w:val="32"/>
+                <w:lang w:eastAsia="en-US"/>
+              </w:rPr>
+            </w:pPr>
+            <w:r>
+              <w:rPr>
+                <w:rFonts w:ascii="Times New Roman" w:eastAsiaTheme="minorHAnsi" w:hAnsi="Times New Roman" w:cs="Times New Roman"/>
+                <w:sz w:val="32"/>
+                <w:szCs w:val="32"/>
+                <w:lang w:eastAsia="en-US"/>
+              </w:rPr>
+              <w:t>First draft of Software Requirements V2</w:t>
+            </w:r>
+          </w:p>
+        </w:tc>
+        <w:tc>
+          <w:tcPr>
+            <w:tcW w:w="1536" w:type="dxa"/>
+            <w:tcBorders>
+              <w:top w:val="single" w:sz="8" w:space="0" w:color="000000" w:themeColor="text1"/>
+              <w:left w:val="single" w:sz="8" w:space="0" w:color="000000" w:themeColor="text1"/>
+              <w:bottom w:val="single" w:sz="8" w:space="0" w:color="000000" w:themeColor="text1"/>
+              <w:right w:val="single" w:sz="12" w:space="0" w:color="000000" w:themeColor="text1"/>
+            </w:tcBorders>
+          </w:tcPr>
+          <w:p>
+            <w:pPr>
+              <w:spacing w:line="257" w:lineRule="auto"/>
+              <w:jc w:val="center"/>
+              <w:rPr>
+                <w:rFonts w:ascii="Times New Roman" w:eastAsiaTheme="minorHAnsi" w:hAnsi="Times New Roman" w:cs="Times New Roman"/>
+                <w:sz w:val="32"/>
+                <w:szCs w:val="32"/>
+                <w:lang w:eastAsia="en-US"/>
+              </w:rPr>
+            </w:pPr>
+            <w:r>
+              <w:rPr>
+                <w:rFonts w:ascii="Times New Roman" w:eastAsiaTheme="minorHAnsi" w:hAnsi="Times New Roman" w:cs="Times New Roman"/>
+                <w:sz w:val="32"/>
+                <w:szCs w:val="32"/>
+                <w:lang w:eastAsia="en-US"/>
+              </w:rPr>
+              <w:t>10/</w:t>
+            </w:r>
+            <w:r>
+              <w:rPr>
+                <w:rFonts w:ascii="Times New Roman" w:eastAsiaTheme="minorHAnsi" w:hAnsi="Times New Roman" w:cs="Times New Roman"/>
+                <w:sz w:val="32"/>
+                <w:szCs w:val="32"/>
+                <w:lang w:eastAsia="en-US"/>
+              </w:rPr>
+              <w:t>30</w:t>
+            </w:r>
+            <w:r>
+              <w:rPr>
+                <w:rFonts w:ascii="Times New Roman" w:eastAsiaTheme="minorHAnsi" w:hAnsi="Times New Roman" w:cs="Times New Roman"/>
+                <w:sz w:val="32"/>
+                <w:szCs w:val="32"/>
+                <w:lang w:eastAsia="en-US"/>
+              </w:rPr>
+              <w:t>/22</w:t>
             </w:r>
           </w:p>
         </w:tc>
@@ -940,13 +1099,13 @@
                 <w:szCs w:val="32"/>
                 <w:lang w:eastAsia="en-US"/>
               </w:rPr>
-              <w:t>V.2.0</w:t>
+              <w:t>V.2.1</w:t>
             </w:r>
           </w:p>
         </w:tc>
         <w:tc>
           <w:tcPr>
-            <w:tcW w:w="1793" w:type="dxa"/>
+            <w:tcW w:w="2636" w:type="dxa"/>
             <w:tcBorders>
               <w:top w:val="single" w:sz="8" w:space="0" w:color="000000" w:themeColor="text1"/>
               <w:left w:val="single" w:sz="8" w:space="0" w:color="000000" w:themeColor="text1"/>
@@ -978,7 +1137,7 @@
         </w:tc>
         <w:tc>
           <w:tcPr>
-            <w:tcW w:w="4314" w:type="dxa"/>
+            <w:tcW w:w="3471" w:type="dxa"/>
             <w:tcBorders>
               <w:top w:val="single" w:sz="8" w:space="0" w:color="000000" w:themeColor="text1"/>
               <w:left w:val="single" w:sz="8" w:space="0" w:color="000000" w:themeColor="text1"/>
@@ -1003,7 +1162,16 @@
                 <w:szCs w:val="32"/>
                 <w:lang w:eastAsia="en-US"/>
               </w:rPr>
-              <w:t>First draft of Software Requirements V2</w:t>
+              <w:t>Finalized</w:t>
+            </w:r>
+            <w:r>
+              <w:rPr>
+                <w:rFonts w:ascii="Times New Roman" w:eastAsiaTheme="minorHAnsi" w:hAnsi="Times New Roman" w:cs="Times New Roman"/>
+                <w:sz w:val="32"/>
+                <w:szCs w:val="32"/>
+                <w:lang w:eastAsia="en-US"/>
+              </w:rPr>
+              <w:t xml:space="preserve"> draft of Software Requirements V2</w:t>
             </w:r>
           </w:p>
         </w:tc>
@@ -1035,25 +1203,7 @@
                 <w:szCs w:val="32"/>
                 <w:lang w:eastAsia="en-US"/>
               </w:rPr>
-              <w:t>10/</w:t>
-            </w:r>
-            <w:r>
-              <w:rPr>
-                <w:rFonts w:ascii="Times New Roman" w:eastAsiaTheme="minorHAnsi" w:hAnsi="Times New Roman" w:cs="Times New Roman"/>
-                <w:sz w:val="32"/>
-                <w:szCs w:val="32"/>
-                <w:lang w:eastAsia="en-US"/>
-              </w:rPr>
-              <w:t>30</w:t>
-            </w:r>
-            <w:r>
-              <w:rPr>
-                <w:rFonts w:ascii="Times New Roman" w:eastAsiaTheme="minorHAnsi" w:hAnsi="Times New Roman" w:cs="Times New Roman"/>
-                <w:sz w:val="32"/>
-                <w:szCs w:val="32"/>
-                <w:lang w:eastAsia="en-US"/>
-              </w:rPr>
-              <w:t>/22</w:t>
+              <w:t>11/4/22</w:t>
             </w:r>
           </w:p>
         </w:tc>
@@ -1362,6 +1512,15 @@
                 <w:lang w:eastAsia="en-US"/>
               </w:rPr>
             </w:pPr>
+            <w:r>
+              <w:rPr>
+                <w:rFonts w:ascii="Times New Roman" w:eastAsiaTheme="minorHAnsi" w:hAnsi="Times New Roman" w:cs="Times New Roman"/>
+                <w:sz w:val="32"/>
+                <w:szCs w:val="32"/>
+                <w:lang w:eastAsia="en-US"/>
+              </w:rPr>
+              <w:t>Susan Rizzo</w:t>
+            </w:r>
           </w:p>
         </w:tc>
         <w:tc>
@@ -1385,6 +1544,15 @@
                 <w:lang w:eastAsia="en-US"/>
               </w:rPr>
             </w:pPr>
+            <w:r>
+              <w:rPr>
+                <w:rFonts w:ascii="Times New Roman" w:eastAsiaTheme="minorHAnsi" w:hAnsi="Times New Roman" w:cs="Times New Roman"/>
+                <w:sz w:val="32"/>
+                <w:szCs w:val="32"/>
+                <w:lang w:eastAsia="en-US"/>
+              </w:rPr>
+              <w:t>V.2.0</w:t>
+            </w:r>
           </w:p>
         </w:tc>
         <w:tc>
@@ -1408,6 +1576,15 @@
                 <w:lang w:eastAsia="en-US"/>
               </w:rPr>
             </w:pPr>
+            <w:r>
+              <w:rPr>
+                <w:rFonts w:ascii="Times New Roman" w:eastAsiaTheme="minorHAnsi" w:hAnsi="Times New Roman" w:cs="Times New Roman"/>
+                <w:sz w:val="32"/>
+                <w:szCs w:val="32"/>
+                <w:lang w:eastAsia="en-US"/>
+              </w:rPr>
+              <w:t>10/31/22</w:t>
+            </w:r>
           </w:p>
         </w:tc>
       </w:tr>
@@ -1424,6 +1601,42 @@
     <w:p>
       <w:pPr>
         <w:rPr>
+          <w:rFonts w:ascii="Times New Roman" w:hAnsi="Times New Roman" w:cs="Times New Roman"/>
+          <w:sz w:val="24"/>
+          <w:szCs w:val="24"/>
+        </w:rPr>
+      </w:pPr>
+    </w:p>
+    <w:p>
+      <w:pPr>
+        <w:rPr>
+          <w:rFonts w:ascii="Times New Roman" w:hAnsi="Times New Roman" w:cs="Times New Roman"/>
+          <w:sz w:val="24"/>
+          <w:szCs w:val="24"/>
+        </w:rPr>
+      </w:pPr>
+    </w:p>
+    <w:p>
+      <w:pPr>
+        <w:rPr>
+          <w:rFonts w:ascii="Times New Roman" w:hAnsi="Times New Roman" w:cs="Times New Roman"/>
+          <w:sz w:val="24"/>
+          <w:szCs w:val="24"/>
+        </w:rPr>
+      </w:pPr>
+    </w:p>
+    <w:p>
+      <w:pPr>
+        <w:rPr>
+          <w:rFonts w:ascii="Times New Roman" w:hAnsi="Times New Roman" w:cs="Times New Roman"/>
+          <w:sz w:val="24"/>
+          <w:szCs w:val="24"/>
+        </w:rPr>
+      </w:pPr>
+    </w:p>
+    <w:p>
+      <w:pPr>
+        <w:rPr>
           <w:rFonts w:ascii="Times New Roman" w:eastAsiaTheme="minorHAnsi" w:hAnsi="Times New Roman" w:cs="Times New Roman"/>
           <w:b/>
           <w:bCs/>
@@ -1475,7 +1688,29 @@
           <w:szCs w:val="52"/>
           <w:lang w:eastAsia="en-US"/>
         </w:rPr>
-        <w:t>ersion 1)</w:t>
+        <w:t xml:space="preserve">ersion </w:t>
+      </w:r>
+      <w:r>
+        <w:rPr>
+          <w:rFonts w:ascii="Times New Roman" w:eastAsiaTheme="minorHAnsi" w:hAnsi="Times New Roman" w:cs="Times New Roman"/>
+          <w:b/>
+          <w:bCs/>
+          <w:sz w:val="52"/>
+          <w:szCs w:val="52"/>
+          <w:lang w:eastAsia="en-US"/>
+        </w:rPr>
+        <w:t>2.1</w:t>
+      </w:r>
+      <w:r>
+        <w:rPr>
+          <w:rFonts w:ascii="Times New Roman" w:eastAsiaTheme="minorHAnsi" w:hAnsi="Times New Roman" w:cs="Times New Roman"/>
+          <w:b/>
+          <w:bCs/>
+          <w:sz w:val="52"/>
+          <w:szCs w:val="52"/>
+          <w:lang w:eastAsia="en-US"/>
+        </w:rPr>
+        <w:t>)</w:t>
       </w:r>
     </w:p>
     <w:p>
@@ -1591,19 +1826,6 @@
     </w:p>
     <w:p>
       <w:pPr>
-        <w:pStyle w:val="ListParagraph"/>
-        <w:spacing w:after="0" w:line="276" w:lineRule="auto"/>
-        <w:ind w:left="792"/>
-        <w:rPr>
-          <w:rFonts w:ascii="Times New Roman" w:eastAsiaTheme="minorHAnsi" w:hAnsi="Times New Roman" w:cs="Times New Roman"/>
-          <w:sz w:val="24"/>
-          <w:szCs w:val="24"/>
-          <w:lang w:eastAsia="en-US"/>
-        </w:rPr>
-      </w:pPr>
-    </w:p>
-    <w:p>
-      <w:pPr>
         <w:numPr>
           <w:ilvl w:val="0"/>
           <w:numId w:val="3"/>
@@ -2289,6 +2511,17 @@
     </w:p>
     <w:p>
       <w:pPr>
+        <w:spacing w:after="0" w:line="240" w:lineRule="auto"/>
+        <w:rPr>
+          <w:rFonts w:ascii="Times New Roman" w:eastAsiaTheme="minorHAnsi" w:hAnsi="Times New Roman" w:cs="Times New Roman"/>
+          <w:sz w:val="24"/>
+          <w:szCs w:val="24"/>
+          <w:lang w:eastAsia="en-US"/>
+        </w:rPr>
+      </w:pPr>
+    </w:p>
+    <w:p>
+      <w:pPr>
         <w:numPr>
           <w:ilvl w:val="0"/>
           <w:numId w:val="5"/>
@@ -2386,6 +2619,18 @@
     </w:p>
     <w:p>
       <w:pPr>
+        <w:spacing w:after="0" w:line="276" w:lineRule="auto"/>
+        <w:ind w:left="360"/>
+        <w:rPr>
+          <w:rFonts w:ascii="Times New Roman" w:eastAsiaTheme="minorHAnsi" w:hAnsi="Times New Roman" w:cs="Times New Roman"/>
+          <w:sz w:val="24"/>
+          <w:szCs w:val="24"/>
+          <w:lang w:eastAsia="en-US"/>
+        </w:rPr>
+      </w:pPr>
+    </w:p>
+    <w:p>
+      <w:pPr>
         <w:pStyle w:val="ListParagraph"/>
         <w:numPr>
           <w:ilvl w:val="1"/>
@@ -2449,7 +2694,16 @@
           <w:szCs w:val="24"/>
           <w:lang w:eastAsia="en-US"/>
         </w:rPr>
-        <w:t>App will not automatically rotate servers, this will be manually achieved by the hostess</w:t>
+        <w:t xml:space="preserve">App will not automatically rotate servers, </w:t>
+      </w:r>
+      <w:r>
+        <w:rPr>
+          <w:rFonts w:ascii="Times New Roman" w:hAnsi="Times New Roman" w:cs="Times New Roman"/>
+          <w:sz w:val="24"/>
+          <w:szCs w:val="24"/>
+          <w:lang w:eastAsia="en-US"/>
+        </w:rPr>
+        <w:t>the host will manually achieve this</w:t>
       </w:r>
     </w:p>
     <w:p>
@@ -2524,7 +2778,16 @@
           <w:szCs w:val="24"/>
           <w:lang w:eastAsia="en-US"/>
         </w:rPr>
-        <w:t>App will provide server management</w:t>
+        <w:t xml:space="preserve">App will </w:t>
+      </w:r>
+      <w:r>
+        <w:rPr>
+          <w:rFonts w:ascii="Times New Roman" w:hAnsi="Times New Roman" w:cs="Times New Roman"/>
+          <w:sz w:val="24"/>
+          <w:szCs w:val="24"/>
+          <w:lang w:eastAsia="en-US"/>
+        </w:rPr>
+        <w:t>provide the host and manager the ability to manage servers.</w:t>
       </w:r>
     </w:p>
     <w:p>
@@ -2549,7 +2812,7 @@
           <w:szCs w:val="24"/>
           <w:lang w:eastAsia="en-US"/>
         </w:rPr>
-        <w:t>Managers will have upgraded admin privileges within the app to edit customer orders</w:t>
+        <w:t>Host will have upgraded server privileges with the app to assign servers to tables</w:t>
       </w:r>
     </w:p>
     <w:p>
@@ -2574,7 +2837,7 @@
           <w:szCs w:val="24"/>
           <w:lang w:eastAsia="en-US"/>
         </w:rPr>
-        <w:t>Menu items will be stored in a database</w:t>
+        <w:t>Managers will have upgraded admin privileges within the app to edit customer orders</w:t>
       </w:r>
     </w:p>
     <w:p>
@@ -2599,7 +2862,16 @@
           <w:szCs w:val="24"/>
           <w:lang w:eastAsia="en-US"/>
         </w:rPr>
-        <w:t>App will keep track of volume of items sold each day for tracking purposes</w:t>
+        <w:t>Menu items will be stored in a database</w:t>
+      </w:r>
+      <w:r>
+        <w:rPr>
+          <w:rFonts w:ascii="Times New Roman" w:hAnsi="Times New Roman" w:cs="Times New Roman"/>
+          <w:sz w:val="24"/>
+          <w:szCs w:val="24"/>
+          <w:lang w:eastAsia="en-US"/>
+        </w:rPr>
+        <w:t xml:space="preserve"> and this database which only the manager will have the ability to access</w:t>
       </w:r>
     </w:p>
     <w:p>
@@ -2624,7 +2896,25 @@
           <w:szCs w:val="24"/>
           <w:lang w:eastAsia="en-US"/>
         </w:rPr>
-        <w:t>App will not have timesheet functionality.  (Keeping track of hours worked)</w:t>
+        <w:t>App will keep track of volume of items sold each day for tracking</w:t>
+      </w:r>
+      <w:r>
+        <w:rPr>
+          <w:rFonts w:ascii="Times New Roman" w:hAnsi="Times New Roman" w:cs="Times New Roman"/>
+          <w:sz w:val="24"/>
+          <w:szCs w:val="24"/>
+          <w:lang w:eastAsia="en-US"/>
+        </w:rPr>
+        <w:t xml:space="preserve"> and reporting</w:t>
+      </w:r>
+      <w:r>
+        <w:rPr>
+          <w:rFonts w:ascii="Times New Roman" w:hAnsi="Times New Roman" w:cs="Times New Roman"/>
+          <w:sz w:val="24"/>
+          <w:szCs w:val="24"/>
+          <w:lang w:eastAsia="en-US"/>
+        </w:rPr>
+        <w:t xml:space="preserve"> purposes</w:t>
       </w:r>
     </w:p>
     <w:p>
@@ -2649,7 +2939,7 @@
           <w:szCs w:val="24"/>
           <w:lang w:eastAsia="en-US"/>
         </w:rPr>
-        <w:t>App will not keep track of employee’s weekly schedules.</w:t>
+        <w:t>App will not have timesheet functionality.  (Keeping track of hours worked)</w:t>
       </w:r>
     </w:p>
     <w:p>
@@ -2674,6 +2964,31 @@
           <w:szCs w:val="24"/>
           <w:lang w:eastAsia="en-US"/>
         </w:rPr>
+        <w:t>App will not keep track of employee’s weekly schedules.</w:t>
+      </w:r>
+    </w:p>
+    <w:p>
+      <w:pPr>
+        <w:pStyle w:val="ListParagraph"/>
+        <w:numPr>
+          <w:ilvl w:val="0"/>
+          <w:numId w:val="7"/>
+        </w:numPr>
+        <w:spacing w:after="0" w:line="240" w:lineRule="auto"/>
+        <w:rPr>
+          <w:rFonts w:ascii="Times New Roman" w:hAnsi="Times New Roman" w:cs="Times New Roman"/>
+          <w:sz w:val="24"/>
+          <w:szCs w:val="24"/>
+          <w:lang w:eastAsia="en-US"/>
+        </w:rPr>
+      </w:pPr>
+      <w:r>
+        <w:rPr>
+          <w:rFonts w:ascii="Times New Roman" w:hAnsi="Times New Roman" w:cs="Times New Roman"/>
+          <w:sz w:val="24"/>
+          <w:szCs w:val="24"/>
+          <w:lang w:eastAsia="en-US"/>
+        </w:rPr>
         <w:t>App will not have the functionality for communication between users (servers, managers, etc.)</w:t>
       </w:r>
     </w:p>
@@ -2681,7 +2996,6 @@
       <w:pPr>
         <w:pStyle w:val="ListParagraph"/>
         <w:spacing w:line="276" w:lineRule="auto"/>
-        <w:ind w:left="792"/>
         <w:rPr>
           <w:rFonts w:ascii="Times New Roman" w:eastAsiaTheme="minorHAnsi" w:hAnsi="Times New Roman" w:cs="Times New Roman"/>
           <w:sz w:val="24"/>
@@ -2754,7 +3068,7 @@
           <w:szCs w:val="24"/>
           <w:lang w:eastAsia="en-US"/>
         </w:rPr>
-        <w:t>Servers will have an easy-to-read display that keeps track of things such as menu items, prices, order time, and order status.  They can also view their current tables and see the current bill/tab for each table, see the average order time, and display information associated with a table.  Line cooks/Chefs will see the current orders placed and the time they were placed.  They can notify the server when an order is ready.  The application would display the menu and allow the</w:t>
+        <w:t>Servers will have an easy-to-read display that keeps track of things such as menu items, prices, order time, and order status.  They can also view their current tables and see the current bill/tab for each table, see the average order time, and display information associated with a table.  Line cooks/Chefs will see the current orders placed and the time they were placed.  They can notify the server when an order is ready.  The application w</w:t>
       </w:r>
       <w:r>
         <w:rPr>
@@ -2763,6 +3077,24 @@
           <w:szCs w:val="24"/>
           <w:lang w:eastAsia="en-US"/>
         </w:rPr>
+        <w:t xml:space="preserve">ill </w:t>
+      </w:r>
+      <w:r>
+        <w:rPr>
+          <w:rFonts w:ascii="Times New Roman" w:eastAsia="Times New Roman" w:hAnsi="Times New Roman" w:cs="Times New Roman"/>
+          <w:sz w:val="24"/>
+          <w:szCs w:val="24"/>
+          <w:lang w:eastAsia="en-US"/>
+        </w:rPr>
+        <w:t>display the menu and allow the</w:t>
+      </w:r>
+      <w:r>
+        <w:rPr>
+          <w:rFonts w:ascii="Times New Roman" w:eastAsia="Times New Roman" w:hAnsi="Times New Roman" w:cs="Times New Roman"/>
+          <w:sz w:val="24"/>
+          <w:szCs w:val="24"/>
+          <w:lang w:eastAsia="en-US"/>
+        </w:rPr>
         <w:t xml:space="preserve"> manager the</w:t>
       </w:r>
       <w:r>
@@ -2791,6 +3123,15 @@
           <w:lang w:eastAsia="en-US"/>
         </w:rPr>
         <w:t xml:space="preserve"> can view or distribute an itemized bill to the customer.  </w:t>
+      </w:r>
+      <w:r>
+        <w:rPr>
+          <w:rFonts w:ascii="Times New Roman" w:eastAsia="Times New Roman" w:hAnsi="Times New Roman" w:cs="Times New Roman"/>
+          <w:sz w:val="24"/>
+          <w:szCs w:val="24"/>
+          <w:lang w:eastAsia="en-US"/>
+        </w:rPr>
+        <w:t>The application will display all tables allowing host/hostess to assign tables to specific servers.</w:t>
       </w:r>
     </w:p>
     <w:p>
@@ -2821,33 +3162,7 @@
     </w:p>
     <w:p>
       <w:pPr>
-        <w:pStyle w:val="ListParagraph"/>
-        <w:spacing w:after="0" w:line="276" w:lineRule="auto"/>
-        <w:ind w:left="792"/>
-        <w:rPr>
-          <w:rFonts w:ascii="Times New Roman" w:eastAsiaTheme="minorHAnsi" w:hAnsi="Times New Roman" w:cs="Times New Roman"/>
-          <w:sz w:val="24"/>
-          <w:szCs w:val="24"/>
-          <w:lang w:eastAsia="en-US"/>
-        </w:rPr>
-      </w:pPr>
-    </w:p>
-    <w:p>
-      <w:pPr>
-        <w:pStyle w:val="ListParagraph"/>
-        <w:spacing w:after="0" w:line="276" w:lineRule="auto"/>
-        <w:ind w:left="792"/>
-        <w:rPr>
-          <w:rFonts w:ascii="Times New Roman" w:eastAsiaTheme="minorHAnsi" w:hAnsi="Times New Roman" w:cs="Times New Roman"/>
-          <w:sz w:val="24"/>
-          <w:szCs w:val="24"/>
-          <w:lang w:eastAsia="en-US"/>
-        </w:rPr>
-      </w:pPr>
-    </w:p>
-    <w:p>
-      <w:pPr>
-        <w:spacing w:after="0" w:line="276" w:lineRule="auto"/>
+        <w:spacing w:after="0" w:line="240" w:lineRule="auto"/>
         <w:rPr>
           <w:rFonts w:ascii="Times New Roman" w:eastAsiaTheme="minorHAnsi" w:hAnsi="Times New Roman" w:cs="Times New Roman"/>
           <w:sz w:val="24"/>
@@ -2890,8 +3205,8 @@
           <w:rFonts w:ascii="Times New Roman" w:eastAsiaTheme="minorHAnsi" w:hAnsi="Times New Roman" w:cs="Times New Roman"/>
           <w:b/>
           <w:bCs/>
-          <w:sz w:val="24"/>
-          <w:szCs w:val="24"/>
+          <w:sz w:val="28"/>
+          <w:szCs w:val="28"/>
           <w:lang w:eastAsia="en-US"/>
         </w:rPr>
       </w:pPr>
@@ -2900,11 +3215,10 @@
           <w:rFonts w:ascii="Times New Roman" w:eastAsiaTheme="minorHAnsi" w:hAnsi="Times New Roman" w:cs="Times New Roman"/>
           <w:b/>
           <w:bCs/>
-          <w:sz w:val="24"/>
-          <w:szCs w:val="24"/>
-          <w:lang w:eastAsia="en-US"/>
-        </w:rPr>
-        <w:lastRenderedPageBreak/>
+          <w:sz w:val="28"/>
+          <w:szCs w:val="28"/>
+          <w:lang w:eastAsia="en-US"/>
+        </w:rPr>
         <w:t>General Description</w:t>
       </w:r>
     </w:p>
@@ -2997,6 +3311,46 @@
         </w:rPr>
         <w:t>Functions</w:t>
       </w:r>
+    </w:p>
+    <w:p>
+      <w:pPr>
+        <w:numPr>
+          <w:ilvl w:val="2"/>
+          <w:numId w:val="5"/>
+        </w:numPr>
+        <w:spacing w:after="0" w:line="240" w:lineRule="auto"/>
+        <w:contextualSpacing/>
+        <w:rPr>
+          <w:rFonts w:ascii="Times New Roman" w:eastAsiaTheme="minorHAnsi" w:hAnsi="Times New Roman" w:cs="Times New Roman"/>
+          <w:color w:val="FF0000"/>
+          <w:sz w:val="24"/>
+          <w:szCs w:val="24"/>
+          <w:lang w:eastAsia="en-US"/>
+        </w:rPr>
+      </w:pPr>
+      <w:r>
+        <w:rPr>
+          <w:rFonts w:ascii="Times New Roman" w:eastAsiaTheme="minorHAnsi" w:hAnsi="Times New Roman" w:cs="Times New Roman"/>
+          <w:color w:val="FF0000"/>
+          <w:sz w:val="24"/>
+          <w:szCs w:val="24"/>
+          <w:lang w:eastAsia="en-US"/>
+        </w:rPr>
+        <w:t>TO DO</w:t>
+      </w:r>
+    </w:p>
+    <w:p>
+      <w:pPr>
+        <w:spacing w:after="0" w:line="240" w:lineRule="auto"/>
+        <w:ind w:left="360"/>
+        <w:contextualSpacing/>
+        <w:rPr>
+          <w:rFonts w:ascii="Times New Roman" w:eastAsiaTheme="minorHAnsi" w:hAnsi="Times New Roman" w:cs="Times New Roman"/>
+          <w:sz w:val="24"/>
+          <w:szCs w:val="24"/>
+          <w:lang w:eastAsia="en-US"/>
+        </w:rPr>
+      </w:pPr>
     </w:p>
     <w:p>
       <w:pPr>
@@ -3222,20 +3576,8 @@
     </w:p>
     <w:p>
       <w:pPr>
-        <w:pStyle w:val="ListParagraph"/>
-        <w:rPr>
-          <w:rFonts w:ascii="Times New Roman" w:eastAsiaTheme="minorHAnsi" w:hAnsi="Times New Roman" w:cs="Times New Roman"/>
-          <w:sz w:val="24"/>
-          <w:szCs w:val="24"/>
-          <w:lang w:eastAsia="en-US"/>
-        </w:rPr>
-      </w:pPr>
-    </w:p>
-    <w:p>
-      <w:pPr>
-        <w:pStyle w:val="ListParagraph"/>
-        <w:spacing w:after="0" w:line="240" w:lineRule="auto"/>
-        <w:ind w:left="1224"/>
+        <w:spacing w:after="0" w:line="240" w:lineRule="auto"/>
+        <w:ind w:left="720"/>
         <w:rPr>
           <w:rFonts w:ascii="Times New Roman" w:eastAsiaTheme="minorHAnsi" w:hAnsi="Times New Roman" w:cs="Times New Roman"/>
           <w:sz w:val="24"/>
@@ -3326,7 +3668,7 @@
     <w:p>
       <w:pPr>
         <w:pStyle w:val="NormalWeb"/>
-        <w:ind w:left="720"/>
+        <w:ind w:left="720" w:firstLine="720"/>
       </w:pPr>
       <w:r>
         <w:rPr>
@@ -3342,7 +3684,7 @@
     <w:p>
       <w:pPr>
         <w:pStyle w:val="NormalWeb"/>
-        <w:ind w:left="720"/>
+        <w:ind w:left="1080" w:firstLine="360"/>
       </w:pPr>
       <w:r>
         <w:rPr>
@@ -3417,12 +3759,6 @@
     </w:p>
     <w:p>
       <w:pPr>
-        <w:pStyle w:val="NormalWeb"/>
-        <w:ind w:left="1800"/>
-      </w:pPr>
-    </w:p>
-    <w:p>
-      <w:pPr>
         <w:pStyle w:val="ListParagraph"/>
         <w:numPr>
           <w:ilvl w:val="2"/>
@@ -3472,7 +3808,7 @@
     <w:p>
       <w:pPr>
         <w:spacing w:after="0" w:line="240" w:lineRule="auto"/>
-        <w:ind w:left="720"/>
+        <w:ind w:left="720" w:firstLine="720"/>
         <w:rPr>
           <w:rFonts w:ascii="Times New Roman" w:eastAsiaTheme="minorHAnsi" w:hAnsi="Times New Roman" w:cs="Times New Roman"/>
           <w:sz w:val="24"/>
@@ -3516,7 +3852,7 @@
     <w:p>
       <w:pPr>
         <w:spacing w:after="0" w:line="240" w:lineRule="auto"/>
-        <w:ind w:left="720"/>
+        <w:ind w:left="720" w:firstLine="720"/>
         <w:rPr>
           <w:rFonts w:ascii="Times New Roman" w:eastAsiaTheme="minorHAnsi" w:hAnsi="Times New Roman" w:cs="Times New Roman"/>
           <w:b/>
@@ -3604,31 +3940,17 @@
     <w:p>
       <w:pPr>
         <w:spacing w:after="0" w:line="240" w:lineRule="auto"/>
-        <w:ind w:left="720"/>
-        <w:rPr>
-          <w:rFonts w:ascii="Times New Roman" w:eastAsiaTheme="minorHAnsi" w:hAnsi="Times New Roman" w:cs="Times New Roman"/>
-          <w:sz w:val="24"/>
-          <w:szCs w:val="24"/>
-          <w:lang w:eastAsia="en-US"/>
-        </w:rPr>
-      </w:pPr>
-    </w:p>
-    <w:p>
-      <w:pPr>
-        <w:spacing w:after="0" w:line="240" w:lineRule="auto"/>
-        <w:ind w:left="720"/>
-        <w:rPr>
-          <w:rFonts w:ascii="Times New Roman" w:eastAsiaTheme="minorHAnsi" w:hAnsi="Times New Roman" w:cs="Times New Roman"/>
-          <w:sz w:val="24"/>
-          <w:szCs w:val="24"/>
-          <w:lang w:eastAsia="en-US"/>
-        </w:rPr>
-      </w:pPr>
-    </w:p>
-    <w:p>
-      <w:pPr>
-        <w:spacing w:after="0" w:line="240" w:lineRule="auto"/>
-        <w:ind w:left="720"/>
+        <w:rPr>
+          <w:rFonts w:ascii="Times New Roman" w:eastAsiaTheme="minorHAnsi" w:hAnsi="Times New Roman" w:cs="Times New Roman"/>
+          <w:sz w:val="24"/>
+          <w:szCs w:val="24"/>
+          <w:lang w:eastAsia="en-US"/>
+        </w:rPr>
+      </w:pPr>
+    </w:p>
+    <w:p>
+      <w:pPr>
+        <w:spacing w:after="0" w:line="240" w:lineRule="auto"/>
         <w:rPr>
           <w:rFonts w:ascii="Times New Roman" w:eastAsiaTheme="minorHAnsi" w:hAnsi="Times New Roman" w:cs="Times New Roman"/>
           <w:sz w:val="24"/>
@@ -3698,7 +4020,7 @@
     <w:p>
       <w:pPr>
         <w:spacing w:after="0" w:line="240" w:lineRule="auto"/>
-        <w:ind w:left="720"/>
+        <w:ind w:left="720" w:firstLine="720"/>
         <w:rPr>
           <w:rFonts w:ascii="Times New Roman" w:eastAsiaTheme="minorHAnsi" w:hAnsi="Times New Roman" w:cs="Times New Roman"/>
           <w:sz w:val="24"/>
@@ -3742,7 +4064,7 @@
     <w:p>
       <w:pPr>
         <w:spacing w:after="0" w:line="240" w:lineRule="auto"/>
-        <w:ind w:left="720"/>
+        <w:ind w:left="720" w:firstLine="720"/>
         <w:rPr>
           <w:rFonts w:ascii="Times New Roman" w:eastAsiaTheme="minorHAnsi" w:hAnsi="Times New Roman" w:cs="Times New Roman"/>
           <w:sz w:val="24"/>
@@ -3802,11 +4124,6 @@
     <w:p>
       <w:pPr>
         <w:pStyle w:val="NormalWeb"/>
-      </w:pPr>
-    </w:p>
-    <w:p>
-      <w:pPr>
-        <w:pStyle w:val="NormalWeb"/>
         <w:numPr>
           <w:ilvl w:val="2"/>
           <w:numId w:val="5"/>
@@ -3826,7 +4143,7 @@
     <w:p>
       <w:pPr>
         <w:pStyle w:val="NormalWeb"/>
-        <w:ind w:left="720"/>
+        <w:ind w:left="720" w:firstLine="720"/>
       </w:pPr>
       <w:r>
         <w:rPr>
@@ -3842,7 +4159,7 @@
     <w:p>
       <w:pPr>
         <w:pStyle w:val="NormalWeb"/>
-        <w:ind w:left="720"/>
+        <w:ind w:left="1080" w:firstLine="360"/>
         <w:rPr>
           <w:b/>
           <w:bCs/>
@@ -3950,8 +4267,8 @@
           <w:rFonts w:ascii="Times New Roman" w:eastAsiaTheme="minorHAnsi" w:hAnsi="Times New Roman" w:cs="Times New Roman"/>
           <w:b/>
           <w:bCs/>
-          <w:sz w:val="24"/>
-          <w:szCs w:val="24"/>
+          <w:sz w:val="28"/>
+          <w:szCs w:val="28"/>
           <w:lang w:eastAsia="en-US"/>
         </w:rPr>
       </w:pPr>
@@ -3960,8 +4277,8 @@
           <w:rFonts w:ascii="Times New Roman" w:eastAsiaTheme="minorHAnsi" w:hAnsi="Times New Roman" w:cs="Times New Roman"/>
           <w:b/>
           <w:bCs/>
-          <w:sz w:val="24"/>
-          <w:szCs w:val="24"/>
+          <w:sz w:val="28"/>
+          <w:szCs w:val="28"/>
           <w:lang w:eastAsia="en-US"/>
         </w:rPr>
         <w:t>Team Collaboration and Documentation Tools</w:t>
@@ -4155,8 +4472,8 @@
         <w:spacing w:line="276" w:lineRule="auto"/>
         <w:rPr>
           <w:rFonts w:ascii="Times New Roman" w:eastAsiaTheme="minorHAnsi" w:hAnsi="Times New Roman" w:cs="Times New Roman"/>
-          <w:sz w:val="24"/>
-          <w:szCs w:val="24"/>
+          <w:sz w:val="28"/>
+          <w:szCs w:val="28"/>
           <w:lang w:eastAsia="en-US"/>
         </w:rPr>
       </w:pPr>
@@ -4165,8 +4482,8 @@
           <w:rFonts w:ascii="Times New Roman" w:eastAsiaTheme="minorHAnsi" w:hAnsi="Times New Roman" w:cs="Times New Roman"/>
           <w:b/>
           <w:bCs/>
-          <w:sz w:val="24"/>
-          <w:szCs w:val="24"/>
+          <w:sz w:val="28"/>
+          <w:szCs w:val="28"/>
           <w:lang w:eastAsia="en-US"/>
         </w:rPr>
         <w:t>Project Management Plan</w:t>
@@ -4289,6 +4606,39 @@
     <w:p>
       <w:pPr>
         <w:pStyle w:val="ListParagraph"/>
+        <w:spacing w:line="276" w:lineRule="auto"/>
+        <w:rPr>
+          <w:rFonts w:ascii="Times New Roman" w:hAnsi="Times New Roman" w:cs="Times New Roman"/>
+          <w:sz w:val="24"/>
+          <w:szCs w:val="24"/>
+        </w:rPr>
+      </w:pPr>
+    </w:p>
+    <w:p>
+      <w:pPr>
+        <w:pStyle w:val="ListParagraph"/>
+        <w:spacing w:line="276" w:lineRule="auto"/>
+        <w:rPr>
+          <w:rFonts w:ascii="Times New Roman" w:hAnsi="Times New Roman" w:cs="Times New Roman"/>
+          <w:sz w:val="24"/>
+          <w:szCs w:val="24"/>
+        </w:rPr>
+      </w:pPr>
+    </w:p>
+    <w:p>
+      <w:pPr>
+        <w:pStyle w:val="ListParagraph"/>
+        <w:spacing w:line="276" w:lineRule="auto"/>
+        <w:rPr>
+          <w:rFonts w:ascii="Times New Roman" w:hAnsi="Times New Roman" w:cs="Times New Roman"/>
+          <w:sz w:val="24"/>
+          <w:szCs w:val="24"/>
+        </w:rPr>
+      </w:pPr>
+    </w:p>
+    <w:p>
+      <w:pPr>
+        <w:pStyle w:val="ListParagraph"/>
         <w:numPr>
           <w:ilvl w:val="0"/>
           <w:numId w:val="5"/>
@@ -4298,8 +4648,8 @@
           <w:rFonts w:ascii="Times New Roman" w:eastAsiaTheme="minorHAnsi" w:hAnsi="Times New Roman" w:cs="Times New Roman"/>
           <w:b/>
           <w:bCs/>
-          <w:sz w:val="24"/>
-          <w:szCs w:val="24"/>
+          <w:sz w:val="28"/>
+          <w:szCs w:val="28"/>
           <w:lang w:eastAsia="en-US"/>
         </w:rPr>
       </w:pPr>
@@ -4308,10 +4658,11 @@
           <w:rFonts w:ascii="Times New Roman" w:eastAsiaTheme="minorHAnsi" w:hAnsi="Times New Roman" w:cs="Times New Roman"/>
           <w:b/>
           <w:bCs/>
-          <w:sz w:val="24"/>
-          <w:szCs w:val="24"/>
-          <w:lang w:eastAsia="en-US"/>
-        </w:rPr>
+          <w:sz w:val="28"/>
+          <w:szCs w:val="28"/>
+          <w:lang w:eastAsia="en-US"/>
+        </w:rPr>
+        <w:lastRenderedPageBreak/>
         <w:t>Requirement Specification</w:t>
       </w:r>
     </w:p>
@@ -6291,6 +6642,7 @@
           <w:szCs w:val="24"/>
           <w:lang w:eastAsia="en-US"/>
         </w:rPr>
+        <w:lastRenderedPageBreak/>
         <w:t xml:space="preserve">      </w:t>
       </w:r>
     </w:p>
@@ -6315,7 +6667,6 @@
           <w:szCs w:val="24"/>
           <w:lang w:eastAsia="en-US"/>
         </w:rPr>
-        <w:lastRenderedPageBreak/>
         <w:t xml:space="preserve"> </w:t>
       </w:r>
       <w:r>
@@ -7510,6 +7861,7 @@
             <w:pPr>
               <w:pStyle w:val="ListParagraph"/>
               <w:ind w:left="0"/>
+              <w:jc w:val="center"/>
               <w:rPr>
                 <w:rFonts w:ascii="Times New Roman" w:hAnsi="Times New Roman" w:cs="Times New Roman"/>
                 <w:sz w:val="24"/>
@@ -7584,6 +7936,7 @@
             <w:pPr>
               <w:pStyle w:val="ListParagraph"/>
               <w:ind w:left="0"/>
+              <w:jc w:val="center"/>
               <w:rPr>
                 <w:rFonts w:ascii="Times New Roman" w:hAnsi="Times New Roman" w:cs="Times New Roman"/>
                 <w:sz w:val="24"/>
@@ -7602,18 +7955,6 @@
         </w:tc>
       </w:tr>
     </w:tbl>
-    <w:p>
-      <w:pPr>
-        <w:spacing w:line="240" w:lineRule="auto"/>
-        <w:contextualSpacing/>
-        <w:rPr>
-          <w:rFonts w:ascii="Times New Roman" w:eastAsiaTheme="minorHAnsi" w:hAnsi="Times New Roman" w:cs="Times New Roman"/>
-          <w:sz w:val="24"/>
-          <w:szCs w:val="24"/>
-          <w:lang w:eastAsia="en-US"/>
-        </w:rPr>
-      </w:pPr>
-    </w:p>
     <w:p>
       <w:pPr>
         <w:spacing w:line="240" w:lineRule="auto"/>
@@ -7722,8 +8063,8 @@
           <w:rFonts w:ascii="Times New Roman" w:eastAsiaTheme="minorHAnsi" w:hAnsi="Times New Roman" w:cs="Times New Roman"/>
           <w:b/>
           <w:bCs/>
-          <w:sz w:val="24"/>
-          <w:szCs w:val="24"/>
+          <w:sz w:val="28"/>
+          <w:szCs w:val="28"/>
           <w:lang w:eastAsia="en-US"/>
         </w:rPr>
       </w:pPr>
@@ -7732,8 +8073,8 @@
           <w:rFonts w:ascii="Times New Roman" w:eastAsiaTheme="minorHAnsi" w:hAnsi="Times New Roman" w:cs="Times New Roman"/>
           <w:b/>
           <w:bCs/>
-          <w:sz w:val="24"/>
-          <w:szCs w:val="24"/>
+          <w:sz w:val="28"/>
+          <w:szCs w:val="28"/>
           <w:lang w:eastAsia="en-US"/>
         </w:rPr>
         <w:lastRenderedPageBreak/>
@@ -7779,7 +8120,7 @@
           <w:szCs w:val="24"/>
           <w:lang w:eastAsia="en-US"/>
         </w:rPr>
-        <w:t>Security (Required)</w:t>
+        <w:t xml:space="preserve">Security </w:t>
       </w:r>
     </w:p>
     <w:p>
@@ -7966,20 +8307,6 @@
     </w:p>
     <w:p>
       <w:pPr>
-        <w:pStyle w:val="ListParagraph"/>
-        <w:spacing w:after="0" w:line="240" w:lineRule="auto"/>
-        <w:ind w:left="2232"/>
-        <w:jc w:val="both"/>
-        <w:rPr>
-          <w:rFonts w:ascii="Times New Roman" w:eastAsiaTheme="minorHAnsi" w:hAnsi="Times New Roman" w:cs="Times New Roman"/>
-          <w:sz w:val="24"/>
-          <w:szCs w:val="24"/>
-          <w:lang w:eastAsia="en-US"/>
-        </w:rPr>
-      </w:pPr>
-    </w:p>
-    <w:p>
-      <w:pPr>
         <w:spacing w:after="0" w:line="240" w:lineRule="auto"/>
         <w:ind w:left="1440"/>
         <w:jc w:val="both"/>
@@ -8030,7 +8357,7 @@
           <w:szCs w:val="24"/>
           <w:lang w:eastAsia="en-US"/>
         </w:rPr>
-        <w:t>Hardware (Required)</w:t>
+        <w:t xml:space="preserve">Hardware </w:t>
       </w:r>
     </w:p>
     <w:p>
@@ -8376,17 +8703,6 @@
     <w:p>
       <w:pPr>
         <w:spacing w:after="0" w:line="240" w:lineRule="auto"/>
-        <w:rPr>
-          <w:rFonts w:ascii="Times New Roman" w:eastAsiaTheme="minorHAnsi" w:hAnsi="Times New Roman" w:cs="Times New Roman"/>
-          <w:sz w:val="24"/>
-          <w:szCs w:val="24"/>
-          <w:lang w:eastAsia="en-US"/>
-        </w:rPr>
-      </w:pPr>
-    </w:p>
-    <w:p>
-      <w:pPr>
-        <w:spacing w:after="0" w:line="240" w:lineRule="auto"/>
         <w:ind w:left="720"/>
         <w:rPr>
           <w:rFonts w:ascii="Times New Roman" w:eastAsiaTheme="minorHAnsi" w:hAnsi="Times New Roman" w:cs="Times New Roman"/>
@@ -8434,7 +8750,7 @@
           <w:szCs w:val="24"/>
           <w:lang w:eastAsia="en-US"/>
         </w:rPr>
-        <w:t>User Interface (Required)</w:t>
+        <w:t>User Interface</w:t>
       </w:r>
     </w:p>
     <w:p>
@@ -8835,25 +9151,23 @@
         <w:tab/>
         <w:t>Manager UI will have a top-down layout of the tables, each numbered and color-coded based on status (</w:t>
       </w:r>
-      <w:proofErr w:type="gramStart"/>
-      <w:r>
-        <w:rPr>
-          <w:rFonts w:ascii="Times New Roman" w:eastAsiaTheme="minorHAnsi" w:hAnsi="Times New Roman" w:cs="Times New Roman"/>
-          <w:sz w:val="24"/>
-          <w:szCs w:val="24"/>
-          <w:lang w:eastAsia="en-US"/>
-        </w:rPr>
-        <w:t>i.e.</w:t>
-      </w:r>
-      <w:proofErr w:type="gramEnd"/>
-      <w:r>
-        <w:rPr>
-          <w:rFonts w:ascii="Times New Roman" w:eastAsiaTheme="minorHAnsi" w:hAnsi="Times New Roman" w:cs="Times New Roman"/>
-          <w:sz w:val="24"/>
-          <w:szCs w:val="24"/>
-          <w:lang w:eastAsia="en-US"/>
-        </w:rPr>
-        <w:t xml:space="preserve"> Seated, Unseated, Needs Bussing).  There </w:t>
+      <w:r>
+        <w:rPr>
+          <w:rFonts w:ascii="Times New Roman" w:eastAsiaTheme="minorHAnsi" w:hAnsi="Times New Roman" w:cs="Times New Roman"/>
+          <w:sz w:val="24"/>
+          <w:szCs w:val="24"/>
+          <w:lang w:eastAsia="en-US"/>
+        </w:rPr>
+        <w:t>i.e.,</w:t>
+      </w:r>
+      <w:r>
+        <w:rPr>
+          <w:rFonts w:ascii="Times New Roman" w:eastAsiaTheme="minorHAnsi" w:hAnsi="Times New Roman" w:cs="Times New Roman"/>
+          <w:sz w:val="24"/>
+          <w:szCs w:val="24"/>
+          <w:lang w:eastAsia="en-US"/>
+        </w:rPr>
+        <w:t xml:space="preserve"> Seated, Unseated, Needs Bussing).  There will also be a side scroll bar that shows each server on that shift that is clocked in.  Each entry with a server’s name will be expandable to show </w:t>
       </w:r>
       <w:r>
         <w:rPr>
@@ -8863,19 +9177,17 @@
           <w:lang w:eastAsia="en-US"/>
         </w:rPr>
         <w:lastRenderedPageBreak/>
-        <w:t>will also be a side scroll bar that shows each server on that shift that is clocked in.  Each entry with a server’s name will be expandable to show their section (</w:t>
-      </w:r>
-      <w:proofErr w:type="gramStart"/>
-      <w:r>
-        <w:rPr>
-          <w:rFonts w:ascii="Times New Roman" w:eastAsiaTheme="minorHAnsi" w:hAnsi="Times New Roman" w:cs="Times New Roman"/>
-          <w:sz w:val="24"/>
-          <w:szCs w:val="24"/>
-          <w:lang w:eastAsia="en-US"/>
-        </w:rPr>
-        <w:t>i.e.</w:t>
-      </w:r>
-      <w:proofErr w:type="gramEnd"/>
+        <w:t>their section (</w:t>
+      </w:r>
+      <w:r>
+        <w:rPr>
+          <w:rFonts w:ascii="Times New Roman" w:eastAsiaTheme="minorHAnsi" w:hAnsi="Times New Roman" w:cs="Times New Roman"/>
+          <w:sz w:val="24"/>
+          <w:szCs w:val="24"/>
+          <w:lang w:eastAsia="en-US"/>
+        </w:rPr>
+        <w:t>i.e.,</w:t>
+      </w:r>
       <w:r>
         <w:rPr>
           <w:rFonts w:ascii="Times New Roman" w:eastAsiaTheme="minorHAnsi" w:hAnsi="Times New Roman" w:cs="Times New Roman"/>
@@ -8885,17 +9197,15 @@
         </w:rPr>
         <w:t xml:space="preserve"> The table numbers they are assigned).  The tables in their section will be expandable to show orders that have been pushed to the back-of-house team.  The manager UI should also contain a field to query item availability (</w:t>
       </w:r>
-      <w:proofErr w:type="gramStart"/>
-      <w:r>
-        <w:rPr>
-          <w:rFonts w:ascii="Times New Roman" w:eastAsiaTheme="minorHAnsi" w:hAnsi="Times New Roman" w:cs="Times New Roman"/>
-          <w:sz w:val="24"/>
-          <w:szCs w:val="24"/>
-          <w:lang w:eastAsia="en-US"/>
-        </w:rPr>
-        <w:t>i.e.</w:t>
-      </w:r>
-      <w:proofErr w:type="gramEnd"/>
+      <w:r>
+        <w:rPr>
+          <w:rFonts w:ascii="Times New Roman" w:eastAsiaTheme="minorHAnsi" w:hAnsi="Times New Roman" w:cs="Times New Roman"/>
+          <w:sz w:val="24"/>
+          <w:szCs w:val="24"/>
+          <w:lang w:eastAsia="en-US"/>
+        </w:rPr>
+        <w:t>i.e.,</w:t>
+      </w:r>
       <w:r>
         <w:rPr>
           <w:rFonts w:ascii="Times New Roman" w:eastAsiaTheme="minorHAnsi" w:hAnsi="Times New Roman" w:cs="Times New Roman"/>
@@ -8912,19 +9222,17 @@
           <w:szCs w:val="24"/>
           <w:lang w:eastAsia="en-US"/>
         </w:rPr>
-        <w:t xml:space="preserve">  The manager’s account will also </w:t>
-      </w:r>
-      <w:proofErr w:type="gramStart"/>
-      <w:r>
-        <w:rPr>
-          <w:rFonts w:ascii="Times New Roman" w:eastAsiaTheme="minorHAnsi" w:hAnsi="Times New Roman" w:cs="Times New Roman"/>
-          <w:sz w:val="24"/>
-          <w:szCs w:val="24"/>
-          <w:lang w:eastAsia="en-US"/>
-        </w:rPr>
-        <w:t>have the ability to</w:t>
-      </w:r>
-      <w:proofErr w:type="gramEnd"/>
+        <w:t xml:space="preserve">  The manager’s account </w:t>
+      </w:r>
+      <w:r>
+        <w:rPr>
+          <w:rFonts w:ascii="Times New Roman" w:eastAsiaTheme="minorHAnsi" w:hAnsi="Times New Roman" w:cs="Times New Roman"/>
+          <w:sz w:val="24"/>
+          <w:szCs w:val="24"/>
+          <w:lang w:eastAsia="en-US"/>
+        </w:rPr>
+        <w:t>can also</w:t>
+      </w:r>
       <w:r>
         <w:rPr>
           <w:rFonts w:ascii="Times New Roman" w:eastAsiaTheme="minorHAnsi" w:hAnsi="Times New Roman" w:cs="Times New Roman"/>
@@ -8970,6 +9278,18 @@
         </w:rPr>
         <w:t>Those pings will be sent to the server that was chosen.  Common pings could include things like a table needing to be bussed, notification that they have been seated (guests sitting down at a table in their section, the hosting staff will have this ability as well) or that they are needed at the line for clarification on an order.</w:t>
       </w:r>
+    </w:p>
+    <w:p>
+      <w:pPr>
+        <w:spacing w:after="0" w:line="240" w:lineRule="auto"/>
+        <w:ind w:left="2160" w:hanging="1200"/>
+        <w:rPr>
+          <w:rFonts w:ascii="Times New Roman" w:eastAsiaTheme="minorHAnsi" w:hAnsi="Times New Roman" w:cs="Times New Roman"/>
+          <w:sz w:val="24"/>
+          <w:szCs w:val="24"/>
+          <w:lang w:eastAsia="en-US"/>
+        </w:rPr>
+      </w:pPr>
     </w:p>
     <w:p>
       <w:pPr>
@@ -9049,6 +9369,18 @@
           <w:lang w:eastAsia="en-US"/>
         </w:rPr>
       </w:pPr>
+    </w:p>
+    <w:p>
+      <w:pPr>
+        <w:spacing w:after="0" w:line="240" w:lineRule="auto"/>
+        <w:ind w:left="2160" w:hanging="1200"/>
+        <w:rPr>
+          <w:rFonts w:ascii="Times New Roman" w:eastAsiaTheme="minorHAnsi" w:hAnsi="Times New Roman" w:cs="Times New Roman"/>
+          <w:sz w:val="24"/>
+          <w:szCs w:val="24"/>
+          <w:lang w:eastAsia="en-US"/>
+        </w:rPr>
+      </w:pPr>
       <w:r>
         <w:rPr>
           <w:rFonts w:ascii="Times New Roman" w:eastAsiaTheme="minorHAnsi" w:hAnsi="Times New Roman" w:cs="Times New Roman"/>
@@ -9077,17 +9409,15 @@
         </w:rPr>
         <w:t>to access the menu.  The server will be able to increment seats and enter the order for each seat.  Upon clicking a seat in a specific table’s interface, the server will then have access to the menu which will be split into sections (</w:t>
       </w:r>
-      <w:proofErr w:type="gramStart"/>
-      <w:r>
-        <w:rPr>
-          <w:rFonts w:ascii="Times New Roman" w:eastAsiaTheme="minorHAnsi" w:hAnsi="Times New Roman" w:cs="Times New Roman"/>
-          <w:sz w:val="24"/>
-          <w:szCs w:val="24"/>
-          <w:lang w:eastAsia="en-US"/>
-        </w:rPr>
-        <w:t>i.e.</w:t>
-      </w:r>
-      <w:proofErr w:type="gramEnd"/>
+      <w:r>
+        <w:rPr>
+          <w:rFonts w:ascii="Times New Roman" w:eastAsiaTheme="minorHAnsi" w:hAnsi="Times New Roman" w:cs="Times New Roman"/>
+          <w:sz w:val="24"/>
+          <w:szCs w:val="24"/>
+          <w:lang w:eastAsia="en-US"/>
+        </w:rPr>
+        <w:t>i.e.,</w:t>
+      </w:r>
       <w:r>
         <w:rPr>
           <w:rFonts w:ascii="Times New Roman" w:eastAsiaTheme="minorHAnsi" w:hAnsi="Times New Roman" w:cs="Times New Roman"/>
@@ -9106,17 +9436,15 @@
         </w:rPr>
         <w:t>There will be an option with each menu item a guest orders to modify the item.  This could be a text field or combination of text-field and list of common modifications (</w:t>
       </w:r>
-      <w:proofErr w:type="gramStart"/>
-      <w:r>
-        <w:rPr>
-          <w:rFonts w:ascii="Times New Roman" w:eastAsiaTheme="minorHAnsi" w:hAnsi="Times New Roman" w:cs="Times New Roman"/>
-          <w:sz w:val="24"/>
-          <w:szCs w:val="24"/>
-          <w:lang w:eastAsia="en-US"/>
-        </w:rPr>
-        <w:t>i.e.</w:t>
-      </w:r>
-      <w:proofErr w:type="gramEnd"/>
+      <w:r>
+        <w:rPr>
+          <w:rFonts w:ascii="Times New Roman" w:eastAsiaTheme="minorHAnsi" w:hAnsi="Times New Roman" w:cs="Times New Roman"/>
+          <w:sz w:val="24"/>
+          <w:szCs w:val="24"/>
+          <w:lang w:eastAsia="en-US"/>
+        </w:rPr>
+        <w:t>i.e.,</w:t>
+      </w:r>
       <w:r>
         <w:rPr>
           <w:rFonts w:ascii="Times New Roman" w:eastAsiaTheme="minorHAnsi" w:hAnsi="Times New Roman" w:cs="Times New Roman"/>
@@ -9138,6 +9466,18 @@
           <w:lang w:eastAsia="en-US"/>
         </w:rPr>
       </w:pPr>
+    </w:p>
+    <w:p>
+      <w:pPr>
+        <w:spacing w:after="0" w:line="240" w:lineRule="auto"/>
+        <w:ind w:left="2160" w:hanging="1200"/>
+        <w:rPr>
+          <w:rFonts w:ascii="Times New Roman" w:eastAsiaTheme="minorHAnsi" w:hAnsi="Times New Roman" w:cs="Times New Roman"/>
+          <w:sz w:val="24"/>
+          <w:szCs w:val="24"/>
+          <w:lang w:eastAsia="en-US"/>
+        </w:rPr>
+      </w:pPr>
       <w:r>
         <w:rPr>
           <w:rFonts w:ascii="Times New Roman" w:eastAsiaTheme="minorHAnsi" w:hAnsi="Times New Roman" w:cs="Times New Roman"/>
@@ -9155,7 +9495,7 @@
           <w:lang w:eastAsia="en-US"/>
         </w:rPr>
         <w:tab/>
-        <w:t xml:space="preserve">Hosting staff UI will have the same top-down view of the tables as the manager’s interface shows.  With frequent automatic refreshes, the hosting staff can stay up to date on the status of tables.  The hosting staff will have </w:t>
+        <w:t xml:space="preserve">Hosting staff UI will have the same top-down view of the tables as the manager’s interface shows.  With frequent automatic refreshes, the hosting </w:t>
       </w:r>
       <w:r>
         <w:rPr>
@@ -9165,19 +9505,17 @@
           <w:lang w:eastAsia="en-US"/>
         </w:rPr>
         <w:lastRenderedPageBreak/>
-        <w:t>the ability to tap/click of tables to modify the table’s status (</w:t>
-      </w:r>
-      <w:proofErr w:type="gramStart"/>
-      <w:r>
-        <w:rPr>
-          <w:rFonts w:ascii="Times New Roman" w:eastAsiaTheme="minorHAnsi" w:hAnsi="Times New Roman" w:cs="Times New Roman"/>
-          <w:sz w:val="24"/>
-          <w:szCs w:val="24"/>
-          <w:lang w:eastAsia="en-US"/>
-        </w:rPr>
-        <w:t>i.e.</w:t>
-      </w:r>
-      <w:proofErr w:type="gramEnd"/>
+        <w:t>staff can stay up to date on the status of tables.  The hosting staff will have the ability to tap/click of tables to modify the table’s status (</w:t>
+      </w:r>
+      <w:r>
+        <w:rPr>
+          <w:rFonts w:ascii="Times New Roman" w:eastAsiaTheme="minorHAnsi" w:hAnsi="Times New Roman" w:cs="Times New Roman"/>
+          <w:sz w:val="24"/>
+          <w:szCs w:val="24"/>
+          <w:lang w:eastAsia="en-US"/>
+        </w:rPr>
+        <w:t>i.e.,</w:t>
+      </w:r>
       <w:r>
         <w:rPr>
           <w:rFonts w:ascii="Times New Roman" w:eastAsiaTheme="minorHAnsi" w:hAnsi="Times New Roman" w:cs="Times New Roman"/>
@@ -9187,17 +9525,15 @@
         </w:rPr>
         <w:t xml:space="preserve"> Seated, Unseated, Needs Bussing).  It will be the job of the hosting staff to check tables periodically to update their </w:t>
       </w:r>
-      <w:proofErr w:type="gramStart"/>
-      <w:r>
-        <w:rPr>
-          <w:rFonts w:ascii="Times New Roman" w:eastAsiaTheme="minorHAnsi" w:hAnsi="Times New Roman" w:cs="Times New Roman"/>
-          <w:sz w:val="24"/>
-          <w:szCs w:val="24"/>
-          <w:lang w:eastAsia="en-US"/>
-        </w:rPr>
-        <w:t>status</w:t>
-      </w:r>
-      <w:proofErr w:type="gramEnd"/>
+      <w:r>
+        <w:rPr>
+          <w:rFonts w:ascii="Times New Roman" w:eastAsiaTheme="minorHAnsi" w:hAnsi="Times New Roman" w:cs="Times New Roman"/>
+          <w:sz w:val="24"/>
+          <w:szCs w:val="24"/>
+          <w:lang w:eastAsia="en-US"/>
+        </w:rPr>
+        <w:t>status,</w:t>
+      </w:r>
       <w:r>
         <w:rPr>
           <w:rFonts w:ascii="Times New Roman" w:eastAsiaTheme="minorHAnsi" w:hAnsi="Times New Roman" w:cs="Times New Roman"/>
@@ -9225,6 +9561,18 @@
         </w:rPr>
         <w:t xml:space="preserve"> or the guests having a strong preference on where they want to sit.  The queue of servers will be more of a reference.</w:t>
       </w:r>
+    </w:p>
+    <w:p>
+      <w:pPr>
+        <w:spacing w:after="0" w:line="240" w:lineRule="auto"/>
+        <w:ind w:left="2160" w:hanging="1200"/>
+        <w:rPr>
+          <w:rFonts w:ascii="Times New Roman" w:eastAsiaTheme="minorHAnsi" w:hAnsi="Times New Roman" w:cs="Times New Roman"/>
+          <w:sz w:val="24"/>
+          <w:szCs w:val="24"/>
+          <w:lang w:eastAsia="en-US"/>
+        </w:rPr>
+      </w:pPr>
     </w:p>
     <w:p>
       <w:pPr>
@@ -9254,551 +9602,36 @@
     <w:p>
       <w:pPr>
         <w:pStyle w:val="ListParagraph"/>
-        <w:numPr>
-          <w:ilvl w:val="3"/>
-          <w:numId w:val="5"/>
-        </w:numPr>
-        <w:spacing w:after="0" w:line="240" w:lineRule="auto"/>
-        <w:rPr>
-          <w:rFonts w:ascii="Times New Roman" w:eastAsiaTheme="minorHAnsi" w:hAnsi="Times New Roman" w:cs="Times New Roman"/>
-          <w:sz w:val="24"/>
-          <w:szCs w:val="24"/>
-          <w:lang w:eastAsia="en-US"/>
-        </w:rPr>
-      </w:pPr>
-      <w:r>
-        <w:rPr>
-          <w:rFonts w:ascii="Times New Roman" w:eastAsiaTheme="minorHAnsi" w:hAnsi="Times New Roman" w:cs="Times New Roman"/>
-          <w:sz w:val="24"/>
-          <w:szCs w:val="24"/>
-          <w:lang w:eastAsia="en-US"/>
-        </w:rPr>
-        <w:t>‘To be implemented’ A link or attachment will be available here for viewing of the wireframe UI design</w:t>
-      </w:r>
-      <w:proofErr w:type="gramStart"/>
-      <w:r>
-        <w:rPr>
-          <w:rFonts w:ascii="Times New Roman" w:eastAsiaTheme="minorHAnsi" w:hAnsi="Times New Roman" w:cs="Times New Roman"/>
-          <w:sz w:val="24"/>
-          <w:szCs w:val="24"/>
-          <w:lang w:eastAsia="en-US"/>
-        </w:rPr>
-        <w:t>.</w:t>
-      </w:r>
-      <w:r>
-        <w:rPr>
-          <w:rFonts w:ascii="Times New Roman" w:eastAsiaTheme="minorHAnsi" w:hAnsi="Times New Roman" w:cs="Times New Roman"/>
-          <w:sz w:val="24"/>
-          <w:szCs w:val="24"/>
-          <w:lang w:eastAsia="en-US"/>
-        </w:rPr>
-        <w:t xml:space="preserve"> </w:t>
-      </w:r>
-      <w:proofErr w:type="gramEnd"/>
-      <w:r>
-        <w:rPr>
-          <w:rFonts w:ascii="Times New Roman" w:eastAsiaTheme="minorHAnsi" w:hAnsi="Times New Roman" w:cs="Times New Roman"/>
-          <w:sz w:val="24"/>
-          <w:szCs w:val="24"/>
-          <w:lang w:eastAsia="en-US"/>
-        </w:rPr>
-        <w:t xml:space="preserve">Example rough draft of manager UI wireframe created on </w:t>
-      </w:r>
-      <w:proofErr w:type="spellStart"/>
-      <w:r>
-        <w:rPr>
-          <w:rFonts w:ascii="Times New Roman" w:eastAsiaTheme="minorHAnsi" w:hAnsi="Times New Roman" w:cs="Times New Roman"/>
-          <w:sz w:val="24"/>
-          <w:szCs w:val="24"/>
-          <w:lang w:eastAsia="en-US"/>
-        </w:rPr>
-        <w:t>wireframe</w:t>
-      </w:r>
-      <w:r>
-        <w:rPr>
-          <w:rFonts w:ascii="Times New Roman" w:eastAsiaTheme="minorHAnsi" w:hAnsi="Times New Roman" w:cs="Times New Roman"/>
-          <w:sz w:val="24"/>
-          <w:szCs w:val="24"/>
-          <w:lang w:eastAsia="en-US"/>
-        </w:rPr>
-        <w:t>.</w:t>
-      </w:r>
-      <w:r>
-        <w:rPr>
-          <w:rFonts w:ascii="Times New Roman" w:eastAsiaTheme="minorHAnsi" w:hAnsi="Times New Roman" w:cs="Times New Roman"/>
-          <w:sz w:val="24"/>
-          <w:szCs w:val="24"/>
-          <w:lang w:eastAsia="en-US"/>
-        </w:rPr>
-        <w:t>cc’s</w:t>
-      </w:r>
-      <w:proofErr w:type="spellEnd"/>
-      <w:r>
-        <w:rPr>
-          <w:rFonts w:ascii="Times New Roman" w:eastAsiaTheme="minorHAnsi" w:hAnsi="Times New Roman" w:cs="Times New Roman"/>
-          <w:sz w:val="24"/>
-          <w:szCs w:val="24"/>
-          <w:lang w:eastAsia="en-US"/>
-        </w:rPr>
-        <w:t xml:space="preserve"> simple</w:t>
-      </w:r>
-      <w:r>
-        <w:rPr>
-          <w:rFonts w:ascii="Times New Roman" w:eastAsiaTheme="minorHAnsi" w:hAnsi="Times New Roman" w:cs="Times New Roman"/>
-          <w:sz w:val="24"/>
-          <w:szCs w:val="24"/>
-          <w:lang w:eastAsia="en-US"/>
-        </w:rPr>
-        <w:t xml:space="preserve"> interface</w:t>
-      </w:r>
-      <w:r>
-        <w:rPr>
-          <w:rFonts w:ascii="Times New Roman" w:eastAsiaTheme="minorHAnsi" w:hAnsi="Times New Roman" w:cs="Times New Roman"/>
-          <w:sz w:val="24"/>
-          <w:szCs w:val="24"/>
-          <w:lang w:eastAsia="en-US"/>
-        </w:rPr>
-        <w:t xml:space="preserve">: </w:t>
-      </w:r>
-      <w:hyperlink r:id="rId9" w:history="1">
-        <w:r>
-          <w:rPr>
-            <w:rStyle w:val="Hyperlink"/>
-            <w:rFonts w:ascii="Times New Roman" w:eastAsiaTheme="minorHAnsi" w:hAnsi="Times New Roman" w:cs="Times New Roman"/>
-            <w:sz w:val="24"/>
-            <w:szCs w:val="24"/>
-            <w:lang w:eastAsia="en-US"/>
-          </w:rPr>
-          <w:t>https://wireframe.cc/pro/pp/d73d4a1fd596162</w:t>
-        </w:r>
-      </w:hyperlink>
-    </w:p>
-    <w:p>
-      <w:pPr>
-        <w:pStyle w:val="ListParagraph"/>
-        <w:spacing w:after="0" w:line="240" w:lineRule="auto"/>
-        <w:ind w:left="1728"/>
-        <w:rPr>
-          <w:rFonts w:ascii="Times New Roman" w:eastAsiaTheme="minorHAnsi" w:hAnsi="Times New Roman" w:cs="Times New Roman"/>
-          <w:sz w:val="24"/>
-          <w:szCs w:val="24"/>
-          <w:lang w:eastAsia="en-US"/>
-        </w:rPr>
-      </w:pPr>
-    </w:p>
-    <w:p>
-      <w:pPr>
-        <w:pStyle w:val="ListParagraph"/>
-        <w:spacing w:after="0" w:line="240" w:lineRule="auto"/>
-        <w:ind w:left="1728"/>
-        <w:rPr>
-          <w:rFonts w:ascii="Times New Roman" w:eastAsiaTheme="minorHAnsi" w:hAnsi="Times New Roman" w:cs="Times New Roman"/>
-          <w:sz w:val="24"/>
-          <w:szCs w:val="24"/>
-          <w:lang w:eastAsia="en-US"/>
-        </w:rPr>
-      </w:pPr>
-    </w:p>
-    <w:p>
-      <w:pPr>
-        <w:spacing w:after="0" w:line="240" w:lineRule="auto"/>
-        <w:ind w:left="720"/>
-        <w:rPr>
-          <w:rFonts w:ascii="Times New Roman" w:eastAsiaTheme="minorHAnsi" w:hAnsi="Times New Roman" w:cs="Times New Roman"/>
-          <w:sz w:val="24"/>
-          <w:szCs w:val="24"/>
-          <w:lang w:eastAsia="en-US"/>
-        </w:rPr>
-      </w:pPr>
-    </w:p>
-    <w:p>
-      <w:pPr>
-        <w:pStyle w:val="ListParagraph"/>
-        <w:numPr>
-          <w:ilvl w:val="1"/>
-          <w:numId w:val="5"/>
-        </w:numPr>
-        <w:spacing w:after="0" w:line="240" w:lineRule="auto"/>
-        <w:rPr>
-          <w:rFonts w:ascii="Times New Roman" w:eastAsiaTheme="minorHAnsi" w:hAnsi="Times New Roman" w:cs="Times New Roman"/>
-          <w:b/>
-          <w:bCs/>
-          <w:sz w:val="24"/>
-          <w:szCs w:val="24"/>
-          <w:lang w:eastAsia="en-US"/>
-        </w:rPr>
-      </w:pPr>
-      <w:r>
-        <w:rPr>
-          <w:rFonts w:ascii="Times New Roman" w:eastAsiaTheme="minorHAnsi" w:hAnsi="Times New Roman" w:cs="Times New Roman"/>
-          <w:b/>
-          <w:bCs/>
-          <w:sz w:val="24"/>
-          <w:szCs w:val="24"/>
-          <w:lang w:eastAsia="en-US"/>
-        </w:rPr>
-        <w:t>Architecture (Required)</w:t>
-      </w:r>
-    </w:p>
-    <w:p>
-      <w:pPr>
-        <w:pStyle w:val="ListParagraph"/>
-        <w:numPr>
-          <w:ilvl w:val="2"/>
-          <w:numId w:val="5"/>
-        </w:numPr>
-        <w:spacing w:after="0" w:line="240" w:lineRule="auto"/>
-        <w:rPr>
-          <w:rFonts w:ascii="Times New Roman" w:eastAsiaTheme="minorHAnsi" w:hAnsi="Times New Roman" w:cs="Times New Roman"/>
-          <w:sz w:val="24"/>
-          <w:szCs w:val="24"/>
-          <w:lang w:eastAsia="en-US"/>
-        </w:rPr>
-      </w:pPr>
-      <w:r>
-        <w:rPr>
-          <w:rFonts w:ascii="Times New Roman" w:eastAsiaTheme="minorHAnsi" w:hAnsi="Times New Roman" w:cs="Times New Roman"/>
-          <w:sz w:val="24"/>
-          <w:szCs w:val="24"/>
-          <w:lang w:eastAsia="en-US"/>
-        </w:rPr>
-        <w:t>Event-driven architecture</w:t>
-      </w:r>
-    </w:p>
-    <w:p>
-      <w:pPr>
-        <w:pStyle w:val="ListParagraph"/>
-        <w:numPr>
-          <w:ilvl w:val="3"/>
-          <w:numId w:val="5"/>
-        </w:numPr>
-        <w:spacing w:after="0" w:line="240" w:lineRule="auto"/>
-        <w:rPr>
-          <w:rFonts w:ascii="Times New Roman" w:eastAsiaTheme="minorHAnsi" w:hAnsi="Times New Roman" w:cs="Times New Roman"/>
-          <w:sz w:val="24"/>
-          <w:szCs w:val="24"/>
-          <w:lang w:eastAsia="en-US"/>
-        </w:rPr>
-      </w:pPr>
-      <w:r>
-        <w:rPr>
-          <w:rFonts w:ascii="Times New Roman" w:eastAsiaTheme="minorHAnsi" w:hAnsi="Times New Roman" w:cs="Times New Roman"/>
-          <w:sz w:val="24"/>
-          <w:szCs w:val="24"/>
-          <w:lang w:eastAsia="en-US"/>
-        </w:rPr>
-        <w:t xml:space="preserve">CentRes will implement an event-driven architecture </w:t>
-      </w:r>
-      <w:r>
-        <w:rPr>
-          <w:rFonts w:ascii="Times New Roman" w:eastAsiaTheme="minorHAnsi" w:hAnsi="Times New Roman" w:cs="Times New Roman"/>
-          <w:sz w:val="24"/>
-          <w:szCs w:val="24"/>
-          <w:lang w:eastAsia="en-US"/>
-        </w:rPr>
-        <w:t>that utilizes time       stamps for orders in and orders out.  The application will be built based on four layers.</w:t>
-      </w:r>
-      <w:r>
-        <w:rPr>
-          <w:rFonts w:ascii="Times New Roman" w:eastAsiaTheme="minorHAnsi" w:hAnsi="Times New Roman" w:cs="Times New Roman"/>
-          <w:sz w:val="24"/>
-          <w:szCs w:val="24"/>
-          <w:lang w:eastAsia="en-US"/>
-        </w:rPr>
-        <w:t xml:space="preserve">  </w:t>
-      </w:r>
-      <w:r>
-        <w:rPr>
-          <w:rFonts w:ascii="Times New Roman" w:eastAsiaTheme="minorHAnsi" w:hAnsi="Times New Roman" w:cs="Times New Roman"/>
-          <w:sz w:val="24"/>
-          <w:szCs w:val="24"/>
-          <w:lang w:eastAsia="en-US"/>
-        </w:rPr>
-        <w:t>Event Producer</w:t>
-      </w:r>
-      <w:r>
-        <w:rPr>
-          <w:rFonts w:ascii="Times New Roman" w:eastAsiaTheme="minorHAnsi" w:hAnsi="Times New Roman" w:cs="Times New Roman"/>
-          <w:sz w:val="24"/>
-          <w:szCs w:val="24"/>
-          <w:lang w:eastAsia="en-US"/>
-        </w:rPr>
-        <w:t xml:space="preserve"> will sense the event (server opening the order creation page).  Event channel will create a queue that handles events asynchronously and accepts the event (server placing order).  Event processing engine will be the logic of the event and will decide an appropriate action to the event (in this case, the notification will need to be sent).  Downstream event-driven activity will process the action of the event and trigger a notification of the order (notify line cook/chef/back of house).</w:t>
-      </w:r>
-    </w:p>
-    <w:p>
-      <w:pPr>
-        <w:pStyle w:val="ListParagraph"/>
-        <w:numPr>
-          <w:ilvl w:val="2"/>
-          <w:numId w:val="5"/>
-        </w:numPr>
-        <w:spacing w:after="0" w:line="240" w:lineRule="auto"/>
-        <w:rPr>
-          <w:rFonts w:ascii="Times New Roman" w:eastAsiaTheme="minorHAnsi" w:hAnsi="Times New Roman" w:cs="Times New Roman"/>
-          <w:sz w:val="24"/>
-          <w:szCs w:val="24"/>
-          <w:lang w:eastAsia="en-US"/>
-        </w:rPr>
-      </w:pPr>
-      <w:r>
-        <w:rPr>
-          <w:rFonts w:ascii="Times New Roman" w:eastAsiaTheme="minorHAnsi" w:hAnsi="Times New Roman" w:cs="Times New Roman"/>
-          <w:sz w:val="24"/>
-          <w:szCs w:val="24"/>
-          <w:lang w:eastAsia="en-US"/>
-        </w:rPr>
-        <w:t>Data-centric architecture</w:t>
-      </w:r>
-    </w:p>
-    <w:p>
-      <w:pPr>
-        <w:pStyle w:val="ListParagraph"/>
-        <w:numPr>
-          <w:ilvl w:val="3"/>
-          <w:numId w:val="5"/>
-        </w:numPr>
-        <w:spacing w:after="0" w:line="240" w:lineRule="auto"/>
-        <w:rPr>
-          <w:rFonts w:ascii="Times New Roman" w:eastAsiaTheme="minorHAnsi" w:hAnsi="Times New Roman" w:cs="Times New Roman"/>
-          <w:sz w:val="24"/>
-          <w:szCs w:val="24"/>
-          <w:lang w:eastAsia="en-US"/>
-        </w:rPr>
-      </w:pPr>
-      <w:r>
-        <w:rPr>
-          <w:rFonts w:ascii="Times New Roman" w:eastAsiaTheme="minorHAnsi" w:hAnsi="Times New Roman" w:cs="Times New Roman"/>
-          <w:sz w:val="24"/>
-          <w:szCs w:val="24"/>
-          <w:lang w:eastAsia="en-US"/>
-        </w:rPr>
-        <w:t xml:space="preserve">CentRes will also implement a database-centric architecture that will utilize a database to track menu items, prices, and inventory.  </w:t>
-      </w:r>
-    </w:p>
-    <w:p>
-      <w:pPr>
-        <w:pStyle w:val="ListParagraph"/>
-        <w:spacing w:after="0" w:line="240" w:lineRule="auto"/>
-        <w:ind w:left="1728"/>
-        <w:rPr>
-          <w:rFonts w:ascii="Times New Roman" w:eastAsiaTheme="minorHAnsi" w:hAnsi="Times New Roman" w:cs="Times New Roman"/>
-          <w:sz w:val="24"/>
-          <w:szCs w:val="24"/>
-          <w:lang w:eastAsia="en-US"/>
-        </w:rPr>
-      </w:pPr>
-    </w:p>
-    <w:p>
-      <w:pPr>
-        <w:pStyle w:val="ListParagraph"/>
-        <w:spacing w:after="0" w:line="240" w:lineRule="auto"/>
-        <w:ind w:left="1728"/>
-        <w:rPr>
-          <w:rFonts w:ascii="Times New Roman" w:eastAsiaTheme="minorHAnsi" w:hAnsi="Times New Roman" w:cs="Times New Roman"/>
-          <w:sz w:val="24"/>
-          <w:szCs w:val="24"/>
-          <w:lang w:eastAsia="en-US"/>
-        </w:rPr>
-      </w:pPr>
-    </w:p>
-    <w:p>
-      <w:pPr>
-        <w:pStyle w:val="ListParagraph"/>
-        <w:spacing w:after="0" w:line="240" w:lineRule="auto"/>
-        <w:ind w:left="1728"/>
-        <w:rPr>
-          <w:rFonts w:ascii="Times New Roman" w:eastAsiaTheme="minorHAnsi" w:hAnsi="Times New Roman" w:cs="Times New Roman"/>
-          <w:sz w:val="24"/>
-          <w:szCs w:val="24"/>
-          <w:lang w:eastAsia="en-US"/>
-        </w:rPr>
-      </w:pPr>
-    </w:p>
-    <w:p>
-      <w:pPr>
-        <w:pStyle w:val="ListParagraph"/>
-        <w:spacing w:after="0" w:line="240" w:lineRule="auto"/>
-        <w:ind w:left="1728"/>
-        <w:rPr>
-          <w:rFonts w:ascii="Times New Roman" w:eastAsiaTheme="minorHAnsi" w:hAnsi="Times New Roman" w:cs="Times New Roman"/>
-          <w:sz w:val="24"/>
-          <w:szCs w:val="24"/>
-          <w:lang w:eastAsia="en-US"/>
-        </w:rPr>
-      </w:pPr>
-    </w:p>
-    <w:p>
-      <w:pPr>
-        <w:spacing w:after="0" w:line="240" w:lineRule="auto"/>
-        <w:ind w:left="720"/>
-        <w:rPr>
-          <w:rFonts w:ascii="Times New Roman" w:eastAsiaTheme="minorHAnsi" w:hAnsi="Times New Roman" w:cs="Times New Roman"/>
-          <w:sz w:val="24"/>
-          <w:szCs w:val="24"/>
-          <w:lang w:eastAsia="en-US"/>
-        </w:rPr>
-      </w:pPr>
-    </w:p>
-    <w:p>
-      <w:pPr>
-        <w:pStyle w:val="ListParagraph"/>
-        <w:numPr>
-          <w:ilvl w:val="1"/>
-          <w:numId w:val="16"/>
-        </w:numPr>
-        <w:spacing w:after="0" w:line="240" w:lineRule="auto"/>
-        <w:rPr>
-          <w:rFonts w:ascii="Times New Roman" w:eastAsiaTheme="minorHAnsi" w:hAnsi="Times New Roman" w:cs="Times New Roman"/>
-          <w:b/>
-          <w:bCs/>
-          <w:sz w:val="24"/>
-          <w:szCs w:val="24"/>
-          <w:lang w:eastAsia="en-US"/>
-        </w:rPr>
-      </w:pPr>
-      <w:r>
-        <w:rPr>
-          <w:rFonts w:ascii="Times New Roman" w:eastAsiaTheme="minorHAnsi" w:hAnsi="Times New Roman" w:cs="Times New Roman"/>
-          <w:b/>
-          <w:bCs/>
-          <w:sz w:val="24"/>
-          <w:szCs w:val="24"/>
-          <w:lang w:eastAsia="en-US"/>
-        </w:rPr>
-        <w:t>Database (Required)</w:t>
-      </w:r>
-    </w:p>
-    <w:p>
-      <w:pPr>
-        <w:pStyle w:val="ListParagraph"/>
-        <w:numPr>
-          <w:ilvl w:val="2"/>
-          <w:numId w:val="16"/>
-        </w:numPr>
-        <w:spacing w:line="256" w:lineRule="auto"/>
+        <w:spacing w:after="0" w:line="240" w:lineRule="auto"/>
+        <w:ind w:left="1224"/>
+        <w:rPr>
+          <w:rFonts w:ascii="Times New Roman" w:eastAsiaTheme="minorHAnsi" w:hAnsi="Times New Roman" w:cs="Times New Roman"/>
+          <w:sz w:val="24"/>
+          <w:szCs w:val="24"/>
+          <w:lang w:eastAsia="en-US"/>
+        </w:rPr>
+      </w:pPr>
+    </w:p>
+    <w:p>
+      <w:pPr>
+        <w:keepNext/>
+        <w:spacing w:after="0" w:line="240" w:lineRule="auto"/>
+        <w:ind w:left="720" w:firstLine="720"/>
         <w:rPr>
           <w:rFonts w:ascii="Times New Roman" w:hAnsi="Times New Roman" w:cs="Times New Roman"/>
-          <w:sz w:val="24"/>
-          <w:szCs w:val="24"/>
-        </w:rPr>
-      </w:pPr>
-      <w:r>
-        <w:rPr>
-          <w:rFonts w:ascii="Times New Roman" w:eastAsiaTheme="minorHAnsi" w:hAnsi="Times New Roman" w:cs="Times New Roman"/>
-          <w:sz w:val="24"/>
-          <w:szCs w:val="24"/>
-          <w:lang w:eastAsia="en-US"/>
-        </w:rPr>
-        <w:t xml:space="preserve">CentRes </w:t>
-      </w:r>
+        </w:rPr>
+      </w:pPr>
       <w:r>
         <w:rPr>
           <w:rFonts w:ascii="Times New Roman" w:hAnsi="Times New Roman" w:cs="Times New Roman"/>
-          <w:sz w:val="24"/>
-          <w:szCs w:val="24"/>
-        </w:rPr>
-        <w:t>will be using a MySQL relational database to manage orders, and employee information</w:t>
-      </w:r>
-      <w:proofErr w:type="gramStart"/>
-      <w:r>
-        <w:rPr>
-          <w:rFonts w:ascii="Times New Roman" w:hAnsi="Times New Roman" w:cs="Times New Roman"/>
-          <w:sz w:val="24"/>
-          <w:szCs w:val="24"/>
-        </w:rPr>
-        <w:t xml:space="preserve">. </w:t>
-      </w:r>
-      <w:proofErr w:type="gramEnd"/>
-      <w:r>
-        <w:rPr>
-          <w:rFonts w:ascii="Times New Roman" w:hAnsi="Times New Roman" w:cs="Times New Roman"/>
-          <w:sz w:val="24"/>
-          <w:szCs w:val="24"/>
-        </w:rPr>
-        <w:t>MySQL can improve the efficiency of the database</w:t>
-      </w:r>
-      <w:proofErr w:type="gramStart"/>
-      <w:r>
-        <w:rPr>
-          <w:rFonts w:ascii="Times New Roman" w:hAnsi="Times New Roman" w:cs="Times New Roman"/>
-          <w:sz w:val="24"/>
-          <w:szCs w:val="24"/>
-        </w:rPr>
-        <w:t xml:space="preserve">. </w:t>
-      </w:r>
-      <w:proofErr w:type="gramEnd"/>
-      <w:r>
-        <w:rPr>
-          <w:rFonts w:ascii="Times New Roman" w:hAnsi="Times New Roman" w:cs="Times New Roman"/>
-          <w:sz w:val="24"/>
-          <w:szCs w:val="24"/>
-        </w:rPr>
-        <w:t>Additionally, it can streamline the productivity of the restaurant, so that workers or employees will put in their effort to ensure that the business achieves their target goal and improves the revenue base.</w:t>
-      </w:r>
-    </w:p>
-    <w:p>
-      <w:pPr>
-        <w:pStyle w:val="ListParagraph"/>
-        <w:numPr>
-          <w:ilvl w:val="2"/>
-          <w:numId w:val="16"/>
-        </w:numPr>
-        <w:spacing w:after="0" w:line="240" w:lineRule="auto"/>
-        <w:rPr>
-          <w:rFonts w:ascii="Times New Roman" w:eastAsiaTheme="minorHAnsi" w:hAnsi="Times New Roman" w:cs="Times New Roman"/>
-          <w:sz w:val="24"/>
-          <w:szCs w:val="24"/>
-          <w:lang w:eastAsia="en-US"/>
-        </w:rPr>
-      </w:pPr>
-      <w:r>
-        <w:rPr>
-          <w:rFonts w:ascii="Times New Roman" w:eastAsiaTheme="minorHAnsi" w:hAnsi="Times New Roman" w:cs="Times New Roman"/>
-          <w:sz w:val="24"/>
-          <w:szCs w:val="24"/>
-          <w:lang w:eastAsia="en-US"/>
-        </w:rPr>
-        <w:t>Entity Relationship Diagram</w:t>
-      </w:r>
-    </w:p>
-    <w:p>
-      <w:pPr>
-        <w:pStyle w:val="ListParagraph"/>
-        <w:spacing w:after="0" w:line="240" w:lineRule="auto"/>
-        <w:ind w:left="792"/>
-        <w:rPr>
-          <w:rFonts w:ascii="Times New Roman" w:eastAsiaTheme="minorHAnsi" w:hAnsi="Times New Roman" w:cs="Times New Roman"/>
-          <w:sz w:val="24"/>
-          <w:szCs w:val="24"/>
-          <w:lang w:eastAsia="en-US"/>
-        </w:rPr>
-      </w:pPr>
-    </w:p>
-    <w:p>
-      <w:pPr>
-        <w:pStyle w:val="ListParagraph"/>
-        <w:rPr>
-          <w:rFonts w:ascii="Times New Roman" w:eastAsiaTheme="minorHAnsi" w:hAnsi="Times New Roman" w:cs="Times New Roman"/>
-          <w:sz w:val="24"/>
-          <w:szCs w:val="24"/>
-          <w:lang w:eastAsia="en-US"/>
-        </w:rPr>
-      </w:pPr>
-      <w:r>
-        <w:rPr>
-          <w:rFonts w:ascii="Times New Roman" w:eastAsiaTheme="minorHAnsi" w:hAnsi="Times New Roman" w:cs="Times New Roman"/>
           <w:noProof/>
-          <w:sz w:val="24"/>
-          <w:szCs w:val="24"/>
-          <w:lang w:eastAsia="ja-JP"/>
-        </w:rPr>
-        <w:lastRenderedPageBreak/>
+          <w:lang w:eastAsia="en-US"/>
+        </w:rPr>
         <w:drawing>
-          <wp:inline distT="0" distB="0" distL="0" distR="0" wp14:anchorId="337173E7" wp14:editId="22783A0A">
-            <wp:extent cx="5943600" cy="3328035"/>
-            <wp:effectExtent l="0" t="0" r="0" b="5715"/>
-            <wp:docPr id="2" name="Picture 2" descr="Diagram&#10;&#10;Description automatically generated"/>
+          <wp:inline distT="0" distB="0" distL="0" distR="0" wp14:anchorId="5434F783" wp14:editId="7F6CD509">
+            <wp:extent cx="5429250" cy="3358478"/>
+            <wp:effectExtent l="0" t="0" r="0" b="0"/>
+            <wp:docPr id="5" name="Picture 5" descr="Graphical user interface&#10;&#10;Description automatically generated"/>
             <wp:cNvGraphicFramePr>
               <a:graphicFrameLocks xmlns:a="http://schemas.openxmlformats.org/drawingml/2006/main" noChangeAspect="1"/>
             </wp:cNvGraphicFramePr>
@@ -9806,13 +9639,13 @@
               <a:graphicData uri="http://schemas.openxmlformats.org/drawingml/2006/picture">
                 <pic:pic xmlns:pic="http://schemas.openxmlformats.org/drawingml/2006/picture">
                   <pic:nvPicPr>
-                    <pic:cNvPr id="0" name="Picture 2" descr="Diagram&#10;&#10;Description automatically generated"/>
+                    <pic:cNvPr id="0" name="Picture 5" descr="Graphical user interface&#10;&#10;Description automatically generated"/>
                     <pic:cNvPicPr>
                       <a:picLocks noChangeAspect="1" noChangeArrowheads="1"/>
                     </pic:cNvPicPr>
                   </pic:nvPicPr>
                   <pic:blipFill>
-                    <a:blip r:embed="rId10" cstate="print">
+                    <a:blip r:embed="rId9">
                       <a:extLst>
                         <a:ext uri="{28A0092B-C50C-407E-A947-70E740481C1C}">
                           <a14:useLocalDpi xmlns:a14="http://schemas.microsoft.com/office/drawing/2010/main" val="0"/>
@@ -9827,7 +9660,7 @@
                   <pic:spPr bwMode="auto">
                     <a:xfrm>
                       <a:off x="0" y="0"/>
-                      <a:ext cx="5943600" cy="3328035"/>
+                      <a:ext cx="5442461" cy="3366650"/>
                     </a:xfrm>
                     <a:prstGeom prst="rect">
                       <a:avLst/>
@@ -9846,6 +9679,72 @@
     </w:p>
     <w:p>
       <w:pPr>
+        <w:pStyle w:val="Caption"/>
+        <w:ind w:left="1584" w:firstLine="576"/>
+        <w:jc w:val="center"/>
+        <w:rPr>
+          <w:rFonts w:ascii="Times New Roman" w:hAnsi="Times New Roman" w:cs="Times New Roman"/>
+        </w:rPr>
+      </w:pPr>
+      <w:r>
+        <w:rPr>
+          <w:rFonts w:ascii="Times New Roman" w:hAnsi="Times New Roman" w:cs="Times New Roman"/>
+        </w:rPr>
+        <w:t xml:space="preserve">Figure </w:t>
+      </w:r>
+      <w:r>
+        <w:rPr>
+          <w:rFonts w:ascii="Times New Roman" w:hAnsi="Times New Roman" w:cs="Times New Roman"/>
+        </w:rPr>
+        <w:fldChar w:fldCharType="begin"/>
+      </w:r>
+      <w:r>
+        <w:rPr>
+          <w:rFonts w:ascii="Times New Roman" w:hAnsi="Times New Roman" w:cs="Times New Roman"/>
+        </w:rPr>
+        <w:instrText xml:space="preserve"> SEQ Figure \* ARABIC </w:instrText>
+      </w:r>
+      <w:r>
+        <w:rPr>
+          <w:rFonts w:ascii="Times New Roman" w:hAnsi="Times New Roman" w:cs="Times New Roman"/>
+        </w:rPr>
+        <w:fldChar w:fldCharType="separate"/>
+      </w:r>
+      <w:r>
+        <w:rPr>
+          <w:rFonts w:ascii="Times New Roman" w:hAnsi="Times New Roman" w:cs="Times New Roman"/>
+          <w:noProof/>
+        </w:rPr>
+        <w:t>1</w:t>
+      </w:r>
+      <w:r>
+        <w:rPr>
+          <w:rFonts w:ascii="Times New Roman" w:hAnsi="Times New Roman" w:cs="Times New Roman"/>
+          <w:noProof/>
+        </w:rPr>
+        <w:fldChar w:fldCharType="end"/>
+      </w:r>
+      <w:r>
+        <w:rPr>
+          <w:rFonts w:ascii="Times New Roman" w:hAnsi="Times New Roman" w:cs="Times New Roman"/>
+        </w:rPr>
+        <w:t>- Manager UI (Draft wireframe image)</w:t>
+      </w:r>
+    </w:p>
+    <w:p>
+      <w:pPr>
+        <w:spacing w:after="0" w:line="240" w:lineRule="auto"/>
+        <w:ind w:left="720"/>
+        <w:rPr>
+          <w:rFonts w:ascii="Times New Roman" w:eastAsiaTheme="minorHAnsi" w:hAnsi="Times New Roman" w:cs="Times New Roman"/>
+          <w:sz w:val="24"/>
+          <w:szCs w:val="24"/>
+          <w:lang w:eastAsia="en-US"/>
+        </w:rPr>
+      </w:pPr>
+    </w:p>
+    <w:p>
+      <w:pPr>
         <w:spacing w:after="0" w:line="240" w:lineRule="auto"/>
         <w:ind w:left="720"/>
         <w:rPr>
@@ -9882,7 +9781,7 @@
           <w:szCs w:val="24"/>
           <w:lang w:eastAsia="en-US"/>
         </w:rPr>
-        <w:t>Top-level Classes (Required)</w:t>
+        <w:t xml:space="preserve">Architecture </w:t>
       </w:r>
     </w:p>
     <w:p>
@@ -9907,7 +9806,7 @@
           <w:szCs w:val="24"/>
           <w:lang w:eastAsia="en-US"/>
         </w:rPr>
-        <w:t>Specifications</w:t>
+        <w:t>Event-driven architecture</w:t>
       </w:r>
     </w:p>
     <w:p>
@@ -9932,25 +9831,63 @@
           <w:szCs w:val="24"/>
           <w:lang w:eastAsia="en-US"/>
         </w:rPr>
-        <w:t>Main</w:t>
-      </w:r>
-      <w:r>
-        <w:rPr>
-          <w:rFonts w:ascii="Times New Roman" w:eastAsiaTheme="minorHAnsi" w:hAnsi="Times New Roman" w:cs="Times New Roman"/>
-          <w:sz w:val="24"/>
-          <w:szCs w:val="24"/>
-          <w:lang w:eastAsia="en-US"/>
-        </w:rPr>
-        <w:t>: In charge of login to access other classes</w:t>
-      </w:r>
-      <w:r>
-        <w:rPr>
-          <w:rFonts w:ascii="Times New Roman" w:eastAsiaTheme="minorHAnsi" w:hAnsi="Times New Roman" w:cs="Times New Roman"/>
-          <w:sz w:val="24"/>
-          <w:szCs w:val="24"/>
-          <w:lang w:eastAsia="en-US"/>
-        </w:rPr>
-        <w:t>.</w:t>
+        <w:t xml:space="preserve">CentRes will implement an event-driven architecture </w:t>
+      </w:r>
+      <w:r>
+        <w:rPr>
+          <w:rFonts w:ascii="Times New Roman" w:eastAsiaTheme="minorHAnsi" w:hAnsi="Times New Roman" w:cs="Times New Roman"/>
+          <w:sz w:val="24"/>
+          <w:szCs w:val="24"/>
+          <w:lang w:eastAsia="en-US"/>
+        </w:rPr>
+        <w:t>that utilizes time       stamps for orders in and orders out.  The application will be built based on four layers.</w:t>
+      </w:r>
+      <w:r>
+        <w:rPr>
+          <w:rFonts w:ascii="Times New Roman" w:eastAsiaTheme="minorHAnsi" w:hAnsi="Times New Roman" w:cs="Times New Roman"/>
+          <w:sz w:val="24"/>
+          <w:szCs w:val="24"/>
+          <w:lang w:eastAsia="en-US"/>
+        </w:rPr>
+        <w:t xml:space="preserve">  Event Producer will sense the event (server opening the order creation page).  Event channel will create a queue that handles events asynchronously and accepts the event (server placing order).  Event processing engine will be the logic of the event and will decide an appropriate action to the event (in this case, the notification will need to be sent).  Downstream event-driven activity will process the action of the event and trigger a notification of the order (notify line cook/chef/back of house).</w:t>
+      </w:r>
+    </w:p>
+    <w:p>
+      <w:pPr>
+        <w:pStyle w:val="ListParagraph"/>
+        <w:spacing w:after="0" w:line="240" w:lineRule="auto"/>
+        <w:ind w:left="1728"/>
+        <w:rPr>
+          <w:rFonts w:ascii="Times New Roman" w:eastAsiaTheme="minorHAnsi" w:hAnsi="Times New Roman" w:cs="Times New Roman"/>
+          <w:sz w:val="24"/>
+          <w:szCs w:val="24"/>
+          <w:lang w:eastAsia="en-US"/>
+        </w:rPr>
+      </w:pPr>
+    </w:p>
+    <w:p>
+      <w:pPr>
+        <w:pStyle w:val="ListParagraph"/>
+        <w:numPr>
+          <w:ilvl w:val="2"/>
+          <w:numId w:val="5"/>
+        </w:numPr>
+        <w:spacing w:after="0" w:line="240" w:lineRule="auto"/>
+        <w:rPr>
+          <w:rFonts w:ascii="Times New Roman" w:eastAsiaTheme="minorHAnsi" w:hAnsi="Times New Roman" w:cs="Times New Roman"/>
+          <w:sz w:val="24"/>
+          <w:szCs w:val="24"/>
+          <w:lang w:eastAsia="en-US"/>
+        </w:rPr>
+      </w:pPr>
+      <w:r>
+        <w:rPr>
+          <w:rFonts w:ascii="Times New Roman" w:eastAsiaTheme="minorHAnsi" w:hAnsi="Times New Roman" w:cs="Times New Roman"/>
+          <w:sz w:val="24"/>
+          <w:szCs w:val="24"/>
+          <w:lang w:eastAsia="en-US"/>
+        </w:rPr>
+        <w:t>Data-centric architecture</w:t>
       </w:r>
     </w:p>
     <w:p>
@@ -9975,54 +9912,355 @@
           <w:szCs w:val="24"/>
           <w:lang w:eastAsia="en-US"/>
         </w:rPr>
-        <w:t>Manager</w:t>
-      </w:r>
-      <w:r>
-        <w:rPr>
-          <w:rFonts w:ascii="Times New Roman" w:eastAsiaTheme="minorHAnsi" w:hAnsi="Times New Roman" w:cs="Times New Roman"/>
-          <w:sz w:val="24"/>
-          <w:szCs w:val="24"/>
-          <w:lang w:eastAsia="en-US"/>
-        </w:rPr>
-        <w:t xml:space="preserve">: The highest </w:t>
-      </w:r>
-      <w:r>
-        <w:rPr>
-          <w:rFonts w:ascii="Times New Roman" w:eastAsiaTheme="minorHAnsi" w:hAnsi="Times New Roman" w:cs="Times New Roman"/>
-          <w:sz w:val="24"/>
-          <w:szCs w:val="24"/>
-          <w:lang w:eastAsia="en-US"/>
-        </w:rPr>
-        <w:t>level that can manage the waiter and cook</w:t>
+        <w:t xml:space="preserve">CentRes will also implement a database-centric architecture that will utilize a database to track menu items, prices, and inventory.  </w:t>
+      </w:r>
+    </w:p>
+    <w:p>
+      <w:pPr>
+        <w:pStyle w:val="ListParagraph"/>
+        <w:spacing w:after="0" w:line="240" w:lineRule="auto"/>
+        <w:ind w:left="1728"/>
+        <w:rPr>
+          <w:rFonts w:ascii="Times New Roman" w:eastAsiaTheme="minorHAnsi" w:hAnsi="Times New Roman" w:cs="Times New Roman"/>
+          <w:sz w:val="24"/>
+          <w:szCs w:val="24"/>
+          <w:lang w:eastAsia="en-US"/>
+        </w:rPr>
+      </w:pPr>
+    </w:p>
+    <w:p>
+      <w:pPr>
+        <w:pStyle w:val="ListParagraph"/>
+        <w:spacing w:after="0" w:line="240" w:lineRule="auto"/>
+        <w:ind w:left="1728"/>
+        <w:rPr>
+          <w:rFonts w:ascii="Times New Roman" w:eastAsiaTheme="minorHAnsi" w:hAnsi="Times New Roman" w:cs="Times New Roman"/>
+          <w:sz w:val="24"/>
+          <w:szCs w:val="24"/>
+          <w:lang w:eastAsia="en-US"/>
+        </w:rPr>
+      </w:pPr>
+    </w:p>
+    <w:p>
+      <w:pPr>
+        <w:pStyle w:val="ListParagraph"/>
+        <w:spacing w:after="0" w:line="240" w:lineRule="auto"/>
+        <w:ind w:left="1728"/>
+        <w:rPr>
+          <w:rFonts w:ascii="Times New Roman" w:eastAsiaTheme="minorHAnsi" w:hAnsi="Times New Roman" w:cs="Times New Roman"/>
+          <w:sz w:val="24"/>
+          <w:szCs w:val="24"/>
+          <w:lang w:eastAsia="en-US"/>
+        </w:rPr>
+      </w:pPr>
+    </w:p>
+    <w:p>
+      <w:pPr>
+        <w:pStyle w:val="ListParagraph"/>
+        <w:numPr>
+          <w:ilvl w:val="1"/>
+          <w:numId w:val="16"/>
+        </w:numPr>
+        <w:spacing w:after="0" w:line="240" w:lineRule="auto"/>
+        <w:rPr>
+          <w:rFonts w:ascii="Times New Roman" w:eastAsiaTheme="minorHAnsi" w:hAnsi="Times New Roman" w:cs="Times New Roman"/>
+          <w:b/>
+          <w:bCs/>
+          <w:sz w:val="24"/>
+          <w:szCs w:val="24"/>
+          <w:lang w:eastAsia="en-US"/>
+        </w:rPr>
+      </w:pPr>
+      <w:r>
+        <w:rPr>
+          <w:rFonts w:ascii="Times New Roman" w:eastAsiaTheme="minorHAnsi" w:hAnsi="Times New Roman" w:cs="Times New Roman"/>
+          <w:b/>
+          <w:bCs/>
+          <w:sz w:val="24"/>
+          <w:szCs w:val="24"/>
+          <w:lang w:eastAsia="en-US"/>
+        </w:rPr>
+        <w:t xml:space="preserve">Database </w:t>
+      </w:r>
+    </w:p>
+    <w:p>
+      <w:pPr>
+        <w:pStyle w:val="ListParagraph"/>
+        <w:numPr>
+          <w:ilvl w:val="2"/>
+          <w:numId w:val="16"/>
+        </w:numPr>
+        <w:spacing w:line="256" w:lineRule="auto"/>
+        <w:rPr>
+          <w:rFonts w:ascii="Times New Roman" w:hAnsi="Times New Roman" w:cs="Times New Roman"/>
+          <w:sz w:val="24"/>
+          <w:szCs w:val="24"/>
+        </w:rPr>
+      </w:pPr>
+      <w:r>
+        <w:rPr>
+          <w:rFonts w:ascii="Times New Roman" w:eastAsiaTheme="minorHAnsi" w:hAnsi="Times New Roman" w:cs="Times New Roman"/>
+          <w:sz w:val="24"/>
+          <w:szCs w:val="24"/>
+          <w:lang w:eastAsia="en-US"/>
+        </w:rPr>
+        <w:t xml:space="preserve">CentRes </w:t>
+      </w:r>
+      <w:r>
+        <w:rPr>
+          <w:rFonts w:ascii="Times New Roman" w:hAnsi="Times New Roman" w:cs="Times New Roman"/>
+          <w:sz w:val="24"/>
+          <w:szCs w:val="24"/>
+        </w:rPr>
+        <w:t>will be using a MySQL relational database to manage orders, and employee information</w:t>
       </w:r>
       <w:proofErr w:type="gramStart"/>
       <w:r>
         <w:rPr>
-          <w:rFonts w:ascii="Times New Roman" w:eastAsiaTheme="minorHAnsi" w:hAnsi="Times New Roman" w:cs="Times New Roman"/>
-          <w:sz w:val="24"/>
-          <w:szCs w:val="24"/>
-          <w:lang w:eastAsia="en-US"/>
+          <w:rFonts w:ascii="Times New Roman" w:hAnsi="Times New Roman" w:cs="Times New Roman"/>
+          <w:sz w:val="24"/>
+          <w:szCs w:val="24"/>
         </w:rPr>
         <w:t xml:space="preserve">. </w:t>
       </w:r>
       <w:proofErr w:type="gramEnd"/>
       <w:r>
         <w:rPr>
-          <w:rFonts w:ascii="Times New Roman" w:eastAsiaTheme="minorHAnsi" w:hAnsi="Times New Roman" w:cs="Times New Roman"/>
-          <w:sz w:val="24"/>
-          <w:szCs w:val="24"/>
-          <w:lang w:eastAsia="en-US"/>
-        </w:rPr>
-        <w:t>Manager can use all the provided functions that waiter and cook have as well</w:t>
-      </w:r>
-      <w:r>
-        <w:rPr>
-          <w:rFonts w:ascii="Times New Roman" w:eastAsiaTheme="minorHAnsi" w:hAnsi="Times New Roman" w:cs="Times New Roman"/>
-          <w:sz w:val="24"/>
-          <w:szCs w:val="24"/>
-          <w:lang w:eastAsia="en-US"/>
+          <w:rFonts w:ascii="Times New Roman" w:hAnsi="Times New Roman" w:cs="Times New Roman"/>
+          <w:sz w:val="24"/>
+          <w:szCs w:val="24"/>
+        </w:rPr>
+        <w:t>MySQL can improve the efficiency of the database</w:t>
+      </w:r>
+      <w:proofErr w:type="gramStart"/>
+      <w:r>
+        <w:rPr>
+          <w:rFonts w:ascii="Times New Roman" w:hAnsi="Times New Roman" w:cs="Times New Roman"/>
+          <w:sz w:val="24"/>
+          <w:szCs w:val="24"/>
         </w:rPr>
         <w:t xml:space="preserve">. </w:t>
+      </w:r>
+      <w:proofErr w:type="gramEnd"/>
+      <w:r>
+        <w:rPr>
+          <w:rFonts w:ascii="Times New Roman" w:hAnsi="Times New Roman" w:cs="Times New Roman"/>
+          <w:sz w:val="24"/>
+          <w:szCs w:val="24"/>
+        </w:rPr>
+        <w:t>Additionally, it can streamline the productivity of the restaurant, so that workers or employees will put in their effort to ensure that the business achieves their target goal and improves the revenue base.</w:t>
+      </w:r>
+    </w:p>
+    <w:p>
+      <w:pPr>
+        <w:pStyle w:val="ListParagraph"/>
+        <w:numPr>
+          <w:ilvl w:val="2"/>
+          <w:numId w:val="16"/>
+        </w:numPr>
+        <w:spacing w:after="0" w:line="240" w:lineRule="auto"/>
+        <w:rPr>
+          <w:rFonts w:ascii="Times New Roman" w:eastAsiaTheme="minorHAnsi" w:hAnsi="Times New Roman" w:cs="Times New Roman"/>
+          <w:sz w:val="24"/>
+          <w:szCs w:val="24"/>
+          <w:lang w:eastAsia="en-US"/>
+        </w:rPr>
+      </w:pPr>
+      <w:r>
+        <w:rPr>
+          <w:rFonts w:ascii="Times New Roman" w:eastAsiaTheme="minorHAnsi" w:hAnsi="Times New Roman" w:cs="Times New Roman"/>
+          <w:sz w:val="24"/>
+          <w:szCs w:val="24"/>
+          <w:lang w:eastAsia="en-US"/>
+        </w:rPr>
+        <w:t>Entity Relationship Diagram</w:t>
+      </w:r>
+    </w:p>
+    <w:p>
+      <w:pPr>
+        <w:pStyle w:val="ListParagraph"/>
+        <w:spacing w:after="0" w:line="240" w:lineRule="auto"/>
+        <w:ind w:left="792"/>
+        <w:rPr>
+          <w:rFonts w:ascii="Times New Roman" w:eastAsiaTheme="minorHAnsi" w:hAnsi="Times New Roman" w:cs="Times New Roman"/>
+          <w:sz w:val="24"/>
+          <w:szCs w:val="24"/>
+          <w:lang w:eastAsia="en-US"/>
+        </w:rPr>
+      </w:pPr>
+    </w:p>
+    <w:p>
+      <w:pPr>
+        <w:pStyle w:val="ListParagraph"/>
+        <w:ind w:firstLine="720"/>
+        <w:rPr>
+          <w:rFonts w:ascii="Times New Roman" w:eastAsiaTheme="minorHAnsi" w:hAnsi="Times New Roman" w:cs="Times New Roman"/>
+          <w:sz w:val="24"/>
+          <w:szCs w:val="24"/>
+          <w:lang w:eastAsia="en-US"/>
+        </w:rPr>
+      </w:pPr>
+      <w:r>
+        <w:rPr>
+          <w:rFonts w:ascii="Times New Roman" w:eastAsiaTheme="minorHAnsi" w:hAnsi="Times New Roman" w:cs="Times New Roman"/>
+          <w:noProof/>
+          <w:sz w:val="24"/>
+          <w:szCs w:val="24"/>
+          <w:lang w:eastAsia="ja-JP"/>
+        </w:rPr>
+        <w:drawing>
+          <wp:inline distT="0" distB="0" distL="0" distR="0" wp14:anchorId="337173E7" wp14:editId="6C80F8C5">
+            <wp:extent cx="5739130" cy="3257550"/>
+            <wp:effectExtent l="0" t="0" r="0" b="0"/>
+            <wp:docPr id="2" name="Picture 2" descr="Diagram&#10;&#10;Description automatically generated"/>
+            <wp:cNvGraphicFramePr>
+              <a:graphicFrameLocks xmlns:a="http://schemas.openxmlformats.org/drawingml/2006/main" noChangeAspect="1"/>
+            </wp:cNvGraphicFramePr>
+            <a:graphic xmlns:a="http://schemas.openxmlformats.org/drawingml/2006/main">
+              <a:graphicData uri="http://schemas.openxmlformats.org/drawingml/2006/picture">
+                <pic:pic xmlns:pic="http://schemas.openxmlformats.org/drawingml/2006/picture">
+                  <pic:nvPicPr>
+                    <pic:cNvPr id="0" name="Picture 2" descr="Diagram&#10;&#10;Description automatically generated"/>
+                    <pic:cNvPicPr>
+                      <a:picLocks noChangeAspect="1" noChangeArrowheads="1"/>
+                    </pic:cNvPicPr>
+                  </pic:nvPicPr>
+                  <pic:blipFill rotWithShape="1">
+                    <a:blip r:embed="rId10" cstate="print">
+                      <a:extLst>
+                        <a:ext uri="{28A0092B-C50C-407E-A947-70E740481C1C}">
+                          <a14:useLocalDpi xmlns:a14="http://schemas.microsoft.com/office/drawing/2010/main" val="0"/>
+                        </a:ext>
+                      </a:extLst>
+                    </a:blip>
+                    <a:srcRect t="1" b="-2555"/>
+                    <a:stretch/>
+                  </pic:blipFill>
+                  <pic:spPr bwMode="auto">
+                    <a:xfrm>
+                      <a:off x="0" y="0"/>
+                      <a:ext cx="5744181" cy="3260417"/>
+                    </a:xfrm>
+                    <a:prstGeom prst="rect">
+                      <a:avLst/>
+                    </a:prstGeom>
+                    <a:noFill/>
+                    <a:ln>
+                      <a:noFill/>
+                    </a:ln>
+                    <a:extLst>
+                      <a:ext uri="{53640926-AAD7-44D8-BBD7-CCE9431645EC}">
+                        <a14:shadowObscured xmlns:a14="http://schemas.microsoft.com/office/drawing/2010/main"/>
+                      </a:ext>
+                    </a:extLst>
+                  </pic:spPr>
+                </pic:pic>
+              </a:graphicData>
+            </a:graphic>
+          </wp:inline>
+        </w:drawing>
+      </w:r>
+    </w:p>
+    <w:p>
+      <w:pPr>
+        <w:pStyle w:val="Caption"/>
+        <w:ind w:left="3600" w:firstLine="720"/>
+        <w:rPr>
+          <w:rFonts w:ascii="Times New Roman" w:eastAsiaTheme="minorHAnsi" w:hAnsi="Times New Roman" w:cs="Times New Roman"/>
+          <w:sz w:val="24"/>
+          <w:szCs w:val="24"/>
+          <w:lang w:eastAsia="en-US"/>
+        </w:rPr>
+      </w:pPr>
+      <w:r>
+        <w:rPr>
+          <w:rFonts w:ascii="Times New Roman" w:hAnsi="Times New Roman" w:cs="Times New Roman"/>
+        </w:rPr>
+        <w:t xml:space="preserve">Figure </w:t>
+      </w:r>
+      <w:r>
+        <w:rPr>
+          <w:rFonts w:ascii="Times New Roman" w:hAnsi="Times New Roman" w:cs="Times New Roman"/>
+        </w:rPr>
+        <w:t>2</w:t>
+      </w:r>
+      <w:r>
+        <w:rPr>
+          <w:rFonts w:ascii="Times New Roman" w:hAnsi="Times New Roman" w:cs="Times New Roman"/>
+        </w:rPr>
+        <w:t xml:space="preserve">- </w:t>
+      </w:r>
+      <w:r>
+        <w:rPr>
+          <w:rFonts w:ascii="Times New Roman" w:hAnsi="Times New Roman" w:cs="Times New Roman"/>
+        </w:rPr>
+        <w:t xml:space="preserve">Entity Relationship Diagram </w:t>
+      </w:r>
+      <w:r>
+        <w:rPr>
+          <w:rFonts w:ascii="Times New Roman" w:hAnsi="Times New Roman" w:cs="Times New Roman"/>
+        </w:rPr>
+        <w:t>(Draft</w:t>
+      </w:r>
+      <w:r>
+        <w:rPr>
+          <w:rFonts w:ascii="Times New Roman" w:hAnsi="Times New Roman" w:cs="Times New Roman"/>
+        </w:rPr>
+        <w:t>)</w:t>
+      </w:r>
+    </w:p>
+    <w:p>
+      <w:pPr>
+        <w:pStyle w:val="ListParagraph"/>
+        <w:numPr>
+          <w:ilvl w:val="1"/>
+          <w:numId w:val="5"/>
+        </w:numPr>
+        <w:spacing w:after="0" w:line="240" w:lineRule="auto"/>
+        <w:rPr>
+          <w:rFonts w:ascii="Times New Roman" w:eastAsiaTheme="minorHAnsi" w:hAnsi="Times New Roman" w:cs="Times New Roman"/>
+          <w:b/>
+          <w:bCs/>
+          <w:sz w:val="24"/>
+          <w:szCs w:val="24"/>
+          <w:lang w:eastAsia="en-US"/>
+        </w:rPr>
+      </w:pPr>
+      <w:r>
+        <w:rPr>
+          <w:rFonts w:ascii="Times New Roman" w:eastAsiaTheme="minorHAnsi" w:hAnsi="Times New Roman" w:cs="Times New Roman"/>
+          <w:b/>
+          <w:bCs/>
+          <w:sz w:val="24"/>
+          <w:szCs w:val="24"/>
+          <w:lang w:eastAsia="en-US"/>
+        </w:rPr>
+        <w:t xml:space="preserve">Top-level Classes </w:t>
+      </w:r>
+    </w:p>
+    <w:p>
+      <w:pPr>
+        <w:pStyle w:val="ListParagraph"/>
+        <w:numPr>
+          <w:ilvl w:val="2"/>
+          <w:numId w:val="5"/>
+        </w:numPr>
+        <w:spacing w:after="0" w:line="240" w:lineRule="auto"/>
+        <w:rPr>
+          <w:rFonts w:ascii="Times New Roman" w:eastAsiaTheme="minorHAnsi" w:hAnsi="Times New Roman" w:cs="Times New Roman"/>
+          <w:sz w:val="24"/>
+          <w:szCs w:val="24"/>
+          <w:lang w:eastAsia="en-US"/>
+        </w:rPr>
+      </w:pPr>
+      <w:r>
+        <w:rPr>
+          <w:rFonts w:ascii="Times New Roman" w:eastAsiaTheme="minorHAnsi" w:hAnsi="Times New Roman" w:cs="Times New Roman"/>
+          <w:sz w:val="24"/>
+          <w:szCs w:val="24"/>
+          <w:lang w:eastAsia="en-US"/>
+        </w:rPr>
+        <w:t>Specifications</w:t>
       </w:r>
     </w:p>
     <w:p>
@@ -10047,108 +10285,25 @@
           <w:szCs w:val="24"/>
           <w:lang w:eastAsia="en-US"/>
         </w:rPr>
-        <w:t>Waiter</w:t>
-      </w:r>
-      <w:r>
-        <w:rPr>
-          <w:rFonts w:ascii="Times New Roman" w:eastAsiaTheme="minorHAnsi" w:hAnsi="Times New Roman" w:cs="Times New Roman"/>
-          <w:sz w:val="24"/>
-          <w:szCs w:val="24"/>
-          <w:lang w:eastAsia="en-US"/>
-        </w:rPr>
-        <w:t>:</w:t>
-      </w:r>
-      <w:r>
-        <w:rPr>
-          <w:rFonts w:ascii="Times New Roman" w:eastAsiaTheme="minorHAnsi" w:hAnsi="Times New Roman" w:cs="Times New Roman"/>
-          <w:sz w:val="24"/>
-          <w:szCs w:val="24"/>
-          <w:lang w:eastAsia="en-US"/>
-        </w:rPr>
-        <w:t xml:space="preserve"> Waiter has the second highest </w:t>
-      </w:r>
-      <w:proofErr w:type="gramStart"/>
-      <w:r>
-        <w:rPr>
-          <w:rFonts w:ascii="Times New Roman" w:eastAsiaTheme="minorHAnsi" w:hAnsi="Times New Roman" w:cs="Times New Roman"/>
-          <w:sz w:val="24"/>
-          <w:szCs w:val="24"/>
-          <w:lang w:eastAsia="en-US"/>
-        </w:rPr>
-        <w:t>amount</w:t>
-      </w:r>
-      <w:proofErr w:type="gramEnd"/>
-      <w:r>
-        <w:rPr>
-          <w:rFonts w:ascii="Times New Roman" w:eastAsiaTheme="minorHAnsi" w:hAnsi="Times New Roman" w:cs="Times New Roman"/>
-          <w:sz w:val="24"/>
-          <w:szCs w:val="24"/>
-          <w:lang w:eastAsia="en-US"/>
-        </w:rPr>
-        <w:t xml:space="preserve"> of functions</w:t>
-      </w:r>
-      <w:r>
-        <w:rPr>
-          <w:rFonts w:ascii="Times New Roman" w:eastAsiaTheme="minorHAnsi" w:hAnsi="Times New Roman" w:cs="Times New Roman"/>
-          <w:sz w:val="24"/>
-          <w:szCs w:val="24"/>
-          <w:lang w:eastAsia="en-US"/>
-        </w:rPr>
-        <w:t xml:space="preserve"> along</w:t>
-      </w:r>
-      <w:r>
-        <w:rPr>
-          <w:rFonts w:ascii="Times New Roman" w:eastAsiaTheme="minorHAnsi" w:hAnsi="Times New Roman" w:cs="Times New Roman"/>
-          <w:sz w:val="24"/>
-          <w:szCs w:val="24"/>
-          <w:lang w:eastAsia="en-US"/>
-        </w:rPr>
-        <w:t xml:space="preserve"> with the ability to edit the table class.</w:t>
-      </w:r>
-      <w:r>
-        <w:rPr>
-          <w:rFonts w:ascii="Times New Roman" w:eastAsiaTheme="minorHAnsi" w:hAnsi="Times New Roman" w:cs="Times New Roman"/>
-          <w:sz w:val="24"/>
-          <w:szCs w:val="24"/>
-          <w:lang w:eastAsia="en-US"/>
-        </w:rPr>
-        <w:t xml:space="preserve"> The waiter class can</w:t>
-      </w:r>
-      <w:r>
-        <w:rPr>
-          <w:rFonts w:ascii="Times New Roman" w:eastAsiaTheme="minorHAnsi" w:hAnsi="Times New Roman" w:cs="Times New Roman"/>
-          <w:sz w:val="24"/>
-          <w:szCs w:val="24"/>
-          <w:lang w:eastAsia="en-US"/>
-        </w:rPr>
-        <w:t xml:space="preserve"> view the menu,</w:t>
-      </w:r>
-      <w:r>
-        <w:rPr>
-          <w:rFonts w:ascii="Times New Roman" w:eastAsiaTheme="minorHAnsi" w:hAnsi="Times New Roman" w:cs="Times New Roman"/>
-          <w:sz w:val="24"/>
-          <w:szCs w:val="24"/>
-          <w:lang w:eastAsia="en-US"/>
-        </w:rPr>
-        <w:t xml:space="preserve"> edit orders, view orders, place orders,</w:t>
-      </w:r>
-      <w:r>
-        <w:rPr>
-          <w:rFonts w:ascii="Times New Roman" w:eastAsiaTheme="minorHAnsi" w:hAnsi="Times New Roman" w:cs="Times New Roman"/>
-          <w:sz w:val="24"/>
-          <w:szCs w:val="24"/>
-          <w:lang w:eastAsia="en-US"/>
-        </w:rPr>
-        <w:t xml:space="preserve"> show order times</w:t>
-      </w:r>
-      <w:r>
-        <w:rPr>
-          <w:rFonts w:ascii="Times New Roman" w:eastAsiaTheme="minorHAnsi" w:hAnsi="Times New Roman" w:cs="Times New Roman"/>
-          <w:sz w:val="24"/>
-          <w:szCs w:val="24"/>
-          <w:lang w:eastAsia="en-US"/>
-        </w:rPr>
-        <w:t xml:space="preserve"> it can also print an itemized bill of the orders.</w:t>
+        <w:t>Main</w:t>
+      </w:r>
+      <w:r>
+        <w:rPr>
+          <w:rFonts w:ascii="Times New Roman" w:eastAsiaTheme="minorHAnsi" w:hAnsi="Times New Roman" w:cs="Times New Roman"/>
+          <w:sz w:val="24"/>
+          <w:szCs w:val="24"/>
+          <w:lang w:eastAsia="en-US"/>
+        </w:rPr>
+        <w:t>: In charge of login to access other classes</w:t>
+      </w:r>
+      <w:r>
+        <w:rPr>
+          <w:rFonts w:ascii="Times New Roman" w:eastAsiaTheme="minorHAnsi" w:hAnsi="Times New Roman" w:cs="Times New Roman"/>
+          <w:sz w:val="24"/>
+          <w:szCs w:val="24"/>
+          <w:lang w:eastAsia="en-US"/>
+        </w:rPr>
+        <w:t>.</w:t>
       </w:r>
     </w:p>
     <w:p>
@@ -10173,65 +10328,52 @@
           <w:szCs w:val="24"/>
           <w:lang w:eastAsia="en-US"/>
         </w:rPr>
-        <w:t>Cook</w:t>
-      </w:r>
-      <w:r>
-        <w:rPr>
-          <w:rFonts w:ascii="Times New Roman" w:eastAsiaTheme="minorHAnsi" w:hAnsi="Times New Roman" w:cs="Times New Roman"/>
-          <w:sz w:val="24"/>
-          <w:szCs w:val="24"/>
-          <w:lang w:eastAsia="en-US"/>
-        </w:rPr>
-        <w:t>:</w:t>
-      </w:r>
-      <w:r>
-        <w:rPr>
-          <w:rFonts w:ascii="Times New Roman" w:eastAsiaTheme="minorHAnsi" w:hAnsi="Times New Roman" w:cs="Times New Roman"/>
-          <w:sz w:val="24"/>
-          <w:szCs w:val="24"/>
-          <w:lang w:eastAsia="en-US"/>
-        </w:rPr>
-        <w:t xml:space="preserve"> The cook has the lowest </w:t>
-      </w:r>
-      <w:proofErr w:type="gramStart"/>
-      <w:r>
-        <w:rPr>
-          <w:rFonts w:ascii="Times New Roman" w:eastAsiaTheme="minorHAnsi" w:hAnsi="Times New Roman" w:cs="Times New Roman"/>
-          <w:sz w:val="24"/>
-          <w:szCs w:val="24"/>
-          <w:lang w:eastAsia="en-US"/>
-        </w:rPr>
-        <w:t>amount</w:t>
-      </w:r>
-      <w:proofErr w:type="gramEnd"/>
-      <w:r>
-        <w:rPr>
-          <w:rFonts w:ascii="Times New Roman" w:eastAsiaTheme="minorHAnsi" w:hAnsi="Times New Roman" w:cs="Times New Roman"/>
-          <w:sz w:val="24"/>
-          <w:szCs w:val="24"/>
-          <w:lang w:eastAsia="en-US"/>
-        </w:rPr>
-        <w:t xml:space="preserve"> of functions provided. The cook </w:t>
-      </w:r>
-      <w:proofErr w:type="gramStart"/>
-      <w:r>
-        <w:rPr>
-          <w:rFonts w:ascii="Times New Roman" w:eastAsiaTheme="minorHAnsi" w:hAnsi="Times New Roman" w:cs="Times New Roman"/>
-          <w:sz w:val="24"/>
-          <w:szCs w:val="24"/>
-          <w:lang w:eastAsia="en-US"/>
-        </w:rPr>
-        <w:t>is able to</w:t>
-      </w:r>
-      <w:proofErr w:type="gramEnd"/>
-      <w:r>
-        <w:rPr>
-          <w:rFonts w:ascii="Times New Roman" w:eastAsiaTheme="minorHAnsi" w:hAnsi="Times New Roman" w:cs="Times New Roman"/>
-          <w:sz w:val="24"/>
-          <w:szCs w:val="24"/>
-          <w:lang w:eastAsia="en-US"/>
-        </w:rPr>
-        <w:t xml:space="preserve"> view orders, edit orders, mark orders as ready, and view the menu.</w:t>
+        <w:t>Manager</w:t>
+      </w:r>
+      <w:r>
+        <w:rPr>
+          <w:rFonts w:ascii="Times New Roman" w:eastAsiaTheme="minorHAnsi" w:hAnsi="Times New Roman" w:cs="Times New Roman"/>
+          <w:sz w:val="24"/>
+          <w:szCs w:val="24"/>
+          <w:lang w:eastAsia="en-US"/>
+        </w:rPr>
+        <w:t xml:space="preserve">: The highest </w:t>
+      </w:r>
+      <w:r>
+        <w:rPr>
+          <w:rFonts w:ascii="Times New Roman" w:eastAsiaTheme="minorHAnsi" w:hAnsi="Times New Roman" w:cs="Times New Roman"/>
+          <w:sz w:val="24"/>
+          <w:szCs w:val="24"/>
+          <w:lang w:eastAsia="en-US"/>
+        </w:rPr>
+        <w:t>level that can manage the waiter and cook</w:t>
+      </w:r>
+      <w:r>
+        <w:rPr>
+          <w:rFonts w:ascii="Times New Roman" w:eastAsiaTheme="minorHAnsi" w:hAnsi="Times New Roman" w:cs="Times New Roman"/>
+          <w:sz w:val="24"/>
+          <w:szCs w:val="24"/>
+          <w:lang w:eastAsia="en-US"/>
+        </w:rPr>
+        <w:t xml:space="preserve">.  </w:t>
+      </w:r>
+      <w:r>
+        <w:rPr>
+          <w:rFonts w:ascii="Times New Roman" w:eastAsiaTheme="minorHAnsi" w:hAnsi="Times New Roman" w:cs="Times New Roman"/>
+          <w:sz w:val="24"/>
+          <w:szCs w:val="24"/>
+          <w:lang w:eastAsia="en-US"/>
+        </w:rPr>
+        <w:t>Manager can use all the provided functions that waiter and cook have as well</w:t>
+      </w:r>
+      <w:r>
+        <w:rPr>
+          <w:rFonts w:ascii="Times New Roman" w:eastAsiaTheme="minorHAnsi" w:hAnsi="Times New Roman" w:cs="Times New Roman"/>
+          <w:sz w:val="24"/>
+          <w:szCs w:val="24"/>
+          <w:lang w:eastAsia="en-US"/>
+        </w:rPr>
+        <w:t xml:space="preserve">. </w:t>
       </w:r>
     </w:p>
     <w:p>
@@ -10256,125 +10398,122 @@
           <w:szCs w:val="24"/>
           <w:lang w:eastAsia="en-US"/>
         </w:rPr>
-        <w:t xml:space="preserve">Tables: </w:t>
-      </w:r>
-      <w:r>
-        <w:rPr>
-          <w:rFonts w:ascii="Times New Roman" w:eastAsiaTheme="minorHAnsi" w:hAnsi="Times New Roman" w:cs="Times New Roman"/>
-          <w:sz w:val="24"/>
-          <w:szCs w:val="24"/>
-          <w:lang w:eastAsia="en-US"/>
-        </w:rPr>
-        <w:t xml:space="preserve">Tables class </w:t>
-      </w:r>
-      <w:proofErr w:type="gramStart"/>
-      <w:r>
-        <w:rPr>
-          <w:rFonts w:ascii="Times New Roman" w:eastAsiaTheme="minorHAnsi" w:hAnsi="Times New Roman" w:cs="Times New Roman"/>
-          <w:sz w:val="24"/>
-          <w:szCs w:val="24"/>
-          <w:lang w:eastAsia="en-US"/>
-        </w:rPr>
-        <w:t>is able to</w:t>
-      </w:r>
-      <w:proofErr w:type="gramEnd"/>
-      <w:r>
-        <w:rPr>
-          <w:rFonts w:ascii="Times New Roman" w:eastAsiaTheme="minorHAnsi" w:hAnsi="Times New Roman" w:cs="Times New Roman"/>
-          <w:sz w:val="24"/>
-          <w:szCs w:val="24"/>
-          <w:lang w:eastAsia="en-US"/>
-        </w:rPr>
-        <w:t xml:space="preserve"> display the tables in the restaurant, mark tables as seated, and display what tables need to be cleaned. </w:t>
-      </w:r>
-      <w:r>
-        <w:rPr>
-          <w:rFonts w:ascii="Times New Roman" w:eastAsiaTheme="minorHAnsi" w:hAnsi="Times New Roman" w:cs="Times New Roman"/>
-          <w:sz w:val="24"/>
-          <w:szCs w:val="24"/>
-          <w:lang w:eastAsia="en-US"/>
-        </w:rPr>
-        <w:t xml:space="preserve">The table class doesn’t change any of the preexisting values but is in charge of displaying the variables in </w:t>
-      </w:r>
-      <w:r>
-        <w:rPr>
-          <w:rFonts w:ascii="Times New Roman" w:eastAsiaTheme="minorHAnsi" w:hAnsi="Times New Roman" w:cs="Times New Roman"/>
-          <w:sz w:val="24"/>
-          <w:szCs w:val="24"/>
-          <w:lang w:eastAsia="en-US"/>
-        </w:rPr>
-        <w:t>an</w:t>
-      </w:r>
-      <w:r>
-        <w:rPr>
-          <w:rFonts w:ascii="Times New Roman" w:eastAsiaTheme="minorHAnsi" w:hAnsi="Times New Roman" w:cs="Times New Roman"/>
-          <w:sz w:val="24"/>
-          <w:szCs w:val="24"/>
-          <w:lang w:eastAsia="en-US"/>
-        </w:rPr>
-        <w:t xml:space="preserve"> </w:t>
-      </w:r>
-      <w:proofErr w:type="gramStart"/>
-      <w:r>
-        <w:rPr>
-          <w:rFonts w:ascii="Times New Roman" w:eastAsiaTheme="minorHAnsi" w:hAnsi="Times New Roman" w:cs="Times New Roman"/>
-          <w:sz w:val="24"/>
-          <w:szCs w:val="24"/>
-          <w:lang w:eastAsia="en-US"/>
-        </w:rPr>
-        <w:t>easy to read</w:t>
-      </w:r>
-      <w:proofErr w:type="gramEnd"/>
-      <w:r>
-        <w:rPr>
-          <w:rFonts w:ascii="Times New Roman" w:eastAsiaTheme="minorHAnsi" w:hAnsi="Times New Roman" w:cs="Times New Roman"/>
-          <w:sz w:val="24"/>
-          <w:szCs w:val="24"/>
-          <w:lang w:eastAsia="en-US"/>
-        </w:rPr>
-        <w:t xml:space="preserve"> format</w:t>
-      </w:r>
-      <w:r>
-        <w:rPr>
-          <w:rFonts w:ascii="Times New Roman" w:eastAsiaTheme="minorHAnsi" w:hAnsi="Times New Roman" w:cs="Times New Roman"/>
-          <w:sz w:val="24"/>
-          <w:szCs w:val="24"/>
-          <w:lang w:eastAsia="en-US"/>
-        </w:rPr>
-        <w:t>.</w:t>
-      </w:r>
-    </w:p>
-    <w:p>
-      <w:pPr>
-        <w:pStyle w:val="ListParagraph"/>
-        <w:spacing w:after="0" w:line="240" w:lineRule="auto"/>
-        <w:ind w:left="1728"/>
-        <w:rPr>
-          <w:rFonts w:ascii="Times New Roman" w:eastAsiaTheme="minorHAnsi" w:hAnsi="Times New Roman" w:cs="Times New Roman"/>
-          <w:sz w:val="24"/>
-          <w:szCs w:val="24"/>
-          <w:lang w:eastAsia="en-US"/>
-        </w:rPr>
-      </w:pPr>
-    </w:p>
-    <w:p>
-      <w:pPr>
-        <w:pStyle w:val="ListParagraph"/>
-        <w:spacing w:after="0" w:line="240" w:lineRule="auto"/>
-        <w:ind w:left="1728"/>
-        <w:rPr>
-          <w:rFonts w:ascii="Times New Roman" w:eastAsiaTheme="minorHAnsi" w:hAnsi="Times New Roman" w:cs="Times New Roman"/>
-          <w:sz w:val="24"/>
-          <w:szCs w:val="24"/>
-          <w:lang w:eastAsia="en-US"/>
-        </w:rPr>
-      </w:pPr>
+        <w:t>Waiter</w:t>
+      </w:r>
+      <w:r>
+        <w:rPr>
+          <w:rFonts w:ascii="Times New Roman" w:eastAsiaTheme="minorHAnsi" w:hAnsi="Times New Roman" w:cs="Times New Roman"/>
+          <w:sz w:val="24"/>
+          <w:szCs w:val="24"/>
+          <w:lang w:eastAsia="en-US"/>
+        </w:rPr>
+        <w:t>:</w:t>
+      </w:r>
+      <w:r>
+        <w:rPr>
+          <w:rFonts w:ascii="Times New Roman" w:eastAsiaTheme="minorHAnsi" w:hAnsi="Times New Roman" w:cs="Times New Roman"/>
+          <w:sz w:val="24"/>
+          <w:szCs w:val="24"/>
+          <w:lang w:eastAsia="en-US"/>
+        </w:rPr>
+        <w:t xml:space="preserve"> Waiter has the second highest </w:t>
+      </w:r>
+      <w:r>
+        <w:rPr>
+          <w:rFonts w:ascii="Times New Roman" w:eastAsiaTheme="minorHAnsi" w:hAnsi="Times New Roman" w:cs="Times New Roman"/>
+          <w:sz w:val="24"/>
+          <w:szCs w:val="24"/>
+          <w:lang w:eastAsia="en-US"/>
+        </w:rPr>
+        <w:t>number</w:t>
+      </w:r>
+      <w:r>
+        <w:rPr>
+          <w:rFonts w:ascii="Times New Roman" w:eastAsiaTheme="minorHAnsi" w:hAnsi="Times New Roman" w:cs="Times New Roman"/>
+          <w:sz w:val="24"/>
+          <w:szCs w:val="24"/>
+          <w:lang w:eastAsia="en-US"/>
+        </w:rPr>
+        <w:t xml:space="preserve"> of functions</w:t>
+      </w:r>
+      <w:r>
+        <w:rPr>
+          <w:rFonts w:ascii="Times New Roman" w:eastAsiaTheme="minorHAnsi" w:hAnsi="Times New Roman" w:cs="Times New Roman"/>
+          <w:sz w:val="24"/>
+          <w:szCs w:val="24"/>
+          <w:lang w:eastAsia="en-US"/>
+        </w:rPr>
+        <w:t xml:space="preserve"> along</w:t>
+      </w:r>
+      <w:r>
+        <w:rPr>
+          <w:rFonts w:ascii="Times New Roman" w:eastAsiaTheme="minorHAnsi" w:hAnsi="Times New Roman" w:cs="Times New Roman"/>
+          <w:sz w:val="24"/>
+          <w:szCs w:val="24"/>
+          <w:lang w:eastAsia="en-US"/>
+        </w:rPr>
+        <w:t xml:space="preserve"> with the ability to edit the table class</w:t>
+      </w:r>
+      <w:r>
+        <w:rPr>
+          <w:rFonts w:ascii="Times New Roman" w:eastAsiaTheme="minorHAnsi" w:hAnsi="Times New Roman" w:cs="Times New Roman"/>
+          <w:sz w:val="24"/>
+          <w:szCs w:val="24"/>
+          <w:lang w:eastAsia="en-US"/>
+        </w:rPr>
+        <w:t xml:space="preserve">.  </w:t>
+      </w:r>
+      <w:r>
+        <w:rPr>
+          <w:rFonts w:ascii="Times New Roman" w:eastAsiaTheme="minorHAnsi" w:hAnsi="Times New Roman" w:cs="Times New Roman"/>
+          <w:sz w:val="24"/>
+          <w:szCs w:val="24"/>
+          <w:lang w:eastAsia="en-US"/>
+        </w:rPr>
+        <w:t>The waiter class can</w:t>
+      </w:r>
+      <w:r>
+        <w:rPr>
+          <w:rFonts w:ascii="Times New Roman" w:eastAsiaTheme="minorHAnsi" w:hAnsi="Times New Roman" w:cs="Times New Roman"/>
+          <w:sz w:val="24"/>
+          <w:szCs w:val="24"/>
+          <w:lang w:eastAsia="en-US"/>
+        </w:rPr>
+        <w:t xml:space="preserve"> view the menu,</w:t>
+      </w:r>
+      <w:r>
+        <w:rPr>
+          <w:rFonts w:ascii="Times New Roman" w:eastAsiaTheme="minorHAnsi" w:hAnsi="Times New Roman" w:cs="Times New Roman"/>
+          <w:sz w:val="24"/>
+          <w:szCs w:val="24"/>
+          <w:lang w:eastAsia="en-US"/>
+        </w:rPr>
+        <w:t xml:space="preserve"> edit orders, view orders, place orders,</w:t>
+      </w:r>
+      <w:r>
+        <w:rPr>
+          <w:rFonts w:ascii="Times New Roman" w:eastAsiaTheme="minorHAnsi" w:hAnsi="Times New Roman" w:cs="Times New Roman"/>
+          <w:sz w:val="24"/>
+          <w:szCs w:val="24"/>
+          <w:lang w:eastAsia="en-US"/>
+        </w:rPr>
+        <w:t xml:space="preserve"> show order times</w:t>
+      </w:r>
+      <w:r>
+        <w:rPr>
+          <w:rFonts w:ascii="Times New Roman" w:eastAsiaTheme="minorHAnsi" w:hAnsi="Times New Roman" w:cs="Times New Roman"/>
+          <w:sz w:val="24"/>
+          <w:szCs w:val="24"/>
+          <w:lang w:eastAsia="en-US"/>
+        </w:rPr>
+        <w:t xml:space="preserve"> it can also print an itemized bill of the orders.</w:t>
+      </w:r>
     </w:p>
     <w:p>
       <w:pPr>
         <w:pStyle w:val="ListParagraph"/>
         <w:numPr>
-          <w:ilvl w:val="2"/>
+          <w:ilvl w:val="3"/>
           <w:numId w:val="5"/>
         </w:numPr>
         <w:spacing w:after="0" w:line="240" w:lineRule="auto"/>
@@ -10393,20 +10532,292 @@
           <w:lang w:eastAsia="en-US"/>
         </w:rPr>
         <w:lastRenderedPageBreak/>
+        <w:t>Cook</w:t>
+      </w:r>
+      <w:r>
+        <w:rPr>
+          <w:rFonts w:ascii="Times New Roman" w:eastAsiaTheme="minorHAnsi" w:hAnsi="Times New Roman" w:cs="Times New Roman"/>
+          <w:sz w:val="24"/>
+          <w:szCs w:val="24"/>
+          <w:lang w:eastAsia="en-US"/>
+        </w:rPr>
+        <w:t>:</w:t>
+      </w:r>
+      <w:r>
+        <w:rPr>
+          <w:rFonts w:ascii="Times New Roman" w:eastAsiaTheme="minorHAnsi" w:hAnsi="Times New Roman" w:cs="Times New Roman"/>
+          <w:sz w:val="24"/>
+          <w:szCs w:val="24"/>
+          <w:lang w:eastAsia="en-US"/>
+        </w:rPr>
+        <w:t xml:space="preserve"> The cook has the lowest </w:t>
+      </w:r>
+      <w:r>
+        <w:rPr>
+          <w:rFonts w:ascii="Times New Roman" w:eastAsiaTheme="minorHAnsi" w:hAnsi="Times New Roman" w:cs="Times New Roman"/>
+          <w:sz w:val="24"/>
+          <w:szCs w:val="24"/>
+          <w:lang w:eastAsia="en-US"/>
+        </w:rPr>
+        <w:t>number</w:t>
+      </w:r>
+      <w:r>
+        <w:rPr>
+          <w:rFonts w:ascii="Times New Roman" w:eastAsiaTheme="minorHAnsi" w:hAnsi="Times New Roman" w:cs="Times New Roman"/>
+          <w:sz w:val="24"/>
+          <w:szCs w:val="24"/>
+          <w:lang w:eastAsia="en-US"/>
+        </w:rPr>
+        <w:t xml:space="preserve"> of functions provided</w:t>
+      </w:r>
+      <w:r>
+        <w:rPr>
+          <w:rFonts w:ascii="Times New Roman" w:eastAsiaTheme="minorHAnsi" w:hAnsi="Times New Roman" w:cs="Times New Roman"/>
+          <w:sz w:val="24"/>
+          <w:szCs w:val="24"/>
+          <w:lang w:eastAsia="en-US"/>
+        </w:rPr>
+        <w:t xml:space="preserve">.  </w:t>
+      </w:r>
+      <w:r>
+        <w:rPr>
+          <w:rFonts w:ascii="Times New Roman" w:eastAsiaTheme="minorHAnsi" w:hAnsi="Times New Roman" w:cs="Times New Roman"/>
+          <w:sz w:val="24"/>
+          <w:szCs w:val="24"/>
+          <w:lang w:eastAsia="en-US"/>
+        </w:rPr>
+        <w:t xml:space="preserve">The cook </w:t>
+      </w:r>
+      <w:r>
+        <w:rPr>
+          <w:rFonts w:ascii="Times New Roman" w:eastAsiaTheme="minorHAnsi" w:hAnsi="Times New Roman" w:cs="Times New Roman"/>
+          <w:sz w:val="24"/>
+          <w:szCs w:val="24"/>
+          <w:lang w:eastAsia="en-US"/>
+        </w:rPr>
+        <w:t>can</w:t>
+      </w:r>
+      <w:r>
+        <w:rPr>
+          <w:rFonts w:ascii="Times New Roman" w:eastAsiaTheme="minorHAnsi" w:hAnsi="Times New Roman" w:cs="Times New Roman"/>
+          <w:sz w:val="24"/>
+          <w:szCs w:val="24"/>
+          <w:lang w:eastAsia="en-US"/>
+        </w:rPr>
+        <w:t xml:space="preserve"> view orders, edit orders, mark orders as ready, and view the menu.</w:t>
+      </w:r>
+    </w:p>
+    <w:p>
+      <w:pPr>
+        <w:pStyle w:val="ListParagraph"/>
+        <w:numPr>
+          <w:ilvl w:val="3"/>
+          <w:numId w:val="5"/>
+        </w:numPr>
+        <w:spacing w:after="0" w:line="240" w:lineRule="auto"/>
+        <w:rPr>
+          <w:rFonts w:ascii="Times New Roman" w:eastAsiaTheme="minorHAnsi" w:hAnsi="Times New Roman" w:cs="Times New Roman"/>
+          <w:sz w:val="24"/>
+          <w:szCs w:val="24"/>
+          <w:lang w:eastAsia="en-US"/>
+        </w:rPr>
+      </w:pPr>
+      <w:r>
+        <w:rPr>
+          <w:rFonts w:ascii="Times New Roman" w:eastAsiaTheme="minorHAnsi" w:hAnsi="Times New Roman" w:cs="Times New Roman"/>
+          <w:sz w:val="24"/>
+          <w:szCs w:val="24"/>
+          <w:lang w:eastAsia="en-US"/>
+        </w:rPr>
+        <w:t xml:space="preserve">Tables: </w:t>
+      </w:r>
+      <w:r>
+        <w:rPr>
+          <w:rFonts w:ascii="Times New Roman" w:eastAsiaTheme="minorHAnsi" w:hAnsi="Times New Roman" w:cs="Times New Roman"/>
+          <w:sz w:val="24"/>
+          <w:szCs w:val="24"/>
+          <w:lang w:eastAsia="en-US"/>
+        </w:rPr>
+        <w:t xml:space="preserve">Tables class </w:t>
+      </w:r>
+      <w:r>
+        <w:rPr>
+          <w:rFonts w:ascii="Times New Roman" w:eastAsiaTheme="minorHAnsi" w:hAnsi="Times New Roman" w:cs="Times New Roman"/>
+          <w:sz w:val="24"/>
+          <w:szCs w:val="24"/>
+          <w:lang w:eastAsia="en-US"/>
+        </w:rPr>
+        <w:t>can</w:t>
+      </w:r>
+      <w:r>
+        <w:rPr>
+          <w:rFonts w:ascii="Times New Roman" w:eastAsiaTheme="minorHAnsi" w:hAnsi="Times New Roman" w:cs="Times New Roman"/>
+          <w:sz w:val="24"/>
+          <w:szCs w:val="24"/>
+          <w:lang w:eastAsia="en-US"/>
+        </w:rPr>
+        <w:t xml:space="preserve"> display the tables in the restaurant, mark tables as seated, and display what tables need to be cleaned</w:t>
+      </w:r>
+      <w:r>
+        <w:rPr>
+          <w:rFonts w:ascii="Times New Roman" w:eastAsiaTheme="minorHAnsi" w:hAnsi="Times New Roman" w:cs="Times New Roman"/>
+          <w:sz w:val="24"/>
+          <w:szCs w:val="24"/>
+          <w:lang w:eastAsia="en-US"/>
+        </w:rPr>
+        <w:t xml:space="preserve">.  </w:t>
+      </w:r>
+      <w:r>
+        <w:rPr>
+          <w:rFonts w:ascii="Times New Roman" w:eastAsiaTheme="minorHAnsi" w:hAnsi="Times New Roman" w:cs="Times New Roman"/>
+          <w:sz w:val="24"/>
+          <w:szCs w:val="24"/>
+          <w:lang w:eastAsia="en-US"/>
+        </w:rPr>
+        <w:t xml:space="preserve">The table class doesn’t change any of the preexisting values but </w:t>
+      </w:r>
+      <w:r>
+        <w:rPr>
+          <w:rFonts w:ascii="Times New Roman" w:eastAsiaTheme="minorHAnsi" w:hAnsi="Times New Roman" w:cs="Times New Roman"/>
+          <w:sz w:val="24"/>
+          <w:szCs w:val="24"/>
+          <w:lang w:eastAsia="en-US"/>
+        </w:rPr>
+        <w:t>oversees</w:t>
+      </w:r>
+      <w:r>
+        <w:rPr>
+          <w:rFonts w:ascii="Times New Roman" w:eastAsiaTheme="minorHAnsi" w:hAnsi="Times New Roman" w:cs="Times New Roman"/>
+          <w:sz w:val="24"/>
+          <w:szCs w:val="24"/>
+          <w:lang w:eastAsia="en-US"/>
+        </w:rPr>
+        <w:t xml:space="preserve"> displaying the variables in </w:t>
+      </w:r>
+      <w:r>
+        <w:rPr>
+          <w:rFonts w:ascii="Times New Roman" w:eastAsiaTheme="minorHAnsi" w:hAnsi="Times New Roman" w:cs="Times New Roman"/>
+          <w:sz w:val="24"/>
+          <w:szCs w:val="24"/>
+          <w:lang w:eastAsia="en-US"/>
+        </w:rPr>
+        <w:t>an</w:t>
+      </w:r>
+      <w:r>
+        <w:rPr>
+          <w:rFonts w:ascii="Times New Roman" w:eastAsiaTheme="minorHAnsi" w:hAnsi="Times New Roman" w:cs="Times New Roman"/>
+          <w:sz w:val="24"/>
+          <w:szCs w:val="24"/>
+          <w:lang w:eastAsia="en-US"/>
+        </w:rPr>
+        <w:t xml:space="preserve"> </w:t>
+      </w:r>
+      <w:r>
+        <w:rPr>
+          <w:rFonts w:ascii="Times New Roman" w:eastAsiaTheme="minorHAnsi" w:hAnsi="Times New Roman" w:cs="Times New Roman"/>
+          <w:sz w:val="24"/>
+          <w:szCs w:val="24"/>
+          <w:lang w:eastAsia="en-US"/>
+        </w:rPr>
+        <w:t>easy-to-read</w:t>
+      </w:r>
+      <w:r>
+        <w:rPr>
+          <w:rFonts w:ascii="Times New Roman" w:eastAsiaTheme="minorHAnsi" w:hAnsi="Times New Roman" w:cs="Times New Roman"/>
+          <w:sz w:val="24"/>
+          <w:szCs w:val="24"/>
+          <w:lang w:eastAsia="en-US"/>
+        </w:rPr>
+        <w:t xml:space="preserve"> format</w:t>
+      </w:r>
+      <w:r>
+        <w:rPr>
+          <w:rFonts w:ascii="Times New Roman" w:eastAsiaTheme="minorHAnsi" w:hAnsi="Times New Roman" w:cs="Times New Roman"/>
+          <w:sz w:val="24"/>
+          <w:szCs w:val="24"/>
+          <w:lang w:eastAsia="en-US"/>
+        </w:rPr>
+        <w:t>.</w:t>
+      </w:r>
+    </w:p>
+    <w:p>
+      <w:pPr>
+        <w:pStyle w:val="ListParagraph"/>
+        <w:spacing w:after="0" w:line="240" w:lineRule="auto"/>
+        <w:ind w:left="1728"/>
+        <w:rPr>
+          <w:rFonts w:ascii="Times New Roman" w:eastAsiaTheme="minorHAnsi" w:hAnsi="Times New Roman" w:cs="Times New Roman"/>
+          <w:sz w:val="24"/>
+          <w:szCs w:val="24"/>
+          <w:lang w:eastAsia="en-US"/>
+        </w:rPr>
+      </w:pPr>
+    </w:p>
+    <w:p>
+      <w:pPr>
+        <w:pStyle w:val="ListParagraph"/>
+        <w:numPr>
+          <w:ilvl w:val="3"/>
+          <w:numId w:val="5"/>
+        </w:numPr>
+        <w:spacing w:after="0" w:line="240" w:lineRule="auto"/>
+        <w:rPr>
+          <w:rFonts w:ascii="Times New Roman" w:eastAsiaTheme="minorHAnsi" w:hAnsi="Times New Roman" w:cs="Times New Roman"/>
+          <w:sz w:val="24"/>
+          <w:szCs w:val="24"/>
+          <w:lang w:eastAsia="en-US"/>
+        </w:rPr>
+      </w:pPr>
+      <w:r>
+        <w:rPr>
+          <w:rFonts w:ascii="Times New Roman" w:eastAsiaTheme="minorHAnsi" w:hAnsi="Times New Roman" w:cs="Times New Roman"/>
+          <w:sz w:val="24"/>
+          <w:szCs w:val="24"/>
+          <w:lang w:eastAsia="en-US"/>
+        </w:rPr>
         <w:t>Class Diagram</w:t>
       </w:r>
-      <w:r>
-        <w:rPr>
-          <w:rFonts w:ascii="Times New Roman" w:eastAsiaTheme="minorHAnsi" w:hAnsi="Times New Roman" w:cs="Times New Roman"/>
+    </w:p>
+    <w:p>
+      <w:pPr>
+        <w:pStyle w:val="ListParagraph"/>
+        <w:spacing w:after="0" w:line="240" w:lineRule="auto"/>
+        <w:ind w:left="1728"/>
+        <w:rPr>
+          <w:rFonts w:ascii="Times New Roman" w:eastAsiaTheme="minorHAnsi" w:hAnsi="Times New Roman" w:cs="Times New Roman"/>
+          <w:sz w:val="24"/>
+          <w:szCs w:val="24"/>
+          <w:lang w:eastAsia="en-US"/>
+        </w:rPr>
+      </w:pPr>
+      <w:r>
+        <w:rPr>
+          <w:rFonts w:ascii="Times New Roman" w:eastAsiaTheme="minorHAnsi" w:hAnsi="Times New Roman" w:cs="Times New Roman"/>
+          <w:sz w:val="24"/>
+          <w:szCs w:val="24"/>
+          <w:lang w:eastAsia="en-US"/>
+        </w:rPr>
+        <w:t xml:space="preserve"> </w:t>
+      </w:r>
+      <w:r>
+        <w:rPr>
+          <w:rFonts w:ascii="Times New Roman" w:eastAsiaTheme="minorHAnsi" w:hAnsi="Times New Roman" w:cs="Times New Roman"/>
+          <w:sz w:val="24"/>
+          <w:szCs w:val="24"/>
+          <w:lang w:eastAsia="en-US"/>
+        </w:rPr>
+        <w:tab/>
+      </w:r>
+      <w:r>
+        <w:rPr>
+          <w:rFonts w:ascii="Times New Roman" w:hAnsi="Times New Roman" w:cs="Times New Roman"/>
           <w:noProof/>
-          <w:sz w:val="24"/>
-          <w:szCs w:val="24"/>
           <w:lang w:eastAsia="ja-JP"/>
         </w:rPr>
         <w:drawing>
-          <wp:inline distT="0" distB="0" distL="0" distR="0" wp14:anchorId="7957524B" wp14:editId="25FCFE16">
-            <wp:extent cx="4791075" cy="5252267"/>
-            <wp:effectExtent l="19050" t="0" r="9525" b="0"/>
+          <wp:inline distT="0" distB="0" distL="0" distR="0" wp14:anchorId="7957524B" wp14:editId="1FEA6DE8">
+            <wp:extent cx="4457700" cy="4886802"/>
+            <wp:effectExtent l="0" t="0" r="0" b="0"/>
             <wp:docPr id="3" name="Picture 2" descr="high-level.png"/>
             <wp:cNvGraphicFramePr>
               <a:graphicFrameLocks xmlns:a="http://schemas.openxmlformats.org/drawingml/2006/main" noChangeAspect="1"/>
@@ -10427,7 +10838,7 @@
                   <pic:spPr>
                     <a:xfrm>
                       <a:off x="0" y="0"/>
-                      <a:ext cx="4791542" cy="5252779"/>
+                      <a:ext cx="4473099" cy="4903684"/>
                     </a:xfrm>
                     <a:prstGeom prst="rect">
                       <a:avLst/>
@@ -10442,20 +10853,66 @@
     </w:p>
     <w:p>
       <w:pPr>
-        <w:spacing w:after="0" w:line="240" w:lineRule="auto"/>
-        <w:ind w:left="720"/>
-        <w:rPr>
-          <w:rFonts w:ascii="Times New Roman" w:eastAsiaTheme="minorHAnsi" w:hAnsi="Times New Roman" w:cs="Times New Roman"/>
-          <w:sz w:val="24"/>
-          <w:szCs w:val="24"/>
-          <w:lang w:eastAsia="en-US"/>
-        </w:rPr>
-      </w:pPr>
-    </w:p>
-    <w:p>
-      <w:pPr>
-        <w:spacing w:after="0" w:line="240" w:lineRule="auto"/>
-        <w:ind w:left="720"/>
+        <w:pStyle w:val="Caption"/>
+        <w:ind w:left="3744" w:firstLine="576"/>
+        <w:rPr>
+          <w:rFonts w:ascii="Times New Roman" w:eastAsiaTheme="minorHAnsi" w:hAnsi="Times New Roman" w:cs="Times New Roman"/>
+          <w:sz w:val="24"/>
+          <w:szCs w:val="24"/>
+          <w:lang w:eastAsia="en-US"/>
+        </w:rPr>
+      </w:pPr>
+      <w:r>
+        <w:rPr>
+          <w:rFonts w:ascii="Times New Roman" w:hAnsi="Times New Roman" w:cs="Times New Roman"/>
+        </w:rPr>
+        <w:t xml:space="preserve">Figure </w:t>
+      </w:r>
+      <w:r>
+        <w:rPr>
+          <w:rFonts w:ascii="Times New Roman" w:hAnsi="Times New Roman" w:cs="Times New Roman"/>
+        </w:rPr>
+        <w:t>3</w:t>
+      </w:r>
+      <w:r>
+        <w:rPr>
+          <w:rFonts w:ascii="Times New Roman" w:hAnsi="Times New Roman" w:cs="Times New Roman"/>
+        </w:rPr>
+        <w:t xml:space="preserve">- </w:t>
+      </w:r>
+      <w:r>
+        <w:rPr>
+          <w:rFonts w:ascii="Times New Roman" w:hAnsi="Times New Roman" w:cs="Times New Roman"/>
+        </w:rPr>
+        <w:t>Class Diagram (Draft)</w:t>
+      </w:r>
+    </w:p>
+    <w:p>
+      <w:pPr>
+        <w:spacing w:after="0" w:line="240" w:lineRule="auto"/>
+        <w:rPr>
+          <w:rFonts w:ascii="Times New Roman" w:eastAsiaTheme="minorHAnsi" w:hAnsi="Times New Roman" w:cs="Times New Roman"/>
+          <w:sz w:val="24"/>
+          <w:szCs w:val="24"/>
+          <w:lang w:eastAsia="en-US"/>
+        </w:rPr>
+      </w:pPr>
+    </w:p>
+    <w:p>
+      <w:pPr>
+        <w:spacing w:after="0" w:line="240" w:lineRule="auto"/>
+        <w:rPr>
+          <w:rFonts w:ascii="Times New Roman" w:eastAsiaTheme="minorHAnsi" w:hAnsi="Times New Roman" w:cs="Times New Roman"/>
+          <w:sz w:val="24"/>
+          <w:szCs w:val="24"/>
+          <w:lang w:eastAsia="en-US"/>
+        </w:rPr>
+      </w:pPr>
+    </w:p>
+    <w:p>
+      <w:pPr>
+        <w:spacing w:after="0" w:line="240" w:lineRule="auto"/>
+        <w:ind w:left="2880"/>
         <w:rPr>
           <w:rFonts w:ascii="Times New Roman" w:eastAsiaTheme="minorHAnsi" w:hAnsi="Times New Roman" w:cs="Times New Roman"/>
           <w:sz w:val="24"/>
@@ -10490,7 +10947,7 @@
           <w:szCs w:val="24"/>
           <w:lang w:eastAsia="en-US"/>
         </w:rPr>
-        <w:t>Data Flow and States (Required)</w:t>
+        <w:t xml:space="preserve">Data Flow and States </w:t>
       </w:r>
     </w:p>
     <w:p>
@@ -10537,8 +10994,57 @@
           <w:szCs w:val="24"/>
           <w:lang w:eastAsia="en-US"/>
         </w:rPr>
-        <w:t>This is the second level DFD which provide more detail of category such as employee and orders.</w:t>
-      </w:r>
+        <w:t xml:space="preserve">This is the second level </w:t>
+      </w:r>
+      <w:r>
+        <w:rPr>
+          <w:rFonts w:ascii="Times New Roman" w:eastAsiaTheme="minorHAnsi" w:hAnsi="Times New Roman" w:cs="Times New Roman"/>
+          <w:sz w:val="24"/>
+          <w:szCs w:val="24"/>
+          <w:lang w:eastAsia="en-US"/>
+        </w:rPr>
+        <w:t>Data Flow Diagram (</w:t>
+      </w:r>
+      <w:r>
+        <w:rPr>
+          <w:rFonts w:ascii="Times New Roman" w:eastAsiaTheme="minorHAnsi" w:hAnsi="Times New Roman" w:cs="Times New Roman"/>
+          <w:sz w:val="24"/>
+          <w:szCs w:val="24"/>
+          <w:lang w:eastAsia="en-US"/>
+        </w:rPr>
+        <w:t>DFD</w:t>
+      </w:r>
+      <w:r>
+        <w:rPr>
+          <w:rFonts w:ascii="Times New Roman" w:eastAsiaTheme="minorHAnsi" w:hAnsi="Times New Roman" w:cs="Times New Roman"/>
+          <w:sz w:val="24"/>
+          <w:szCs w:val="24"/>
+          <w:lang w:eastAsia="en-US"/>
+        </w:rPr>
+        <w:t>)</w:t>
+      </w:r>
+      <w:r>
+        <w:rPr>
+          <w:rFonts w:ascii="Times New Roman" w:eastAsiaTheme="minorHAnsi" w:hAnsi="Times New Roman" w:cs="Times New Roman"/>
+          <w:sz w:val="24"/>
+          <w:szCs w:val="24"/>
+          <w:lang w:eastAsia="en-US"/>
+        </w:rPr>
+        <w:t xml:space="preserve"> which provide more detail of category such as employee and orders.</w:t>
+      </w:r>
+    </w:p>
+    <w:p>
+      <w:pPr>
+        <w:pStyle w:val="ListParagraph"/>
+        <w:spacing w:after="0" w:line="240" w:lineRule="auto"/>
+        <w:ind w:left="1224"/>
+        <w:rPr>
+          <w:rFonts w:ascii="Times New Roman" w:eastAsiaTheme="minorHAnsi" w:hAnsi="Times New Roman" w:cs="Times New Roman"/>
+          <w:sz w:val="24"/>
+          <w:szCs w:val="24"/>
+          <w:lang w:eastAsia="en-US"/>
+        </w:rPr>
+      </w:pPr>
     </w:p>
     <w:p>
       <w:pPr>
@@ -10562,8 +11068,22 @@
           <w:szCs w:val="24"/>
           <w:lang w:eastAsia="en-US"/>
         </w:rPr>
+        <w:lastRenderedPageBreak/>
         <w:t>The diagram has been used for the visualization of data processing and structured design of the restaurant process and working flow.</w:t>
       </w:r>
+    </w:p>
+    <w:p>
+      <w:pPr>
+        <w:pStyle w:val="ListParagraph"/>
+        <w:spacing w:after="0" w:line="240" w:lineRule="auto"/>
+        <w:ind w:left="1224"/>
+        <w:rPr>
+          <w:rFonts w:ascii="Times New Roman" w:eastAsiaTheme="minorHAnsi" w:hAnsi="Times New Roman" w:cs="Times New Roman"/>
+          <w:sz w:val="24"/>
+          <w:szCs w:val="24"/>
+          <w:lang w:eastAsia="en-US"/>
+        </w:rPr>
+      </w:pPr>
     </w:p>
     <w:p>
       <w:pPr>
@@ -10593,7 +11113,7 @@
     <w:p>
       <w:pPr>
         <w:spacing w:after="0" w:line="240" w:lineRule="auto"/>
-        <w:ind w:left="720"/>
+        <w:ind w:left="720" w:firstLine="720"/>
         <w:rPr>
           <w:rFonts w:ascii="Times New Roman" w:eastAsiaTheme="minorHAnsi" w:hAnsi="Times New Roman" w:cs="Times New Roman"/>
           <w:sz w:val="24"/>
@@ -10609,10 +11129,9 @@
           <w:szCs w:val="24"/>
           <w:lang w:eastAsia="en-US"/>
         </w:rPr>
-        <w:lastRenderedPageBreak/>
         <w:drawing>
-          <wp:inline distT="0" distB="0" distL="0" distR="0" wp14:anchorId="622FF06D" wp14:editId="532C9120">
-            <wp:extent cx="5943600" cy="3601720"/>
+          <wp:inline distT="0" distB="0" distL="0" distR="0" wp14:anchorId="622FF06D" wp14:editId="1212865B">
+            <wp:extent cx="5234182" cy="3171825"/>
             <wp:effectExtent l="0" t="0" r="0" b="0"/>
             <wp:docPr id="4" name="Picture 4" descr="Chart, diagram&#10;&#10;Description automatically generated"/>
             <wp:cNvGraphicFramePr>
@@ -10634,7 +11153,7 @@
                   <pic:spPr>
                     <a:xfrm>
                       <a:off x="0" y="0"/>
-                      <a:ext cx="5943600" cy="3601720"/>
+                      <a:ext cx="5242453" cy="3176837"/>
                     </a:xfrm>
                     <a:prstGeom prst="rect">
                       <a:avLst/>
@@ -10649,32 +11168,44 @@
     </w:p>
     <w:p>
       <w:pPr>
-        <w:spacing w:after="0" w:line="240" w:lineRule="auto"/>
-        <w:ind w:left="720"/>
-        <w:rPr>
-          <w:rFonts w:ascii="Times New Roman" w:eastAsiaTheme="minorHAnsi" w:hAnsi="Times New Roman" w:cs="Times New Roman"/>
-          <w:sz w:val="24"/>
-          <w:szCs w:val="24"/>
-          <w:lang w:eastAsia="en-US"/>
-        </w:rPr>
-      </w:pPr>
-    </w:p>
-    <w:p>
-      <w:pPr>
-        <w:spacing w:after="0" w:line="240" w:lineRule="auto"/>
-        <w:ind w:left="720"/>
-        <w:rPr>
-          <w:rFonts w:ascii="Times New Roman" w:eastAsiaTheme="minorHAnsi" w:hAnsi="Times New Roman" w:cs="Times New Roman"/>
-          <w:sz w:val="24"/>
-          <w:szCs w:val="24"/>
-          <w:lang w:eastAsia="en-US"/>
-        </w:rPr>
-      </w:pPr>
-    </w:p>
-    <w:p>
-      <w:pPr>
-        <w:spacing w:after="0" w:line="240" w:lineRule="auto"/>
-        <w:ind w:left="720"/>
+        <w:pStyle w:val="Caption"/>
+        <w:ind w:left="1584" w:firstLine="576"/>
+        <w:jc w:val="center"/>
+        <w:rPr>
+          <w:rFonts w:ascii="Times New Roman" w:eastAsiaTheme="minorHAnsi" w:hAnsi="Times New Roman" w:cs="Times New Roman"/>
+          <w:sz w:val="24"/>
+          <w:szCs w:val="24"/>
+          <w:lang w:eastAsia="en-US"/>
+        </w:rPr>
+      </w:pPr>
+      <w:r>
+        <w:rPr>
+          <w:rFonts w:ascii="Times New Roman" w:hAnsi="Times New Roman" w:cs="Times New Roman"/>
+        </w:rPr>
+        <w:t xml:space="preserve">Figure </w:t>
+      </w:r>
+      <w:r>
+        <w:rPr>
+          <w:rFonts w:ascii="Times New Roman" w:hAnsi="Times New Roman" w:cs="Times New Roman"/>
+        </w:rPr>
+        <w:t>4</w:t>
+      </w:r>
+      <w:r>
+        <w:rPr>
+          <w:rFonts w:ascii="Times New Roman" w:hAnsi="Times New Roman" w:cs="Times New Roman"/>
+        </w:rPr>
+        <w:t xml:space="preserve">- </w:t>
+      </w:r>
+      <w:r>
+        <w:rPr>
+          <w:rFonts w:ascii="Times New Roman" w:hAnsi="Times New Roman" w:cs="Times New Roman"/>
+        </w:rPr>
+        <w:t>Data Flow Diagram (Draft)</w:t>
+      </w:r>
+    </w:p>
+    <w:p>
+      <w:pPr>
+        <w:spacing w:after="0" w:line="240" w:lineRule="auto"/>
         <w:rPr>
           <w:rFonts w:ascii="Times New Roman" w:eastAsiaTheme="minorHAnsi" w:hAnsi="Times New Roman" w:cs="Times New Roman"/>
           <w:sz w:val="24"/>
@@ -10709,7 +11240,7 @@
           <w:szCs w:val="24"/>
           <w:lang w:eastAsia="en-US"/>
         </w:rPr>
-        <w:t>Reports (Required)</w:t>
+        <w:t xml:space="preserve">Reports </w:t>
       </w:r>
     </w:p>
     <w:p>
@@ -10768,9 +11299,118 @@
           <w:szCs w:val="24"/>
           <w:lang w:eastAsia="en-US"/>
         </w:rPr>
-        <w:t xml:space="preserve"> generated for weekly sales</w:t>
-      </w:r>
-    </w:p>
+        <w:t xml:space="preserve"> generated </w:t>
+      </w:r>
+      <w:r>
+        <w:rPr>
+          <w:rFonts w:ascii="Times New Roman" w:eastAsiaTheme="minorHAnsi" w:hAnsi="Times New Roman" w:cs="Times New Roman"/>
+          <w:sz w:val="24"/>
+          <w:szCs w:val="24"/>
+          <w:lang w:eastAsia="en-US"/>
+        </w:rPr>
+        <w:t>for monthly and yearly tracking</w:t>
+      </w:r>
+    </w:p>
+    <w:p>
+      <w:pPr>
+        <w:spacing w:after="0" w:line="240" w:lineRule="auto"/>
+        <w:ind w:left="2160"/>
+        <w:rPr>
+          <w:rFonts w:ascii="Times New Roman" w:eastAsiaTheme="minorHAnsi" w:hAnsi="Times New Roman" w:cs="Times New Roman"/>
+          <w:sz w:val="24"/>
+          <w:szCs w:val="24"/>
+          <w:lang w:eastAsia="en-US"/>
+        </w:rPr>
+      </w:pPr>
+      <w:r>
+        <w:rPr>
+          <w:rFonts w:ascii="Times New Roman" w:eastAsiaTheme="minorHAnsi" w:hAnsi="Times New Roman" w:cs="Times New Roman"/>
+          <w:sz w:val="24"/>
+          <w:szCs w:val="24"/>
+          <w:lang w:eastAsia="en-US"/>
+        </w:rPr>
+        <w:drawing>
+          <wp:inline distT="0" distB="0" distL="0" distR="0" wp14:anchorId="29BAB866" wp14:editId="6B6F2F14">
+            <wp:extent cx="5419725" cy="2210738"/>
+            <wp:effectExtent l="0" t="0" r="0" b="0"/>
+            <wp:docPr id="6" name="Picture 6"/>
+            <wp:cNvGraphicFramePr>
+              <a:graphicFrameLocks xmlns:a="http://schemas.openxmlformats.org/drawingml/2006/main" noChangeAspect="1"/>
+            </wp:cNvGraphicFramePr>
+            <a:graphic xmlns:a="http://schemas.openxmlformats.org/drawingml/2006/main">
+              <a:graphicData uri="http://schemas.openxmlformats.org/drawingml/2006/picture">
+                <pic:pic xmlns:pic="http://schemas.openxmlformats.org/drawingml/2006/picture">
+                  <pic:nvPicPr>
+                    <pic:cNvPr id="1" name=""/>
+                    <pic:cNvPicPr/>
+                  </pic:nvPicPr>
+                  <pic:blipFill>
+                    <a:blip r:embed="rId13"/>
+                    <a:stretch>
+                      <a:fillRect/>
+                    </a:stretch>
+                  </pic:blipFill>
+                  <pic:spPr>
+                    <a:xfrm>
+                      <a:off x="0" y="0"/>
+                      <a:ext cx="5438305" cy="2218317"/>
+                    </a:xfrm>
+                    <a:prstGeom prst="rect">
+                      <a:avLst/>
+                    </a:prstGeom>
+                  </pic:spPr>
+                </pic:pic>
+              </a:graphicData>
+            </a:graphic>
+          </wp:inline>
+        </w:drawing>
+      </w:r>
+    </w:p>
+    <w:p>
+      <w:pPr>
+        <w:pStyle w:val="Caption"/>
+        <w:ind w:left="3744" w:firstLine="576"/>
+        <w:rPr>
+          <w:rFonts w:ascii="Times New Roman" w:hAnsi="Times New Roman" w:cs="Times New Roman"/>
+        </w:rPr>
+      </w:pPr>
+      <w:r>
+        <w:rPr>
+          <w:rFonts w:ascii="Times New Roman" w:eastAsiaTheme="minorHAnsi" w:hAnsi="Times New Roman" w:cs="Times New Roman"/>
+          <w:sz w:val="24"/>
+          <w:szCs w:val="24"/>
+          <w:lang w:eastAsia="en-US"/>
+        </w:rPr>
+        <w:tab/>
+      </w:r>
+      <w:r>
+        <w:rPr>
+          <w:rFonts w:ascii="Times New Roman" w:hAnsi="Times New Roman" w:cs="Times New Roman"/>
+        </w:rPr>
+        <w:t xml:space="preserve">Figure </w:t>
+      </w:r>
+      <w:r>
+        <w:rPr>
+          <w:rFonts w:ascii="Times New Roman" w:hAnsi="Times New Roman" w:cs="Times New Roman"/>
+        </w:rPr>
+        <w:t>5</w:t>
+      </w:r>
+      <w:r>
+        <w:rPr>
+          <w:rFonts w:ascii="Times New Roman" w:hAnsi="Times New Roman" w:cs="Times New Roman"/>
+        </w:rPr>
+        <w:t xml:space="preserve">- </w:t>
+      </w:r>
+      <w:r>
+        <w:rPr>
+          <w:rFonts w:ascii="Times New Roman" w:hAnsi="Times New Roman" w:cs="Times New Roman"/>
+        </w:rPr>
+        <w:t>Financial Report Example</w:t>
+      </w:r>
+    </w:p>
+    <w:p/>
+    <w:p/>
+    <w:p/>
     <w:p>
       <w:pPr>
         <w:pStyle w:val="ListParagraph"/>
@@ -10793,6 +11433,7 @@
           <w:szCs w:val="24"/>
           <w:lang w:eastAsia="en-US"/>
         </w:rPr>
+        <w:lastRenderedPageBreak/>
         <w:t>Inventory report on</w:t>
       </w:r>
       <w:r>
@@ -10808,307 +11449,91 @@
     <w:p>
       <w:pPr>
         <w:pStyle w:val="ListParagraph"/>
-        <w:numPr>
-          <w:ilvl w:val="3"/>
-          <w:numId w:val="5"/>
-        </w:numPr>
-        <w:spacing w:after="0" w:line="240" w:lineRule="auto"/>
-        <w:rPr>
-          <w:rFonts w:ascii="Times New Roman" w:eastAsiaTheme="minorHAnsi" w:hAnsi="Times New Roman" w:cs="Times New Roman"/>
-          <w:sz w:val="24"/>
-          <w:szCs w:val="24"/>
-          <w:lang w:eastAsia="en-US"/>
-        </w:rPr>
-      </w:pPr>
-      <w:r>
-        <w:rPr>
-          <w:rFonts w:ascii="Times New Roman" w:eastAsiaTheme="minorHAnsi" w:hAnsi="Times New Roman" w:cs="Times New Roman"/>
-          <w:sz w:val="24"/>
-          <w:szCs w:val="24"/>
-          <w:lang w:eastAsia="en-US"/>
-        </w:rPr>
-        <w:t>Statistical report on business trends</w:t>
-      </w:r>
-      <w:r>
-        <w:rPr>
-          <w:rFonts w:ascii="Times New Roman" w:eastAsiaTheme="minorHAnsi" w:hAnsi="Times New Roman" w:cs="Times New Roman"/>
-          <w:sz w:val="24"/>
-          <w:szCs w:val="24"/>
-          <w:lang w:eastAsia="en-US"/>
-        </w:rPr>
-        <w:t xml:space="preserve"> </w:t>
-      </w:r>
-    </w:p>
-    <w:p>
-      <w:pPr>
-        <w:pStyle w:val="ListParagraph"/>
-        <w:spacing w:after="0" w:line="240" w:lineRule="auto"/>
-        <w:ind w:left="1728"/>
-        <w:rPr>
-          <w:rFonts w:ascii="Times New Roman" w:eastAsiaTheme="minorHAnsi" w:hAnsi="Times New Roman" w:cs="Times New Roman"/>
-          <w:sz w:val="24"/>
-          <w:szCs w:val="24"/>
-          <w:lang w:eastAsia="en-US"/>
-        </w:rPr>
-      </w:pPr>
-    </w:p>
-    <w:p>
-      <w:pPr>
-        <w:spacing w:after="0" w:line="240" w:lineRule="auto"/>
-        <w:ind w:left="720"/>
-        <w:rPr>
-          <w:rFonts w:ascii="Times New Roman" w:eastAsiaTheme="minorHAnsi" w:hAnsi="Times New Roman" w:cs="Times New Roman"/>
-          <w:sz w:val="24"/>
-          <w:szCs w:val="24"/>
-          <w:lang w:eastAsia="en-US"/>
-        </w:rPr>
-      </w:pPr>
-    </w:p>
-    <w:p>
-      <w:pPr>
-        <w:pStyle w:val="ListParagraph"/>
-        <w:numPr>
-          <w:ilvl w:val="1"/>
-          <w:numId w:val="5"/>
-        </w:numPr>
-        <w:spacing w:after="0" w:line="240" w:lineRule="auto"/>
-        <w:rPr>
-          <w:rFonts w:ascii="Times New Roman" w:eastAsiaTheme="minorHAnsi" w:hAnsi="Times New Roman" w:cs="Times New Roman"/>
-          <w:b/>
-          <w:bCs/>
-          <w:sz w:val="24"/>
-          <w:szCs w:val="24"/>
-          <w:lang w:eastAsia="en-US"/>
-        </w:rPr>
-      </w:pPr>
-      <w:r>
-        <w:rPr>
-          <w:rFonts w:ascii="Times New Roman" w:eastAsiaTheme="minorHAnsi" w:hAnsi="Times New Roman" w:cs="Times New Roman"/>
-          <w:b/>
-          <w:bCs/>
-          <w:sz w:val="24"/>
-          <w:szCs w:val="24"/>
-          <w:lang w:eastAsia="en-US"/>
-        </w:rPr>
-        <w:t>Internal Interfaces (Optional)</w:t>
-      </w:r>
-    </w:p>
-    <w:p>
-      <w:pPr>
-        <w:spacing w:after="0" w:line="240" w:lineRule="auto"/>
-        <w:ind w:left="360"/>
-        <w:rPr>
-          <w:rFonts w:ascii="Times New Roman" w:eastAsiaTheme="minorHAnsi" w:hAnsi="Times New Roman" w:cs="Times New Roman"/>
-          <w:b/>
-          <w:bCs/>
-          <w:sz w:val="24"/>
-          <w:szCs w:val="24"/>
-          <w:lang w:eastAsia="en-US"/>
-        </w:rPr>
-      </w:pPr>
-    </w:p>
-    <w:p>
-      <w:pPr>
-        <w:pStyle w:val="ListParagraph"/>
-        <w:numPr>
-          <w:ilvl w:val="1"/>
-          <w:numId w:val="5"/>
-        </w:numPr>
-        <w:spacing w:after="0" w:line="240" w:lineRule="auto"/>
-        <w:rPr>
-          <w:rFonts w:ascii="Times New Roman" w:eastAsiaTheme="minorHAnsi" w:hAnsi="Times New Roman" w:cs="Times New Roman"/>
-          <w:b/>
-          <w:bCs/>
-          <w:sz w:val="24"/>
-          <w:szCs w:val="24"/>
-          <w:lang w:eastAsia="en-US"/>
-        </w:rPr>
-      </w:pPr>
-      <w:r>
-        <w:rPr>
-          <w:rFonts w:ascii="Times New Roman" w:eastAsiaTheme="minorHAnsi" w:hAnsi="Times New Roman" w:cs="Times New Roman"/>
-          <w:b/>
-          <w:bCs/>
-          <w:sz w:val="24"/>
-          <w:szCs w:val="24"/>
-          <w:lang w:eastAsia="en-US"/>
-        </w:rPr>
-        <w:t>External Interfaces (Optional)</w:t>
-      </w:r>
-    </w:p>
-    <w:p>
-      <w:pPr>
-        <w:pStyle w:val="ListParagraph"/>
-        <w:rPr>
-          <w:rFonts w:ascii="Times New Roman" w:eastAsiaTheme="minorHAnsi" w:hAnsi="Times New Roman" w:cs="Times New Roman"/>
-          <w:b/>
-          <w:bCs/>
-          <w:sz w:val="24"/>
-          <w:szCs w:val="24"/>
-          <w:lang w:eastAsia="en-US"/>
-        </w:rPr>
-      </w:pPr>
-    </w:p>
-    <w:p>
-      <w:pPr>
-        <w:pStyle w:val="ListParagraph"/>
-        <w:numPr>
-          <w:ilvl w:val="1"/>
-          <w:numId w:val="5"/>
-        </w:numPr>
-        <w:spacing w:after="0" w:line="240" w:lineRule="auto"/>
-        <w:rPr>
-          <w:rFonts w:ascii="Times New Roman" w:eastAsiaTheme="minorHAnsi" w:hAnsi="Times New Roman" w:cs="Times New Roman"/>
-          <w:b/>
-          <w:bCs/>
-          <w:sz w:val="24"/>
-          <w:szCs w:val="24"/>
-          <w:lang w:eastAsia="en-US"/>
-        </w:rPr>
-      </w:pPr>
-      <w:r>
-        <w:rPr>
-          <w:rFonts w:ascii="Times New Roman" w:eastAsiaTheme="minorHAnsi" w:hAnsi="Times New Roman" w:cs="Times New Roman"/>
-          <w:b/>
-          <w:bCs/>
-          <w:sz w:val="24"/>
-          <w:szCs w:val="24"/>
-          <w:lang w:eastAsia="en-US"/>
-        </w:rPr>
-        <w:t>Other Outputs (Optional)</w:t>
-      </w:r>
-    </w:p>
-    <w:p>
-      <w:pPr>
-        <w:pStyle w:val="ListParagraph"/>
-        <w:rPr>
-          <w:rFonts w:ascii="Times New Roman" w:eastAsiaTheme="minorHAnsi" w:hAnsi="Times New Roman" w:cs="Times New Roman"/>
-          <w:b/>
-          <w:bCs/>
-          <w:sz w:val="24"/>
-          <w:szCs w:val="24"/>
-          <w:lang w:eastAsia="en-US"/>
-        </w:rPr>
-      </w:pPr>
-    </w:p>
-    <w:p>
-      <w:pPr>
-        <w:pStyle w:val="ListParagraph"/>
-        <w:numPr>
-          <w:ilvl w:val="1"/>
-          <w:numId w:val="5"/>
-        </w:numPr>
-        <w:spacing w:after="0" w:line="240" w:lineRule="auto"/>
-        <w:rPr>
-          <w:rFonts w:ascii="Times New Roman" w:eastAsiaTheme="minorHAnsi" w:hAnsi="Times New Roman" w:cs="Times New Roman"/>
-          <w:b/>
-          <w:bCs/>
-          <w:sz w:val="24"/>
-          <w:szCs w:val="24"/>
-          <w:lang w:eastAsia="en-US"/>
-        </w:rPr>
-      </w:pPr>
-      <w:r>
-        <w:rPr>
-          <w:rFonts w:ascii="Times New Roman" w:eastAsiaTheme="minorHAnsi" w:hAnsi="Times New Roman" w:cs="Times New Roman"/>
-          <w:b/>
-          <w:bCs/>
-          <w:sz w:val="24"/>
-          <w:szCs w:val="24"/>
-          <w:lang w:eastAsia="en-US"/>
-        </w:rPr>
-        <w:t>Configuration Data (Optional)</w:t>
-      </w:r>
-    </w:p>
-    <w:p>
-      <w:pPr>
-        <w:pStyle w:val="ListParagraph"/>
-        <w:rPr>
-          <w:rFonts w:ascii="Times New Roman" w:eastAsiaTheme="minorHAnsi" w:hAnsi="Times New Roman" w:cs="Times New Roman"/>
-          <w:b/>
-          <w:bCs/>
-          <w:sz w:val="24"/>
-          <w:szCs w:val="24"/>
-          <w:lang w:eastAsia="en-US"/>
-        </w:rPr>
-      </w:pPr>
-    </w:p>
-    <w:p>
-      <w:pPr>
-        <w:pStyle w:val="ListParagraph"/>
-        <w:numPr>
-          <w:ilvl w:val="1"/>
-          <w:numId w:val="5"/>
-        </w:numPr>
-        <w:spacing w:after="0" w:line="240" w:lineRule="auto"/>
-        <w:rPr>
-          <w:rFonts w:ascii="Times New Roman" w:eastAsiaTheme="minorHAnsi" w:hAnsi="Times New Roman" w:cs="Times New Roman"/>
-          <w:b/>
-          <w:bCs/>
-          <w:sz w:val="24"/>
-          <w:szCs w:val="24"/>
-          <w:lang w:eastAsia="en-US"/>
-        </w:rPr>
-      </w:pPr>
-      <w:r>
-        <w:rPr>
-          <w:rFonts w:ascii="Times New Roman" w:eastAsiaTheme="minorHAnsi" w:hAnsi="Times New Roman" w:cs="Times New Roman"/>
-          <w:b/>
-          <w:bCs/>
-          <w:sz w:val="24"/>
-          <w:szCs w:val="24"/>
-          <w:lang w:eastAsia="en-US"/>
-        </w:rPr>
-        <w:t>Training (Optional)</w:t>
-      </w:r>
-    </w:p>
-    <w:p>
-      <w:pPr>
-        <w:pStyle w:val="ListParagraph"/>
-        <w:rPr>
-          <w:rFonts w:ascii="Times New Roman" w:eastAsiaTheme="minorHAnsi" w:hAnsi="Times New Roman" w:cs="Times New Roman"/>
-          <w:b/>
-          <w:bCs/>
-          <w:sz w:val="24"/>
-          <w:szCs w:val="24"/>
-          <w:lang w:eastAsia="en-US"/>
-        </w:rPr>
-      </w:pPr>
-    </w:p>
-    <w:p>
-      <w:pPr>
-        <w:pStyle w:val="ListParagraph"/>
-        <w:numPr>
-          <w:ilvl w:val="0"/>
-          <w:numId w:val="5"/>
-        </w:numPr>
+        <w:spacing w:after="0" w:line="240" w:lineRule="auto"/>
+        <w:ind w:left="2160"/>
+        <w:rPr>
+          <w:rFonts w:ascii="Times New Roman" w:eastAsiaTheme="minorHAnsi" w:hAnsi="Times New Roman" w:cs="Times New Roman"/>
+          <w:sz w:val="24"/>
+          <w:szCs w:val="24"/>
+          <w:lang w:eastAsia="en-US"/>
+        </w:rPr>
+      </w:pPr>
+      <w:r>
+        <w:rPr>
+          <w:rFonts w:ascii="Times New Roman" w:eastAsiaTheme="minorHAnsi" w:hAnsi="Times New Roman" w:cs="Times New Roman"/>
+          <w:sz w:val="24"/>
+          <w:szCs w:val="24"/>
+          <w:lang w:eastAsia="en-US"/>
+        </w:rPr>
+        <w:drawing>
+          <wp:inline distT="0" distB="0" distL="0" distR="0" wp14:anchorId="33F4522D" wp14:editId="271A7123">
+            <wp:extent cx="4019909" cy="2959100"/>
+            <wp:effectExtent l="0" t="0" r="0" b="0"/>
+            <wp:docPr id="7" name="Picture 7"/>
+            <wp:cNvGraphicFramePr>
+              <a:graphicFrameLocks xmlns:a="http://schemas.openxmlformats.org/drawingml/2006/main" noChangeAspect="1"/>
+            </wp:cNvGraphicFramePr>
+            <a:graphic xmlns:a="http://schemas.openxmlformats.org/drawingml/2006/main">
+              <a:graphicData uri="http://schemas.openxmlformats.org/drawingml/2006/picture">
+                <pic:pic xmlns:pic="http://schemas.openxmlformats.org/drawingml/2006/picture">
+                  <pic:nvPicPr>
+                    <pic:cNvPr id="1" name=""/>
+                    <pic:cNvPicPr/>
+                  </pic:nvPicPr>
+                  <pic:blipFill>
+                    <a:blip r:embed="rId14"/>
+                    <a:stretch>
+                      <a:fillRect/>
+                    </a:stretch>
+                  </pic:blipFill>
+                  <pic:spPr>
+                    <a:xfrm>
+                      <a:off x="0" y="0"/>
+                      <a:ext cx="4045400" cy="2977864"/>
+                    </a:xfrm>
+                    <a:prstGeom prst="rect">
+                      <a:avLst/>
+                    </a:prstGeom>
+                  </pic:spPr>
+                </pic:pic>
+              </a:graphicData>
+            </a:graphic>
+          </wp:inline>
+        </w:drawing>
+      </w:r>
+    </w:p>
+    <w:p>
+      <w:pPr>
+        <w:pStyle w:val="Caption"/>
+        <w:ind w:left="3744" w:firstLine="576"/>
+        <w:rPr>
+          <w:rFonts w:ascii="Times New Roman" w:hAnsi="Times New Roman" w:cs="Times New Roman"/>
+        </w:rPr>
+      </w:pPr>
+      <w:r>
+        <w:rPr>
+          <w:rFonts w:ascii="Times New Roman" w:hAnsi="Times New Roman" w:cs="Times New Roman"/>
+        </w:rPr>
+        <w:t xml:space="preserve">Figure </w:t>
+      </w:r>
+      <w:r>
+        <w:rPr>
+          <w:rFonts w:ascii="Times New Roman" w:hAnsi="Times New Roman" w:cs="Times New Roman"/>
+        </w:rPr>
+        <w:t>6-Inventory Report Example</w:t>
+      </w:r>
+    </w:p>
+    <w:p>
+      <w:pPr>
+        <w:rPr>
+          <w:rFonts w:ascii="Times New Roman" w:hAnsi="Times New Roman" w:cs="Times New Roman"/>
+          <w:lang w:eastAsia="en-US"/>
+        </w:rPr>
+      </w:pPr>
+    </w:p>
+    <w:p>
+      <w:pPr>
         <w:spacing w:line="240" w:lineRule="auto"/>
-        <w:jc w:val="both"/>
-        <w:rPr>
-          <w:rFonts w:ascii="Times New Roman" w:eastAsiaTheme="minorHAnsi" w:hAnsi="Times New Roman" w:cs="Times New Roman"/>
-          <w:b/>
-          <w:bCs/>
-          <w:sz w:val="24"/>
-          <w:szCs w:val="24"/>
-          <w:lang w:eastAsia="en-US"/>
-        </w:rPr>
-      </w:pPr>
-      <w:r>
-        <w:rPr>
-          <w:rFonts w:ascii="Times New Roman" w:eastAsiaTheme="minorHAnsi" w:hAnsi="Times New Roman" w:cs="Times New Roman"/>
-          <w:b/>
-          <w:bCs/>
-          <w:sz w:val="24"/>
-          <w:szCs w:val="24"/>
-          <w:lang w:eastAsia="en-US"/>
-        </w:rPr>
-        <w:t>Appendixes (Optional)</w:t>
-      </w:r>
-    </w:p>
-    <w:p>
-      <w:pPr>
-        <w:spacing w:line="240" w:lineRule="auto"/>
-        <w:ind w:left="360"/>
         <w:contextualSpacing/>
         <w:rPr>
           <w:rFonts w:ascii="Times New Roman" w:eastAsiaTheme="minorHAnsi" w:hAnsi="Times New Roman" w:cs="Times New Roman"/>
@@ -13465,6 +13890,65 @@
       <w:shd w:val="clear" w:color="auto" w:fill="E1DFDD"/>
     </w:rPr>
   </w:style>
+  <w:style w:type="paragraph" w:styleId="CommentText">
+    <w:name w:val="annotation text"/>
+    <w:basedOn w:val="Normal"/>
+    <w:link w:val="CommentTextChar"/>
+    <w:uiPriority w:val="99"/>
+    <w:semiHidden/>
+    <w:unhideWhenUsed/>
+    <w:rsid w:val="00EB55C5"/>
+    <w:pPr>
+      <w:spacing w:line="240" w:lineRule="auto"/>
+    </w:pPr>
+    <w:rPr>
+      <w:sz w:val="20"/>
+      <w:szCs w:val="20"/>
+    </w:rPr>
+  </w:style>
+  <w:style w:type="character" w:customStyle="1" w:styleId="CommentTextChar">
+    <w:name w:val="Comment Text Char"/>
+    <w:basedOn w:val="DefaultParagraphFont"/>
+    <w:link w:val="CommentText"/>
+    <w:uiPriority w:val="99"/>
+    <w:semiHidden/>
+    <w:rsid w:val="00EB55C5"/>
+    <w:rPr>
+      <w:sz w:val="20"/>
+      <w:szCs w:val="20"/>
+    </w:rPr>
+  </w:style>
+  <w:style w:type="paragraph" w:styleId="Caption">
+    <w:name w:val="caption"/>
+    <w:basedOn w:val="Normal"/>
+    <w:next w:val="Normal"/>
+    <w:uiPriority w:val="35"/>
+    <w:unhideWhenUsed/>
+    <w:qFormat/>
+    <w:rsid w:val="00EB55C5"/>
+    <w:pPr>
+      <w:spacing w:after="200" w:line="240" w:lineRule="auto"/>
+    </w:pPr>
+    <w:rPr>
+      <w:i/>
+      <w:iCs/>
+      <w:color w:val="44546A" w:themeColor="text2"/>
+      <w:sz w:val="18"/>
+      <w:szCs w:val="18"/>
+    </w:rPr>
+  </w:style>
+  <w:style w:type="character" w:styleId="CommentReference">
+    <w:name w:val="annotation reference"/>
+    <w:basedOn w:val="DefaultParagraphFont"/>
+    <w:uiPriority w:val="99"/>
+    <w:semiHidden/>
+    <w:unhideWhenUsed/>
+    <w:rsid w:val="00EB55C5"/>
+    <w:rPr>
+      <w:sz w:val="16"/>
+      <w:szCs w:val="16"/>
+    </w:rPr>
+  </w:style>
 </w:styles>
 </file>
 

</xml_diff>

<commit_message>
Grammer in UI Specs
</commit_message>
<xml_diff>
--- a/V2_Software_Requirements_Specification.docx
+++ b/V2_Software_Requirements_Specification.docx
@@ -8870,56 +8870,14 @@
         <w:rPr>
           <w:rStyle w:val="normaltextrun"/>
         </w:rPr>
-        <w:t>This will have a top-down layout of the tables, each numbered and color-coded based on status (</w:t>
-      </w:r>
-      <w:proofErr w:type="gramStart"/>
+        <w:t xml:space="preserve">This will have a top-down layout of the tables, each numbered and color-coded based on status (i.e. Seated, Unseated, Needs Bussing). There will also be an element in the form of a dynamic vertical scrolling window that shows each server on that shift that is clocked in. Each entry with a server’s name will be expandable to show their section (i.e. The table numbers they are assigned). The tables in their section will be expandable to show orders that </w:t>
+      </w:r>
       <w:r>
         <w:rPr>
           <w:rStyle w:val="normaltextrun"/>
         </w:rPr>
-        <w:t>i.e.</w:t>
-      </w:r>
-      <w:proofErr w:type="gramEnd"/>
-      <w:r>
-        <w:rPr>
-          <w:rStyle w:val="normaltextrun"/>
-        </w:rPr>
-        <w:t xml:space="preserve"> Seated, Unseated, Needs Bussing). There will also be an element in the form of a dynamic vertical scrolling window that shows each server on that shift that is clocked in. Each entry with a server’s name will be expandable to show their section (</w:t>
-      </w:r>
-      <w:proofErr w:type="gramStart"/>
-      <w:r>
-        <w:rPr>
-          <w:rStyle w:val="normaltextrun"/>
-        </w:rPr>
-        <w:t>i.e.</w:t>
-      </w:r>
-      <w:proofErr w:type="gramEnd"/>
-      <w:r>
-        <w:rPr>
-          <w:rStyle w:val="normaltextrun"/>
-        </w:rPr>
-        <w:t xml:space="preserve"> The table numbers they are assigned). The tables in their section will be expandable to show orders that </w:t>
-      </w:r>
-      <w:r>
-        <w:rPr>
-          <w:rStyle w:val="normaltextrun"/>
-        </w:rPr>
         <w:lastRenderedPageBreak/>
-        <w:t>have been pushed to the back-of-house team. The manager UI should also contain a field to query item availability (</w:t>
-      </w:r>
-      <w:proofErr w:type="gramStart"/>
-      <w:r>
-        <w:rPr>
-          <w:rStyle w:val="normaltextrun"/>
-        </w:rPr>
-        <w:t>i.e.</w:t>
-      </w:r>
-      <w:proofErr w:type="gramEnd"/>
-      <w:r>
-        <w:rPr>
-          <w:rStyle w:val="normaltextrun"/>
-        </w:rPr>
-        <w:t xml:space="preserve"> Menu Items, not raw ingredients). The manager’s account can comp items/modify or apply promos for a list of reasons when accessing any table in the restaurant. The manager UI will also include the ability to send predetermined pings (messages that are pre-determined) to servers on their server list. Those pings will be sent to the server that was chosen. Common pings could include things like a table needing to be bussed, notification that they have been seated (guests sitting down at a table in their section, the hosting staff will have this ability as well) or that they are needed at the line for clarification on an order.</w:t>
+        <w:t>have been pushed to the back-of-house team. The manager UI should also contain a field to query item availability (i.e. Menu Items, not raw ingredients). The manager’s account can comp items/modify or apply promos for a list of reasons when accessing any table in the restaurant. The manager UI will also include the ability to send predetermined pings (messages that are pre-determined) to servers on their server list. Those pings will be sent to the server that was chosen. Common pings could include things like a table needing to be bussed, notification that they have been seated (guests sitting down at a table in their section, the hosting staff will have this ability as well) or that they are needed at the line for clarification on an order.</w:t>
       </w:r>
       <w:r>
         <w:rPr>
@@ -9109,35 +9067,19 @@
         <w:rPr>
           <w:rStyle w:val="normaltextrun"/>
         </w:rPr>
-        <w:t>This will primarily display a window for their currently open tables. Hosting staff will seat guests at tables based on their server section rotation and send a ping to the server in that section that will open a new table object in their main UI window. They can click the table as a button to access the menu. The server will be able to increment seats and enter the order for each seat. Upon clicking a seat in a specific table’s interface, the server will then have access to the menu which will be split into sections (</w:t>
-      </w:r>
-      <w:proofErr w:type="gramStart"/>
+        <w:t xml:space="preserve">This will primarily display a window for their currently open tables. Hosting staff will seat guests at tables based on their server section rotation and send a ping to the server in that section that will open a new table object in </w:t>
+      </w:r>
       <w:r>
         <w:rPr>
           <w:rStyle w:val="normaltextrun"/>
         </w:rPr>
-        <w:t>i.e.</w:t>
-      </w:r>
-      <w:proofErr w:type="gramEnd"/>
+        <w:t>that server’s</w:t>
+      </w:r>
       <w:r>
         <w:rPr>
           <w:rStyle w:val="normaltextrun"/>
         </w:rPr>
-        <w:t xml:space="preserve"> Beverages, Appetizers, Entrées, etc.). Once each order is entered, there will be a button that will send the order to the back-of-house’s queue of orders. Each table can be accessed multiple times to send orders more than once. This way guests can start with drinks and appetizer, move to entrée and then dessert in multiple sent orders. There will be an option with each menu item a guest orders to modify the item. This could be a text field or combination of text-field and list of common modifications (</w:t>
-      </w:r>
-      <w:proofErr w:type="gramStart"/>
-      <w:r>
-        <w:rPr>
-          <w:rStyle w:val="normaltextrun"/>
-        </w:rPr>
-        <w:t>i.e.</w:t>
-      </w:r>
-      <w:proofErr w:type="gramEnd"/>
-      <w:r>
-        <w:rPr>
-          <w:rStyle w:val="normaltextrun"/>
-        </w:rPr>
-        <w:t xml:space="preserve"> no mayo, sauce on side). </w:t>
+        <w:t xml:space="preserve"> main UI window. They can click the table as a button to access the menu. The server will be able to increment seats and enter the order for each seat. Upon clicking a seat in a specific table’s interface, the server will then have access to the menu which will be split into sections (i.e. Beverages, Appetizers, Entrées, etc.). Once each order is entered, there will be a button that will send the order to the back-of-house’s queue of orders. Each table can be accessed multiple times to send orders more than once. This way guests can start with drinks and appetizer, move to entrée and then dessert in multiple sent orders. There will be an option with each menu item a guest orders to modify the item. This could be a text field or combination of text-field and list of common modifications (i.e. no mayo, sauce on side). </w:t>
       </w:r>
       <w:r>
         <w:rPr>
@@ -9229,35 +9171,7 @@
         <w:rPr>
           <w:rStyle w:val="normaltextrun"/>
         </w:rPr>
-        <w:t>This will have the same top-down view of the tables as the manager’s interface shows. With frequent automatic page refreshes, the hosting staff can stay up to date on the status of tables. The hosting staff will have the ability to tap/click on tables to modify the table’s status (</w:t>
-      </w:r>
-      <w:proofErr w:type="gramStart"/>
-      <w:r>
-        <w:rPr>
-          <w:rStyle w:val="normaltextrun"/>
-        </w:rPr>
-        <w:t>i.e.</w:t>
-      </w:r>
-      <w:proofErr w:type="gramEnd"/>
-      <w:r>
-        <w:rPr>
-          <w:rStyle w:val="normaltextrun"/>
-        </w:rPr>
-        <w:t xml:space="preserve"> Seated, Unseated, Needs Bussing). It will be the job of the hosting staff to check tables periodically to update their </w:t>
-      </w:r>
-      <w:proofErr w:type="gramStart"/>
-      <w:r>
-        <w:rPr>
-          <w:rStyle w:val="normaltextrun"/>
-        </w:rPr>
-        <w:t>status</w:t>
-      </w:r>
-      <w:proofErr w:type="gramEnd"/>
-      <w:r>
-        <w:rPr>
-          <w:rStyle w:val="normaltextrun"/>
-        </w:rPr>
-        <w:t xml:space="preserve"> so they know where to take guests based on a server seating rotation. The hosting staff interface will also have a slidable list of servers in the form of a queue that shows which server is next in line to have a table seated. This can be overridden without a manager’s intervention in the case of a server in the queue already having a full section or the guests having a strong preference on where they want to sit. The queue of servers will be more of a reference.</w:t>
+        <w:t>This will have the same top-down view of the tables as the manager’s interface shows. With frequent automatic page refreshes, the hosting staff can stay up to date on the status of tables. The hosting staff will have the ability to tap/click on tables to modify the table’s status (i.e. Seated, Unseated, Needs Bussing). It will be the job of the hosting staff to check tables periodically to update their status so they know where to take guests based on a server seating rotation. The hosting staff interface will also have a slidable list of servers in the form of a queue that shows which server is next in line to have a table seated. This can be overridden without a manager’s intervention in the case of a server in the queue already having a full section or the guests having a strong preference on where they want to sit. The queue of servers will be more of a reference.</w:t>
       </w:r>
       <w:r>
         <w:rPr>

</xml_diff>

<commit_message>
Added features and functions
</commit_message>
<xml_diff>
--- a/V2_Software_Requirements_Specification.docx
+++ b/V2_Software_Requirements_Specification.docx
@@ -3251,6 +3251,90 @@
           <w:lang w:eastAsia="en-US"/>
         </w:rPr>
       </w:pPr>
+      <w:r>
+        <w:rPr>
+          <w:rFonts w:ascii="Times New Roman" w:eastAsiaTheme="minorHAnsi" w:hAnsi="Times New Roman" w:cs="Times New Roman"/>
+          <w:sz w:val="24"/>
+          <w:szCs w:val="24"/>
+          <w:lang w:eastAsia="en-US"/>
+        </w:rPr>
+        <w:t>Server management (allows host to assign tables)</w:t>
+      </w:r>
+    </w:p>
+    <w:p>
+      <w:pPr>
+        <w:numPr>
+          <w:ilvl w:val="2"/>
+          <w:numId w:val="5"/>
+        </w:numPr>
+        <w:spacing w:after="0" w:line="240" w:lineRule="auto"/>
+        <w:contextualSpacing/>
+        <w:rPr>
+          <w:rFonts w:ascii="Times New Roman" w:eastAsiaTheme="minorHAnsi" w:hAnsi="Times New Roman" w:cs="Times New Roman"/>
+          <w:sz w:val="24"/>
+          <w:szCs w:val="24"/>
+          <w:lang w:eastAsia="en-US"/>
+        </w:rPr>
+      </w:pPr>
+      <w:r>
+        <w:rPr>
+          <w:rFonts w:ascii="Times New Roman" w:eastAsiaTheme="minorHAnsi" w:hAnsi="Times New Roman" w:cs="Times New Roman"/>
+          <w:sz w:val="24"/>
+          <w:szCs w:val="24"/>
+          <w:lang w:eastAsia="en-US"/>
+        </w:rPr>
+        <w:t>Table management (track customer orders, and generate itemized bill)</w:t>
+      </w:r>
+    </w:p>
+    <w:p>
+      <w:pPr>
+        <w:numPr>
+          <w:ilvl w:val="2"/>
+          <w:numId w:val="5"/>
+        </w:numPr>
+        <w:spacing w:after="0" w:line="240" w:lineRule="auto"/>
+        <w:contextualSpacing/>
+        <w:rPr>
+          <w:rFonts w:ascii="Times New Roman" w:eastAsiaTheme="minorHAnsi" w:hAnsi="Times New Roman" w:cs="Times New Roman"/>
+          <w:sz w:val="24"/>
+          <w:szCs w:val="24"/>
+          <w:lang w:eastAsia="en-US"/>
+        </w:rPr>
+      </w:pPr>
+      <w:r>
+        <w:rPr>
+          <w:rFonts w:ascii="Times New Roman" w:eastAsiaTheme="minorHAnsi" w:hAnsi="Times New Roman" w:cs="Times New Roman"/>
+          <w:sz w:val="24"/>
+          <w:szCs w:val="24"/>
+          <w:lang w:eastAsia="en-US"/>
+        </w:rPr>
+        <w:t>Order management (server/kitchen order tracking)</w:t>
+      </w:r>
+    </w:p>
+    <w:p>
+      <w:pPr>
+        <w:numPr>
+          <w:ilvl w:val="2"/>
+          <w:numId w:val="5"/>
+        </w:numPr>
+        <w:spacing w:after="0" w:line="240" w:lineRule="auto"/>
+        <w:contextualSpacing/>
+        <w:rPr>
+          <w:rFonts w:ascii="Times New Roman" w:eastAsiaTheme="minorHAnsi" w:hAnsi="Times New Roman" w:cs="Times New Roman"/>
+          <w:sz w:val="24"/>
+          <w:szCs w:val="24"/>
+          <w:lang w:eastAsia="en-US"/>
+        </w:rPr>
+      </w:pPr>
+      <w:r>
+        <w:rPr>
+          <w:rFonts w:ascii="Times New Roman" w:eastAsiaTheme="minorHAnsi" w:hAnsi="Times New Roman" w:cs="Times New Roman"/>
+          <w:sz w:val="24"/>
+          <w:szCs w:val="24"/>
+          <w:lang w:eastAsia="en-US"/>
+        </w:rPr>
+        <w:t>Menu management (CRUD operations)</w:t>
+      </w:r>
     </w:p>
     <w:p>
       <w:pPr>
@@ -3835,40 +3919,6 @@
       <w:r>
         <w:t>.</w:t>
       </w:r>
-    </w:p>
-    <w:p>
-      <w:pPr>
-        <w:spacing w:after="0" w:line="240" w:lineRule="auto"/>
-        <w:ind w:left="720"/>
-        <w:rPr>
-          <w:rFonts w:ascii="Times New Roman" w:eastAsiaTheme="minorHAnsi" w:hAnsi="Times New Roman" w:cs="Times New Roman"/>
-          <w:sz w:val="24"/>
-          <w:szCs w:val="24"/>
-          <w:lang w:eastAsia="en-US"/>
-        </w:rPr>
-      </w:pPr>
-    </w:p>
-    <w:p>
-      <w:pPr>
-        <w:spacing w:after="0" w:line="240" w:lineRule="auto"/>
-        <w:rPr>
-          <w:rFonts w:ascii="Times New Roman" w:eastAsiaTheme="minorHAnsi" w:hAnsi="Times New Roman" w:cs="Times New Roman"/>
-          <w:sz w:val="24"/>
-          <w:szCs w:val="24"/>
-          <w:lang w:eastAsia="en-US"/>
-        </w:rPr>
-      </w:pPr>
-    </w:p>
-    <w:p>
-      <w:pPr>
-        <w:spacing w:after="0" w:line="240" w:lineRule="auto"/>
-        <w:rPr>
-          <w:rFonts w:ascii="Times New Roman" w:eastAsiaTheme="minorHAnsi" w:hAnsi="Times New Roman" w:cs="Times New Roman"/>
-          <w:sz w:val="24"/>
-          <w:szCs w:val="24"/>
-          <w:lang w:eastAsia="en-US"/>
-        </w:rPr>
-      </w:pPr>
     </w:p>
     <w:p>
       <w:pPr>
@@ -8870,14 +8920,134 @@
         <w:rPr>
           <w:rStyle w:val="normaltextrun"/>
         </w:rPr>
-        <w:t xml:space="preserve">This will have a top-down layout of the tables, each numbered and color-coded based on status (i.e. Seated, Unseated, Needs Bussing). There will also be an element in the form of a dynamic vertical scrolling window that shows each server on that shift that is clocked in. Each entry with a server’s name will be expandable to show their section (i.e. The table numbers they are assigned). The tables in their section will be expandable to show orders that </w:t>
+        <w:t>This will have a top-down layout of the tables, each numbered and color-coded based on status (</w:t>
       </w:r>
       <w:r>
         <w:rPr>
           <w:rStyle w:val="normaltextrun"/>
         </w:rPr>
+        <w:t>i.e.,</w:t>
+      </w:r>
+      <w:r>
+        <w:rPr>
+          <w:rStyle w:val="normaltextrun"/>
+        </w:rPr>
+        <w:t xml:space="preserve"> Seated, Unseated, Needs Bussing)</w:t>
+      </w:r>
+      <w:r>
+        <w:rPr>
+          <w:rStyle w:val="normaltextrun"/>
+        </w:rPr>
+        <w:t xml:space="preserve">.  </w:t>
+      </w:r>
+      <w:r>
+        <w:rPr>
+          <w:rStyle w:val="normaltextrun"/>
+        </w:rPr>
+        <w:t xml:space="preserve">There will also be an element in the form of a dynamic vertical scrolling window that shows each server on that shift that is clocked </w:t>
+      </w:r>
+      <w:r>
+        <w:rPr>
+          <w:rStyle w:val="normaltextrun"/>
+        </w:rPr>
+        <w:t xml:space="preserve">in.  </w:t>
+      </w:r>
+      <w:r>
+        <w:rPr>
+          <w:rStyle w:val="normaltextrun"/>
+        </w:rPr>
+        <w:t>Each entry with a server’s name will be expandable to show their section (</w:t>
+      </w:r>
+      <w:r>
+        <w:rPr>
+          <w:rStyle w:val="normaltextrun"/>
+        </w:rPr>
+        <w:t>i.e.,</w:t>
+      </w:r>
+      <w:r>
+        <w:rPr>
+          <w:rStyle w:val="normaltextrun"/>
+        </w:rPr>
+        <w:t xml:space="preserve"> The table numbers they are assigned). The tables in their section will be expandable to show orders that </w:t>
+      </w:r>
+      <w:r>
+        <w:rPr>
+          <w:rStyle w:val="normaltextrun"/>
+        </w:rPr>
         <w:lastRenderedPageBreak/>
-        <w:t>have been pushed to the back-of-house team. The manager UI should also contain a field to query item availability (i.e. Menu Items, not raw ingredients). The manager’s account can comp items/modify or apply promos for a list of reasons when accessing any table in the restaurant. The manager UI will also include the ability to send predetermined pings (messages that are pre-determined) to servers on their server list. Those pings will be sent to the server that was chosen. Common pings could include things like a table needing to be bussed, notification that they have been seated (guests sitting down at a table in their section, the hosting staff will have this ability as well) or that they are needed at the line for clarification on an order.</w:t>
+        <w:t>have been pushed to the back-of-house team</w:t>
+      </w:r>
+      <w:r>
+        <w:rPr>
+          <w:rStyle w:val="normaltextrun"/>
+        </w:rPr>
+        <w:t xml:space="preserve">.  </w:t>
+      </w:r>
+      <w:r>
+        <w:rPr>
+          <w:rStyle w:val="normaltextrun"/>
+        </w:rPr>
+        <w:t>The manager UI should also contain a field to query item availability (</w:t>
+      </w:r>
+      <w:r>
+        <w:rPr>
+          <w:rStyle w:val="normaltextrun"/>
+        </w:rPr>
+        <w:t>i.e.,</w:t>
+      </w:r>
+      <w:r>
+        <w:rPr>
+          <w:rStyle w:val="normaltextrun"/>
+        </w:rPr>
+        <w:t xml:space="preserve"> Menu Items, not raw ingredients)</w:t>
+      </w:r>
+      <w:r>
+        <w:rPr>
+          <w:rStyle w:val="normaltextrun"/>
+        </w:rPr>
+        <w:t xml:space="preserve">.  </w:t>
+      </w:r>
+      <w:r>
+        <w:rPr>
+          <w:rStyle w:val="normaltextrun"/>
+        </w:rPr>
+        <w:t>The manager’s account can comp items/modify or apply promos for a list of reasons when accessing any table in the restaurant</w:t>
+      </w:r>
+      <w:r>
+        <w:rPr>
+          <w:rStyle w:val="normaltextrun"/>
+        </w:rPr>
+        <w:t xml:space="preserve">.  </w:t>
+      </w:r>
+      <w:r>
+        <w:rPr>
+          <w:rStyle w:val="normaltextrun"/>
+        </w:rPr>
+        <w:t>The manager UI will also include the ability to send predetermined pings (messages that are pre-determined) to servers on their server list</w:t>
+      </w:r>
+      <w:r>
+        <w:rPr>
+          <w:rStyle w:val="normaltextrun"/>
+        </w:rPr>
+        <w:t xml:space="preserve">.  </w:t>
+      </w:r>
+      <w:r>
+        <w:rPr>
+          <w:rStyle w:val="normaltextrun"/>
+        </w:rPr>
+        <w:t>Those pings will be sent to the server that was chosen</w:t>
+      </w:r>
+      <w:r>
+        <w:rPr>
+          <w:rStyle w:val="normaltextrun"/>
+        </w:rPr>
+        <w:t xml:space="preserve">.  </w:t>
+      </w:r>
+      <w:r>
+        <w:rPr>
+          <w:rStyle w:val="normaltextrun"/>
+        </w:rPr>
+        <w:t>Common pings could include things like a table needing to be bussed, notification that they have been seated (guests sitting down at a table in their section, the hosting staff will have this ability as well) or that they are needed at the line for clarification on an order.</w:t>
       </w:r>
       <w:r>
         <w:rPr>
@@ -8981,7 +9151,67 @@
         <w:rPr>
           <w:rStyle w:val="normaltextrun"/>
         </w:rPr>
-        <w:t>This will show incoming orders in the order that they were received. The interface (preferably touch screen monitor but mouse access works as well) will be accessible to any back-of-house staff and they will be able to send a notification to the server that submitted the order that it has been completed and is ready for pick-up. This should keep the volume of food sitting under hot-lamps or on a tray line moving quickly. The back-of-house UI will not be user based but instead accessible by any workers on the line. This interface will require a manager PIN to be opened, and once opened, it stays open for use by all line workers. Individual user accounts should not be necessary for back-of-house staff.</w:t>
+        <w:t>This will show incoming orders in the order that they were received</w:t>
+      </w:r>
+      <w:r>
+        <w:rPr>
+          <w:rStyle w:val="normaltextrun"/>
+        </w:rPr>
+        <w:t xml:space="preserve">.  </w:t>
+      </w:r>
+      <w:r>
+        <w:rPr>
+          <w:rStyle w:val="normaltextrun"/>
+        </w:rPr>
+        <w:t>The interface (preferably touch screen monitor but mouse access works as well) will be accessible to any back-of-house staff and they will be able to send a notification to the server that submitted the order that it has been completed and is ready for pick-up</w:t>
+      </w:r>
+      <w:r>
+        <w:rPr>
+          <w:rStyle w:val="normaltextrun"/>
+        </w:rPr>
+        <w:t xml:space="preserve">.  </w:t>
+      </w:r>
+      <w:r>
+        <w:rPr>
+          <w:rStyle w:val="normaltextrun"/>
+        </w:rPr>
+        <w:t>This should keep the volume of food sitting under hot-lamps or on a tray line moving quickly</w:t>
+      </w:r>
+      <w:r>
+        <w:rPr>
+          <w:rStyle w:val="normaltextrun"/>
+        </w:rPr>
+        <w:t xml:space="preserve">.  </w:t>
+      </w:r>
+      <w:r>
+        <w:rPr>
+          <w:rStyle w:val="normaltextrun"/>
+        </w:rPr>
+        <w:t>The back-of-house UI will not be user based but instead accessible by any workers on the line</w:t>
+      </w:r>
+      <w:r>
+        <w:rPr>
+          <w:rStyle w:val="normaltextrun"/>
+        </w:rPr>
+        <w:t xml:space="preserve">.  </w:t>
+      </w:r>
+      <w:r>
+        <w:rPr>
+          <w:rStyle w:val="normaltextrun"/>
+        </w:rPr>
+        <w:t>This interface will require a manager PIN to be opened, and once opened, it stays open for use by all line workers</w:t>
+      </w:r>
+      <w:r>
+        <w:rPr>
+          <w:rStyle w:val="normaltextrun"/>
+        </w:rPr>
+        <w:t xml:space="preserve">.  </w:t>
+      </w:r>
+      <w:r>
+        <w:rPr>
+          <w:rStyle w:val="normaltextrun"/>
+        </w:rPr>
+        <w:t>Individual user accounts should not be necessary for back-of-house staff.</w:t>
       </w:r>
     </w:p>
     <w:p>
@@ -9067,19 +9297,151 @@
         <w:rPr>
           <w:rStyle w:val="normaltextrun"/>
         </w:rPr>
-        <w:t xml:space="preserve">This will primarily display a window for their currently open tables. Hosting staff will seat guests at tables based on their server section rotation and send a ping to the server in that section that will open a new table object in </w:t>
+        <w:t>This will primarily display a window for their currently open tables</w:t>
       </w:r>
       <w:r>
         <w:rPr>
           <w:rStyle w:val="normaltextrun"/>
         </w:rPr>
+        <w:t xml:space="preserve">.  </w:t>
+      </w:r>
+      <w:r>
+        <w:rPr>
+          <w:rStyle w:val="normaltextrun"/>
+        </w:rPr>
+        <w:t xml:space="preserve">Hosting staff will seat guests at tables based on their server section rotation and send a ping to the server in that section that will open a new table object in </w:t>
+      </w:r>
+      <w:r>
+        <w:rPr>
+          <w:rStyle w:val="normaltextrun"/>
+        </w:rPr>
         <w:t>that server’s</w:t>
       </w:r>
       <w:r>
         <w:rPr>
           <w:rStyle w:val="normaltextrun"/>
         </w:rPr>
-        <w:t xml:space="preserve"> main UI window. They can click the table as a button to access the menu. The server will be able to increment seats and enter the order for each seat. Upon clicking a seat in a specific table’s interface, the server will then have access to the menu which will be split into sections (i.e. Beverages, Appetizers, Entrées, etc.). Once each order is entered, there will be a button that will send the order to the back-of-house’s queue of orders. Each table can be accessed multiple times to send orders more than once. This way guests can start with drinks and appetizer, move to entrée and then dessert in multiple sent orders. There will be an option with each menu item a guest orders to modify the item. This could be a text field or combination of text-field and list of common modifications (i.e. no mayo, sauce on side). </w:t>
+        <w:t xml:space="preserve"> main UI window</w:t>
+      </w:r>
+      <w:r>
+        <w:rPr>
+          <w:rStyle w:val="normaltextrun"/>
+        </w:rPr>
+        <w:t xml:space="preserve">.  </w:t>
+      </w:r>
+      <w:r>
+        <w:rPr>
+          <w:rStyle w:val="normaltextrun"/>
+        </w:rPr>
+        <w:t>They can click the table as a button to access the menu</w:t>
+      </w:r>
+      <w:r>
+        <w:rPr>
+          <w:rStyle w:val="normaltextrun"/>
+        </w:rPr>
+        <w:t xml:space="preserve">.  </w:t>
+      </w:r>
+      <w:r>
+        <w:rPr>
+          <w:rStyle w:val="normaltextrun"/>
+        </w:rPr>
+        <w:t>The server will be able to increment seats and enter the order for each seat</w:t>
+      </w:r>
+      <w:r>
+        <w:rPr>
+          <w:rStyle w:val="normaltextrun"/>
+        </w:rPr>
+        <w:t xml:space="preserve">.  </w:t>
+      </w:r>
+      <w:r>
+        <w:rPr>
+          <w:rStyle w:val="normaltextrun"/>
+        </w:rPr>
+        <w:t>Upon clicking a seat in a specific table’s interface, the server will then have access to the menu which will be split into sections (</w:t>
+      </w:r>
+      <w:r>
+        <w:rPr>
+          <w:rStyle w:val="normaltextrun"/>
+        </w:rPr>
+        <w:t>i.e.,</w:t>
+      </w:r>
+      <w:r>
+        <w:rPr>
+          <w:rStyle w:val="normaltextrun"/>
+        </w:rPr>
+        <w:t xml:space="preserve"> Beverages, Appetizers, Entrées, etc.)</w:t>
+      </w:r>
+      <w:r>
+        <w:rPr>
+          <w:rStyle w:val="normaltextrun"/>
+        </w:rPr>
+        <w:t xml:space="preserve">.  </w:t>
+      </w:r>
+      <w:r>
+        <w:rPr>
+          <w:rStyle w:val="normaltextrun"/>
+        </w:rPr>
+        <w:t>Once each order is entered, there will be a button that will send the order to the back-of-house’s queue of orders</w:t>
+      </w:r>
+      <w:r>
+        <w:rPr>
+          <w:rStyle w:val="normaltextrun"/>
+        </w:rPr>
+        <w:t xml:space="preserve">.  </w:t>
+      </w:r>
+      <w:r>
+        <w:rPr>
+          <w:rStyle w:val="normaltextrun"/>
+        </w:rPr>
+        <w:t>Each table can be accessed multiple times to send orders more than once</w:t>
+      </w:r>
+      <w:r>
+        <w:rPr>
+          <w:rStyle w:val="normaltextrun"/>
+        </w:rPr>
+        <w:t xml:space="preserve">.  </w:t>
+      </w:r>
+      <w:r>
+        <w:rPr>
+          <w:rStyle w:val="normaltextrun"/>
+        </w:rPr>
+        <w:t>This way guests can start with drinks and appetizer, move to entrée and then dessert in multiple sent orders</w:t>
+      </w:r>
+      <w:r>
+        <w:rPr>
+          <w:rStyle w:val="normaltextrun"/>
+        </w:rPr>
+        <w:t xml:space="preserve">.  </w:t>
+      </w:r>
+      <w:r>
+        <w:rPr>
+          <w:rStyle w:val="normaltextrun"/>
+        </w:rPr>
+        <w:t>There will be an option with each menu item a guest orders to modify the item</w:t>
+      </w:r>
+      <w:r>
+        <w:rPr>
+          <w:rStyle w:val="normaltextrun"/>
+        </w:rPr>
+        <w:t xml:space="preserve">.  </w:t>
+      </w:r>
+      <w:r>
+        <w:rPr>
+          <w:rStyle w:val="normaltextrun"/>
+        </w:rPr>
+        <w:t>This could be a text field or combination of text-field and list of common modifications (</w:t>
+      </w:r>
+      <w:r>
+        <w:rPr>
+          <w:rStyle w:val="normaltextrun"/>
+        </w:rPr>
+        <w:t>i.e.,</w:t>
+      </w:r>
+      <w:r>
+        <w:rPr>
+          <w:rStyle w:val="normaltextrun"/>
+        </w:rPr>
+        <w:t xml:space="preserve"> no mayo, sauce on side). </w:t>
       </w:r>
       <w:r>
         <w:rPr>
@@ -9171,7 +9533,103 @@
         <w:rPr>
           <w:rStyle w:val="normaltextrun"/>
         </w:rPr>
-        <w:t>This will have the same top-down view of the tables as the manager’s interface shows. With frequent automatic page refreshes, the hosting staff can stay up to date on the status of tables. The hosting staff will have the ability to tap/click on tables to modify the table’s status (i.e. Seated, Unseated, Needs Bussing). It will be the job of the hosting staff to check tables periodically to update their status so they know where to take guests based on a server seating rotation. The hosting staff interface will also have a slidable list of servers in the form of a queue that shows which server is next in line to have a table seated. This can be overridden without a manager’s intervention in the case of a server in the queue already having a full section or the guests having a strong preference on where they want to sit. The queue of servers will be more of a reference.</w:t>
+        <w:t>This will have the same top-down view of the tables as the manager’s interface shows</w:t>
+      </w:r>
+      <w:r>
+        <w:rPr>
+          <w:rStyle w:val="normaltextrun"/>
+        </w:rPr>
+        <w:t xml:space="preserve">.  </w:t>
+      </w:r>
+      <w:r>
+        <w:rPr>
+          <w:rStyle w:val="normaltextrun"/>
+        </w:rPr>
+        <w:t>With frequent automatic page refreshes, the hosting staff can stay up to date on the status of tables</w:t>
+      </w:r>
+      <w:r>
+        <w:rPr>
+          <w:rStyle w:val="normaltextrun"/>
+        </w:rPr>
+        <w:t xml:space="preserve">.  </w:t>
+      </w:r>
+      <w:r>
+        <w:rPr>
+          <w:rStyle w:val="normaltextrun"/>
+        </w:rPr>
+        <w:t>The hosting staff will have the ability to tap/click on tables to modify the table’s status (</w:t>
+      </w:r>
+      <w:r>
+        <w:rPr>
+          <w:rStyle w:val="normaltextrun"/>
+        </w:rPr>
+        <w:t>i.e.,</w:t>
+      </w:r>
+      <w:r>
+        <w:rPr>
+          <w:rStyle w:val="normaltextrun"/>
+        </w:rPr>
+        <w:t xml:space="preserve"> Seated, Unseated, Needs Bussing)</w:t>
+      </w:r>
+      <w:r>
+        <w:rPr>
+          <w:rStyle w:val="normaltextrun"/>
+        </w:rPr>
+        <w:t xml:space="preserve">.  </w:t>
+      </w:r>
+      <w:r>
+        <w:rPr>
+          <w:rStyle w:val="normaltextrun"/>
+        </w:rPr>
+        <w:t xml:space="preserve">It will be the job of the hosting staff to check tables periodically to update their </w:t>
+      </w:r>
+      <w:r>
+        <w:rPr>
+          <w:rStyle w:val="normaltextrun"/>
+        </w:rPr>
+        <w:t>status,</w:t>
+      </w:r>
+      <w:r>
+        <w:rPr>
+          <w:rStyle w:val="normaltextrun"/>
+        </w:rPr>
+        <w:t xml:space="preserve"> so they know where to take guests based on a server seating rotation</w:t>
+      </w:r>
+      <w:r>
+        <w:rPr>
+          <w:rStyle w:val="normaltextrun"/>
+        </w:rPr>
+        <w:t xml:space="preserve">.  </w:t>
+      </w:r>
+      <w:r>
+        <w:rPr>
+          <w:rStyle w:val="normaltextrun"/>
+        </w:rPr>
+        <w:t>The hosting staff interface will also have a slidable list of servers in the form of a queue that shows which server is next in line to have a table seated</w:t>
+      </w:r>
+      <w:r>
+        <w:rPr>
+          <w:rStyle w:val="normaltextrun"/>
+        </w:rPr>
+        <w:t xml:space="preserve">.  </w:t>
+      </w:r>
+      <w:r>
+        <w:rPr>
+          <w:rStyle w:val="normaltextrun"/>
+        </w:rPr>
+        <w:t>This can be overridden without a manager’s intervention in the case of a server in the queue already having a full section or the guests having a strong preference on where they want to sit</w:t>
+      </w:r>
+      <w:r>
+        <w:rPr>
+          <w:rStyle w:val="normaltextrun"/>
+        </w:rPr>
+        <w:t xml:space="preserve">.  </w:t>
+      </w:r>
+      <w:r>
+        <w:rPr>
+          <w:rStyle w:val="normaltextrun"/>
+        </w:rPr>
+        <w:t>The queue of servers will be more of a reference.</w:t>
       </w:r>
       <w:r>
         <w:rPr>
@@ -9244,69 +9702,6 @@
           <w:lang w:eastAsia="en-US"/>
         </w:rPr>
       </w:pPr>
-      <w:r>
-        <w:rPr>
-          <w:rStyle w:val="normaltextrun"/>
-          <w:color w:val="000000"/>
-          <w:shd w:val="clear" w:color="auto" w:fill="FFFFFF"/>
-        </w:rPr>
-        <w:t>‘To be implemented’ A link or attachment will be available here for viewing of the wireframe UI design</w:t>
-      </w:r>
-      <w:r>
-        <w:rPr>
-          <w:rStyle w:val="normaltextrun"/>
-          <w:color w:val="000000"/>
-          <w:shd w:val="clear" w:color="auto" w:fill="FFFF00"/>
-        </w:rPr>
-        <w:t xml:space="preserve">. Example: Draft of Manager UI created using </w:t>
-      </w:r>
-      <w:hyperlink r:id="rId9" w:tgtFrame="_blank" w:history="1">
-        <w:r>
-          <w:rPr>
-            <w:rStyle w:val="normaltextrun"/>
-            <w:color w:val="0563C1"/>
-            <w:u w:val="single"/>
-            <w:shd w:val="clear" w:color="auto" w:fill="FFFF00"/>
-          </w:rPr>
-          <w:t>wireframe.cc</w:t>
-        </w:r>
-      </w:hyperlink>
-      <w:r>
-        <w:rPr>
-          <w:rStyle w:val="normaltextrun"/>
-          <w:color w:val="000000"/>
-          <w:shd w:val="clear" w:color="auto" w:fill="FFFF00"/>
-        </w:rPr>
-        <w:t xml:space="preserve"> tool [URL: </w:t>
-      </w:r>
-      <w:hyperlink r:id="rId10" w:tgtFrame="_blank" w:history="1">
-        <w:r>
-          <w:rPr>
-            <w:rStyle w:val="normaltextrun"/>
-            <w:color w:val="0563C1"/>
-            <w:u w:val="single"/>
-            <w:shd w:val="clear" w:color="auto" w:fill="FFFF00"/>
-          </w:rPr>
-          <w:t>https://wireframe.cc/pro/pp/d73d4a1fd596162</w:t>
-        </w:r>
-      </w:hyperlink>
-      <w:r>
-        <w:rPr>
-          <w:rStyle w:val="normaltextrun"/>
-          <w:color w:val="0563C1"/>
-          <w:u w:val="single"/>
-          <w:shd w:val="clear" w:color="auto" w:fill="FFFF00"/>
-        </w:rPr>
-        <w:t xml:space="preserve"> ]</w:t>
-      </w:r>
-      <w:r>
-        <w:rPr>
-          <w:rStyle w:val="eop"/>
-          <w:color w:val="0563C1"/>
-          <w:shd w:val="clear" w:color="auto" w:fill="FFFFFF"/>
-        </w:rPr>
-        <w:t> </w:t>
-      </w:r>
     </w:p>
     <w:p>
       <w:pPr>
@@ -9354,7 +9749,7 @@
                     </pic:cNvPicPr>
                   </pic:nvPicPr>
                   <pic:blipFill>
-                    <a:blip r:embed="rId11">
+                    <a:blip r:embed="rId9">
                       <a:extLst>
                         <a:ext uri="{28A0092B-C50C-407E-A947-70E740481C1C}">
                           <a14:useLocalDpi xmlns:a14="http://schemas.microsoft.com/office/drawing/2010/main" val="0"/>
@@ -9465,6 +9860,30 @@
     </w:p>
     <w:p>
       <w:pPr>
+        <w:spacing w:after="0" w:line="240" w:lineRule="auto"/>
+        <w:ind w:left="720"/>
+        <w:rPr>
+          <w:rFonts w:ascii="Times New Roman" w:eastAsiaTheme="minorHAnsi" w:hAnsi="Times New Roman" w:cs="Times New Roman"/>
+          <w:sz w:val="24"/>
+          <w:szCs w:val="24"/>
+          <w:lang w:eastAsia="en-US"/>
+        </w:rPr>
+      </w:pPr>
+    </w:p>
+    <w:p>
+      <w:pPr>
+        <w:spacing w:after="0" w:line="240" w:lineRule="auto"/>
+        <w:ind w:left="720"/>
+        <w:rPr>
+          <w:rFonts w:ascii="Times New Roman" w:eastAsiaTheme="minorHAnsi" w:hAnsi="Times New Roman" w:cs="Times New Roman"/>
+          <w:sz w:val="24"/>
+          <w:szCs w:val="24"/>
+          <w:lang w:eastAsia="en-US"/>
+        </w:rPr>
+      </w:pPr>
+    </w:p>
+    <w:p>
+      <w:pPr>
         <w:pStyle w:val="ListParagraph"/>
         <w:numPr>
           <w:ilvl w:val="1"/>
@@ -9721,7 +10140,39 @@
           <w:sz w:val="24"/>
           <w:szCs w:val="24"/>
         </w:rPr>
-        <w:t>will be using a MySQL relational database to manage orders, and employee information. MySQL can improve the efficiency of the database. Additionally, it can streamline the productivity of the restaurant, so that workers or employees will put in their effort to ensure that the business achieves their target goal and improves the revenue base.</w:t>
+        <w:t>will be using a MySQL relational database to manage orders, and employee information</w:t>
+      </w:r>
+      <w:r>
+        <w:rPr>
+          <w:rFonts w:ascii="Times New Roman" w:hAnsi="Times New Roman" w:cs="Times New Roman"/>
+          <w:sz w:val="24"/>
+          <w:szCs w:val="24"/>
+        </w:rPr>
+        <w:t xml:space="preserve">.  </w:t>
+      </w:r>
+      <w:r>
+        <w:rPr>
+          <w:rFonts w:ascii="Times New Roman" w:hAnsi="Times New Roman" w:cs="Times New Roman"/>
+          <w:sz w:val="24"/>
+          <w:szCs w:val="24"/>
+        </w:rPr>
+        <w:t>MySQL can improve the efficiency of the database</w:t>
+      </w:r>
+      <w:r>
+        <w:rPr>
+          <w:rFonts w:ascii="Times New Roman" w:hAnsi="Times New Roman" w:cs="Times New Roman"/>
+          <w:sz w:val="24"/>
+          <w:szCs w:val="24"/>
+        </w:rPr>
+        <w:t xml:space="preserve">.  </w:t>
+      </w:r>
+      <w:r>
+        <w:rPr>
+          <w:rFonts w:ascii="Times New Roman" w:hAnsi="Times New Roman" w:cs="Times New Roman"/>
+          <w:sz w:val="24"/>
+          <w:szCs w:val="24"/>
+        </w:rPr>
+        <w:t>Additionally, it can streamline the productivity of the restaurant, so that workers or employees will put in their effort to ensure that the business achieves their target goal and improves the revenue base.</w:t>
       </w:r>
     </w:p>
     <w:p>
@@ -9799,7 +10250,7 @@
                     </pic:cNvPicPr>
                   </pic:nvPicPr>
                   <pic:blipFill rotWithShape="1">
-                    <a:blip r:embed="rId12" cstate="print">
+                    <a:blip r:embed="rId10" cstate="print">
                       <a:extLst>
                         <a:ext uri="{28A0092B-C50C-407E-A947-70E740481C1C}">
                           <a14:useLocalDpi xmlns:a14="http://schemas.microsoft.com/office/drawing/2010/main" val="0"/>
@@ -10479,7 +10930,7 @@
                     <pic:cNvPicPr/>
                   </pic:nvPicPr>
                   <pic:blipFill>
-                    <a:blip r:embed="rId13" cstate="print"/>
+                    <a:blip r:embed="rId11" cstate="print"/>
                     <a:stretch>
                       <a:fillRect/>
                     </a:stretch>
@@ -10520,40 +10971,6 @@
     </w:p>
     <w:p>
       <w:pPr>
-        <w:spacing w:after="0" w:line="240" w:lineRule="auto"/>
-        <w:rPr>
-          <w:rFonts w:ascii="Times New Roman" w:eastAsiaTheme="minorHAnsi" w:hAnsi="Times New Roman" w:cs="Times New Roman"/>
-          <w:sz w:val="24"/>
-          <w:szCs w:val="24"/>
-          <w:lang w:eastAsia="en-US"/>
-        </w:rPr>
-      </w:pPr>
-    </w:p>
-    <w:p>
-      <w:pPr>
-        <w:spacing w:after="0" w:line="240" w:lineRule="auto"/>
-        <w:rPr>
-          <w:rFonts w:ascii="Times New Roman" w:eastAsiaTheme="minorHAnsi" w:hAnsi="Times New Roman" w:cs="Times New Roman"/>
-          <w:sz w:val="24"/>
-          <w:szCs w:val="24"/>
-          <w:lang w:eastAsia="en-US"/>
-        </w:rPr>
-      </w:pPr>
-    </w:p>
-    <w:p>
-      <w:pPr>
-        <w:spacing w:after="0" w:line="240" w:lineRule="auto"/>
-        <w:ind w:left="2880"/>
-        <w:rPr>
-          <w:rFonts w:ascii="Times New Roman" w:eastAsiaTheme="minorHAnsi" w:hAnsi="Times New Roman" w:cs="Times New Roman"/>
-          <w:sz w:val="24"/>
-          <w:szCs w:val="24"/>
-          <w:lang w:eastAsia="en-US"/>
-        </w:rPr>
-      </w:pPr>
-    </w:p>
-    <w:p>
-      <w:pPr>
         <w:pStyle w:val="ListParagraph"/>
         <w:numPr>
           <w:ilvl w:val="1"/>
@@ -10578,6 +10995,7 @@
           <w:szCs w:val="24"/>
           <w:lang w:eastAsia="en-US"/>
         </w:rPr>
+        <w:lastRenderedPageBreak/>
         <w:t xml:space="preserve">Data Flow and States </w:t>
       </w:r>
     </w:p>
@@ -10775,7 +11193,7 @@
                     <pic:cNvPicPr/>
                   </pic:nvPicPr>
                   <pic:blipFill>
-                    <a:blip r:embed="rId14"/>
+                    <a:blip r:embed="rId12"/>
                     <a:stretch>
                       <a:fillRect/>
                     </a:stretch>
@@ -10802,10 +11220,7 @@
         <w:ind w:left="1584" w:firstLine="576"/>
         <w:jc w:val="center"/>
         <w:rPr>
-          <w:rFonts w:ascii="Times New Roman" w:eastAsiaTheme="minorHAnsi" w:hAnsi="Times New Roman" w:cs="Times New Roman"/>
-          <w:sz w:val="24"/>
-          <w:szCs w:val="24"/>
-          <w:lang w:eastAsia="en-US"/>
+          <w:rFonts w:ascii="Times New Roman" w:hAnsi="Times New Roman" w:cs="Times New Roman"/>
         </w:rPr>
       </w:pPr>
       <w:r>
@@ -10942,7 +11357,6 @@
           <w:szCs w:val="24"/>
           <w:lang w:eastAsia="en-US"/>
         </w:rPr>
-        <w:lastRenderedPageBreak/>
         <w:drawing>
           <wp:inline distT="0" distB="0" distL="0" distR="0" wp14:anchorId="29BAB866" wp14:editId="6B6F2F14">
             <wp:extent cx="5419725" cy="2210738"/>
@@ -10959,7 +11373,7 @@
                     <pic:cNvPicPr/>
                   </pic:nvPicPr>
                   <pic:blipFill>
-                    <a:blip r:embed="rId15"/>
+                    <a:blip r:embed="rId13"/>
                     <a:stretch>
                       <a:fillRect/>
                     </a:stretch>
@@ -11004,15 +11418,6 @@
         <w:t>Figure 5- Financial Report Example</w:t>
       </w:r>
     </w:p>
-    <w:p/>
-    <w:p/>
-    <w:p/>
-    <w:p>
-      <w:r>
-        <w:t xml:space="preserve"> </w:t>
-      </w:r>
-    </w:p>
-    <w:p/>
     <w:p>
       <w:pPr>
         <w:pStyle w:val="ListParagraph"/>
@@ -11035,6 +11440,7 @@
           <w:szCs w:val="24"/>
           <w:lang w:eastAsia="en-US"/>
         </w:rPr>
+        <w:lastRenderedPageBreak/>
         <w:t>Inventory report on</w:t>
       </w:r>
       <w:r>
@@ -11083,7 +11489,7 @@
                     <pic:cNvPicPr/>
                   </pic:nvPicPr>
                   <pic:blipFill>
-                    <a:blip r:embed="rId16"/>
+                    <a:blip r:embed="rId14"/>
                     <a:stretch>
                       <a:fillRect/>
                     </a:stretch>
@@ -12067,7 +12473,7 @@
   <w:abstractNum w:abstractNumId="8" w15:restartNumberingAfterBreak="0">
     <w:nsid w:val="3A4B0D86"/>
     <w:multiLevelType w:val="multilevel"/>
-    <w:tmpl w:val="C39A84CC"/>
+    <w:tmpl w:val="9AD42BC0"/>
     <w:lvl w:ilvl="0">
       <w:start w:val="1"/>
       <w:numFmt w:val="decimal"/>
@@ -12093,12 +12499,15 @@
     </w:lvl>
     <w:lvl w:ilvl="2">
       <w:start w:val="1"/>
-      <w:numFmt w:val="decimal"/>
-      <w:lvlText w:val="%1.%2.%3."/>
+      <w:numFmt w:val="bullet"/>
+      <w:lvlText w:val=""/>
       <w:lvlJc w:val="left"/>
       <w:pPr>
-        <w:ind w:left="1224" w:hanging="504"/>
-      </w:pPr>
+        <w:ind w:left="1080" w:hanging="360"/>
+      </w:pPr>
+      <w:rPr>
+        <w:rFonts w:ascii="Symbol" w:hAnsi="Symbol" w:hint="default"/>
+      </w:rPr>
     </w:lvl>
     <w:lvl w:ilvl="3">
       <w:start w:val="1"/>

</xml_diff>

<commit_message>
Fixed two outstanding number issues
Updated with Chase's class diagram
</commit_message>
<xml_diff>
--- a/V2_Software_Requirements_Specification.docx
+++ b/V2_Software_Requirements_Specification.docx
@@ -3050,43 +3050,6 @@
     </w:p>
     <w:p>
       <w:pPr>
-        <w:pStyle w:val="ListParagraph"/>
-        <w:spacing w:after="0" w:line="276" w:lineRule="auto"/>
-        <w:ind w:left="792"/>
-        <w:rPr>
-          <w:rFonts w:ascii="Times New Roman" w:eastAsiaTheme="minorHAnsi" w:hAnsi="Times New Roman" w:cs="Times New Roman"/>
-          <w:sz w:val="24"/>
-          <w:szCs w:val="24"/>
-          <w:lang w:eastAsia="en-US"/>
-        </w:rPr>
-      </w:pPr>
-    </w:p>
-    <w:p>
-      <w:pPr>
-        <w:pStyle w:val="ListParagraph"/>
-        <w:spacing w:after="0" w:line="276" w:lineRule="auto"/>
-        <w:ind w:left="792"/>
-        <w:rPr>
-          <w:rFonts w:ascii="Times New Roman" w:eastAsiaTheme="minorHAnsi" w:hAnsi="Times New Roman" w:cs="Times New Roman"/>
-          <w:sz w:val="24"/>
-          <w:szCs w:val="24"/>
-          <w:lang w:eastAsia="en-US"/>
-        </w:rPr>
-      </w:pPr>
-    </w:p>
-    <w:p>
-      <w:pPr>
-        <w:spacing w:after="0" w:line="240" w:lineRule="auto"/>
-        <w:rPr>
-          <w:rFonts w:ascii="Times New Roman" w:eastAsiaTheme="minorHAnsi" w:hAnsi="Times New Roman" w:cs="Times New Roman"/>
-          <w:sz w:val="24"/>
-          <w:szCs w:val="24"/>
-          <w:lang w:eastAsia="en-US"/>
-        </w:rPr>
-      </w:pPr>
-    </w:p>
-    <w:p>
-      <w:pPr>
         <w:spacing w:after="0" w:line="240" w:lineRule="auto"/>
         <w:rPr>
           <w:rFonts w:ascii="Times New Roman" w:eastAsiaTheme="minorHAnsi" w:hAnsi="Times New Roman" w:cs="Times New Roman"/>
@@ -3133,6 +3096,7 @@
           <w:szCs w:val="28"/>
           <w:lang w:eastAsia="en-US"/>
         </w:rPr>
+        <w:lastRenderedPageBreak/>
         <w:t>General Description</w:t>
       </w:r>
     </w:p>
@@ -3943,7 +3907,6 @@
           <w:szCs w:val="24"/>
           <w:lang w:eastAsia="en-US"/>
         </w:rPr>
-        <w:lastRenderedPageBreak/>
         <w:t>Name</w:t>
       </w:r>
       <w:r>
@@ -3997,6 +3960,7 @@
           <w:szCs w:val="24"/>
           <w:lang w:eastAsia="en-US"/>
         </w:rPr>
+        <w:lastRenderedPageBreak/>
         <w:t>Actor:</w:t>
       </w:r>
       <w:r>
@@ -4540,6 +4504,17 @@
         </w:rPr>
         <w:t>Encourages higher productivity</w:t>
       </w:r>
+    </w:p>
+    <w:p>
+      <w:pPr>
+        <w:pStyle w:val="ListParagraph"/>
+        <w:spacing w:line="276" w:lineRule="auto"/>
+        <w:rPr>
+          <w:rFonts w:ascii="Times New Roman" w:hAnsi="Times New Roman" w:cs="Times New Roman"/>
+          <w:sz w:val="24"/>
+          <w:szCs w:val="24"/>
+        </w:rPr>
+      </w:pPr>
     </w:p>
     <w:p>
       <w:pPr>
@@ -8067,15 +8042,64 @@
           <w:szCs w:val="24"/>
           <w:lang w:eastAsia="en-US"/>
         </w:rPr>
-        <w:t xml:space="preserve">Security </w:t>
+        <w:t>Security</w:t>
+      </w:r>
+    </w:p>
+    <w:p>
+      <w:pPr>
+        <w:spacing w:after="0" w:line="240" w:lineRule="auto"/>
+        <w:ind w:firstLine="720"/>
+        <w:jc w:val="both"/>
+        <w:rPr>
+          <w:rFonts w:ascii="Times New Roman" w:eastAsiaTheme="minorHAnsi" w:hAnsi="Times New Roman" w:cs="Times New Roman"/>
+          <w:sz w:val="24"/>
+          <w:szCs w:val="24"/>
+          <w:lang w:eastAsia="en-US"/>
+        </w:rPr>
+      </w:pPr>
+      <w:r>
+        <w:rPr>
+          <w:rFonts w:ascii="Times New Roman" w:eastAsiaTheme="minorHAnsi" w:hAnsi="Times New Roman" w:cs="Times New Roman"/>
+          <w:sz w:val="24"/>
+          <w:szCs w:val="24"/>
+          <w:lang w:eastAsia="en-US"/>
+        </w:rPr>
+        <w:t>6.1.1</w:t>
+      </w:r>
+      <w:r>
+        <w:rPr>
+          <w:rFonts w:ascii="Times New Roman" w:eastAsiaTheme="minorHAnsi" w:hAnsi="Times New Roman" w:cs="Times New Roman"/>
+          <w:sz w:val="24"/>
+          <w:szCs w:val="24"/>
+          <w:lang w:eastAsia="en-US"/>
+        </w:rPr>
+        <w:t>.</w:t>
+      </w:r>
+      <w:r>
+        <w:rPr>
+          <w:rFonts w:ascii="Times New Roman" w:eastAsiaTheme="minorHAnsi" w:hAnsi="Times New Roman" w:cs="Times New Roman"/>
+          <w:sz w:val="24"/>
+          <w:szCs w:val="24"/>
+          <w:lang w:eastAsia="en-US"/>
+        </w:rPr>
+        <w:t xml:space="preserve">   </w:t>
+      </w:r>
+      <w:r>
+        <w:rPr>
+          <w:rFonts w:ascii="Times New Roman" w:eastAsiaTheme="minorHAnsi" w:hAnsi="Times New Roman" w:cs="Times New Roman"/>
+          <w:sz w:val="24"/>
+          <w:szCs w:val="24"/>
+          <w:lang w:eastAsia="en-US"/>
+        </w:rPr>
+        <w:t>Data</w:t>
       </w:r>
     </w:p>
     <w:p>
       <w:pPr>
         <w:pStyle w:val="ListParagraph"/>
         <w:numPr>
-          <w:ilvl w:val="2"/>
-          <w:numId w:val="5"/>
+          <w:ilvl w:val="0"/>
+          <w:numId w:val="25"/>
         </w:numPr>
         <w:spacing w:after="0" w:line="240" w:lineRule="auto"/>
         <w:jc w:val="both"/>
@@ -8093,13 +8117,13 @@
           <w:szCs w:val="24"/>
           <w:lang w:eastAsia="en-US"/>
         </w:rPr>
-        <w:t>Data</w:t>
-      </w:r>
-    </w:p>
-    <w:p>
-      <w:pPr>
-        <w:spacing w:after="0" w:line="240" w:lineRule="auto"/>
-        <w:ind w:left="360" w:firstLine="720"/>
+        <w:t>Data in rest</w:t>
+      </w:r>
+    </w:p>
+    <w:p>
+      <w:pPr>
+        <w:spacing w:after="0" w:line="240" w:lineRule="auto"/>
+        <w:ind w:left="1800"/>
         <w:jc w:val="both"/>
         <w:rPr>
           <w:rFonts w:ascii="Times New Roman" w:eastAsiaTheme="minorHAnsi" w:hAnsi="Times New Roman" w:cs="Times New Roman"/>
@@ -8115,72 +8139,29 @@
           <w:szCs w:val="24"/>
           <w:lang w:eastAsia="en-US"/>
         </w:rPr>
-        <w:t xml:space="preserve">6.1.1    </w:t>
-      </w:r>
-      <w:r>
-        <w:rPr>
-          <w:rFonts w:ascii="Times New Roman" w:eastAsiaTheme="minorHAnsi" w:hAnsi="Times New Roman" w:cs="Times New Roman"/>
-          <w:sz w:val="24"/>
-          <w:szCs w:val="24"/>
-          <w:lang w:eastAsia="en-US"/>
-        </w:rPr>
-        <w:t>Data in rest</w:t>
-      </w:r>
-    </w:p>
-    <w:p>
-      <w:pPr>
-        <w:spacing w:after="0" w:line="240" w:lineRule="auto"/>
-        <w:ind w:left="1440"/>
-        <w:rPr>
-          <w:rFonts w:ascii="Times New Roman" w:eastAsiaTheme="minorHAnsi" w:hAnsi="Times New Roman" w:cs="Times New Roman"/>
-          <w:sz w:val="24"/>
-          <w:szCs w:val="24"/>
-          <w:lang w:eastAsia="en-US"/>
-        </w:rPr>
-      </w:pPr>
-      <w:commentRangeStart w:id="0"/>
-      <w:r>
-        <w:rPr>
-          <w:rFonts w:ascii="Times New Roman" w:eastAsiaTheme="minorHAnsi" w:hAnsi="Times New Roman" w:cs="Times New Roman"/>
-          <w:sz w:val="24"/>
-          <w:szCs w:val="24"/>
-          <w:lang w:eastAsia="en-US"/>
-        </w:rPr>
-        <w:t xml:space="preserve">6.1.1.1    </w:t>
-      </w:r>
-      <w:r>
-        <w:rPr>
-          <w:rFonts w:ascii="Times New Roman" w:eastAsiaTheme="minorHAnsi" w:hAnsi="Times New Roman" w:cs="Times New Roman"/>
-          <w:sz w:val="24"/>
-          <w:szCs w:val="24"/>
-          <w:lang w:eastAsia="en-US"/>
-        </w:rPr>
         <w:t>Ensure that the cloud service in use encrypts stored data so it is not easily attainable.</w:t>
       </w:r>
-      <w:commentRangeEnd w:id="0"/>
-      <w:r>
-        <w:rPr>
-          <w:rStyle w:val="CommentReference"/>
-        </w:rPr>
-        <w:commentReference w:id="0"/>
-      </w:r>
-    </w:p>
-    <w:p>
-      <w:pPr>
-        <w:spacing w:after="0" w:line="240" w:lineRule="auto"/>
-        <w:ind w:left="1440"/>
-        <w:rPr>
-          <w:rFonts w:ascii="Times New Roman" w:eastAsiaTheme="minorHAnsi" w:hAnsi="Times New Roman" w:cs="Times New Roman"/>
-          <w:sz w:val="24"/>
-          <w:szCs w:val="24"/>
-          <w:lang w:eastAsia="en-US"/>
-        </w:rPr>
-      </w:pPr>
-    </w:p>
-    <w:p>
-      <w:pPr>
-        <w:spacing w:after="0" w:line="240" w:lineRule="auto"/>
-        <w:ind w:left="720"/>
+    </w:p>
+    <w:p>
+      <w:pPr>
+        <w:spacing w:after="0" w:line="240" w:lineRule="auto"/>
+        <w:ind w:left="1080"/>
+        <w:rPr>
+          <w:rFonts w:ascii="Times New Roman" w:eastAsiaTheme="minorHAnsi" w:hAnsi="Times New Roman" w:cs="Times New Roman"/>
+          <w:sz w:val="24"/>
+          <w:szCs w:val="24"/>
+          <w:lang w:eastAsia="en-US"/>
+        </w:rPr>
+      </w:pPr>
+    </w:p>
+    <w:p>
+      <w:pPr>
+        <w:pStyle w:val="ListParagraph"/>
+        <w:numPr>
+          <w:ilvl w:val="0"/>
+          <w:numId w:val="25"/>
+        </w:numPr>
+        <w:spacing w:after="0" w:line="240" w:lineRule="auto"/>
         <w:jc w:val="both"/>
         <w:rPr>
           <w:rFonts w:ascii="Times New Roman" w:eastAsiaTheme="minorHAnsi" w:hAnsi="Times New Roman" w:cs="Times New Roman"/>
@@ -8196,22 +8177,13 @@
           <w:szCs w:val="24"/>
           <w:lang w:eastAsia="en-US"/>
         </w:rPr>
-        <w:t xml:space="preserve">     6.1.2    </w:t>
-      </w:r>
-      <w:r>
-        <w:rPr>
-          <w:rFonts w:ascii="Times New Roman" w:eastAsiaTheme="minorHAnsi" w:hAnsi="Times New Roman" w:cs="Times New Roman"/>
-          <w:sz w:val="24"/>
-          <w:szCs w:val="24"/>
-          <w:lang w:eastAsia="en-US"/>
-        </w:rPr>
         <w:t>Data in use</w:t>
       </w:r>
     </w:p>
     <w:p>
       <w:pPr>
         <w:spacing w:after="0" w:line="240" w:lineRule="auto"/>
-        <w:ind w:left="1440"/>
+        <w:ind w:left="1800"/>
         <w:jc w:val="both"/>
         <w:rPr>
           <w:rFonts w:ascii="Times New Roman" w:eastAsiaTheme="minorHAnsi" w:hAnsi="Times New Roman" w:cs="Times New Roman"/>
@@ -8220,16 +8192,6 @@
           <w:lang w:eastAsia="en-US"/>
         </w:rPr>
       </w:pPr>
-      <w:commentRangeStart w:id="1"/>
-      <w:r>
-        <w:rPr>
-          <w:rFonts w:ascii="Times New Roman" w:eastAsiaTheme="minorHAnsi" w:hAnsi="Times New Roman" w:cs="Times New Roman"/>
-          <w:sz w:val="24"/>
-          <w:szCs w:val="24"/>
-          <w:lang w:eastAsia="en-US"/>
-        </w:rPr>
-        <w:t xml:space="preserve">6.1.2.1    </w:t>
-      </w:r>
       <w:r>
         <w:rPr>
           <w:rFonts w:ascii="Times New Roman" w:eastAsiaTheme="minorHAnsi" w:hAnsi="Times New Roman" w:cs="Times New Roman"/>
@@ -8239,18 +8201,11 @@
         </w:rPr>
         <w:t>Control access to viewable data in use by using least privileged access determined by user’s roles.</w:t>
       </w:r>
-      <w:commentRangeEnd w:id="1"/>
-      <w:r>
-        <w:rPr>
-          <w:rStyle w:val="CommentReference"/>
-        </w:rPr>
-        <w:commentReference w:id="1"/>
-      </w:r>
-    </w:p>
-    <w:p>
-      <w:pPr>
-        <w:spacing w:after="0" w:line="240" w:lineRule="auto"/>
-        <w:ind w:left="1440"/>
+    </w:p>
+    <w:p>
+      <w:pPr>
+        <w:spacing w:after="0" w:line="240" w:lineRule="auto"/>
+        <w:ind w:left="1080"/>
         <w:jc w:val="both"/>
         <w:rPr>
           <w:rFonts w:ascii="Times New Roman" w:eastAsiaTheme="minorHAnsi" w:hAnsi="Times New Roman" w:cs="Times New Roman"/>
@@ -8262,8 +8217,12 @@
     </w:p>
     <w:p>
       <w:pPr>
-        <w:spacing w:after="0" w:line="240" w:lineRule="auto"/>
-        <w:ind w:left="720"/>
+        <w:pStyle w:val="ListParagraph"/>
+        <w:numPr>
+          <w:ilvl w:val="0"/>
+          <w:numId w:val="25"/>
+        </w:numPr>
+        <w:spacing w:after="0" w:line="240" w:lineRule="auto"/>
         <w:jc w:val="both"/>
         <w:rPr>
           <w:rFonts w:ascii="Times New Roman" w:eastAsiaTheme="minorHAnsi" w:hAnsi="Times New Roman" w:cs="Times New Roman"/>
@@ -8279,22 +8238,13 @@
           <w:szCs w:val="24"/>
           <w:lang w:eastAsia="en-US"/>
         </w:rPr>
-        <w:t xml:space="preserve">     6.1.3    </w:t>
-      </w:r>
-      <w:r>
-        <w:rPr>
-          <w:rFonts w:ascii="Times New Roman" w:eastAsiaTheme="minorHAnsi" w:hAnsi="Times New Roman" w:cs="Times New Roman"/>
-          <w:sz w:val="24"/>
-          <w:szCs w:val="24"/>
-          <w:lang w:eastAsia="en-US"/>
-        </w:rPr>
         <w:t>Data in transit</w:t>
       </w:r>
     </w:p>
     <w:p>
       <w:pPr>
         <w:spacing w:after="0" w:line="240" w:lineRule="auto"/>
-        <w:ind w:left="720" w:firstLine="720"/>
+        <w:ind w:left="1140" w:firstLine="720"/>
         <w:jc w:val="both"/>
         <w:rPr>
           <w:rFonts w:ascii="Times New Roman" w:eastAsiaTheme="minorHAnsi" w:hAnsi="Times New Roman" w:cs="Times New Roman"/>
@@ -8303,42 +8253,6 @@
           <w:lang w:eastAsia="en-US"/>
         </w:rPr>
       </w:pPr>
-      <w:r>
-        <w:rPr>
-          <w:rFonts w:ascii="Times New Roman" w:eastAsiaTheme="minorHAnsi" w:hAnsi="Times New Roman" w:cs="Times New Roman"/>
-          <w:sz w:val="24"/>
-          <w:szCs w:val="24"/>
-          <w:lang w:eastAsia="en-US"/>
-        </w:rPr>
-        <w:t>6.1.</w:t>
-      </w:r>
-      <w:r>
-        <w:rPr>
-          <w:rFonts w:ascii="Times New Roman" w:eastAsiaTheme="minorHAnsi" w:hAnsi="Times New Roman" w:cs="Times New Roman"/>
-          <w:sz w:val="24"/>
-          <w:szCs w:val="24"/>
-          <w:lang w:eastAsia="en-US"/>
-        </w:rPr>
-        <w:t>3</w:t>
-      </w:r>
-      <w:r>
-        <w:rPr>
-          <w:rFonts w:ascii="Times New Roman" w:eastAsiaTheme="minorHAnsi" w:hAnsi="Times New Roman" w:cs="Times New Roman"/>
-          <w:sz w:val="24"/>
-          <w:szCs w:val="24"/>
-          <w:lang w:eastAsia="en-US"/>
-        </w:rPr>
-        <w:t>.</w:t>
-      </w:r>
-      <w:r>
-        <w:rPr>
-          <w:rFonts w:ascii="Times New Roman" w:eastAsiaTheme="minorHAnsi" w:hAnsi="Times New Roman" w:cs="Times New Roman"/>
-          <w:sz w:val="24"/>
-          <w:szCs w:val="24"/>
-          <w:lang w:eastAsia="en-US"/>
-        </w:rPr>
-        <w:t xml:space="preserve">1    </w:t>
-      </w:r>
       <w:r>
         <w:rPr>
           <w:rFonts w:ascii="Times New Roman" w:eastAsiaTheme="minorHAnsi" w:hAnsi="Times New Roman" w:cs="Times New Roman"/>
@@ -8406,124 +8320,69 @@
     </w:p>
     <w:p>
       <w:pPr>
+        <w:spacing w:after="0" w:line="240" w:lineRule="auto"/>
+        <w:ind w:left="720"/>
+        <w:rPr>
+          <w:rFonts w:ascii="Times New Roman" w:eastAsiaTheme="minorHAnsi" w:hAnsi="Times New Roman" w:cs="Times New Roman"/>
+          <w:sz w:val="24"/>
+          <w:szCs w:val="24"/>
+          <w:lang w:eastAsia="en-US"/>
+        </w:rPr>
+      </w:pPr>
+      <w:r>
+        <w:rPr>
+          <w:rFonts w:ascii="Times New Roman" w:eastAsiaTheme="minorHAnsi" w:hAnsi="Times New Roman" w:cs="Times New Roman"/>
+          <w:sz w:val="24"/>
+          <w:szCs w:val="24"/>
+          <w:lang w:eastAsia="en-US"/>
+        </w:rPr>
+        <w:t>6.2.</w:t>
+      </w:r>
+      <w:r>
+        <w:rPr>
+          <w:rFonts w:ascii="Times New Roman" w:eastAsiaTheme="minorHAnsi" w:hAnsi="Times New Roman" w:cs="Times New Roman"/>
+          <w:sz w:val="24"/>
+          <w:szCs w:val="24"/>
+          <w:lang w:eastAsia="en-US"/>
+        </w:rPr>
+        <w:t>1</w:t>
+      </w:r>
+      <w:r>
+        <w:rPr>
+          <w:rFonts w:ascii="Times New Roman" w:eastAsiaTheme="minorHAnsi" w:hAnsi="Times New Roman" w:cs="Times New Roman"/>
+          <w:sz w:val="24"/>
+          <w:szCs w:val="24"/>
+          <w:lang w:eastAsia="en-US"/>
+        </w:rPr>
+        <w:t xml:space="preserve">. </w:t>
+      </w:r>
+      <w:r>
+        <w:rPr>
+          <w:rFonts w:ascii="Times New Roman" w:eastAsiaTheme="minorHAnsi" w:hAnsi="Times New Roman" w:cs="Times New Roman"/>
+          <w:sz w:val="24"/>
+          <w:szCs w:val="24"/>
+          <w:lang w:eastAsia="en-US"/>
+        </w:rPr>
+        <w:t xml:space="preserve"> Network</w:t>
+      </w:r>
+    </w:p>
+    <w:p>
+      <w:pPr>
         <w:pStyle w:val="ListParagraph"/>
         <w:numPr>
-          <w:ilvl w:val="2"/>
-          <w:numId w:val="5"/>
+          <w:ilvl w:val="0"/>
+          <w:numId w:val="25"/>
         </w:numPr>
         <w:spacing w:after="0" w:line="240" w:lineRule="auto"/>
         <w:rPr>
           <w:rFonts w:ascii="Times New Roman" w:eastAsiaTheme="minorHAnsi" w:hAnsi="Times New Roman" w:cs="Times New Roman"/>
-          <w:sz w:val="24"/>
-          <w:szCs w:val="24"/>
-          <w:lang w:eastAsia="en-US"/>
-        </w:rPr>
-      </w:pPr>
-      <w:r>
-        <w:rPr>
-          <w:rFonts w:ascii="Times New Roman" w:eastAsiaTheme="minorHAnsi" w:hAnsi="Times New Roman" w:cs="Times New Roman"/>
-          <w:sz w:val="24"/>
-          <w:szCs w:val="24"/>
-          <w:lang w:eastAsia="en-US"/>
-        </w:rPr>
-        <w:t>Network</w:t>
-      </w:r>
-    </w:p>
-    <w:p>
-      <w:pPr>
-        <w:spacing w:after="0" w:line="240" w:lineRule="auto"/>
-        <w:ind w:left="360" w:firstLine="720"/>
-        <w:rPr>
-          <w:rFonts w:ascii="Times New Roman" w:eastAsiaTheme="minorHAnsi" w:hAnsi="Times New Roman" w:cs="Times New Roman"/>
-          <w:sz w:val="24"/>
-          <w:szCs w:val="24"/>
-          <w:lang w:eastAsia="en-US"/>
-        </w:rPr>
-      </w:pPr>
-      <w:r>
-        <w:rPr>
-          <w:rFonts w:ascii="Times New Roman" w:eastAsiaTheme="minorHAnsi" w:hAnsi="Times New Roman" w:cs="Times New Roman"/>
-          <w:sz w:val="24"/>
-          <w:szCs w:val="24"/>
-          <w:lang w:eastAsia="en-US"/>
-        </w:rPr>
-        <w:t>6.2.1</w:t>
-      </w:r>
-      <w:r>
-        <w:rPr>
-          <w:rFonts w:ascii="Times New Roman" w:eastAsiaTheme="minorHAnsi" w:hAnsi="Times New Roman" w:cs="Times New Roman"/>
-          <w:sz w:val="24"/>
-          <w:szCs w:val="24"/>
-          <w:lang w:eastAsia="en-US"/>
-        </w:rPr>
-        <w:t>.1</w:t>
-      </w:r>
-      <w:r>
-        <w:rPr>
-          <w:rFonts w:ascii="Times New Roman" w:eastAsiaTheme="minorHAnsi" w:hAnsi="Times New Roman" w:cs="Times New Roman"/>
-          <w:sz w:val="24"/>
-          <w:szCs w:val="24"/>
-          <w:lang w:eastAsia="en-US"/>
-        </w:rPr>
-        <w:t xml:space="preserve">    </w:t>
-      </w:r>
-      <w:r>
-        <w:rPr>
-          <w:rFonts w:ascii="Times New Roman" w:eastAsiaTheme="minorHAnsi" w:hAnsi="Times New Roman" w:cs="Times New Roman"/>
-          <w:sz w:val="24"/>
-          <w:szCs w:val="24"/>
-          <w:lang w:eastAsia="en-US"/>
-        </w:rPr>
-        <w:t>Wireless r</w:t>
-      </w:r>
-      <w:r>
-        <w:rPr>
-          <w:rFonts w:ascii="Times New Roman" w:eastAsiaTheme="minorHAnsi" w:hAnsi="Times New Roman" w:cs="Times New Roman"/>
-          <w:sz w:val="24"/>
-          <w:szCs w:val="24"/>
-          <w:lang w:eastAsia="en-US"/>
-        </w:rPr>
-        <w:t>outer</w:t>
-      </w:r>
-    </w:p>
-    <w:p>
-      <w:pPr>
-        <w:spacing w:after="0" w:line="240" w:lineRule="auto"/>
-        <w:ind w:left="360" w:firstLine="720"/>
-        <w:rPr>
-          <w:rFonts w:ascii="Times New Roman" w:eastAsiaTheme="minorHAnsi" w:hAnsi="Times New Roman" w:cs="Times New Roman"/>
-          <w:sz w:val="24"/>
-          <w:szCs w:val="24"/>
-          <w:lang w:eastAsia="en-US"/>
-        </w:rPr>
-      </w:pPr>
-      <w:r>
-        <w:rPr>
-          <w:rFonts w:ascii="Times New Roman" w:eastAsiaTheme="minorHAnsi" w:hAnsi="Times New Roman" w:cs="Times New Roman"/>
-          <w:sz w:val="24"/>
-          <w:szCs w:val="24"/>
-          <w:lang w:eastAsia="en-US"/>
-        </w:rPr>
-        <w:t>6.2.</w:t>
-      </w:r>
-      <w:r>
-        <w:rPr>
-          <w:rFonts w:ascii="Times New Roman" w:eastAsiaTheme="minorHAnsi" w:hAnsi="Times New Roman" w:cs="Times New Roman"/>
-          <w:sz w:val="24"/>
-          <w:szCs w:val="24"/>
-          <w:lang w:eastAsia="en-US"/>
-        </w:rPr>
-        <w:t>1.2</w:t>
-      </w:r>
-      <w:r>
-        <w:rPr>
-          <w:rFonts w:ascii="Times New Roman" w:eastAsiaTheme="minorHAnsi" w:hAnsi="Times New Roman" w:cs="Times New Roman"/>
-          <w:sz w:val="24"/>
-          <w:szCs w:val="24"/>
-          <w:lang w:eastAsia="en-US"/>
-        </w:rPr>
-        <w:t xml:space="preserve">    </w:t>
-      </w:r>
+          <w:b/>
+          <w:bCs/>
+          <w:sz w:val="24"/>
+          <w:szCs w:val="24"/>
+          <w:lang w:eastAsia="en-US"/>
+        </w:rPr>
+      </w:pPr>
       <w:r>
         <w:rPr>
           <w:rFonts w:ascii="Times New Roman" w:eastAsiaTheme="minorHAnsi" w:hAnsi="Times New Roman" w:cs="Times New Roman"/>
@@ -8533,170 +8392,13 @@
         </w:rPr>
         <w:t>Switch</w:t>
       </w:r>
-    </w:p>
-    <w:p>
-      <w:pPr>
-        <w:spacing w:after="0" w:line="240" w:lineRule="auto"/>
-        <w:ind w:left="360" w:firstLine="720"/>
-        <w:rPr>
-          <w:rFonts w:ascii="Times New Roman" w:eastAsiaTheme="minorHAnsi" w:hAnsi="Times New Roman" w:cs="Times New Roman"/>
-          <w:sz w:val="24"/>
-          <w:szCs w:val="24"/>
-          <w:lang w:eastAsia="en-US"/>
-        </w:rPr>
-      </w:pPr>
-      <w:r>
-        <w:rPr>
-          <w:rFonts w:ascii="Times New Roman" w:eastAsiaTheme="minorHAnsi" w:hAnsi="Times New Roman" w:cs="Times New Roman"/>
-          <w:sz w:val="24"/>
-          <w:szCs w:val="24"/>
-          <w:lang w:eastAsia="en-US"/>
-        </w:rPr>
-        <w:t>6.2.</w:t>
-      </w:r>
-      <w:r>
-        <w:rPr>
-          <w:rFonts w:ascii="Times New Roman" w:eastAsiaTheme="minorHAnsi" w:hAnsi="Times New Roman" w:cs="Times New Roman"/>
-          <w:sz w:val="24"/>
-          <w:szCs w:val="24"/>
-          <w:lang w:eastAsia="en-US"/>
-        </w:rPr>
-        <w:t>1.3</w:t>
-      </w:r>
-      <w:r>
-        <w:rPr>
-          <w:rFonts w:ascii="Times New Roman" w:eastAsiaTheme="minorHAnsi" w:hAnsi="Times New Roman" w:cs="Times New Roman"/>
-          <w:sz w:val="24"/>
-          <w:szCs w:val="24"/>
-          <w:lang w:eastAsia="en-US"/>
-        </w:rPr>
-        <w:t xml:space="preserve">    </w:t>
-      </w:r>
-      <w:r>
-        <w:rPr>
-          <w:rFonts w:ascii="Times New Roman" w:eastAsiaTheme="minorHAnsi" w:hAnsi="Times New Roman" w:cs="Times New Roman"/>
-          <w:sz w:val="24"/>
-          <w:szCs w:val="24"/>
-          <w:lang w:eastAsia="en-US"/>
-        </w:rPr>
-        <w:t>Cabling</w:t>
-      </w:r>
-    </w:p>
-    <w:p>
-      <w:pPr>
-        <w:spacing w:after="0" w:line="240" w:lineRule="auto"/>
-        <w:ind w:left="360" w:firstLine="720"/>
-        <w:rPr>
-          <w:rFonts w:ascii="Times New Roman" w:eastAsiaTheme="minorHAnsi" w:hAnsi="Times New Roman" w:cs="Times New Roman"/>
-          <w:sz w:val="24"/>
-          <w:szCs w:val="24"/>
-          <w:lang w:eastAsia="en-US"/>
-        </w:rPr>
-      </w:pPr>
-      <w:r>
-        <w:rPr>
-          <w:rFonts w:ascii="Times New Roman" w:eastAsiaTheme="minorHAnsi" w:hAnsi="Times New Roman" w:cs="Times New Roman"/>
-          <w:sz w:val="24"/>
-          <w:szCs w:val="24"/>
-          <w:lang w:eastAsia="en-US"/>
-        </w:rPr>
-        <w:t>6.2.</w:t>
-      </w:r>
-      <w:r>
-        <w:rPr>
-          <w:rFonts w:ascii="Times New Roman" w:eastAsiaTheme="minorHAnsi" w:hAnsi="Times New Roman" w:cs="Times New Roman"/>
-          <w:sz w:val="24"/>
-          <w:szCs w:val="24"/>
-          <w:lang w:eastAsia="en-US"/>
-        </w:rPr>
-        <w:t>1.4</w:t>
-      </w:r>
-      <w:r>
-        <w:rPr>
-          <w:rFonts w:ascii="Times New Roman" w:eastAsiaTheme="minorHAnsi" w:hAnsi="Times New Roman" w:cs="Times New Roman"/>
-          <w:sz w:val="24"/>
-          <w:szCs w:val="24"/>
-          <w:lang w:eastAsia="en-US"/>
-        </w:rPr>
-        <w:t xml:space="preserve">    </w:t>
-      </w:r>
-      <w:r>
-        <w:rPr>
-          <w:rFonts w:ascii="Times New Roman" w:eastAsiaTheme="minorHAnsi" w:hAnsi="Times New Roman" w:cs="Times New Roman"/>
-          <w:sz w:val="24"/>
-          <w:szCs w:val="24"/>
-          <w:lang w:eastAsia="en-US"/>
-        </w:rPr>
-        <w:t>Cat6</w:t>
-      </w:r>
-    </w:p>
-    <w:p>
-      <w:pPr>
-        <w:spacing w:after="0" w:line="240" w:lineRule="auto"/>
-        <w:ind w:left="360" w:firstLine="720"/>
-        <w:rPr>
-          <w:rFonts w:ascii="Times New Roman" w:eastAsiaTheme="minorHAnsi" w:hAnsi="Times New Roman" w:cs="Times New Roman"/>
-          <w:sz w:val="24"/>
-          <w:szCs w:val="24"/>
-          <w:lang w:eastAsia="en-US"/>
-        </w:rPr>
-      </w:pPr>
-      <w:r>
-        <w:rPr>
-          <w:rFonts w:ascii="Times New Roman" w:eastAsiaTheme="minorHAnsi" w:hAnsi="Times New Roman" w:cs="Times New Roman"/>
-          <w:sz w:val="24"/>
-          <w:szCs w:val="24"/>
-          <w:lang w:eastAsia="en-US"/>
-        </w:rPr>
-        <w:t>6.2.</w:t>
-      </w:r>
-      <w:r>
-        <w:rPr>
-          <w:rFonts w:ascii="Times New Roman" w:eastAsiaTheme="minorHAnsi" w:hAnsi="Times New Roman" w:cs="Times New Roman"/>
-          <w:sz w:val="24"/>
-          <w:szCs w:val="24"/>
-          <w:lang w:eastAsia="en-US"/>
-        </w:rPr>
-        <w:t>1.5</w:t>
-      </w:r>
-      <w:r>
-        <w:rPr>
-          <w:rFonts w:ascii="Times New Roman" w:eastAsiaTheme="minorHAnsi" w:hAnsi="Times New Roman" w:cs="Times New Roman"/>
-          <w:sz w:val="24"/>
-          <w:szCs w:val="24"/>
-          <w:lang w:eastAsia="en-US"/>
-        </w:rPr>
-        <w:t xml:space="preserve">    </w:t>
-      </w:r>
-      <w:r>
-        <w:rPr>
-          <w:rFonts w:ascii="Times New Roman" w:eastAsiaTheme="minorHAnsi" w:hAnsi="Times New Roman" w:cs="Times New Roman"/>
-          <w:sz w:val="24"/>
-          <w:szCs w:val="24"/>
-          <w:lang w:eastAsia="en-US"/>
-        </w:rPr>
-        <w:t>Universal power supply (UPS)</w:t>
-      </w:r>
-    </w:p>
-    <w:p>
-      <w:pPr>
-        <w:pStyle w:val="ListParagraph"/>
-        <w:spacing w:after="0" w:line="240" w:lineRule="auto"/>
-        <w:ind w:left="1728"/>
-        <w:rPr>
-          <w:rFonts w:ascii="Times New Roman" w:eastAsiaTheme="minorHAnsi" w:hAnsi="Times New Roman" w:cs="Times New Roman"/>
-          <w:sz w:val="24"/>
-          <w:szCs w:val="24"/>
-          <w:lang w:eastAsia="en-US"/>
-        </w:rPr>
-      </w:pPr>
     </w:p>
     <w:p>
       <w:pPr>
         <w:pStyle w:val="ListParagraph"/>
         <w:numPr>
-          <w:ilvl w:val="2"/>
-          <w:numId w:val="5"/>
+          <w:ilvl w:val="0"/>
+          <w:numId w:val="25"/>
         </w:numPr>
         <w:spacing w:after="0" w:line="240" w:lineRule="auto"/>
         <w:rPr>
@@ -8713,74 +8415,15 @@
           <w:szCs w:val="24"/>
           <w:lang w:eastAsia="en-US"/>
         </w:rPr>
-        <w:t>Tablet</w:t>
-      </w:r>
-    </w:p>
-    <w:p>
-      <w:pPr>
-        <w:spacing w:after="0" w:line="240" w:lineRule="auto"/>
-        <w:ind w:left="1080"/>
-        <w:rPr>
-          <w:rFonts w:ascii="Times New Roman" w:eastAsiaTheme="minorHAnsi" w:hAnsi="Times New Roman" w:cs="Times New Roman"/>
-          <w:sz w:val="24"/>
-          <w:szCs w:val="24"/>
-          <w:lang w:eastAsia="en-US"/>
-        </w:rPr>
-      </w:pPr>
-      <w:commentRangeStart w:id="2"/>
-      <w:r>
-        <w:rPr>
-          <w:rFonts w:ascii="Times New Roman" w:eastAsiaTheme="minorHAnsi" w:hAnsi="Times New Roman" w:cs="Times New Roman"/>
-          <w:sz w:val="24"/>
-          <w:szCs w:val="24"/>
-          <w:lang w:eastAsia="en-US"/>
-        </w:rPr>
-        <w:t>6.2.2.1</w:t>
-      </w:r>
-      <w:r>
-        <w:rPr>
-          <w:rFonts w:ascii="Times New Roman" w:eastAsiaTheme="minorHAnsi" w:hAnsi="Times New Roman" w:cs="Times New Roman"/>
-          <w:sz w:val="24"/>
-          <w:szCs w:val="24"/>
-          <w:lang w:eastAsia="en-US"/>
-        </w:rPr>
-        <w:t xml:space="preserve">    </w:t>
-      </w:r>
-      <w:r>
-        <w:rPr>
-          <w:rFonts w:ascii="Times New Roman" w:eastAsiaTheme="minorHAnsi" w:hAnsi="Times New Roman" w:cs="Times New Roman"/>
-          <w:sz w:val="24"/>
-          <w:szCs w:val="24"/>
-          <w:lang w:eastAsia="en-US"/>
-        </w:rPr>
-        <w:t>Application will be able to be used on IOS, Android, or any tablet OS that has web browser capability.</w:t>
-      </w:r>
-      <w:commentRangeEnd w:id="2"/>
-      <w:r>
-        <w:rPr>
-          <w:rStyle w:val="CommentReference"/>
-        </w:rPr>
-        <w:commentReference w:id="2"/>
-      </w:r>
-    </w:p>
-    <w:p>
-      <w:pPr>
-        <w:spacing w:after="0" w:line="240" w:lineRule="auto"/>
-        <w:ind w:left="720" w:firstLine="360"/>
-        <w:rPr>
-          <w:rFonts w:ascii="Times New Roman" w:eastAsiaTheme="minorHAnsi" w:hAnsi="Times New Roman" w:cs="Times New Roman"/>
-          <w:sz w:val="24"/>
-          <w:szCs w:val="24"/>
-          <w:lang w:eastAsia="en-US"/>
-        </w:rPr>
-      </w:pPr>
+        <w:t>Cabling</w:t>
+      </w:r>
     </w:p>
     <w:p>
       <w:pPr>
         <w:pStyle w:val="ListParagraph"/>
         <w:numPr>
-          <w:ilvl w:val="2"/>
-          <w:numId w:val="5"/>
+          <w:ilvl w:val="0"/>
+          <w:numId w:val="25"/>
         </w:numPr>
         <w:spacing w:after="0" w:line="240" w:lineRule="auto"/>
         <w:rPr>
@@ -8797,29 +8440,159 @@
           <w:szCs w:val="24"/>
           <w:lang w:eastAsia="en-US"/>
         </w:rPr>
-        <w:t>Printer</w:t>
-      </w:r>
-    </w:p>
-    <w:p>
-      <w:pPr>
-        <w:spacing w:after="0" w:line="240" w:lineRule="auto"/>
-        <w:ind w:left="360" w:firstLine="720"/>
-        <w:rPr>
-          <w:rFonts w:ascii="Times New Roman" w:eastAsiaTheme="minorHAnsi" w:hAnsi="Times New Roman" w:cs="Times New Roman"/>
-          <w:sz w:val="24"/>
-          <w:szCs w:val="24"/>
-          <w:lang w:eastAsia="en-US"/>
-        </w:rPr>
-      </w:pPr>
-      <w:r>
-        <w:rPr>
-          <w:rFonts w:ascii="Times New Roman" w:eastAsiaTheme="minorHAnsi" w:hAnsi="Times New Roman" w:cs="Times New Roman"/>
-          <w:sz w:val="24"/>
-          <w:szCs w:val="24"/>
-          <w:lang w:eastAsia="en-US"/>
-        </w:rPr>
-        <w:t xml:space="preserve">6.2.3.1    </w:t>
-      </w:r>
+        <w:t>Cat6</w:t>
+      </w:r>
+    </w:p>
+    <w:p>
+      <w:pPr>
+        <w:pStyle w:val="ListParagraph"/>
+        <w:numPr>
+          <w:ilvl w:val="0"/>
+          <w:numId w:val="25"/>
+        </w:numPr>
+        <w:spacing w:after="0" w:line="240" w:lineRule="auto"/>
+        <w:rPr>
+          <w:rFonts w:ascii="Times New Roman" w:eastAsiaTheme="minorHAnsi" w:hAnsi="Times New Roman" w:cs="Times New Roman"/>
+          <w:sz w:val="24"/>
+          <w:szCs w:val="24"/>
+          <w:lang w:eastAsia="en-US"/>
+        </w:rPr>
+      </w:pPr>
+      <w:r>
+        <w:rPr>
+          <w:rFonts w:ascii="Times New Roman" w:eastAsiaTheme="minorHAnsi" w:hAnsi="Times New Roman" w:cs="Times New Roman"/>
+          <w:sz w:val="24"/>
+          <w:szCs w:val="24"/>
+          <w:lang w:eastAsia="en-US"/>
+        </w:rPr>
+        <w:t>Universal power supply (UPS)</w:t>
+      </w:r>
+    </w:p>
+    <w:p>
+      <w:pPr>
+        <w:pStyle w:val="ListParagraph"/>
+        <w:spacing w:after="0" w:line="240" w:lineRule="auto"/>
+        <w:ind w:left="1728"/>
+        <w:rPr>
+          <w:rFonts w:ascii="Times New Roman" w:eastAsiaTheme="minorHAnsi" w:hAnsi="Times New Roman" w:cs="Times New Roman"/>
+          <w:sz w:val="24"/>
+          <w:szCs w:val="24"/>
+          <w:lang w:eastAsia="en-US"/>
+        </w:rPr>
+      </w:pPr>
+    </w:p>
+    <w:p>
+      <w:pPr>
+        <w:spacing w:after="0" w:line="240" w:lineRule="auto"/>
+        <w:ind w:firstLine="720"/>
+        <w:rPr>
+          <w:rFonts w:ascii="Times New Roman" w:eastAsiaTheme="minorHAnsi" w:hAnsi="Times New Roman" w:cs="Times New Roman"/>
+          <w:sz w:val="24"/>
+          <w:szCs w:val="24"/>
+          <w:lang w:eastAsia="en-US"/>
+        </w:rPr>
+      </w:pPr>
+      <w:r>
+        <w:rPr>
+          <w:rFonts w:ascii="Times New Roman" w:eastAsiaTheme="minorHAnsi" w:hAnsi="Times New Roman" w:cs="Times New Roman"/>
+          <w:sz w:val="24"/>
+          <w:szCs w:val="24"/>
+          <w:lang w:eastAsia="en-US"/>
+        </w:rPr>
+        <w:t>6.2.2</w:t>
+      </w:r>
+      <w:r>
+        <w:rPr>
+          <w:rFonts w:ascii="Times New Roman" w:eastAsiaTheme="minorHAnsi" w:hAnsi="Times New Roman" w:cs="Times New Roman"/>
+          <w:sz w:val="24"/>
+          <w:szCs w:val="24"/>
+          <w:lang w:eastAsia="en-US"/>
+        </w:rPr>
+        <w:t xml:space="preserve">. </w:t>
+      </w:r>
+      <w:r>
+        <w:rPr>
+          <w:rFonts w:ascii="Times New Roman" w:eastAsiaTheme="minorHAnsi" w:hAnsi="Times New Roman" w:cs="Times New Roman"/>
+          <w:sz w:val="24"/>
+          <w:szCs w:val="24"/>
+          <w:lang w:eastAsia="en-US"/>
+        </w:rPr>
+        <w:t>Tablet</w:t>
+      </w:r>
+    </w:p>
+    <w:p>
+      <w:pPr>
+        <w:pStyle w:val="ListParagraph"/>
+        <w:numPr>
+          <w:ilvl w:val="0"/>
+          <w:numId w:val="26"/>
+        </w:numPr>
+        <w:spacing w:after="0" w:line="240" w:lineRule="auto"/>
+        <w:rPr>
+          <w:rFonts w:ascii="Times New Roman" w:eastAsiaTheme="minorHAnsi" w:hAnsi="Times New Roman" w:cs="Times New Roman"/>
+          <w:sz w:val="24"/>
+          <w:szCs w:val="24"/>
+          <w:lang w:eastAsia="en-US"/>
+        </w:rPr>
+      </w:pPr>
+      <w:r>
+        <w:rPr>
+          <w:rFonts w:ascii="Times New Roman" w:eastAsiaTheme="minorHAnsi" w:hAnsi="Times New Roman" w:cs="Times New Roman"/>
+          <w:sz w:val="24"/>
+          <w:szCs w:val="24"/>
+          <w:lang w:eastAsia="en-US"/>
+        </w:rPr>
+        <w:t>Application will be able to be used on IOS, Android, or any tablet OS that has web browser capability.</w:t>
+      </w:r>
+    </w:p>
+    <w:p>
+      <w:pPr>
+        <w:spacing w:after="0" w:line="240" w:lineRule="auto"/>
+        <w:ind w:left="720" w:firstLine="360"/>
+        <w:rPr>
+          <w:rFonts w:ascii="Times New Roman" w:eastAsiaTheme="minorHAnsi" w:hAnsi="Times New Roman" w:cs="Times New Roman"/>
+          <w:sz w:val="24"/>
+          <w:szCs w:val="24"/>
+          <w:lang w:eastAsia="en-US"/>
+        </w:rPr>
+      </w:pPr>
+    </w:p>
+    <w:p>
+      <w:pPr>
+        <w:spacing w:after="0" w:line="240" w:lineRule="auto"/>
+        <w:ind w:firstLine="720"/>
+        <w:rPr>
+          <w:rFonts w:ascii="Times New Roman" w:eastAsiaTheme="minorHAnsi" w:hAnsi="Times New Roman" w:cs="Times New Roman"/>
+          <w:sz w:val="24"/>
+          <w:szCs w:val="24"/>
+          <w:lang w:eastAsia="en-US"/>
+        </w:rPr>
+      </w:pPr>
+      <w:r>
+        <w:rPr>
+          <w:rFonts w:ascii="Times New Roman" w:eastAsiaTheme="minorHAnsi" w:hAnsi="Times New Roman" w:cs="Times New Roman"/>
+          <w:sz w:val="24"/>
+          <w:szCs w:val="24"/>
+          <w:lang w:eastAsia="en-US"/>
+        </w:rPr>
+        <w:t>6.2.3. Printer</w:t>
+      </w:r>
+    </w:p>
+    <w:p>
+      <w:pPr>
+        <w:pStyle w:val="ListParagraph"/>
+        <w:numPr>
+          <w:ilvl w:val="0"/>
+          <w:numId w:val="26"/>
+        </w:numPr>
+        <w:spacing w:after="0" w:line="240" w:lineRule="auto"/>
+        <w:rPr>
+          <w:rFonts w:ascii="Times New Roman" w:eastAsiaTheme="minorHAnsi" w:hAnsi="Times New Roman" w:cs="Times New Roman"/>
+          <w:sz w:val="24"/>
+          <w:szCs w:val="24"/>
+          <w:lang w:eastAsia="en-US"/>
+        </w:rPr>
+      </w:pPr>
       <w:r>
         <w:rPr>
           <w:rFonts w:ascii="Times New Roman" w:eastAsiaTheme="minorHAnsi" w:hAnsi="Times New Roman" w:cs="Times New Roman"/>
@@ -8832,24 +8605,19 @@
     </w:p>
     <w:p>
       <w:pPr>
-        <w:spacing w:after="0" w:line="240" w:lineRule="auto"/>
-        <w:ind w:left="360" w:firstLine="720"/>
-        <w:rPr>
-          <w:rFonts w:ascii="Times New Roman" w:eastAsiaTheme="minorHAnsi" w:hAnsi="Times New Roman" w:cs="Times New Roman"/>
-          <w:sz w:val="24"/>
-          <w:szCs w:val="24"/>
-          <w:lang w:eastAsia="en-US"/>
-        </w:rPr>
-      </w:pPr>
-      <w:r>
-        <w:rPr>
-          <w:rFonts w:ascii="Times New Roman" w:eastAsiaTheme="minorHAnsi" w:hAnsi="Times New Roman" w:cs="Times New Roman"/>
-          <w:sz w:val="24"/>
-          <w:szCs w:val="24"/>
-          <w:lang w:eastAsia="en-US"/>
-        </w:rPr>
-        <w:t xml:space="preserve">6.2.3.2    </w:t>
-      </w:r>
+        <w:pStyle w:val="ListParagraph"/>
+        <w:numPr>
+          <w:ilvl w:val="0"/>
+          <w:numId w:val="26"/>
+        </w:numPr>
+        <w:spacing w:after="0" w:line="240" w:lineRule="auto"/>
+        <w:rPr>
+          <w:rFonts w:ascii="Times New Roman" w:eastAsiaTheme="minorHAnsi" w:hAnsi="Times New Roman" w:cs="Times New Roman"/>
+          <w:sz w:val="24"/>
+          <w:szCs w:val="24"/>
+          <w:lang w:eastAsia="en-US"/>
+        </w:rPr>
+      </w:pPr>
       <w:r>
         <w:rPr>
           <w:rFonts w:ascii="Times New Roman" w:eastAsiaTheme="minorHAnsi" w:hAnsi="Times New Roman" w:cs="Times New Roman"/>
@@ -8871,24 +8639,19 @@
     </w:p>
     <w:p>
       <w:pPr>
-        <w:spacing w:after="0" w:line="240" w:lineRule="auto"/>
-        <w:ind w:left="360" w:firstLine="720"/>
-        <w:rPr>
-          <w:rFonts w:ascii="Times New Roman" w:eastAsiaTheme="minorHAnsi" w:hAnsi="Times New Roman" w:cs="Times New Roman"/>
-          <w:sz w:val="24"/>
-          <w:szCs w:val="24"/>
-          <w:lang w:eastAsia="en-US"/>
-        </w:rPr>
-      </w:pPr>
-      <w:r>
-        <w:rPr>
-          <w:rFonts w:ascii="Times New Roman" w:eastAsiaTheme="minorHAnsi" w:hAnsi="Times New Roman" w:cs="Times New Roman"/>
-          <w:sz w:val="24"/>
-          <w:szCs w:val="24"/>
-          <w:lang w:eastAsia="en-US"/>
-        </w:rPr>
-        <w:t xml:space="preserve">6.2.3.3    </w:t>
-      </w:r>
+        <w:pStyle w:val="ListParagraph"/>
+        <w:numPr>
+          <w:ilvl w:val="0"/>
+          <w:numId w:val="26"/>
+        </w:numPr>
+        <w:spacing w:after="0" w:line="240" w:lineRule="auto"/>
+        <w:rPr>
+          <w:rFonts w:ascii="Times New Roman" w:eastAsiaTheme="minorHAnsi" w:hAnsi="Times New Roman" w:cs="Times New Roman"/>
+          <w:sz w:val="24"/>
+          <w:szCs w:val="24"/>
+          <w:lang w:eastAsia="en-US"/>
+        </w:rPr>
+      </w:pPr>
       <w:r>
         <w:rPr>
           <w:rFonts w:ascii="Times New Roman" w:eastAsiaTheme="minorHAnsi" w:hAnsi="Times New Roman" w:cs="Times New Roman"/>
@@ -10009,7 +9772,7 @@
                     </pic:cNvPicPr>
                   </pic:nvPicPr>
                   <pic:blipFill>
-                    <a:blip r:embed="rId13">
+                    <a:blip r:embed="rId9">
                       <a:extLst>
                         <a:ext uri="{28A0092B-C50C-407E-A947-70E740481C1C}">
                           <a14:useLocalDpi xmlns:a14="http://schemas.microsoft.com/office/drawing/2010/main" val="0"/>
@@ -10091,7 +9854,7 @@
         <w:rPr>
           <w:rFonts w:ascii="Times New Roman" w:hAnsi="Times New Roman" w:cs="Times New Roman"/>
         </w:rPr>
-        <w:t>- Manager UI (Draft wireframe image)</w:t>
+        <w:t>- Manager UI (wireframe image)</w:t>
       </w:r>
     </w:p>
     <w:p>
@@ -10109,7 +9872,6 @@
     <w:p>
       <w:pPr>
         <w:spacing w:after="0" w:line="240" w:lineRule="auto"/>
-        <w:ind w:left="720"/>
         <w:rPr>
           <w:rFonts w:ascii="Times New Roman" w:eastAsiaTheme="minorHAnsi" w:hAnsi="Times New Roman" w:cs="Times New Roman"/>
           <w:sz w:val="24"/>
@@ -10225,25 +9987,14 @@
         </w:rPr>
         <w:tab/>
       </w:r>
-      <w:proofErr w:type="spellStart"/>
-      <w:r>
-        <w:rPr>
-          <w:rFonts w:ascii="Times New Roman" w:eastAsiaTheme="minorHAnsi" w:hAnsi="Times New Roman" w:cs="Times New Roman"/>
-          <w:sz w:val="24"/>
-          <w:szCs w:val="24"/>
-          <w:lang w:eastAsia="en-US"/>
-        </w:rPr>
-        <w:t>CentRes</w:t>
-      </w:r>
-      <w:proofErr w:type="spellEnd"/>
-      <w:r>
-        <w:rPr>
-          <w:rFonts w:ascii="Times New Roman" w:eastAsiaTheme="minorHAnsi" w:hAnsi="Times New Roman" w:cs="Times New Roman"/>
-          <w:sz w:val="24"/>
-          <w:szCs w:val="24"/>
-          <w:lang w:eastAsia="en-US"/>
-        </w:rPr>
-        <w:t xml:space="preserve"> will implement an event-driven architecture </w:t>
+      <w:r>
+        <w:rPr>
+          <w:rFonts w:ascii="Times New Roman" w:eastAsiaTheme="minorHAnsi" w:hAnsi="Times New Roman" w:cs="Times New Roman"/>
+          <w:sz w:val="24"/>
+          <w:szCs w:val="24"/>
+          <w:lang w:eastAsia="en-US"/>
+        </w:rPr>
+        <w:t xml:space="preserve">CentRes will implement an event-driven architecture </w:t>
       </w:r>
       <w:r>
         <w:rPr>
@@ -10332,25 +10083,14 @@
         </w:rPr>
         <w:t xml:space="preserve">6.4.2   </w:t>
       </w:r>
-      <w:proofErr w:type="spellStart"/>
-      <w:r>
-        <w:rPr>
-          <w:rFonts w:ascii="Times New Roman" w:eastAsiaTheme="minorHAnsi" w:hAnsi="Times New Roman" w:cs="Times New Roman"/>
-          <w:sz w:val="24"/>
-          <w:szCs w:val="24"/>
-          <w:lang w:eastAsia="en-US"/>
-        </w:rPr>
-        <w:t>CentRes</w:t>
-      </w:r>
-      <w:proofErr w:type="spellEnd"/>
-      <w:r>
-        <w:rPr>
-          <w:rFonts w:ascii="Times New Roman" w:eastAsiaTheme="minorHAnsi" w:hAnsi="Times New Roman" w:cs="Times New Roman"/>
-          <w:sz w:val="24"/>
-          <w:szCs w:val="24"/>
-          <w:lang w:eastAsia="en-US"/>
-        </w:rPr>
-        <w:t xml:space="preserve"> will also implement a database-centric architecture that will</w:t>
+      <w:r>
+        <w:rPr>
+          <w:rFonts w:ascii="Times New Roman" w:eastAsiaTheme="minorHAnsi" w:hAnsi="Times New Roman" w:cs="Times New Roman"/>
+          <w:sz w:val="24"/>
+          <w:szCs w:val="24"/>
+          <w:lang w:eastAsia="en-US"/>
+        </w:rPr>
+        <w:t>CentRes will also implement a database-centric architecture that will</w:t>
       </w:r>
     </w:p>
     <w:p>
@@ -10528,25 +10268,14 @@
         </w:rPr>
         <w:tab/>
       </w:r>
-      <w:proofErr w:type="spellStart"/>
-      <w:r>
-        <w:rPr>
-          <w:rFonts w:ascii="Times New Roman" w:eastAsiaTheme="minorHAnsi" w:hAnsi="Times New Roman" w:cs="Times New Roman"/>
-          <w:sz w:val="24"/>
-          <w:szCs w:val="24"/>
-          <w:lang w:eastAsia="en-US"/>
-        </w:rPr>
-        <w:t>CentRes</w:t>
-      </w:r>
-      <w:proofErr w:type="spellEnd"/>
-      <w:r>
-        <w:rPr>
-          <w:rFonts w:ascii="Times New Roman" w:eastAsiaTheme="minorHAnsi" w:hAnsi="Times New Roman" w:cs="Times New Roman"/>
-          <w:sz w:val="24"/>
-          <w:szCs w:val="24"/>
-          <w:lang w:eastAsia="en-US"/>
-        </w:rPr>
-        <w:t xml:space="preserve"> </w:t>
+      <w:r>
+        <w:rPr>
+          <w:rFonts w:ascii="Times New Roman" w:eastAsiaTheme="minorHAnsi" w:hAnsi="Times New Roman" w:cs="Times New Roman"/>
+          <w:sz w:val="24"/>
+          <w:szCs w:val="24"/>
+          <w:lang w:eastAsia="en-US"/>
+        </w:rPr>
+        <w:t xml:space="preserve">CentRes </w:t>
       </w:r>
       <w:r>
         <w:rPr>
@@ -10560,7 +10289,6 @@
     <w:p>
       <w:pPr>
         <w:spacing w:line="256" w:lineRule="auto"/>
-        <w:ind w:left="1440"/>
         <w:rPr>
           <w:rFonts w:ascii="Times New Roman" w:hAnsi="Times New Roman" w:cs="Times New Roman"/>
           <w:sz w:val="24"/>
@@ -10676,8 +10404,8 @@
         </w:rPr>
         <w:lastRenderedPageBreak/>
         <w:drawing>
-          <wp:inline distT="0" distB="0" distL="0" distR="0" wp14:anchorId="337173E7" wp14:editId="6696E40E">
-            <wp:extent cx="5739130" cy="3257550"/>
+          <wp:inline distT="0" distB="0" distL="0" distR="0" wp14:anchorId="337173E7" wp14:editId="3DADCA84">
+            <wp:extent cx="5588100" cy="3171825"/>
             <wp:effectExtent l="0" t="0" r="0" b="0"/>
             <wp:docPr id="2" name="Picture 2" descr="Diagram&#10;&#10;Description automatically generated"/>
             <wp:cNvGraphicFramePr>
@@ -10693,7 +10421,7 @@
                     </pic:cNvPicPr>
                   </pic:nvPicPr>
                   <pic:blipFill rotWithShape="1">
-                    <a:blip r:embed="rId14" cstate="print">
+                    <a:blip r:embed="rId10" cstate="print">
                       <a:extLst>
                         <a:ext uri="{28A0092B-C50C-407E-A947-70E740481C1C}">
                           <a14:useLocalDpi xmlns:a14="http://schemas.microsoft.com/office/drawing/2010/main" val="0"/>
@@ -10706,7 +10434,7 @@
                   <pic:spPr bwMode="auto">
                     <a:xfrm>
                       <a:off x="0" y="0"/>
-                      <a:ext cx="5744183" cy="3260418"/>
+                      <a:ext cx="5588100" cy="3171825"/>
                     </a:xfrm>
                     <a:prstGeom prst="rect">
                       <a:avLst/>
@@ -10743,13 +10471,7 @@
         <w:rPr>
           <w:rFonts w:ascii="Times New Roman" w:hAnsi="Times New Roman" w:cs="Times New Roman"/>
         </w:rPr>
-        <w:t>Figure 2- Entity Relationship Diagram (Draft</w:t>
-      </w:r>
-      <w:r>
-        <w:rPr>
-          <w:rFonts w:ascii="Times New Roman" w:hAnsi="Times New Roman" w:cs="Times New Roman"/>
-        </w:rPr>
-        <w:t>)</w:t>
+        <w:t>Figure 2- Entity Relationship Diagram</w:t>
       </w:r>
     </w:p>
     <w:p>
@@ -11120,15 +10842,13 @@
       </w:r>
       <w:r>
         <w:rPr>
-          <w:rFonts w:ascii="Times New Roman" w:hAnsi="Times New Roman" w:cs="Times New Roman"/>
           <w:noProof/>
-          <w:lang w:eastAsia="ja-JP"/>
         </w:rPr>
         <w:drawing>
-          <wp:inline distT="0" distB="0" distL="0" distR="0" wp14:anchorId="7957524B" wp14:editId="1FEA6DE8">
-            <wp:extent cx="4457700" cy="4886802"/>
+          <wp:inline distT="0" distB="0" distL="0" distR="0" wp14:anchorId="685D44DF" wp14:editId="71D49CCB">
+            <wp:extent cx="5011947" cy="2984502"/>
             <wp:effectExtent l="0" t="0" r="0" b="0"/>
-            <wp:docPr id="3" name="Picture 2" descr="high-level.png"/>
+            <wp:docPr id="4" name="Picture 4"/>
             <wp:cNvGraphicFramePr>
               <a:graphicFrameLocks xmlns:a="http://schemas.openxmlformats.org/drawingml/2006/main" noChangeAspect="1"/>
             </wp:cNvGraphicFramePr>
@@ -11136,23 +10856,36 @@
               <a:graphicData uri="http://schemas.openxmlformats.org/drawingml/2006/picture">
                 <pic:pic xmlns:pic="http://schemas.openxmlformats.org/drawingml/2006/picture">
                   <pic:nvPicPr>
-                    <pic:cNvPr id="0" name="high-level.png"/>
-                    <pic:cNvPicPr/>
+                    <pic:cNvPr id="0" name="Picture 1"/>
+                    <pic:cNvPicPr>
+                      <a:picLocks noChangeAspect="1" noChangeArrowheads="1"/>
+                    </pic:cNvPicPr>
                   </pic:nvPicPr>
                   <pic:blipFill>
-                    <a:blip r:embed="rId15" cstate="print"/>
+                    <a:blip r:embed="rId11">
+                      <a:extLst>
+                        <a:ext uri="{28A0092B-C50C-407E-A947-70E740481C1C}">
+                          <a14:useLocalDpi xmlns:a14="http://schemas.microsoft.com/office/drawing/2010/main" val="0"/>
+                        </a:ext>
+                      </a:extLst>
+                    </a:blip>
+                    <a:srcRect/>
                     <a:stretch>
                       <a:fillRect/>
                     </a:stretch>
                   </pic:blipFill>
-                  <pic:spPr>
+                  <pic:spPr bwMode="auto">
                     <a:xfrm>
                       <a:off x="0" y="0"/>
-                      <a:ext cx="4473099" cy="4903684"/>
+                      <a:ext cx="5037043" cy="2999446"/>
                     </a:xfrm>
                     <a:prstGeom prst="rect">
                       <a:avLst/>
                     </a:prstGeom>
+                    <a:noFill/>
+                    <a:ln>
+                      <a:noFill/>
+                    </a:ln>
                   </pic:spPr>
                 </pic:pic>
               </a:graphicData>
@@ -11164,7 +10897,7 @@
     <w:p>
       <w:pPr>
         <w:pStyle w:val="Caption"/>
-        <w:ind w:left="3744" w:firstLine="576"/>
+        <w:ind w:left="4464" w:firstLine="576"/>
         <w:rPr>
           <w:rFonts w:ascii="Times New Roman" w:eastAsiaTheme="minorHAnsi" w:hAnsi="Times New Roman" w:cs="Times New Roman"/>
           <w:sz w:val="24"/>
@@ -11176,7 +10909,7 @@
         <w:rPr>
           <w:rFonts w:ascii="Times New Roman" w:hAnsi="Times New Roman" w:cs="Times New Roman"/>
         </w:rPr>
-        <w:t>Figure 3- Class Diagram (Draft)</w:t>
+        <w:t>Figure 3- Class Diagram</w:t>
       </w:r>
     </w:p>
     <w:p>
@@ -11445,10 +11178,9 @@
           <w:szCs w:val="24"/>
           <w:lang w:eastAsia="en-US"/>
         </w:rPr>
-        <w:lastRenderedPageBreak/>
         <w:drawing>
-          <wp:inline distT="0" distB="0" distL="0" distR="0" wp14:anchorId="45144E6A" wp14:editId="7E96577D">
-            <wp:extent cx="5322498" cy="3167910"/>
+          <wp:inline distT="0" distB="0" distL="0" distR="0" wp14:anchorId="45144E6A" wp14:editId="5439E0D8">
+            <wp:extent cx="4865298" cy="2895787"/>
             <wp:effectExtent l="0" t="0" r="0" b="0"/>
             <wp:docPr id="8" name="Picture 8" descr="Diagram&#10;&#10;Description automatically generated"/>
             <wp:cNvGraphicFramePr>
@@ -11462,7 +11194,7 @@
                     <pic:cNvPicPr/>
                   </pic:nvPicPr>
                   <pic:blipFill>
-                    <a:blip r:embed="rId16"/>
+                    <a:blip r:embed="rId12"/>
                     <a:stretch>
                       <a:fillRect/>
                     </a:stretch>
@@ -11470,7 +11202,7 @@
                   <pic:spPr>
                     <a:xfrm>
                       <a:off x="0" y="0"/>
-                      <a:ext cx="5339216" cy="3177861"/>
+                      <a:ext cx="4912719" cy="2924012"/>
                     </a:xfrm>
                     <a:prstGeom prst="rect">
                       <a:avLst/>
@@ -11486,8 +11218,7 @@
     <w:p>
       <w:pPr>
         <w:pStyle w:val="Caption"/>
-        <w:ind w:left="1584" w:firstLine="576"/>
-        <w:jc w:val="center"/>
+        <w:ind w:left="3744"/>
         <w:rPr>
           <w:rFonts w:ascii="Times New Roman" w:hAnsi="Times New Roman" w:cs="Times New Roman"/>
         </w:rPr>
@@ -11673,7 +11404,7 @@
                     <pic:cNvPicPr/>
                   </pic:nvPicPr>
                   <pic:blipFill>
-                    <a:blip r:embed="rId17"/>
+                    <a:blip r:embed="rId13"/>
                     <a:stretch>
                       <a:fillRect/>
                     </a:stretch>
@@ -11697,6 +11428,8 @@
     <w:p>
       <w:pPr>
         <w:pStyle w:val="Caption"/>
+        <w:keepNext/>
+        <w:keepLines/>
         <w:ind w:left="3744" w:firstLine="576"/>
         <w:rPr>
           <w:rFonts w:ascii="Times New Roman" w:hAnsi="Times New Roman" w:cs="Times New Roman"/>
@@ -11786,7 +11519,6 @@
           <w:szCs w:val="24"/>
           <w:lang w:eastAsia="en-US"/>
         </w:rPr>
-        <w:lastRenderedPageBreak/>
         <w:drawing>
           <wp:inline distT="0" distB="0" distL="0" distR="0" wp14:anchorId="33F4522D" wp14:editId="271A7123">
             <wp:extent cx="4019909" cy="2959100"/>
@@ -11803,7 +11535,7 @@
                     <pic:cNvPicPr/>
                   </pic:nvPicPr>
                   <pic:blipFill>
-                    <a:blip r:embed="rId18"/>
+                    <a:blip r:embed="rId14"/>
                     <a:stretch>
                       <a:fillRect/>
                     </a:stretch>
@@ -11869,83 +11601,6 @@
 </w:document>
 </file>
 
-<file path=word/comments.xml><?xml version="1.0" encoding="utf-8"?>
-<w:comments xmlns:wpc="http://schemas.microsoft.com/office/word/2010/wordprocessingCanvas" xmlns:cx="http://schemas.microsoft.com/office/drawing/2014/chartex" xmlns:cx1="http://schemas.microsoft.com/office/drawing/2015/9/8/chartex" xmlns:cx2="http://schemas.microsoft.com/office/drawing/2015/10/21/chartex" xmlns:cx3="http://schemas.microsoft.com/office/drawing/2016/5/9/chartex" xmlns:cx4="http://schemas.microsoft.com/office/drawing/2016/5/10/chartex" xmlns:cx5="http://schemas.microsoft.com/office/drawing/2016/5/11/chartex" xmlns:cx6="http://schemas.microsoft.com/office/drawing/2016/5/12/chartex" xmlns:cx7="http://schemas.microsoft.com/office/drawing/2016/5/13/chartex" xmlns:cx8="http://schemas.microsoft.com/office/drawing/2016/5/14/chartex" xmlns:mc="http://schemas.openxmlformats.org/markup-compatibility/2006" xmlns:aink="http://schemas.microsoft.com/office/drawing/2016/ink" xmlns:am3d="http://schemas.microsoft.com/office/drawing/2017/model3d" xmlns:o="urn:schemas-microsoft-com:office:office" xmlns:oel="http://schemas.microsoft.com/office/2019/extlst" xmlns:r="http://schemas.openxmlformats.org/officeDocument/2006/relationships" xmlns:m="http://schemas.openxmlformats.org/officeDocument/2006/math" xmlns:v="urn:schemas-microsoft-com:vml" xmlns:wp14="http://schemas.microsoft.com/office/word/2010/wordprocessingDrawing" xmlns:wp="http://schemas.openxmlformats.org/drawingml/2006/wordprocessingDrawing" xmlns:w10="urn:schemas-microsoft-com:office:word" xmlns:w="http://schemas.openxmlformats.org/wordprocessingml/2006/main" xmlns:w14="http://schemas.microsoft.com/office/word/2010/wordml" xmlns:w15="http://schemas.microsoft.com/office/word/2012/wordml" xmlns:w16cex="http://schemas.microsoft.com/office/word/2018/wordml/cex" xmlns:w16cid="http://schemas.microsoft.com/office/word/2016/wordml/cid" xmlns:w16="http://schemas.microsoft.com/office/word/2018/wordml" xmlns:w16sdtdh="http://schemas.microsoft.com/office/word/2020/wordml/sdtdatahash" xmlns:w16se="http://schemas.microsoft.com/office/word/2015/wordml/symex" xmlns:wpg="http://schemas.microsoft.com/office/word/2010/wordprocessingGroup" xmlns:wpi="http://schemas.microsoft.com/office/word/2010/wordprocessingInk" xmlns:wne="http://schemas.microsoft.com/office/word/2006/wordml" xmlns:wps="http://schemas.microsoft.com/office/word/2010/wordprocessingShape" mc:Ignorable="w14 w15 w16se w16cid w16 w16cex w16sdtdh wp14">
-  <w:comment w:id="0" w:author="Carson Pribble" w:date="2022-11-03T19:06:00Z" w:initials="CP">
-    <w:p>
-      <w:pPr>
-        <w:pStyle w:val="CommentText"/>
-      </w:pPr>
-      <w:r>
-        <w:rPr>
-          <w:rStyle w:val="CommentReference"/>
-        </w:rPr>
-        <w:annotationRef/>
-      </w:r>
-      <w:r>
-        <w:t>Cannot get indentation right as below.</w:t>
-      </w:r>
-    </w:p>
-  </w:comment>
-  <w:comment w:id="1" w:author="Carson Pribble" w:date="2022-11-03T19:06:00Z" w:initials="CP">
-    <w:p>
-      <w:pPr>
-        <w:pStyle w:val="CommentText"/>
-      </w:pPr>
-      <w:r>
-        <w:rPr>
-          <w:rStyle w:val="CommentReference"/>
-        </w:rPr>
-        <w:annotationRef/>
-      </w:r>
-      <w:r>
-        <w:t>Cannot get indentation right as below.</w:t>
-      </w:r>
-    </w:p>
-  </w:comment>
-  <w:comment w:id="2" w:author="Carson Pribble" w:date="2022-11-03T19:06:00Z" w:initials="CP">
-    <w:p>
-      <w:pPr>
-        <w:pStyle w:val="CommentText"/>
-      </w:pPr>
-      <w:r>
-        <w:rPr>
-          <w:rStyle w:val="CommentReference"/>
-        </w:rPr>
-        <w:annotationRef/>
-      </w:r>
-      <w:r>
-        <w:t>Cannot get the indentation for the sentence to match. "has web browser capability" should be directly under "Application will be able.."</w:t>
-      </w:r>
-    </w:p>
-  </w:comment>
-</w:comments>
-</file>
-
-<file path=word/commentsExtended.xml><?xml version="1.0" encoding="utf-8"?>
-<w15:commentsEx xmlns:wpc="http://schemas.microsoft.com/office/word/2010/wordprocessingCanvas" xmlns:cx="http://schemas.microsoft.com/office/drawing/2014/chartex" xmlns:cx1="http://schemas.microsoft.com/office/drawing/2015/9/8/chartex" xmlns:cx2="http://schemas.microsoft.com/office/drawing/2015/10/21/chartex" xmlns:cx3="http://schemas.microsoft.com/office/drawing/2016/5/9/chartex" xmlns:cx4="http://schemas.microsoft.com/office/drawing/2016/5/10/chartex" xmlns:cx5="http://schemas.microsoft.com/office/drawing/2016/5/11/chartex" xmlns:cx6="http://schemas.microsoft.com/office/drawing/2016/5/12/chartex" xmlns:cx7="http://schemas.microsoft.com/office/drawing/2016/5/13/chartex" xmlns:cx8="http://schemas.microsoft.com/office/drawing/2016/5/14/chartex" xmlns:mc="http://schemas.openxmlformats.org/markup-compatibility/2006" xmlns:aink="http://schemas.microsoft.com/office/drawing/2016/ink" xmlns:am3d="http://schemas.microsoft.com/office/drawing/2017/model3d" xmlns:o="urn:schemas-microsoft-com:office:office" xmlns:oel="http://schemas.microsoft.com/office/2019/extlst" xmlns:r="http://schemas.openxmlformats.org/officeDocument/2006/relationships" xmlns:m="http://schemas.openxmlformats.org/officeDocument/2006/math" xmlns:v="urn:schemas-microsoft-com:vml" xmlns:wp14="http://schemas.microsoft.com/office/word/2010/wordprocessingDrawing" xmlns:wp="http://schemas.openxmlformats.org/drawingml/2006/wordprocessingDrawing" xmlns:w10="urn:schemas-microsoft-com:office:word" xmlns:w="http://schemas.openxmlformats.org/wordprocessingml/2006/main" xmlns:w14="http://schemas.microsoft.com/office/word/2010/wordml" xmlns:w15="http://schemas.microsoft.com/office/word/2012/wordml" xmlns:w16cex="http://schemas.microsoft.com/office/word/2018/wordml/cex" xmlns:w16cid="http://schemas.microsoft.com/office/word/2016/wordml/cid" xmlns:w16="http://schemas.microsoft.com/office/word/2018/wordml" xmlns:w16sdtdh="http://schemas.microsoft.com/office/word/2020/wordml/sdtdatahash" xmlns:w16se="http://schemas.microsoft.com/office/word/2015/wordml/symex" xmlns:wpg="http://schemas.microsoft.com/office/word/2010/wordprocessingGroup" xmlns:wpi="http://schemas.microsoft.com/office/word/2010/wordprocessingInk" xmlns:wne="http://schemas.microsoft.com/office/word/2006/wordml" xmlns:wps="http://schemas.microsoft.com/office/word/2010/wordprocessingShape" mc:Ignorable="w14 w15 w16se w16cid w16 w16cex w16sdtdh wp14">
-  <w15:commentEx w15:paraId="7B17A128" w15:done="0"/>
-  <w15:commentEx w15:paraId="466012D7" w15:done="0"/>
-  <w15:commentEx w15:paraId="7A6B2EE2" w15:done="0"/>
-</w15:commentsEx>
-</file>
-
-<file path=word/commentsExtensible.xml><?xml version="1.0" encoding="utf-8"?>
-<w16cex:commentsExtensible xmlns:wpc="http://schemas.microsoft.com/office/word/2010/wordprocessingCanvas" xmlns:cx="http://schemas.microsoft.com/office/drawing/2014/chartex" xmlns:cx1="http://schemas.microsoft.com/office/drawing/2015/9/8/chartex" xmlns:cx2="http://schemas.microsoft.com/office/drawing/2015/10/21/chartex" xmlns:cx3="http://schemas.microsoft.com/office/drawing/2016/5/9/chartex" xmlns:cx4="http://schemas.microsoft.com/office/drawing/2016/5/10/chartex" xmlns:cx5="http://schemas.microsoft.com/office/drawing/2016/5/11/chartex" xmlns:cx6="http://schemas.microsoft.com/office/drawing/2016/5/12/chartex" xmlns:cx7="http://schemas.microsoft.com/office/drawing/2016/5/13/chartex" xmlns:cx8="http://schemas.microsoft.com/office/drawing/2016/5/14/chartex" xmlns:mc="http://schemas.openxmlformats.org/markup-compatibility/2006" xmlns:aink="http://schemas.microsoft.com/office/drawing/2016/ink" xmlns:am3d="http://schemas.microsoft.com/office/drawing/2017/model3d" xmlns:o="urn:schemas-microsoft-com:office:office" xmlns:oel="http://schemas.microsoft.com/office/2019/extlst" xmlns:r="http://schemas.openxmlformats.org/officeDocument/2006/relationships" xmlns:m="http://schemas.openxmlformats.org/officeDocument/2006/math" xmlns:v="urn:schemas-microsoft-com:vml" xmlns:wp14="http://schemas.microsoft.com/office/word/2010/wordprocessingDrawing" xmlns:wp="http://schemas.openxmlformats.org/drawingml/2006/wordprocessingDrawing" xmlns:w10="urn:schemas-microsoft-com:office:word" xmlns:w="http://schemas.openxmlformats.org/wordprocessingml/2006/main" xmlns:w14="http://schemas.microsoft.com/office/word/2010/wordml" xmlns:w15="http://schemas.microsoft.com/office/word/2012/wordml" xmlns:w16cex="http://schemas.microsoft.com/office/word/2018/wordml/cex" xmlns:w16cid="http://schemas.microsoft.com/office/word/2016/wordml/cid" xmlns:w16="http://schemas.microsoft.com/office/word/2018/wordml" xmlns:w16sdtdh="http://schemas.microsoft.com/office/word/2020/wordml/sdtdatahash" xmlns:w16se="http://schemas.microsoft.com/office/word/2015/wordml/symex" xmlns:wpg="http://schemas.microsoft.com/office/word/2010/wordprocessingGroup" xmlns:wpi="http://schemas.microsoft.com/office/word/2010/wordprocessingInk" xmlns:wne="http://schemas.microsoft.com/office/word/2006/wordml" xmlns:wps="http://schemas.microsoft.com/office/word/2010/wordprocessingShape" mc:Ignorable="w14 w15 w16se w16cid w16 w16cex w16sdtdh wp14">
-  <w16cex:commentExtensible w16cex:durableId="270E8FBE" w16cex:dateUtc="2022-11-03T23:06:00Z"/>
-  <w16cex:commentExtensible w16cex:durableId="270E8FB0" w16cex:dateUtc="2022-11-03T23:06:00Z"/>
-  <w16cex:commentExtensible w16cex:durableId="270E8F9C" w16cex:dateUtc="2022-11-03T23:06:00Z"/>
-</w16cex:commentsExtensible>
-</file>
-
-<file path=word/commentsIds.xml><?xml version="1.0" encoding="utf-8"?>
-<w16cid:commentsIds xmlns:wpc="http://schemas.microsoft.com/office/word/2010/wordprocessingCanvas" xmlns:cx="http://schemas.microsoft.com/office/drawing/2014/chartex" xmlns:cx1="http://schemas.microsoft.com/office/drawing/2015/9/8/chartex" xmlns:cx2="http://schemas.microsoft.com/office/drawing/2015/10/21/chartex" xmlns:cx3="http://schemas.microsoft.com/office/drawing/2016/5/9/chartex" xmlns:cx4="http://schemas.microsoft.com/office/drawing/2016/5/10/chartex" xmlns:cx5="http://schemas.microsoft.com/office/drawing/2016/5/11/chartex" xmlns:cx6="http://schemas.microsoft.com/office/drawing/2016/5/12/chartex" xmlns:cx7="http://schemas.microsoft.com/office/drawing/2016/5/13/chartex" xmlns:cx8="http://schemas.microsoft.com/office/drawing/2016/5/14/chartex" xmlns:mc="http://schemas.openxmlformats.org/markup-compatibility/2006" xmlns:aink="http://schemas.microsoft.com/office/drawing/2016/ink" xmlns:am3d="http://schemas.microsoft.com/office/drawing/2017/model3d" xmlns:o="urn:schemas-microsoft-com:office:office" xmlns:oel="http://schemas.microsoft.com/office/2019/extlst" xmlns:r="http://schemas.openxmlformats.org/officeDocument/2006/relationships" xmlns:m="http://schemas.openxmlformats.org/officeDocument/2006/math" xmlns:v="urn:schemas-microsoft-com:vml" xmlns:wp14="http://schemas.microsoft.com/office/word/2010/wordprocessingDrawing" xmlns:wp="http://schemas.openxmlformats.org/drawingml/2006/wordprocessingDrawing" xmlns:w10="urn:schemas-microsoft-com:office:word" xmlns:w="http://schemas.openxmlformats.org/wordprocessingml/2006/main" xmlns:w14="http://schemas.microsoft.com/office/word/2010/wordml" xmlns:w15="http://schemas.microsoft.com/office/word/2012/wordml" xmlns:w16cex="http://schemas.microsoft.com/office/word/2018/wordml/cex" xmlns:w16cid="http://schemas.microsoft.com/office/word/2016/wordml/cid" xmlns:w16="http://schemas.microsoft.com/office/word/2018/wordml" xmlns:w16sdtdh="http://schemas.microsoft.com/office/word/2020/wordml/sdtdatahash" xmlns:w16se="http://schemas.microsoft.com/office/word/2015/wordml/symex" xmlns:wpg="http://schemas.microsoft.com/office/word/2010/wordprocessingGroup" xmlns:wpi="http://schemas.microsoft.com/office/word/2010/wordprocessingInk" xmlns:wne="http://schemas.microsoft.com/office/word/2006/wordml" xmlns:wps="http://schemas.microsoft.com/office/word/2010/wordprocessingShape" mc:Ignorable="w14 w15 w16se w16cid w16 w16cex w16sdtdh wp14">
-  <w16cid:commentId w16cid:paraId="7B17A128" w16cid:durableId="270E8FBE"/>
-  <w16cid:commentId w16cid:paraId="466012D7" w16cid:durableId="270E8FB0"/>
-  <w16cid:commentId w16cid:paraId="7A6B2EE2" w16cid:durableId="270E8F9C"/>
-</w16cid:commentsIds>
-</file>
-
 <file path=word/endnotes.xml><?xml version="1.0" encoding="utf-8"?>
 <w:endnotes xmlns:wpc="http://schemas.microsoft.com/office/word/2010/wordprocessingCanvas" xmlns:cx="http://schemas.microsoft.com/office/drawing/2014/chartex" xmlns:cx1="http://schemas.microsoft.com/office/drawing/2015/9/8/chartex" xmlns:cx2="http://schemas.microsoft.com/office/drawing/2015/10/21/chartex" xmlns:cx3="http://schemas.microsoft.com/office/drawing/2016/5/9/chartex" xmlns:cx4="http://schemas.microsoft.com/office/drawing/2016/5/10/chartex" xmlns:cx5="http://schemas.microsoft.com/office/drawing/2016/5/11/chartex" xmlns:cx6="http://schemas.microsoft.com/office/drawing/2016/5/12/chartex" xmlns:cx7="http://schemas.microsoft.com/office/drawing/2016/5/13/chartex" xmlns:cx8="http://schemas.microsoft.com/office/drawing/2016/5/14/chartex" xmlns:mc="http://schemas.openxmlformats.org/markup-compatibility/2006" xmlns:aink="http://schemas.microsoft.com/office/drawing/2016/ink" xmlns:am3d="http://schemas.microsoft.com/office/drawing/2017/model3d" xmlns:o="urn:schemas-microsoft-com:office:office" xmlns:oel="http://schemas.microsoft.com/office/2019/extlst" xmlns:r="http://schemas.openxmlformats.org/officeDocument/2006/relationships" xmlns:m="http://schemas.openxmlformats.org/officeDocument/2006/math" xmlns:v="urn:schemas-microsoft-com:vml" xmlns:wp14="http://schemas.microsoft.com/office/word/2010/wordprocessingDrawing" xmlns:wp="http://schemas.openxmlformats.org/drawingml/2006/wordprocessingDrawing" xmlns:w10="urn:schemas-microsoft-com:office:word" xmlns:w="http://schemas.openxmlformats.org/wordprocessingml/2006/main" xmlns:w14="http://schemas.microsoft.com/office/word/2010/wordml" xmlns:w15="http://schemas.microsoft.com/office/word/2012/wordml" xmlns:w16cex="http://schemas.microsoft.com/office/word/2018/wordml/cex" xmlns:w16cid="http://schemas.microsoft.com/office/word/2016/wordml/cid" xmlns:w16="http://schemas.microsoft.com/office/word/2018/wordml" xmlns:w16sdtdh="http://schemas.microsoft.com/office/word/2020/wordml/sdtdatahash" xmlns:w16se="http://schemas.microsoft.com/office/word/2015/wordml/symex" xmlns:wpg="http://schemas.microsoft.com/office/word/2010/wordprocessingGroup" xmlns:wpi="http://schemas.microsoft.com/office/word/2010/wordprocessingInk" xmlns:wne="http://schemas.microsoft.com/office/word/2006/wordml" xmlns:wps="http://schemas.microsoft.com/office/word/2010/wordprocessingShape" mc:Ignorable="w14 w15 w16se w16cid w16 w16cex w16sdtdh wp14">
   <w:endnote w:type="separator" w:id="-1">
@@ -12749,6 +12404,119 @@
     </w:lvl>
   </w:abstractNum>
   <w:abstractNum w:abstractNumId="7" w15:restartNumberingAfterBreak="0">
+    <w:nsid w:val="30753DC4"/>
+    <w:multiLevelType w:val="hybridMultilevel"/>
+    <w:tmpl w:val="36FA79B4"/>
+    <w:lvl w:ilvl="0" w:tplc="04090001">
+      <w:start w:val="1"/>
+      <w:numFmt w:val="bullet"/>
+      <w:lvlText w:val=""/>
+      <w:lvlJc w:val="left"/>
+      <w:pPr>
+        <w:ind w:left="1800" w:hanging="360"/>
+      </w:pPr>
+      <w:rPr>
+        <w:rFonts w:ascii="Symbol" w:hAnsi="Symbol" w:hint="default"/>
+      </w:rPr>
+    </w:lvl>
+    <w:lvl w:ilvl="1" w:tplc="04090003" w:tentative="1">
+      <w:start w:val="1"/>
+      <w:numFmt w:val="bullet"/>
+      <w:lvlText w:val="o"/>
+      <w:lvlJc w:val="left"/>
+      <w:pPr>
+        <w:ind w:left="2520" w:hanging="360"/>
+      </w:pPr>
+      <w:rPr>
+        <w:rFonts w:ascii="Courier New" w:hAnsi="Courier New" w:cs="Courier New" w:hint="default"/>
+      </w:rPr>
+    </w:lvl>
+    <w:lvl w:ilvl="2" w:tplc="04090005" w:tentative="1">
+      <w:start w:val="1"/>
+      <w:numFmt w:val="bullet"/>
+      <w:lvlText w:val=""/>
+      <w:lvlJc w:val="left"/>
+      <w:pPr>
+        <w:ind w:left="3240" w:hanging="360"/>
+      </w:pPr>
+      <w:rPr>
+        <w:rFonts w:ascii="Wingdings" w:hAnsi="Wingdings" w:hint="default"/>
+      </w:rPr>
+    </w:lvl>
+    <w:lvl w:ilvl="3" w:tplc="04090001" w:tentative="1">
+      <w:start w:val="1"/>
+      <w:numFmt w:val="bullet"/>
+      <w:lvlText w:val=""/>
+      <w:lvlJc w:val="left"/>
+      <w:pPr>
+        <w:ind w:left="3960" w:hanging="360"/>
+      </w:pPr>
+      <w:rPr>
+        <w:rFonts w:ascii="Symbol" w:hAnsi="Symbol" w:hint="default"/>
+      </w:rPr>
+    </w:lvl>
+    <w:lvl w:ilvl="4" w:tplc="04090003" w:tentative="1">
+      <w:start w:val="1"/>
+      <w:numFmt w:val="bullet"/>
+      <w:lvlText w:val="o"/>
+      <w:lvlJc w:val="left"/>
+      <w:pPr>
+        <w:ind w:left="4680" w:hanging="360"/>
+      </w:pPr>
+      <w:rPr>
+        <w:rFonts w:ascii="Courier New" w:hAnsi="Courier New" w:cs="Courier New" w:hint="default"/>
+      </w:rPr>
+    </w:lvl>
+    <w:lvl w:ilvl="5" w:tplc="04090005" w:tentative="1">
+      <w:start w:val="1"/>
+      <w:numFmt w:val="bullet"/>
+      <w:lvlText w:val=""/>
+      <w:lvlJc w:val="left"/>
+      <w:pPr>
+        <w:ind w:left="5400" w:hanging="360"/>
+      </w:pPr>
+      <w:rPr>
+        <w:rFonts w:ascii="Wingdings" w:hAnsi="Wingdings" w:hint="default"/>
+      </w:rPr>
+    </w:lvl>
+    <w:lvl w:ilvl="6" w:tplc="04090001" w:tentative="1">
+      <w:start w:val="1"/>
+      <w:numFmt w:val="bullet"/>
+      <w:lvlText w:val=""/>
+      <w:lvlJc w:val="left"/>
+      <w:pPr>
+        <w:ind w:left="6120" w:hanging="360"/>
+      </w:pPr>
+      <w:rPr>
+        <w:rFonts w:ascii="Symbol" w:hAnsi="Symbol" w:hint="default"/>
+      </w:rPr>
+    </w:lvl>
+    <w:lvl w:ilvl="7" w:tplc="04090003" w:tentative="1">
+      <w:start w:val="1"/>
+      <w:numFmt w:val="bullet"/>
+      <w:lvlText w:val="o"/>
+      <w:lvlJc w:val="left"/>
+      <w:pPr>
+        <w:ind w:left="6840" w:hanging="360"/>
+      </w:pPr>
+      <w:rPr>
+        <w:rFonts w:ascii="Courier New" w:hAnsi="Courier New" w:cs="Courier New" w:hint="default"/>
+      </w:rPr>
+    </w:lvl>
+    <w:lvl w:ilvl="8" w:tplc="04090005" w:tentative="1">
+      <w:start w:val="1"/>
+      <w:numFmt w:val="bullet"/>
+      <w:lvlText w:val=""/>
+      <w:lvlJc w:val="left"/>
+      <w:pPr>
+        <w:ind w:left="7560" w:hanging="360"/>
+      </w:pPr>
+      <w:rPr>
+        <w:rFonts w:ascii="Wingdings" w:hAnsi="Wingdings" w:hint="default"/>
+      </w:rPr>
+    </w:lvl>
+  </w:abstractNum>
+  <w:abstractNum w:abstractNumId="8" w15:restartNumberingAfterBreak="0">
     <w:nsid w:val="34F96121"/>
     <w:multiLevelType w:val="hybridMultilevel"/>
     <w:tmpl w:val="123A928E"/>
@@ -12861,7 +12629,7 @@
       </w:rPr>
     </w:lvl>
   </w:abstractNum>
-  <w:abstractNum w:abstractNumId="8" w15:restartNumberingAfterBreak="0">
+  <w:abstractNum w:abstractNumId="9" w15:restartNumberingAfterBreak="0">
     <w:nsid w:val="355130F5"/>
     <w:multiLevelType w:val="multilevel"/>
     <w:tmpl w:val="AB5C5BAE"/>
@@ -12974,7 +12742,7 @@
       </w:rPr>
     </w:lvl>
   </w:abstractNum>
-  <w:abstractNum w:abstractNumId="9" w15:restartNumberingAfterBreak="0">
+  <w:abstractNum w:abstractNumId="10" w15:restartNumberingAfterBreak="0">
     <w:nsid w:val="373D59B2"/>
     <w:multiLevelType w:val="multilevel"/>
     <w:tmpl w:val="76FE940C"/>
@@ -13087,7 +12855,7 @@
       </w:rPr>
     </w:lvl>
   </w:abstractNum>
-  <w:abstractNum w:abstractNumId="10" w15:restartNumberingAfterBreak="0">
+  <w:abstractNum w:abstractNumId="11" w15:restartNumberingAfterBreak="0">
     <w:nsid w:val="399F4CFF"/>
     <w:multiLevelType w:val="hybridMultilevel"/>
     <w:tmpl w:val="37A0777A"/>
@@ -13200,7 +12968,7 @@
       </w:rPr>
     </w:lvl>
   </w:abstractNum>
-  <w:abstractNum w:abstractNumId="11" w15:restartNumberingAfterBreak="0">
+  <w:abstractNum w:abstractNumId="12" w15:restartNumberingAfterBreak="0">
     <w:nsid w:val="3A4B0D86"/>
     <w:multiLevelType w:val="multilevel"/>
     <w:tmpl w:val="9AD42BC0"/>
@@ -13294,7 +13062,7 @@
       </w:pPr>
     </w:lvl>
   </w:abstractNum>
-  <w:abstractNum w:abstractNumId="12" w15:restartNumberingAfterBreak="0">
+  <w:abstractNum w:abstractNumId="13" w15:restartNumberingAfterBreak="0">
     <w:nsid w:val="3BBC5208"/>
     <w:multiLevelType w:val="hybridMultilevel"/>
     <w:tmpl w:val="04466170"/>
@@ -13406,7 +13174,7 @@
       </w:rPr>
     </w:lvl>
   </w:abstractNum>
-  <w:abstractNum w:abstractNumId="13" w15:restartNumberingAfterBreak="0">
+  <w:abstractNum w:abstractNumId="14" w15:restartNumberingAfterBreak="0">
     <w:nsid w:val="498E1AA4"/>
     <w:multiLevelType w:val="hybridMultilevel"/>
     <w:tmpl w:val="55BA5CD0"/>
@@ -13519,7 +13287,7 @@
       </w:rPr>
     </w:lvl>
   </w:abstractNum>
-  <w:abstractNum w:abstractNumId="14" w15:restartNumberingAfterBreak="0">
+  <w:abstractNum w:abstractNumId="15" w15:restartNumberingAfterBreak="0">
     <w:nsid w:val="4B2A4DBC"/>
     <w:multiLevelType w:val="multilevel"/>
     <w:tmpl w:val="F216CAF2"/>
@@ -13632,7 +13400,7 @@
       </w:rPr>
     </w:lvl>
   </w:abstractNum>
-  <w:abstractNum w:abstractNumId="15" w15:restartNumberingAfterBreak="0">
+  <w:abstractNum w:abstractNumId="16" w15:restartNumberingAfterBreak="0">
     <w:nsid w:val="58A451B3"/>
     <w:multiLevelType w:val="hybridMultilevel"/>
     <w:tmpl w:val="1046D11A"/>
@@ -13745,7 +13513,7 @@
       </w:rPr>
     </w:lvl>
   </w:abstractNum>
-  <w:abstractNum w:abstractNumId="16" w15:restartNumberingAfterBreak="0">
+  <w:abstractNum w:abstractNumId="17" w15:restartNumberingAfterBreak="0">
     <w:nsid w:val="59C06140"/>
     <w:multiLevelType w:val="hybridMultilevel"/>
     <w:tmpl w:val="7248CB4A"/>
@@ -13858,7 +13626,7 @@
       </w:rPr>
     </w:lvl>
   </w:abstractNum>
-  <w:abstractNum w:abstractNumId="17" w15:restartNumberingAfterBreak="0">
+  <w:abstractNum w:abstractNumId="18" w15:restartNumberingAfterBreak="0">
     <w:nsid w:val="5D392120"/>
     <w:multiLevelType w:val="multilevel"/>
     <w:tmpl w:val="EDCE7686"/>
@@ -13952,7 +13720,7 @@
       </w:pPr>
     </w:lvl>
   </w:abstractNum>
-  <w:abstractNum w:abstractNumId="18" w15:restartNumberingAfterBreak="0">
+  <w:abstractNum w:abstractNumId="19" w15:restartNumberingAfterBreak="0">
     <w:nsid w:val="616E05F9"/>
     <w:multiLevelType w:val="hybridMultilevel"/>
     <w:tmpl w:val="C6206E28"/>
@@ -14065,7 +13833,7 @@
       </w:rPr>
     </w:lvl>
   </w:abstractNum>
-  <w:abstractNum w:abstractNumId="19" w15:restartNumberingAfterBreak="0">
+  <w:abstractNum w:abstractNumId="20" w15:restartNumberingAfterBreak="0">
     <w:nsid w:val="646F3B9E"/>
     <w:multiLevelType w:val="hybridMultilevel"/>
     <w:tmpl w:val="BD8C2152"/>
@@ -14178,7 +13946,7 @@
       </w:rPr>
     </w:lvl>
   </w:abstractNum>
-  <w:abstractNum w:abstractNumId="20" w15:restartNumberingAfterBreak="0">
+  <w:abstractNum w:abstractNumId="21" w15:restartNumberingAfterBreak="0">
     <w:nsid w:val="6D466652"/>
     <w:multiLevelType w:val="multilevel"/>
     <w:tmpl w:val="775ED306"/>
@@ -14269,7 +14037,120 @@
       </w:pPr>
     </w:lvl>
   </w:abstractNum>
-  <w:abstractNum w:abstractNumId="21" w15:restartNumberingAfterBreak="0">
+  <w:abstractNum w:abstractNumId="22" w15:restartNumberingAfterBreak="0">
+    <w:nsid w:val="715A4C3A"/>
+    <w:multiLevelType w:val="hybridMultilevel"/>
+    <w:tmpl w:val="BD54CDEC"/>
+    <w:lvl w:ilvl="0" w:tplc="04090001">
+      <w:start w:val="1"/>
+      <w:numFmt w:val="bullet"/>
+      <w:lvlText w:val=""/>
+      <w:lvlJc w:val="left"/>
+      <w:pPr>
+        <w:ind w:left="1860" w:hanging="360"/>
+      </w:pPr>
+      <w:rPr>
+        <w:rFonts w:ascii="Symbol" w:hAnsi="Symbol" w:hint="default"/>
+      </w:rPr>
+    </w:lvl>
+    <w:lvl w:ilvl="1" w:tplc="04090003" w:tentative="1">
+      <w:start w:val="1"/>
+      <w:numFmt w:val="bullet"/>
+      <w:lvlText w:val="o"/>
+      <w:lvlJc w:val="left"/>
+      <w:pPr>
+        <w:ind w:left="2580" w:hanging="360"/>
+      </w:pPr>
+      <w:rPr>
+        <w:rFonts w:ascii="Courier New" w:hAnsi="Courier New" w:cs="Courier New" w:hint="default"/>
+      </w:rPr>
+    </w:lvl>
+    <w:lvl w:ilvl="2" w:tplc="04090005" w:tentative="1">
+      <w:start w:val="1"/>
+      <w:numFmt w:val="bullet"/>
+      <w:lvlText w:val=""/>
+      <w:lvlJc w:val="left"/>
+      <w:pPr>
+        <w:ind w:left="3300" w:hanging="360"/>
+      </w:pPr>
+      <w:rPr>
+        <w:rFonts w:ascii="Wingdings" w:hAnsi="Wingdings" w:hint="default"/>
+      </w:rPr>
+    </w:lvl>
+    <w:lvl w:ilvl="3" w:tplc="04090001" w:tentative="1">
+      <w:start w:val="1"/>
+      <w:numFmt w:val="bullet"/>
+      <w:lvlText w:val=""/>
+      <w:lvlJc w:val="left"/>
+      <w:pPr>
+        <w:ind w:left="4020" w:hanging="360"/>
+      </w:pPr>
+      <w:rPr>
+        <w:rFonts w:ascii="Symbol" w:hAnsi="Symbol" w:hint="default"/>
+      </w:rPr>
+    </w:lvl>
+    <w:lvl w:ilvl="4" w:tplc="04090003" w:tentative="1">
+      <w:start w:val="1"/>
+      <w:numFmt w:val="bullet"/>
+      <w:lvlText w:val="o"/>
+      <w:lvlJc w:val="left"/>
+      <w:pPr>
+        <w:ind w:left="4740" w:hanging="360"/>
+      </w:pPr>
+      <w:rPr>
+        <w:rFonts w:ascii="Courier New" w:hAnsi="Courier New" w:cs="Courier New" w:hint="default"/>
+      </w:rPr>
+    </w:lvl>
+    <w:lvl w:ilvl="5" w:tplc="04090005" w:tentative="1">
+      <w:start w:val="1"/>
+      <w:numFmt w:val="bullet"/>
+      <w:lvlText w:val=""/>
+      <w:lvlJc w:val="left"/>
+      <w:pPr>
+        <w:ind w:left="5460" w:hanging="360"/>
+      </w:pPr>
+      <w:rPr>
+        <w:rFonts w:ascii="Wingdings" w:hAnsi="Wingdings" w:hint="default"/>
+      </w:rPr>
+    </w:lvl>
+    <w:lvl w:ilvl="6" w:tplc="04090001" w:tentative="1">
+      <w:start w:val="1"/>
+      <w:numFmt w:val="bullet"/>
+      <w:lvlText w:val=""/>
+      <w:lvlJc w:val="left"/>
+      <w:pPr>
+        <w:ind w:left="6180" w:hanging="360"/>
+      </w:pPr>
+      <w:rPr>
+        <w:rFonts w:ascii="Symbol" w:hAnsi="Symbol" w:hint="default"/>
+      </w:rPr>
+    </w:lvl>
+    <w:lvl w:ilvl="7" w:tplc="04090003" w:tentative="1">
+      <w:start w:val="1"/>
+      <w:numFmt w:val="bullet"/>
+      <w:lvlText w:val="o"/>
+      <w:lvlJc w:val="left"/>
+      <w:pPr>
+        <w:ind w:left="6900" w:hanging="360"/>
+      </w:pPr>
+      <w:rPr>
+        <w:rFonts w:ascii="Courier New" w:hAnsi="Courier New" w:cs="Courier New" w:hint="default"/>
+      </w:rPr>
+    </w:lvl>
+    <w:lvl w:ilvl="8" w:tplc="04090005" w:tentative="1">
+      <w:start w:val="1"/>
+      <w:numFmt w:val="bullet"/>
+      <w:lvlText w:val=""/>
+      <w:lvlJc w:val="left"/>
+      <w:pPr>
+        <w:ind w:left="7620" w:hanging="360"/>
+      </w:pPr>
+      <w:rPr>
+        <w:rFonts w:ascii="Wingdings" w:hAnsi="Wingdings" w:hint="default"/>
+      </w:rPr>
+    </w:lvl>
+  </w:abstractNum>
+  <w:abstractNum w:abstractNumId="23" w15:restartNumberingAfterBreak="0">
     <w:nsid w:val="746A4837"/>
     <w:multiLevelType w:val="multilevel"/>
     <w:tmpl w:val="C39A84CC"/>
@@ -14360,7 +14241,7 @@
       </w:pPr>
     </w:lvl>
   </w:abstractNum>
-  <w:abstractNum w:abstractNumId="22" w15:restartNumberingAfterBreak="0">
+  <w:abstractNum w:abstractNumId="24" w15:restartNumberingAfterBreak="0">
     <w:nsid w:val="7A985908"/>
     <w:multiLevelType w:val="multilevel"/>
     <w:tmpl w:val="BCACC34C"/>
@@ -14477,49 +14358,49 @@
     <w:abstractNumId w:val="0"/>
   </w:num>
   <w:num w:numId="2" w16cid:durableId="1508134193">
+    <w:abstractNumId w:val="13"/>
+  </w:num>
+  <w:num w:numId="3" w16cid:durableId="1374577228">
+    <w:abstractNumId w:val="23"/>
+  </w:num>
+  <w:num w:numId="4" w16cid:durableId="1756323123">
+    <w:abstractNumId w:val="10"/>
+  </w:num>
+  <w:num w:numId="5" w16cid:durableId="1788310468">
     <w:abstractNumId w:val="12"/>
   </w:num>
-  <w:num w:numId="3" w16cid:durableId="1374577228">
-    <w:abstractNumId w:val="21"/>
-  </w:num>
-  <w:num w:numId="4" w16cid:durableId="1756323123">
-    <w:abstractNumId w:val="9"/>
-  </w:num>
-  <w:num w:numId="5" w16cid:durableId="1788310468">
+  <w:num w:numId="6" w16cid:durableId="1686786693">
     <w:abstractNumId w:val="11"/>
   </w:num>
-  <w:num w:numId="6" w16cid:durableId="1686786693">
-    <w:abstractNumId w:val="10"/>
-  </w:num>
   <w:num w:numId="7" w16cid:durableId="1720471266">
-    <w:abstractNumId w:val="20"/>
+    <w:abstractNumId w:val="21"/>
   </w:num>
   <w:num w:numId="8" w16cid:durableId="1993170280">
     <w:abstractNumId w:val="3"/>
   </w:num>
   <w:num w:numId="9" w16cid:durableId="1031031933">
-    <w:abstractNumId w:val="17"/>
+    <w:abstractNumId w:val="18"/>
   </w:num>
   <w:num w:numId="10" w16cid:durableId="1590844098">
-    <w:abstractNumId w:val="7"/>
+    <w:abstractNumId w:val="8"/>
   </w:num>
   <w:num w:numId="11" w16cid:durableId="1088771068">
     <w:abstractNumId w:val="1"/>
   </w:num>
   <w:num w:numId="12" w16cid:durableId="411314527">
-    <w:abstractNumId w:val="15"/>
+    <w:abstractNumId w:val="16"/>
   </w:num>
   <w:num w:numId="13" w16cid:durableId="804738286">
     <w:abstractNumId w:val="2"/>
   </w:num>
   <w:num w:numId="14" w16cid:durableId="654262140">
-    <w:abstractNumId w:val="14"/>
+    <w:abstractNumId w:val="15"/>
   </w:num>
   <w:num w:numId="15" w16cid:durableId="128715818">
     <w:abstractNumId w:val="5"/>
   </w:num>
   <w:num w:numId="16" w16cid:durableId="1074668043">
-    <w:abstractNumId w:val="11"/>
+    <w:abstractNumId w:val="12"/>
     <w:lvlOverride w:ilvl="0">
       <w:startOverride w:val="1"/>
     </w:lvlOverride>
@@ -14552,35 +14433,33 @@
     <w:abstractNumId w:val="6"/>
   </w:num>
   <w:num w:numId="18" w16cid:durableId="1909218920">
-    <w:abstractNumId w:val="22"/>
+    <w:abstractNumId w:val="24"/>
   </w:num>
   <w:num w:numId="19" w16cid:durableId="1198740337">
-    <w:abstractNumId w:val="8"/>
+    <w:abstractNumId w:val="9"/>
   </w:num>
   <w:num w:numId="20" w16cid:durableId="1308825439">
     <w:abstractNumId w:val="4"/>
   </w:num>
   <w:num w:numId="21" w16cid:durableId="1796294145">
-    <w:abstractNumId w:val="16"/>
+    <w:abstractNumId w:val="17"/>
   </w:num>
   <w:num w:numId="22" w16cid:durableId="338195105">
-    <w:abstractNumId w:val="13"/>
+    <w:abstractNumId w:val="14"/>
   </w:num>
   <w:num w:numId="23" w16cid:durableId="219050821">
+    <w:abstractNumId w:val="20"/>
+  </w:num>
+  <w:num w:numId="24" w16cid:durableId="1480611884">
     <w:abstractNumId w:val="19"/>
   </w:num>
-  <w:num w:numId="24" w16cid:durableId="1480611884">
-    <w:abstractNumId w:val="18"/>
+  <w:num w:numId="25" w16cid:durableId="32315722">
+    <w:abstractNumId w:val="22"/>
+  </w:num>
+  <w:num w:numId="26" w16cid:durableId="386608044">
+    <w:abstractNumId w:val="7"/>
   </w:num>
 </w:numbering>
-</file>
-
-<file path=word/people.xml><?xml version="1.0" encoding="utf-8"?>
-<w15:people xmlns:wpc="http://schemas.microsoft.com/office/word/2010/wordprocessingCanvas" xmlns:cx="http://schemas.microsoft.com/office/drawing/2014/chartex" xmlns:cx1="http://schemas.microsoft.com/office/drawing/2015/9/8/chartex" xmlns:cx2="http://schemas.microsoft.com/office/drawing/2015/10/21/chartex" xmlns:cx3="http://schemas.microsoft.com/office/drawing/2016/5/9/chartex" xmlns:cx4="http://schemas.microsoft.com/office/drawing/2016/5/10/chartex" xmlns:cx5="http://schemas.microsoft.com/office/drawing/2016/5/11/chartex" xmlns:cx6="http://schemas.microsoft.com/office/drawing/2016/5/12/chartex" xmlns:cx7="http://schemas.microsoft.com/office/drawing/2016/5/13/chartex" xmlns:cx8="http://schemas.microsoft.com/office/drawing/2016/5/14/chartex" xmlns:mc="http://schemas.openxmlformats.org/markup-compatibility/2006" xmlns:aink="http://schemas.microsoft.com/office/drawing/2016/ink" xmlns:am3d="http://schemas.microsoft.com/office/drawing/2017/model3d" xmlns:o="urn:schemas-microsoft-com:office:office" xmlns:oel="http://schemas.microsoft.com/office/2019/extlst" xmlns:r="http://schemas.openxmlformats.org/officeDocument/2006/relationships" xmlns:m="http://schemas.openxmlformats.org/officeDocument/2006/math" xmlns:v="urn:schemas-microsoft-com:vml" xmlns:wp14="http://schemas.microsoft.com/office/word/2010/wordprocessingDrawing" xmlns:wp="http://schemas.openxmlformats.org/drawingml/2006/wordprocessingDrawing" xmlns:w10="urn:schemas-microsoft-com:office:word" xmlns:w="http://schemas.openxmlformats.org/wordprocessingml/2006/main" xmlns:w14="http://schemas.microsoft.com/office/word/2010/wordml" xmlns:w15="http://schemas.microsoft.com/office/word/2012/wordml" xmlns:w16cex="http://schemas.microsoft.com/office/word/2018/wordml/cex" xmlns:w16cid="http://schemas.microsoft.com/office/word/2016/wordml/cid" xmlns:w16="http://schemas.microsoft.com/office/word/2018/wordml" xmlns:w16sdtdh="http://schemas.microsoft.com/office/word/2020/wordml/sdtdatahash" xmlns:w16se="http://schemas.microsoft.com/office/word/2015/wordml/symex" xmlns:wpg="http://schemas.microsoft.com/office/word/2010/wordprocessingGroup" xmlns:wpi="http://schemas.microsoft.com/office/word/2010/wordprocessingInk" xmlns:wne="http://schemas.microsoft.com/office/word/2006/wordml" xmlns:wps="http://schemas.microsoft.com/office/word/2010/wordprocessingShape" mc:Ignorable="w14 w15 w16se w16cid w16 w16cex w16sdtdh wp14">
-  <w15:person w15:author="Carson Pribble">
-    <w15:presenceInfo w15:providerId="None" w15:userId="Carson Pribble"/>
-  </w15:person>
-</w15:people>
 </file>
 
 <file path=word/styles.xml><?xml version="1.0" encoding="utf-8"?>

</xml_diff>